<commit_message>
Dependence Injection attempt between layers
</commit_message>
<xml_diff>
--- a/Software Architecture Overview.docx
+++ b/Software Architecture Overview.docx
@@ -5,52 +5,68 @@
     <w:p>
       <w:pPr>
         <w:pStyle w:val="Title"/>
+        <w:spacing w:line="360" w:lineRule="auto"/>
         <w:jc w:val="center"/>
       </w:pPr>
     </w:p>
     <w:p>
       <w:pPr>
         <w:pStyle w:val="Title"/>
+        <w:spacing w:line="360" w:lineRule="auto"/>
         <w:jc w:val="center"/>
       </w:pPr>
     </w:p>
     <w:p>
       <w:pPr>
         <w:pStyle w:val="Title"/>
+        <w:spacing w:line="360" w:lineRule="auto"/>
         <w:jc w:val="center"/>
       </w:pPr>
     </w:p>
     <w:p>
       <w:pPr>
         <w:pStyle w:val="Title"/>
+        <w:spacing w:line="360" w:lineRule="auto"/>
         <w:jc w:val="center"/>
       </w:pPr>
     </w:p>
     <w:p>
       <w:pPr>
         <w:pStyle w:val="Title"/>
+        <w:spacing w:line="360" w:lineRule="auto"/>
         <w:jc w:val="center"/>
       </w:pPr>
     </w:p>
     <w:p>
       <w:pPr>
         <w:pStyle w:val="Title"/>
+        <w:spacing w:line="360" w:lineRule="auto"/>
         <w:jc w:val="center"/>
       </w:pPr>
     </w:p>
     <w:p>
       <w:pPr>
         <w:pStyle w:val="Title"/>
+        <w:spacing w:line="360" w:lineRule="auto"/>
         <w:jc w:val="center"/>
       </w:pPr>
       <w:r>
         <w:t>Software Design Patterns</w:t>
       </w:r>
     </w:p>
-    <w:p/>
-    <w:p/>
-    <w:p>
-      <w:pPr>
+    <w:p>
+      <w:pPr>
+        <w:spacing w:line="360" w:lineRule="auto"/>
+      </w:pPr>
+    </w:p>
+    <w:p>
+      <w:pPr>
+        <w:spacing w:line="360" w:lineRule="auto"/>
+      </w:pPr>
+    </w:p>
+    <w:p>
+      <w:pPr>
+        <w:spacing w:line="360" w:lineRule="auto"/>
         <w:jc w:val="center"/>
       </w:pPr>
       <w:r>
@@ -62,6 +78,9 @@
       </w:r>
     </w:p>
     <w:p>
+      <w:pPr>
+        <w:spacing w:line="360" w:lineRule="auto"/>
+      </w:pPr>
       <w:r>
         <w:br w:type="page"/>
       </w:r>
@@ -94,6 +113,7 @@
         <w:p>
           <w:pPr>
             <w:pStyle w:val="TOCHeading"/>
+            <w:spacing w:line="360" w:lineRule="auto"/>
           </w:pPr>
           <w:r>
             <w:t>Table of Contents</w:t>
@@ -105,10 +125,11 @@
             <w:tabs>
               <w:tab w:val="right" w:leader="dot" w:pos="9016"/>
             </w:tabs>
+            <w:spacing w:line="360" w:lineRule="auto"/>
             <w:rPr>
               <w:rFonts w:eastAsiaTheme="minorEastAsia"/>
               <w:noProof/>
-              <w:lang w:eastAsia="en-IE"/>
+              <w:lang w:val="en-GB" w:eastAsia="en-GB"/>
             </w:rPr>
           </w:pPr>
           <w:r>
@@ -120,7 +141,7 @@
           <w:r>
             <w:fldChar w:fldCharType="separate"/>
           </w:r>
-          <w:hyperlink w:anchor="_Toc182430253" w:history="1">
+          <w:hyperlink w:anchor="_Toc183021552" w:history="1">
             <w:r>
               <w:rPr>
                 <w:rStyle w:val="Hyperlink"/>
@@ -147,7 +168,7 @@
                 <w:noProof/>
                 <w:webHidden/>
               </w:rPr>
-              <w:instrText xml:space="preserve"> PAGEREF _Toc182430253 \h </w:instrText>
+              <w:instrText xml:space="preserve"> PAGEREF _Toc183021552 \h </w:instrText>
             </w:r>
             <w:r>
               <w:rPr>
@@ -184,13 +205,14 @@
             <w:tabs>
               <w:tab w:val="right" w:leader="dot" w:pos="9016"/>
             </w:tabs>
+            <w:spacing w:line="360" w:lineRule="auto"/>
             <w:rPr>
               <w:rFonts w:eastAsiaTheme="minorEastAsia"/>
               <w:noProof/>
-              <w:lang w:eastAsia="en-IE"/>
+              <w:lang w:val="en-GB" w:eastAsia="en-GB"/>
             </w:rPr>
           </w:pPr>
-          <w:hyperlink w:anchor="_Toc182430254" w:history="1">
+          <w:hyperlink w:anchor="_Toc183021553" w:history="1">
             <w:r>
               <w:rPr>
                 <w:rStyle w:val="Hyperlink"/>
@@ -217,7 +239,7 @@
                 <w:noProof/>
                 <w:webHidden/>
               </w:rPr>
-              <w:instrText xml:space="preserve"> PAGEREF _Toc182430254 \h </w:instrText>
+              <w:instrText xml:space="preserve"> PAGEREF _Toc183021553 \h </w:instrText>
             </w:r>
             <w:r>
               <w:rPr>
@@ -238,6 +260,75 @@
                 <w:webHidden/>
               </w:rPr>
               <w:t>3</w:t>
+            </w:r>
+            <w:r>
+              <w:rPr>
+                <w:noProof/>
+                <w:webHidden/>
+              </w:rPr>
+              <w:fldChar w:fldCharType="end"/>
+            </w:r>
+          </w:hyperlink>
+        </w:p>
+        <w:p>
+          <w:pPr>
+            <w:pStyle w:val="TOC2"/>
+            <w:tabs>
+              <w:tab w:val="right" w:leader="dot" w:pos="9016"/>
+            </w:tabs>
+            <w:spacing w:line="360" w:lineRule="auto"/>
+            <w:rPr>
+              <w:noProof/>
+            </w:rPr>
+          </w:pPr>
+          <w:hyperlink w:anchor="_Toc183021554" w:history="1">
+            <w:r>
+              <w:rPr>
+                <w:rStyle w:val="Hyperlink"/>
+                <w:noProof/>
+              </w:rPr>
+              <w:t>Main problems</w:t>
+            </w:r>
+            <w:r>
+              <w:rPr>
+                <w:noProof/>
+                <w:webHidden/>
+              </w:rPr>
+              <w:tab/>
+            </w:r>
+            <w:r>
+              <w:rPr>
+                <w:noProof/>
+                <w:webHidden/>
+              </w:rPr>
+              <w:fldChar w:fldCharType="begin"/>
+            </w:r>
+            <w:r>
+              <w:rPr>
+                <w:noProof/>
+                <w:webHidden/>
+              </w:rPr>
+              <w:instrText xml:space="preserve"> PAGEREF _Toc183021554 \h </w:instrText>
+            </w:r>
+            <w:r>
+              <w:rPr>
+                <w:noProof/>
+                <w:webHidden/>
+              </w:rPr>
+            </w:r>
+            <w:r>
+              <w:rPr>
+                <w:noProof/>
+                <w:webHidden/>
+              </w:rPr>
+              <w:fldChar w:fldCharType="separate"/>
+            </w:r>
+            <w:r>
+              <w:rPr>
+                <w:noProof/>
+                <w:webHidden/>
+              </w:rPr>
+              <w:t>4</w:t>
             </w:r>
             <w:r>
               <w:rPr>
@@ -254,13 +345,14 @@
             <w:tabs>
               <w:tab w:val="right" w:leader="dot" w:pos="9016"/>
             </w:tabs>
+            <w:spacing w:line="360" w:lineRule="auto"/>
             <w:rPr>
               <w:rFonts w:eastAsiaTheme="minorEastAsia"/>
               <w:noProof/>
-              <w:lang w:eastAsia="en-IE"/>
+              <w:lang w:val="en-GB" w:eastAsia="en-GB"/>
             </w:rPr>
           </w:pPr>
-          <w:hyperlink w:anchor="_Toc182430255" w:history="1">
+          <w:hyperlink w:anchor="_Toc183021555" w:history="1">
             <w:r>
               <w:rPr>
                 <w:rStyle w:val="Hyperlink"/>
@@ -287,7 +379,7 @@
                 <w:noProof/>
                 <w:webHidden/>
               </w:rPr>
-              <w:instrText xml:space="preserve"> PAGEREF _Toc182430255 \h </w:instrText>
+              <w:instrText xml:space="preserve"> PAGEREF _Toc183021555 \h </w:instrText>
             </w:r>
             <w:r>
               <w:rPr>
@@ -307,7 +399,7 @@
                 <w:noProof/>
                 <w:webHidden/>
               </w:rPr>
-              <w:t>3</w:t>
+              <w:t>4</w:t>
             </w:r>
             <w:r>
               <w:rPr>
@@ -324,13 +416,14 @@
             <w:tabs>
               <w:tab w:val="right" w:leader="dot" w:pos="9016"/>
             </w:tabs>
+            <w:spacing w:line="360" w:lineRule="auto"/>
             <w:rPr>
               <w:rFonts w:eastAsiaTheme="minorEastAsia"/>
               <w:noProof/>
-              <w:lang w:eastAsia="en-IE"/>
+              <w:lang w:val="en-GB" w:eastAsia="en-GB"/>
             </w:rPr>
           </w:pPr>
-          <w:hyperlink w:anchor="_Toc182430256" w:history="1">
+          <w:hyperlink w:anchor="_Toc183021556" w:history="1">
             <w:r>
               <w:rPr>
                 <w:rStyle w:val="Hyperlink"/>
@@ -357,7 +450,7 @@
                 <w:noProof/>
                 <w:webHidden/>
               </w:rPr>
-              <w:instrText xml:space="preserve"> PAGEREF _Toc182430256 \h </w:instrText>
+              <w:instrText xml:space="preserve"> PAGEREF _Toc183021556 \h </w:instrText>
             </w:r>
             <w:r>
               <w:rPr>
@@ -377,7 +470,7 @@
                 <w:noProof/>
                 <w:webHidden/>
               </w:rPr>
-              <w:t>3</w:t>
+              <w:t>4</w:t>
             </w:r>
             <w:r>
               <w:rPr>
@@ -394,13 +487,14 @@
             <w:tabs>
               <w:tab w:val="right" w:leader="dot" w:pos="9016"/>
             </w:tabs>
+            <w:spacing w:line="360" w:lineRule="auto"/>
             <w:rPr>
               <w:rFonts w:eastAsiaTheme="minorEastAsia"/>
               <w:noProof/>
-              <w:lang w:eastAsia="en-IE"/>
+              <w:lang w:val="en-GB" w:eastAsia="en-GB"/>
             </w:rPr>
           </w:pPr>
-          <w:hyperlink w:anchor="_Toc182430257" w:history="1">
+          <w:hyperlink w:anchor="_Toc183021557" w:history="1">
             <w:r>
               <w:rPr>
                 <w:rStyle w:val="Hyperlink"/>
@@ -427,7 +521,7 @@
                 <w:noProof/>
                 <w:webHidden/>
               </w:rPr>
-              <w:instrText xml:space="preserve"> PAGEREF _Toc182430257 \h </w:instrText>
+              <w:instrText xml:space="preserve"> PAGEREF _Toc183021557 \h </w:instrText>
             </w:r>
             <w:r>
               <w:rPr>
@@ -447,7 +541,7 @@
                 <w:noProof/>
                 <w:webHidden/>
               </w:rPr>
-              <w:t>3</w:t>
+              <w:t>4</w:t>
             </w:r>
             <w:r>
               <w:rPr>
@@ -459,6 +553,9 @@
           </w:hyperlink>
         </w:p>
         <w:p>
+          <w:pPr>
+            <w:spacing w:line="360" w:lineRule="auto"/>
+          </w:pPr>
           <w:r>
             <w:rPr>
               <w:b/>
@@ -471,6 +568,9 @@
       </w:sdtContent>
     </w:sdt>
     <w:p>
+      <w:pPr>
+        <w:spacing w:line="360" w:lineRule="auto"/>
+      </w:pPr>
       <w:r>
         <w:br w:type="page"/>
       </w:r>
@@ -478,8 +578,9 @@
     <w:p>
       <w:pPr>
         <w:pStyle w:val="Heading1"/>
-      </w:pPr>
-      <w:bookmarkStart w:id="0" w:name="_Toc182430253"/>
+        <w:spacing w:line="360" w:lineRule="auto"/>
+      </w:pPr>
+      <w:bookmarkStart w:id="0" w:name="_Toc183021552"/>
       <w:r>
         <w:lastRenderedPageBreak/>
         <w:t>Introduction</w:t>
@@ -488,15 +589,8 @@
     </w:p>
     <w:p>
       <w:pPr>
-        <w:pStyle w:val="Heading1"/>
-      </w:pPr>
-      <w:bookmarkStart w:id="1" w:name="_Toc182430254"/>
-      <w:r>
-        <w:t>Existing System Overview</w:t>
-      </w:r>
-      <w:bookmarkEnd w:id="1"/>
-    </w:p>
-    <w:p>
+        <w:spacing w:line="360" w:lineRule="auto"/>
+      </w:pPr>
       <w:r>
         <w:t xml:space="preserve">The ToolSYS application is a management system designed to streamline operations for a tool rental business. </w:t>
       </w:r>
@@ -516,148 +610,25 @@
         <w:t>and was</w:t>
       </w:r>
       <w:r>
-        <w:t xml:space="preserve"> built using Visual Studio with Windows Forms for a</w:t>
-      </w:r>
-      <w:r>
-        <w:t xml:space="preserve"> </w:t>
-      </w:r>
-      <w:r>
-        <w:t xml:space="preserve">straightforward, </w:t>
-      </w:r>
-      <w:r>
-        <w:t>user</w:t>
-      </w:r>
-      <w:r>
-        <w:t>-friendly solution.</w:t>
-      </w:r>
-    </w:p>
-    <w:p>
-      <w:r>
-        <w:t xml:space="preserve">The system is </w:t>
-      </w:r>
-      <w:r>
-        <w:t>organised</w:t>
-      </w:r>
-      <w:r>
-        <w:t xml:space="preserve"> into five main sections: Rates, Tools, Customers, Rentals, and Admin. </w:t>
-      </w:r>
-    </w:p>
-    <w:p>
-      <w:pPr>
-        <w:pStyle w:val="ListParagraph"/>
-        <w:numPr>
-          <w:ilvl w:val="0"/>
-          <w:numId w:val="1"/>
-        </w:numPr>
-      </w:pPr>
-      <w:r>
-        <w:t>Rates Module</w:t>
-      </w:r>
-      <w:r>
-        <w:t xml:space="preserve"> – T</w:t>
-      </w:r>
-      <w:r>
-        <w:t xml:space="preserve">his module allows </w:t>
-      </w:r>
-      <w:r>
-        <w:t>users</w:t>
-      </w:r>
-      <w:r>
-        <w:t xml:space="preserve"> to define categories of tools and their associated rental rates, ensuring that rental fees are calculated consistently.</w:t>
-      </w:r>
-    </w:p>
-    <w:p>
-      <w:pPr>
-        <w:pStyle w:val="ListParagraph"/>
-        <w:numPr>
-          <w:ilvl w:val="0"/>
-          <w:numId w:val="1"/>
-        </w:numPr>
-      </w:pPr>
-      <w:r>
-        <w:t>Tools Module</w:t>
-      </w:r>
-      <w:r>
-        <w:t xml:space="preserve"> – T</w:t>
-      </w:r>
-      <w:r>
-        <w:t>his module manages all aspects of tool management, including adding new tools, updating their details, removing unavailable tools, and viewing the complete inventory.</w:t>
-      </w:r>
-    </w:p>
-    <w:p>
-      <w:pPr>
-        <w:pStyle w:val="ListParagraph"/>
-        <w:numPr>
-          <w:ilvl w:val="0"/>
-          <w:numId w:val="1"/>
-        </w:numPr>
-      </w:pPr>
-      <w:r>
-        <w:t>Customers Module</w:t>
-      </w:r>
-      <w:r>
-        <w:t xml:space="preserve"> – </w:t>
-      </w:r>
-      <w:r>
-        <w:t>This section focuses on customer information, enabling users to add, update, and view customer details.</w:t>
-      </w:r>
-    </w:p>
-    <w:p>
-      <w:pPr>
-        <w:pStyle w:val="ListParagraph"/>
-        <w:numPr>
-          <w:ilvl w:val="0"/>
-          <w:numId w:val="1"/>
-        </w:numPr>
-      </w:pPr>
-      <w:r>
-        <w:t>Rentals Modul</w:t>
-      </w:r>
-      <w:r>
-        <w:t xml:space="preserve">e – </w:t>
-      </w:r>
-      <w:r>
-        <w:t>This module facilitates the tool rental process, allowing users to rent tools, return them, and view rental records.</w:t>
-      </w:r>
-    </w:p>
-    <w:p>
-      <w:pPr>
-        <w:pStyle w:val="ListParagraph"/>
-        <w:numPr>
-          <w:ilvl w:val="0"/>
-          <w:numId w:val="1"/>
-        </w:numPr>
-      </w:pPr>
-      <w:r>
+        <w:t xml:space="preserve"> built using Visual Studio with Windows Forms</w:t>
+      </w:r>
+      <w:r>
+        <w:t xml:space="preserve"> for UI, and an oracle database. </w:t>
+      </w:r>
+    </w:p>
+    <w:p>
+      <w:pPr>
+        <w:spacing w:line="360" w:lineRule="auto"/>
+        <w:jc w:val="center"/>
+      </w:pPr>
+      <w:r>
+        <w:rPr>
+          <w:noProof/>
+        </w:rPr>
         <w:drawing>
-          <wp:anchor distT="0" distB="0" distL="114300" distR="114300" simplePos="0" relativeHeight="251659264" behindDoc="1" locked="0" layoutInCell="1" allowOverlap="1" wp14:anchorId="5036CC4B" wp14:editId="5F24DBA6">
-            <wp:simplePos x="0" y="0"/>
-            <wp:positionH relativeFrom="page">
-              <wp:posOffset>4388536</wp:posOffset>
-            </wp:positionH>
-            <wp:positionV relativeFrom="page">
-              <wp:posOffset>6025998</wp:posOffset>
-            </wp:positionV>
-            <wp:extent cx="3028315" cy="2781935"/>
-            <wp:effectExtent l="152400" t="152400" r="362585" b="361315"/>
-            <wp:wrapTight wrapText="bothSides">
-              <wp:wrapPolygon edited="0">
-                <wp:start x="544" y="-1183"/>
-                <wp:lineTo x="-1087" y="-887"/>
-                <wp:lineTo x="-1087" y="22187"/>
-                <wp:lineTo x="-815" y="22778"/>
-                <wp:lineTo x="1223" y="23962"/>
-                <wp:lineTo x="1359" y="24257"/>
-                <wp:lineTo x="21605" y="24257"/>
-                <wp:lineTo x="21740" y="23962"/>
-                <wp:lineTo x="23643" y="22778"/>
-                <wp:lineTo x="24050" y="20412"/>
-                <wp:lineTo x="24050" y="1479"/>
-                <wp:lineTo x="22420" y="-740"/>
-                <wp:lineTo x="22284" y="-1183"/>
-                <wp:lineTo x="544" y="-1183"/>
-              </wp:wrapPolygon>
-            </wp:wrapTight>
+          <wp:inline distT="0" distB="0" distL="0" distR="0" wp14:anchorId="6CFE3787" wp14:editId="6FA51F77">
+            <wp:extent cx="3884762" cy="3568703"/>
+            <wp:effectExtent l="152400" t="152400" r="363855" b="355600"/>
             <wp:docPr id="362438014" name="Picture 1" descr="A screenshot of a computer&#10;&#10;Description automatically generated"/>
             <wp:cNvGraphicFramePr>
               <a:graphicFrameLocks xmlns:a="http://schemas.openxmlformats.org/drawingml/2006/main" noChangeAspect="1"/>
@@ -684,7 +655,7 @@
                   <pic:spPr>
                     <a:xfrm>
                       <a:off x="0" y="0"/>
-                      <a:ext cx="3028315" cy="2781935"/>
+                      <a:ext cx="3895491" cy="3578559"/>
                     </a:xfrm>
                     <a:prstGeom prst="rect">
                       <a:avLst/>
@@ -703,34 +674,116 @@
                 </pic:pic>
               </a:graphicData>
             </a:graphic>
-            <wp14:sizeRelH relativeFrom="margin">
-              <wp14:pctWidth>0</wp14:pctWidth>
-            </wp14:sizeRelH>
-            <wp14:sizeRelV relativeFrom="margin">
-              <wp14:pctHeight>0</wp14:pctHeight>
-            </wp14:sizeRelV>
-          </wp:anchor>
+          </wp:inline>
         </w:drawing>
       </w:r>
-      <w:r>
-        <w:t>Admin Module</w:t>
-      </w:r>
-      <w:r>
-        <w:t xml:space="preserve"> – </w:t>
-      </w:r>
-      <w:r>
-        <w:t>This section provides analytical features, such as annual revenue reporting and tool type usage analysis, offering valuable insights into</w:t>
-      </w:r>
-      <w:r>
-        <w:t xml:space="preserve"> </w:t>
-      </w:r>
-      <w:r>
-        <w:t>business performance.</w:t>
-      </w:r>
-    </w:p>
-    <w:p>
-      <w:pPr>
+    </w:p>
+    <w:p>
+      <w:pPr>
+        <w:spacing w:line="360" w:lineRule="auto"/>
+      </w:pPr>
+      <w:r>
+        <w:br w:type="page"/>
+      </w:r>
+    </w:p>
+    <w:p>
+      <w:pPr>
+        <w:pStyle w:val="Heading1"/>
+        <w:spacing w:line="360" w:lineRule="auto"/>
+      </w:pPr>
+      <w:bookmarkStart w:id="1" w:name="_Toc183021553"/>
+      <w:r>
+        <w:lastRenderedPageBreak/>
+        <w:t>Existing System Overview</w:t>
+      </w:r>
+      <w:bookmarkEnd w:id="1"/>
+    </w:p>
+    <w:p>
+      <w:pPr>
+        <w:spacing w:line="360" w:lineRule="auto"/>
+      </w:pPr>
+      <w:r>
+        <w:t xml:space="preserve">The system is organised into five main sections: Rates, Tools, Customers, Rentals, and Admin. </w:t>
+      </w:r>
+    </w:p>
+    <w:p>
+      <w:pPr>
+        <w:pStyle w:val="ListParagraph"/>
+        <w:numPr>
+          <w:ilvl w:val="0"/>
+          <w:numId w:val="1"/>
+        </w:numPr>
+        <w:spacing w:line="360" w:lineRule="auto"/>
+      </w:pPr>
+      <w:r>
+        <w:t>Rates Module – This module allows users to define categories of tools and their associated rental rates, ensuring that rental fees are calculated consistently.</w:t>
+      </w:r>
+    </w:p>
+    <w:p>
+      <w:pPr>
+        <w:pStyle w:val="ListParagraph"/>
+        <w:numPr>
+          <w:ilvl w:val="0"/>
+          <w:numId w:val="1"/>
+        </w:numPr>
+        <w:spacing w:line="360" w:lineRule="auto"/>
+      </w:pPr>
+      <w:r>
+        <w:t>Tools Module – This module manages all aspects of tool management, including adding new tools, updating their details, removing unavailable tools, and viewing the complete inventory.</w:t>
+      </w:r>
+    </w:p>
+    <w:p>
+      <w:pPr>
+        <w:pStyle w:val="ListParagraph"/>
+        <w:numPr>
+          <w:ilvl w:val="0"/>
+          <w:numId w:val="1"/>
+        </w:numPr>
+        <w:spacing w:line="360" w:lineRule="auto"/>
+      </w:pPr>
+      <w:r>
+        <w:t>Customers Module – This section focuses on customer information, enabling users to add, update, and view customer details.</w:t>
+      </w:r>
+    </w:p>
+    <w:p>
+      <w:pPr>
+        <w:pStyle w:val="ListParagraph"/>
+        <w:numPr>
+          <w:ilvl w:val="0"/>
+          <w:numId w:val="1"/>
+        </w:numPr>
+        <w:spacing w:line="360" w:lineRule="auto"/>
+      </w:pPr>
+      <w:r>
+        <w:t>Rentals Module – This module facilitates the tool rental process, allowing users to rent tools, return them, and view rental records.</w:t>
+      </w:r>
+    </w:p>
+    <w:p>
+      <w:pPr>
+        <w:pStyle w:val="ListParagraph"/>
+        <w:numPr>
+          <w:ilvl w:val="0"/>
+          <w:numId w:val="1"/>
+        </w:numPr>
+        <w:spacing w:line="360" w:lineRule="auto"/>
+      </w:pPr>
+      <w:r>
+        <w:t>Admin Module – This section provides analytical features, such as annual revenue reporting and tool type usage analysis, offering valuable insights into business performance.</w:t>
+      </w:r>
+    </w:p>
+    <w:p>
+      <w:pPr>
+        <w:spacing w:line="360" w:lineRule="auto"/>
+      </w:pPr>
+      <w:r>
+        <w:t>Functional Requirements Diagram:</w:t>
+      </w:r>
+    </w:p>
+    <w:p>
+      <w:pPr>
+        <w:spacing w:line="360" w:lineRule="auto"/>
         <w:ind w:left="360"/>
+        <w:jc w:val="center"/>
       </w:pPr>
       <w:r>
         <w:rPr>
@@ -738,48 +791,9 @@
           <w:noProof/>
         </w:rPr>
         <w:drawing>
-          <wp:anchor distT="0" distB="0" distL="114300" distR="114300" simplePos="0" relativeHeight="251658240" behindDoc="1" locked="0" layoutInCell="1" allowOverlap="1" wp14:anchorId="205DC7EC" wp14:editId="2A720B19">
-            <wp:simplePos x="0" y="0"/>
-            <wp:positionH relativeFrom="margin">
-              <wp:posOffset>-586436</wp:posOffset>
-            </wp:positionH>
-            <wp:positionV relativeFrom="page">
-              <wp:posOffset>6217641</wp:posOffset>
-            </wp:positionV>
-            <wp:extent cx="3848735" cy="2608580"/>
-            <wp:effectExtent l="152400" t="114300" r="304165" b="325120"/>
-            <wp:wrapTight wrapText="bothSides">
-              <wp:wrapPolygon edited="0">
-                <wp:start x="8874" y="-946"/>
-                <wp:lineTo x="7484" y="-631"/>
-                <wp:lineTo x="7484" y="1893"/>
-                <wp:lineTo x="-641" y="1893"/>
-                <wp:lineTo x="-855" y="9464"/>
-                <wp:lineTo x="-535" y="14512"/>
-                <wp:lineTo x="-107" y="14512"/>
-                <wp:lineTo x="-107" y="17036"/>
-                <wp:lineTo x="3635" y="17036"/>
-                <wp:lineTo x="3742" y="21611"/>
-                <wp:lineTo x="4170" y="22241"/>
-                <wp:lineTo x="5453" y="23819"/>
-                <wp:lineTo x="5559" y="24134"/>
-                <wp:lineTo x="9088" y="24134"/>
-                <wp:lineTo x="9195" y="23819"/>
-                <wp:lineTo x="10371" y="22241"/>
-                <wp:lineTo x="10477" y="22084"/>
-                <wp:lineTo x="18389" y="19560"/>
-                <wp:lineTo x="19031" y="17194"/>
-                <wp:lineTo x="19137" y="17036"/>
-                <wp:lineTo x="23200" y="14512"/>
-                <wp:lineTo x="23200" y="9464"/>
-                <wp:lineTo x="22559" y="7098"/>
-                <wp:lineTo x="22345" y="2366"/>
-                <wp:lineTo x="14113" y="1893"/>
-                <wp:lineTo x="14113" y="789"/>
-                <wp:lineTo x="12509" y="-946"/>
-                <wp:lineTo x="8874" y="-946"/>
-              </wp:wrapPolygon>
-            </wp:wrapTight>
+          <wp:inline distT="0" distB="0" distL="0" distR="0" wp14:anchorId="205DC7EC" wp14:editId="5D5CEA5F">
+            <wp:extent cx="4678393" cy="3170902"/>
+            <wp:effectExtent l="152400" t="114300" r="313055" b="315595"/>
             <wp:docPr id="1964129155" name="Picture 1" descr="A diagram of tools&#10;&#10;Description automatically generated"/>
             <wp:cNvGraphicFramePr>
               <a:graphicFrameLocks xmlns:a="http://schemas.openxmlformats.org/drawingml/2006/main" noChangeAspect="1"/>
@@ -807,7 +821,7 @@
                   <pic:spPr bwMode="auto">
                     <a:xfrm>
                       <a:off x="0" y="0"/>
-                      <a:ext cx="3848735" cy="2608580"/>
+                      <a:ext cx="4678393" cy="3170902"/>
                     </a:xfrm>
                     <a:prstGeom prst="rect">
                       <a:avLst/>
@@ -831,37 +845,25 @@
                 </pic:pic>
               </a:graphicData>
             </a:graphic>
-            <wp14:sizeRelH relativeFrom="margin">
-              <wp14:pctWidth>0</wp14:pctWidth>
-            </wp14:sizeRelH>
-            <wp14:sizeRelV relativeFrom="margin">
-              <wp14:pctHeight>0</wp14:pctHeight>
-            </wp14:sizeRelV>
-          </wp:anchor>
+          </wp:inline>
         </w:drawing>
       </w:r>
     </w:p>
     <w:p>
       <w:pPr>
-        <w:ind w:left="360"/>
-      </w:pPr>
-    </w:p>
-    <w:p>
-      <w:pPr>
-        <w:ind w:left="360"/>
-      </w:pPr>
-    </w:p>
-    <w:p>
-      <w:pPr>
-        <w:ind w:left="360"/>
-      </w:pPr>
-    </w:p>
-    <w:p>
-      <w:r>
-        <w:t xml:space="preserve">While the original system fulfilled its primary purpose, it was developed with a focus on functionality rather than architectural principles or scalability. This made it a suitable </w:t>
-      </w:r>
+        <w:spacing w:line="360" w:lineRule="auto"/>
+      </w:pPr>
       <w:r>
         <w:lastRenderedPageBreak/>
+        <w:t>While the original system</w:t>
+      </w:r>
+      <w:r>
+        <w:t xml:space="preserve"> successfully</w:t>
+      </w:r>
+      <w:r>
+        <w:t xml:space="preserve"> fulfilled its primary purpose, it was developed with a focus on functionality rather than architectural principles or scalability. This made it a suitable </w:t>
+      </w:r>
+      <w:r>
         <w:t>choice</w:t>
       </w:r>
       <w:r>
@@ -880,17 +882,22 @@
         <w:t xml:space="preserve"> opportunities to implement </w:t>
       </w:r>
       <w:r>
-        <w:t xml:space="preserve">design and architectural patterns </w:t>
+        <w:t>design and architectural patterns</w:t>
+      </w:r>
+      <w:r>
+        <w:t>.</w:t>
       </w:r>
     </w:p>
     <w:p>
       <w:pPr>
         <w:pStyle w:val="Heading2"/>
+        <w:spacing w:line="360" w:lineRule="auto"/>
         <w:rPr>
           <w:sz w:val="24"/>
           <w:szCs w:val="24"/>
         </w:rPr>
       </w:pPr>
+      <w:bookmarkStart w:id="2" w:name="_Toc183021554"/>
       <w:r>
         <w:rPr>
           <w:sz w:val="24"/>
@@ -898,8 +905,12 @@
         </w:rPr>
         <w:t>Main problems</w:t>
       </w:r>
-    </w:p>
-    <w:p>
+      <w:bookmarkEnd w:id="2"/>
+    </w:p>
+    <w:p>
+      <w:pPr>
+        <w:spacing w:line="360" w:lineRule="auto"/>
+      </w:pPr>
       <w:r>
         <w:t xml:space="preserve">Limited Scalability: </w:t>
       </w:r>
@@ -908,11 +919,23 @@
       </w:r>
     </w:p>
     <w:p>
-      <w:r>
-        <w:t>Violation of SRP: Several classes handled multiple concerns. Forms managed UI interactions, executed business logic, and communicated directly with the database. This mix of responsibilities made the code challenging to debug and reuse.</w:t>
-      </w:r>
-    </w:p>
-    <w:p>
+      <w:pPr>
+        <w:spacing w:line="360" w:lineRule="auto"/>
+      </w:pPr>
+      <w:r>
+        <w:t>Violation of SRP: Several classes handled multiple concerns. Forms managed UI interactions, executed business logic, and</w:t>
+      </w:r>
+      <w:r>
+        <w:t xml:space="preserve"> sometimes</w:t>
+      </w:r>
+      <w:r>
+        <w:t xml:space="preserve"> communicated directly with the database. This mix of responsibilities made the code challenging to debug and reuse.</w:t>
+      </w:r>
+    </w:p>
+    <w:p>
+      <w:pPr>
+        <w:spacing w:line="360" w:lineRule="auto"/>
+      </w:pPr>
       <w:r>
         <w:t xml:space="preserve">Tightly Coupled: </w:t>
       </w:r>
@@ -923,33 +946,340 @@
     <w:p>
       <w:pPr>
         <w:pStyle w:val="Heading1"/>
-      </w:pPr>
-      <w:bookmarkStart w:id="2" w:name="_Toc182430255"/>
+        <w:spacing w:line="360" w:lineRule="auto"/>
+      </w:pPr>
+      <w:bookmarkStart w:id="3" w:name="_Toc183021555"/>
       <w:r>
         <w:t>Design and Architectural Pattern Exploration</w:t>
       </w:r>
-      <w:bookmarkEnd w:id="2"/>
+      <w:bookmarkEnd w:id="3"/>
     </w:p>
     <w:p>
       <w:pPr>
         <w:pStyle w:val="Heading1"/>
-      </w:pPr>
-      <w:bookmarkStart w:id="3" w:name="_Toc182430256"/>
+        <w:spacing w:line="360" w:lineRule="auto"/>
+      </w:pPr>
+      <w:bookmarkStart w:id="4" w:name="_Toc183021556"/>
       <w:r>
         <w:t>Design and Architectural Pattern Implementation</w:t>
       </w:r>
-      <w:bookmarkEnd w:id="3"/>
+      <w:bookmarkEnd w:id="4"/>
+    </w:p>
+    <w:p>
+      <w:pPr>
+        <w:pStyle w:val="Heading2"/>
+      </w:pPr>
+      <w:r>
+        <w:t>Implementation of Layered Architecture</w:t>
+      </w:r>
+    </w:p>
+    <w:p>
+      <w:pPr>
+        <w:pStyle w:val="Heading2"/>
+      </w:pPr>
+      <w:r>
+        <w:t>Implementation of Dependency Injection</w:t>
+      </w:r>
+    </w:p>
+    <w:p>
+      <w:pPr>
+        <w:pStyle w:val="Heading2"/>
+        <w:spacing w:line="360" w:lineRule="auto"/>
+      </w:pPr>
+      <w:r>
+        <w:t>Implementation of Strategy Pattern</w:t>
+      </w:r>
+    </w:p>
+    <w:p>
+      <w:bookmarkStart w:id="5" w:name="_Toc183021557"/>
+      <w:r>
+        <w:t xml:space="preserve">A </w:t>
+      </w:r>
+      <w:r>
+        <w:t xml:space="preserve">key functionality </w:t>
+      </w:r>
+      <w:r>
+        <w:t xml:space="preserve">of </w:t>
+      </w:r>
+      <w:r>
+        <w:t>this</w:t>
+      </w:r>
+      <w:r>
+        <w:t xml:space="preserve"> </w:t>
+      </w:r>
+      <w:r>
+        <w:t>t</w:t>
+      </w:r>
+      <w:r>
+        <w:t xml:space="preserve">ool </w:t>
+      </w:r>
+      <w:r>
+        <w:t>h</w:t>
+      </w:r>
+      <w:r>
+        <w:t xml:space="preserve">ire </w:t>
+      </w:r>
+      <w:r>
+        <w:t>m</w:t>
+      </w:r>
+      <w:r>
+        <w:t xml:space="preserve">anagement </w:t>
+      </w:r>
+      <w:r>
+        <w:t>s</w:t>
+      </w:r>
+      <w:r>
+        <w:t xml:space="preserve">ystem is </w:t>
+      </w:r>
+      <w:proofErr w:type="gramStart"/>
+      <w:r>
+        <w:t>report</w:t>
+      </w:r>
+      <w:proofErr w:type="gramEnd"/>
+      <w:r>
+        <w:t xml:space="preserve"> generation.  </w:t>
+      </w:r>
+      <w:r>
+        <w:t xml:space="preserve">Currently, the system </w:t>
+      </w:r>
+      <w:r>
+        <w:t>uses</w:t>
+      </w:r>
+      <w:r>
+        <w:t xml:space="preserve"> two separate </w:t>
+      </w:r>
+      <w:r>
+        <w:t>w</w:t>
+      </w:r>
+      <w:r>
+        <w:t xml:space="preserve">indows </w:t>
+      </w:r>
+      <w:r>
+        <w:t>f</w:t>
+      </w:r>
+      <w:r>
+        <w:t xml:space="preserve">orms for report generation: one for annual revenue analysis and another for annual tool type analysis. While this setup works for these existing reports, it becomes increasingly </w:t>
+      </w:r>
+      <w:r>
+        <w:t>bulky</w:t>
+      </w:r>
+      <w:r>
+        <w:t xml:space="preserve"> as the business grows and the need for additional reports arises. Each new report would </w:t>
+      </w:r>
+      <w:r>
+        <w:t>require</w:t>
+      </w:r>
+      <w:r>
+        <w:t xml:space="preserve"> creating another form and writing similar blocks of code, leading to </w:t>
+      </w:r>
+      <w:r>
+        <w:t>significant duplicate code</w:t>
+      </w:r>
+      <w:r>
+        <w:t xml:space="preserve"> and mak</w:t>
+      </w:r>
+      <w:r>
+        <w:t>e</w:t>
+      </w:r>
+      <w:r>
+        <w:t xml:space="preserve"> the system harder to maintain.</w:t>
+      </w:r>
+    </w:p>
+    <w:p>
+      <w:r>
+        <w:t>To streamline this process, I</w:t>
+      </w:r>
+      <w:r>
+        <w:t xml:space="preserve"> made the decision to</w:t>
+      </w:r>
+      <w:r>
+        <w:t xml:space="preserve"> merge the two separate report forms into a single, "Analysis" form. This </w:t>
+      </w:r>
+      <w:r>
+        <w:t>new</w:t>
+      </w:r>
+      <w:r>
+        <w:t xml:space="preserve"> form </w:t>
+      </w:r>
+      <w:r>
+        <w:t>includes</w:t>
+      </w:r>
+      <w:r>
+        <w:t xml:space="preserve"> a dropdown menu, allowing users </w:t>
+      </w:r>
+      <w:r>
+        <w:lastRenderedPageBreak/>
+        <w:t xml:space="preserve">to select the type of report they want to generate. Implementing the </w:t>
+      </w:r>
+      <w:r>
+        <w:rPr>
+          <w:b/>
+          <w:bCs/>
+        </w:rPr>
+        <w:t>Strategy Pattern</w:t>
+      </w:r>
+      <w:r>
+        <w:t xml:space="preserve"> is a perfect fit for this enhancement. By treating each report type as a strategy, the system can dynamically choose and execute the </w:t>
+      </w:r>
+      <w:r>
+        <w:t>correct</w:t>
+      </w:r>
+      <w:r>
+        <w:t xml:space="preserve"> report generation logic based on the user's selection. This approach not only simplifies the user interface but also eliminates the need for duplicated code, as the core functionality for handling different reports is neatly encapsulated within separate strategy classes.</w:t>
+      </w:r>
+    </w:p>
+    <w:p>
+      <w:r>
+        <w:t xml:space="preserve">Adopting the Strategy Pattern </w:t>
+      </w:r>
+      <w:r>
+        <w:t>has</w:t>
+      </w:r>
+      <w:r>
+        <w:t xml:space="preserve"> several advantages. </w:t>
+      </w:r>
+      <w:r>
+        <w:t>I</w:t>
+      </w:r>
+      <w:r>
+        <w:t xml:space="preserve">t significantly improves maintainability by </w:t>
+      </w:r>
+      <w:r>
+        <w:t>isolating</w:t>
+      </w:r>
+      <w:r>
+        <w:t xml:space="preserve"> the report generation logic,</w:t>
+      </w:r>
+      <w:r>
+        <w:t xml:space="preserve"> which</w:t>
+      </w:r>
+      <w:r>
+        <w:t xml:space="preserve"> mak</w:t>
+      </w:r>
+      <w:r>
+        <w:t>es</w:t>
+      </w:r>
+      <w:r>
+        <w:t xml:space="preserve"> it easier to update or modify individual reports without impacting others. Adding a new report becomes </w:t>
+      </w:r>
+      <w:r>
+        <w:t>straightforward</w:t>
+      </w:r>
+      <w:r>
+        <w:t>,</w:t>
+      </w:r>
+      <w:r>
+        <w:t xml:space="preserve"> </w:t>
+      </w:r>
+      <w:r>
+        <w:t xml:space="preserve">a new strategy class without the </w:t>
+      </w:r>
+      <w:r>
+        <w:t>having to</w:t>
+      </w:r>
+      <w:r>
+        <w:t xml:space="preserve"> alter</w:t>
+      </w:r>
+      <w:r>
+        <w:t xml:space="preserve"> or create</w:t>
+      </w:r>
+      <w:r>
+        <w:t xml:space="preserve"> forms or duplicat</w:t>
+      </w:r>
+      <w:r>
+        <w:t>e</w:t>
+      </w:r>
+      <w:r>
+        <w:t xml:space="preserve"> code. This aligns with the Open/Closed Principle, ensuring that </w:t>
+      </w:r>
+      <w:r>
+        <w:t>the</w:t>
+      </w:r>
+      <w:r>
+        <w:t xml:space="preserve"> system remains flexible and scalable as new reporting needs emerge. </w:t>
+      </w:r>
+      <w:r>
+        <w:t>In addition</w:t>
+      </w:r>
+      <w:r>
+        <w:t xml:space="preserve">, this pattern </w:t>
+      </w:r>
+      <w:r>
+        <w:t>improves</w:t>
+      </w:r>
+      <w:r>
+        <w:t xml:space="preserve"> code readability and organi</w:t>
+      </w:r>
+      <w:r>
+        <w:t>s</w:t>
+      </w:r>
+      <w:r>
+        <w:t>ation, as each report strategy is clearly defined and managed independently. Overall, merging the report forms using the Strategy Pattern results in a more efficient, flexible, and sustainable reporting system, well-equipped to support the evolving needs of our business.</w:t>
+      </w:r>
+    </w:p>
+    <w:p>
+      <w:pPr>
+        <w:pStyle w:val="Heading1"/>
+        <w:spacing w:line="360" w:lineRule="auto"/>
+      </w:pPr>
+      <w:r>
+        <w:t>Further Improvements</w:t>
+      </w:r>
+    </w:p>
+    <w:p>
+      <w:r>
+        <w:t>Add interfaces to each of my service and data objects</w:t>
+      </w:r>
     </w:p>
     <w:p/>
     <w:p>
       <w:pPr>
         <w:pStyle w:val="Heading1"/>
-      </w:pPr>
-      <w:bookmarkStart w:id="4" w:name="_Toc182430257"/>
+        <w:spacing w:line="360" w:lineRule="auto"/>
+      </w:pPr>
       <w:r>
         <w:t>Testing and Validation</w:t>
       </w:r>
-      <w:bookmarkEnd w:id="4"/>
+      <w:bookmarkEnd w:id="5"/>
+    </w:p>
+    <w:p>
+      <w:proofErr w:type="spellStart"/>
+      <w:r>
+        <w:t>Sonarqube</w:t>
+      </w:r>
+      <w:proofErr w:type="spellEnd"/>
+      <w:r>
+        <w:t xml:space="preserve"> report</w:t>
+      </w:r>
+    </w:p>
+    <w:p>
+      <w:pPr>
+        <w:pStyle w:val="ListParagraph"/>
+        <w:numPr>
+          <w:ilvl w:val="0"/>
+          <w:numId w:val="1"/>
+        </w:numPr>
+      </w:pPr>
+      <w:r>
+        <w:t xml:space="preserve">Make utility functions that are stateless static. </w:t>
+      </w:r>
+    </w:p>
+    <w:p>
+      <w:pPr>
+        <w:pStyle w:val="ListParagraph"/>
+        <w:numPr>
+          <w:ilvl w:val="0"/>
+          <w:numId w:val="1"/>
+        </w:numPr>
+      </w:pPr>
+      <w:r>
+        <w:t xml:space="preserve">Make certain field </w:t>
+      </w:r>
+      <w:proofErr w:type="spellStart"/>
+      <w:r>
+        <w:t>readonly</w:t>
+      </w:r>
+      <w:proofErr w:type="spellEnd"/>
     </w:p>
     <w:sectPr>
       <w:pgSz w:w="11906" w:h="16838"/>
@@ -2044,6 +2374,19 @@
     <w:basedOn w:val="DefaultParagraphFont"/>
     <w:rsid w:val="001A073C"/>
   </w:style>
+  <w:style w:type="paragraph" w:styleId="TOC2">
+    <w:name w:val="toc 2"/>
+    <w:basedOn w:val="Normal"/>
+    <w:next w:val="Normal"/>
+    <w:autoRedefine/>
+    <w:uiPriority w:val="39"/>
+    <w:unhideWhenUsed/>
+    <w:rsid w:val="00697C2F"/>
+    <w:pPr>
+      <w:spacing w:after="100"/>
+      <w:ind w:left="240"/>
+    </w:pPr>
+  </w:style>
 </w:styles>
 </file>
 

</xml_diff>

<commit_message>
Centralised Navigation, Dependency injection for Tool, SonarQube scan and clean-up
</commit_message>
<xml_diff>
--- a/Software Architecture Overview.docx
+++ b/Software Architecture Overview.docx
@@ -974,6 +974,124 @@
       </w:r>
     </w:p>
     <w:p>
+      <w:r>
+        <w:drawing>
+          <wp:inline distT="0" distB="0" distL="0" distR="0" wp14:anchorId="11E85E6D" wp14:editId="461AFFA0">
+            <wp:extent cx="5731510" cy="2447925"/>
+            <wp:effectExtent l="0" t="0" r="2540" b="9525"/>
+            <wp:docPr id="597392082" name="Picture 1" descr="A screenshot of a computer program&#10;&#10;Description automatically generated"/>
+            <wp:cNvGraphicFramePr>
+              <a:graphicFrameLocks xmlns:a="http://schemas.openxmlformats.org/drawingml/2006/main" noChangeAspect="1"/>
+            </wp:cNvGraphicFramePr>
+            <a:graphic xmlns:a="http://schemas.openxmlformats.org/drawingml/2006/main">
+              <a:graphicData uri="http://schemas.openxmlformats.org/drawingml/2006/picture">
+                <pic:pic xmlns:pic="http://schemas.openxmlformats.org/drawingml/2006/picture">
+                  <pic:nvPicPr>
+                    <pic:cNvPr id="597392082" name="Picture 1" descr="A screenshot of a computer program&#10;&#10;Description automatically generated"/>
+                    <pic:cNvPicPr/>
+                  </pic:nvPicPr>
+                  <pic:blipFill>
+                    <a:blip r:embed="rId7"/>
+                    <a:stretch>
+                      <a:fillRect/>
+                    </a:stretch>
+                  </pic:blipFill>
+                  <pic:spPr>
+                    <a:xfrm>
+                      <a:off x="0" y="0"/>
+                      <a:ext cx="5731510" cy="2447925"/>
+                    </a:xfrm>
+                    <a:prstGeom prst="rect">
+                      <a:avLst/>
+                    </a:prstGeom>
+                  </pic:spPr>
+                </pic:pic>
+              </a:graphicData>
+            </a:graphic>
+          </wp:inline>
+        </w:drawing>
+      </w:r>
+    </w:p>
+    <w:p>
+      <w:r>
+        <w:lastRenderedPageBreak/>
+        <w:drawing>
+          <wp:inline distT="0" distB="0" distL="0" distR="0" wp14:anchorId="40844327" wp14:editId="01DA3D42">
+            <wp:extent cx="5731510" cy="2447925"/>
+            <wp:effectExtent l="0" t="0" r="2540" b="9525"/>
+            <wp:docPr id="1363066705" name="Picture 1" descr="A screenshot of a computer program&#10;&#10;Description automatically generated"/>
+            <wp:cNvGraphicFramePr>
+              <a:graphicFrameLocks xmlns:a="http://schemas.openxmlformats.org/drawingml/2006/main" noChangeAspect="1"/>
+            </wp:cNvGraphicFramePr>
+            <a:graphic xmlns:a="http://schemas.openxmlformats.org/drawingml/2006/main">
+              <a:graphicData uri="http://schemas.openxmlformats.org/drawingml/2006/picture">
+                <pic:pic xmlns:pic="http://schemas.openxmlformats.org/drawingml/2006/picture">
+                  <pic:nvPicPr>
+                    <pic:cNvPr id="1363066705" name="Picture 1" descr="A screenshot of a computer program&#10;&#10;Description automatically generated"/>
+                    <pic:cNvPicPr/>
+                  </pic:nvPicPr>
+                  <pic:blipFill>
+                    <a:blip r:embed="rId8"/>
+                    <a:stretch>
+                      <a:fillRect/>
+                    </a:stretch>
+                  </pic:blipFill>
+                  <pic:spPr>
+                    <a:xfrm>
+                      <a:off x="0" y="0"/>
+                      <a:ext cx="5731510" cy="2447925"/>
+                    </a:xfrm>
+                    <a:prstGeom prst="rect">
+                      <a:avLst/>
+                    </a:prstGeom>
+                  </pic:spPr>
+                </pic:pic>
+              </a:graphicData>
+            </a:graphic>
+          </wp:inline>
+        </w:drawing>
+      </w:r>
+    </w:p>
+    <w:p>
+      <w:r>
+        <w:drawing>
+          <wp:inline distT="0" distB="0" distL="0" distR="0" wp14:anchorId="0CF10198" wp14:editId="26626DC9">
+            <wp:extent cx="5731510" cy="2447925"/>
+            <wp:effectExtent l="0" t="0" r="2540" b="9525"/>
+            <wp:docPr id="512205488" name="Picture 1" descr="A screenshot of a computer program&#10;&#10;Description automatically generated"/>
+            <wp:cNvGraphicFramePr>
+              <a:graphicFrameLocks xmlns:a="http://schemas.openxmlformats.org/drawingml/2006/main" noChangeAspect="1"/>
+            </wp:cNvGraphicFramePr>
+            <a:graphic xmlns:a="http://schemas.openxmlformats.org/drawingml/2006/main">
+              <a:graphicData uri="http://schemas.openxmlformats.org/drawingml/2006/picture">
+                <pic:pic xmlns:pic="http://schemas.openxmlformats.org/drawingml/2006/picture">
+                  <pic:nvPicPr>
+                    <pic:cNvPr id="512205488" name="Picture 1" descr="A screenshot of a computer program&#10;&#10;Description automatically generated"/>
+                    <pic:cNvPicPr/>
+                  </pic:nvPicPr>
+                  <pic:blipFill>
+                    <a:blip r:embed="rId9"/>
+                    <a:stretch>
+                      <a:fillRect/>
+                    </a:stretch>
+                  </pic:blipFill>
+                  <pic:spPr>
+                    <a:xfrm>
+                      <a:off x="0" y="0"/>
+                      <a:ext cx="5731510" cy="2447925"/>
+                    </a:xfrm>
+                    <a:prstGeom prst="rect">
+                      <a:avLst/>
+                    </a:prstGeom>
+                  </pic:spPr>
+                </pic:pic>
+              </a:graphicData>
+            </a:graphic>
+          </wp:inline>
+        </w:drawing>
+      </w:r>
+    </w:p>
+    <w:p>
       <w:pPr>
         <w:pStyle w:val="Heading2"/>
       </w:pPr>
@@ -981,6 +1099,12 @@
         <w:t>Implementation of Dependency Injection</w:t>
       </w:r>
     </w:p>
+    <w:p/>
+    <w:p>
+      <w:r>
+        <w:t>https://martinfowler.com/articles/refactoring-dependencies.html</w:t>
+      </w:r>
+    </w:p>
     <w:p>
       <w:pPr>
         <w:pStyle w:val="Heading2"/>
@@ -1058,13 +1182,7 @@
         <w:t>f</w:t>
       </w:r>
       <w:r>
-        <w:t xml:space="preserve">orms for report generation: one for annual revenue analysis and another for annual tool type analysis. While this setup works for these existing reports, it becomes increasingly </w:t>
-      </w:r>
-      <w:r>
-        <w:t>bulky</w:t>
-      </w:r>
-      <w:r>
-        <w:t xml:space="preserve"> as the business grows and the need for additional reports arises. Each new report would </w:t>
+        <w:t xml:space="preserve">orms for report generation: one for annual revenue analysis and another for annual tool type analysis. While this setup works for these existing reports, it becomes increasingly bulky as the business grows and the need for additional reports arises. Each new report would </w:t>
       </w:r>
       <w:r>
         <w:t>require</w:t>
@@ -1105,11 +1223,7 @@
         <w:t>includes</w:t>
       </w:r>
       <w:r>
-        <w:t xml:space="preserve"> a dropdown menu, allowing users </w:t>
-      </w:r>
-      <w:r>
-        <w:lastRenderedPageBreak/>
-        <w:t xml:space="preserve">to select the type of report they want to generate. Implementing the </w:t>
+        <w:t xml:space="preserve"> a dropdown menu, allowing users to select the type of report they want to generate. Implementing the </w:t>
       </w:r>
       <w:r>
         <w:rPr>
@@ -1119,7 +1233,11 @@
         <w:t>Strategy Pattern</w:t>
       </w:r>
       <w:r>
-        <w:t xml:space="preserve"> is a perfect fit for this enhancement. By treating each report type as a strategy, the system can dynamically choose and execute the </w:t>
+        <w:t xml:space="preserve"> is </w:t>
+      </w:r>
+      <w:r>
+        <w:lastRenderedPageBreak/>
+        <w:t xml:space="preserve">a perfect fit for this enhancement. By treating each report type as a strategy, the system can dynamically choose and execute the </w:t>
       </w:r>
       <w:r>
         <w:t>correct</w:t>
@@ -1160,19 +1278,13 @@
         <w:t>es</w:t>
       </w:r>
       <w:r>
-        <w:t xml:space="preserve"> it easier to update or modify individual reports without impacting others. Adding a new report becomes </w:t>
-      </w:r>
-      <w:r>
-        <w:t>straightforward</w:t>
+        <w:t xml:space="preserve"> it easier to update or modify individual reports without impacting others. Adding a new report becomes straightforward</w:t>
       </w:r>
       <w:r>
         <w:t>,</w:t>
       </w:r>
       <w:r>
-        <w:t xml:space="preserve"> </w:t>
-      </w:r>
-      <w:r>
-        <w:t xml:space="preserve">a new strategy class without the </w:t>
+        <w:t xml:space="preserve"> a new strategy class without the </w:t>
       </w:r>
       <w:r>
         <w:t>having to</w:t>
@@ -2014,6 +2126,7 @@
   <w:style w:type="character" w:default="1" w:styleId="DefaultParagraphFont">
     <w:name w:val="Default Paragraph Font"/>
     <w:uiPriority w:val="1"/>
+    <w:semiHidden/>
     <w:unhideWhenUsed/>
   </w:style>
   <w:style w:type="table" w:default="1" w:styleId="TableNormal">

</xml_diff>

<commit_message>
Dependency injection for rate, analysis and customer, more on document
</commit_message>
<xml_diff>
--- a/Software Architecture Overview.docx
+++ b/Software Architecture Overview.docx
@@ -125,7 +125,6 @@
             <w:tabs>
               <w:tab w:val="right" w:leader="dot" w:pos="9016"/>
             </w:tabs>
-            <w:spacing w:line="360" w:lineRule="auto"/>
             <w:rPr>
               <w:rFonts w:eastAsiaTheme="minorEastAsia"/>
               <w:noProof/>
@@ -141,7 +140,7 @@
           <w:r>
             <w:fldChar w:fldCharType="separate"/>
           </w:r>
-          <w:hyperlink w:anchor="_Toc183021552" w:history="1">
+          <w:hyperlink w:anchor="_Toc183373062" w:history="1">
             <w:r>
               <w:rPr>
                 <w:rStyle w:val="Hyperlink"/>
@@ -168,7 +167,7 @@
                 <w:noProof/>
                 <w:webHidden/>
               </w:rPr>
-              <w:instrText xml:space="preserve"> PAGEREF _Toc183021552 \h </w:instrText>
+              <w:instrText xml:space="preserve"> PAGEREF _Toc183373062 \h </w:instrText>
             </w:r>
             <w:r>
               <w:rPr>
@@ -205,14 +204,13 @@
             <w:tabs>
               <w:tab w:val="right" w:leader="dot" w:pos="9016"/>
             </w:tabs>
-            <w:spacing w:line="360" w:lineRule="auto"/>
             <w:rPr>
               <w:rFonts w:eastAsiaTheme="minorEastAsia"/>
               <w:noProof/>
               <w:lang w:val="en-GB" w:eastAsia="en-GB"/>
             </w:rPr>
           </w:pPr>
-          <w:hyperlink w:anchor="_Toc183021553" w:history="1">
+          <w:hyperlink w:anchor="_Toc183373063" w:history="1">
             <w:r>
               <w:rPr>
                 <w:rStyle w:val="Hyperlink"/>
@@ -239,7 +237,7 @@
                 <w:noProof/>
                 <w:webHidden/>
               </w:rPr>
-              <w:instrText xml:space="preserve"> PAGEREF _Toc183021553 \h </w:instrText>
+              <w:instrText xml:space="preserve"> PAGEREF _Toc183373063 \h </w:instrText>
             </w:r>
             <w:r>
               <w:rPr>
@@ -259,7 +257,7 @@
                 <w:noProof/>
                 <w:webHidden/>
               </w:rPr>
-              <w:t>3</w:t>
+              <w:t>4</w:t>
             </w:r>
             <w:r>
               <w:rPr>
@@ -276,12 +274,13 @@
             <w:tabs>
               <w:tab w:val="right" w:leader="dot" w:pos="9016"/>
             </w:tabs>
-            <w:spacing w:line="360" w:lineRule="auto"/>
             <w:rPr>
+              <w:rFonts w:eastAsiaTheme="minorEastAsia"/>
               <w:noProof/>
+              <w:lang w:val="en-GB" w:eastAsia="en-GB"/>
             </w:rPr>
           </w:pPr>
-          <w:hyperlink w:anchor="_Toc183021554" w:history="1">
+          <w:hyperlink w:anchor="_Toc183373064" w:history="1">
             <w:r>
               <w:rPr>
                 <w:rStyle w:val="Hyperlink"/>
@@ -308,7 +307,7 @@
                 <w:noProof/>
                 <w:webHidden/>
               </w:rPr>
-              <w:instrText xml:space="preserve"> PAGEREF _Toc183021554 \h </w:instrText>
+              <w:instrText xml:space="preserve"> PAGEREF _Toc183373064 \h </w:instrText>
             </w:r>
             <w:r>
               <w:rPr>
@@ -328,7 +327,7 @@
                 <w:noProof/>
                 <w:webHidden/>
               </w:rPr>
-              <w:t>4</w:t>
+              <w:t>5</w:t>
             </w:r>
             <w:r>
               <w:rPr>
@@ -345,14 +344,13 @@
             <w:tabs>
               <w:tab w:val="right" w:leader="dot" w:pos="9016"/>
             </w:tabs>
-            <w:spacing w:line="360" w:lineRule="auto"/>
             <w:rPr>
               <w:rFonts w:eastAsiaTheme="minorEastAsia"/>
               <w:noProof/>
               <w:lang w:val="en-GB" w:eastAsia="en-GB"/>
             </w:rPr>
           </w:pPr>
-          <w:hyperlink w:anchor="_Toc183021555" w:history="1">
+          <w:hyperlink w:anchor="_Toc183373065" w:history="1">
             <w:r>
               <w:rPr>
                 <w:rStyle w:val="Hyperlink"/>
@@ -379,7 +377,7 @@
                 <w:noProof/>
                 <w:webHidden/>
               </w:rPr>
-              <w:instrText xml:space="preserve"> PAGEREF _Toc183021555 \h </w:instrText>
+              <w:instrText xml:space="preserve"> PAGEREF _Toc183373065 \h </w:instrText>
             </w:r>
             <w:r>
               <w:rPr>
@@ -399,7 +397,217 @@
                 <w:noProof/>
                 <w:webHidden/>
               </w:rPr>
-              <w:t>4</w:t>
+              <w:t>5</w:t>
+            </w:r>
+            <w:r>
+              <w:rPr>
+                <w:noProof/>
+                <w:webHidden/>
+              </w:rPr>
+              <w:fldChar w:fldCharType="end"/>
+            </w:r>
+          </w:hyperlink>
+        </w:p>
+        <w:p>
+          <w:pPr>
+            <w:pStyle w:val="TOC2"/>
+            <w:tabs>
+              <w:tab w:val="right" w:leader="dot" w:pos="9016"/>
+            </w:tabs>
+            <w:rPr>
+              <w:rFonts w:eastAsiaTheme="minorEastAsia"/>
+              <w:noProof/>
+              <w:lang w:val="en-GB" w:eastAsia="en-GB"/>
+            </w:rPr>
+          </w:pPr>
+          <w:hyperlink w:anchor="_Toc183373066" w:history="1">
+            <w:r>
+              <w:rPr>
+                <w:rStyle w:val="Hyperlink"/>
+                <w:noProof/>
+              </w:rPr>
+              <w:t>Pros and Cons of Layered Architecture</w:t>
+            </w:r>
+            <w:r>
+              <w:rPr>
+                <w:noProof/>
+                <w:webHidden/>
+              </w:rPr>
+              <w:tab/>
+            </w:r>
+            <w:r>
+              <w:rPr>
+                <w:noProof/>
+                <w:webHidden/>
+              </w:rPr>
+              <w:fldChar w:fldCharType="begin"/>
+            </w:r>
+            <w:r>
+              <w:rPr>
+                <w:noProof/>
+                <w:webHidden/>
+              </w:rPr>
+              <w:instrText xml:space="preserve"> PAGEREF _Toc183373066 \h </w:instrText>
+            </w:r>
+            <w:r>
+              <w:rPr>
+                <w:noProof/>
+                <w:webHidden/>
+              </w:rPr>
+            </w:r>
+            <w:r>
+              <w:rPr>
+                <w:noProof/>
+                <w:webHidden/>
+              </w:rPr>
+              <w:fldChar w:fldCharType="separate"/>
+            </w:r>
+            <w:r>
+              <w:rPr>
+                <w:noProof/>
+                <w:webHidden/>
+              </w:rPr>
+              <w:t>5</w:t>
+            </w:r>
+            <w:r>
+              <w:rPr>
+                <w:noProof/>
+                <w:webHidden/>
+              </w:rPr>
+              <w:fldChar w:fldCharType="end"/>
+            </w:r>
+          </w:hyperlink>
+        </w:p>
+        <w:p>
+          <w:pPr>
+            <w:pStyle w:val="TOC2"/>
+            <w:tabs>
+              <w:tab w:val="right" w:leader="dot" w:pos="9016"/>
+            </w:tabs>
+            <w:rPr>
+              <w:rFonts w:eastAsiaTheme="minorEastAsia"/>
+              <w:noProof/>
+              <w:lang w:val="en-GB" w:eastAsia="en-GB"/>
+            </w:rPr>
+          </w:pPr>
+          <w:hyperlink w:anchor="_Toc183373067" w:history="1">
+            <w:r>
+              <w:rPr>
+                <w:rStyle w:val="Hyperlink"/>
+                <w:noProof/>
+              </w:rPr>
+              <w:t>Pros and Cons of Builder Pattern</w:t>
+            </w:r>
+            <w:r>
+              <w:rPr>
+                <w:noProof/>
+                <w:webHidden/>
+              </w:rPr>
+              <w:tab/>
+            </w:r>
+            <w:r>
+              <w:rPr>
+                <w:noProof/>
+                <w:webHidden/>
+              </w:rPr>
+              <w:fldChar w:fldCharType="begin"/>
+            </w:r>
+            <w:r>
+              <w:rPr>
+                <w:noProof/>
+                <w:webHidden/>
+              </w:rPr>
+              <w:instrText xml:space="preserve"> PAGEREF _Toc183373067 \h </w:instrText>
+            </w:r>
+            <w:r>
+              <w:rPr>
+                <w:noProof/>
+                <w:webHidden/>
+              </w:rPr>
+            </w:r>
+            <w:r>
+              <w:rPr>
+                <w:noProof/>
+                <w:webHidden/>
+              </w:rPr>
+              <w:fldChar w:fldCharType="separate"/>
+            </w:r>
+            <w:r>
+              <w:rPr>
+                <w:noProof/>
+                <w:webHidden/>
+              </w:rPr>
+              <w:t>7</w:t>
+            </w:r>
+            <w:r>
+              <w:rPr>
+                <w:noProof/>
+                <w:webHidden/>
+              </w:rPr>
+              <w:fldChar w:fldCharType="end"/>
+            </w:r>
+          </w:hyperlink>
+        </w:p>
+        <w:p>
+          <w:pPr>
+            <w:pStyle w:val="TOC2"/>
+            <w:tabs>
+              <w:tab w:val="right" w:leader="dot" w:pos="9016"/>
+            </w:tabs>
+            <w:rPr>
+              <w:rFonts w:eastAsiaTheme="minorEastAsia"/>
+              <w:noProof/>
+              <w:lang w:val="en-GB" w:eastAsia="en-GB"/>
+            </w:rPr>
+          </w:pPr>
+          <w:hyperlink w:anchor="_Toc183373068" w:history="1">
+            <w:r>
+              <w:rPr>
+                <w:rStyle w:val="Hyperlink"/>
+                <w:noProof/>
+              </w:rPr>
+              <w:t>Pros and Cons of Strategy Pattern</w:t>
+            </w:r>
+            <w:r>
+              <w:rPr>
+                <w:noProof/>
+                <w:webHidden/>
+              </w:rPr>
+              <w:tab/>
+            </w:r>
+            <w:r>
+              <w:rPr>
+                <w:noProof/>
+                <w:webHidden/>
+              </w:rPr>
+              <w:fldChar w:fldCharType="begin"/>
+            </w:r>
+            <w:r>
+              <w:rPr>
+                <w:noProof/>
+                <w:webHidden/>
+              </w:rPr>
+              <w:instrText xml:space="preserve"> PAGEREF _Toc183373068 \h </w:instrText>
+            </w:r>
+            <w:r>
+              <w:rPr>
+                <w:noProof/>
+                <w:webHidden/>
+              </w:rPr>
+            </w:r>
+            <w:r>
+              <w:rPr>
+                <w:noProof/>
+                <w:webHidden/>
+              </w:rPr>
+              <w:fldChar w:fldCharType="separate"/>
+            </w:r>
+            <w:r>
+              <w:rPr>
+                <w:noProof/>
+                <w:webHidden/>
+              </w:rPr>
+              <w:t>9</w:t>
             </w:r>
             <w:r>
               <w:rPr>
@@ -416,14 +624,13 @@
             <w:tabs>
               <w:tab w:val="right" w:leader="dot" w:pos="9016"/>
             </w:tabs>
-            <w:spacing w:line="360" w:lineRule="auto"/>
             <w:rPr>
               <w:rFonts w:eastAsiaTheme="minorEastAsia"/>
               <w:noProof/>
               <w:lang w:val="en-GB" w:eastAsia="en-GB"/>
             </w:rPr>
           </w:pPr>
-          <w:hyperlink w:anchor="_Toc183021556" w:history="1">
+          <w:hyperlink w:anchor="_Toc183373069" w:history="1">
             <w:r>
               <w:rPr>
                 <w:rStyle w:val="Hyperlink"/>
@@ -450,7 +657,7 @@
                 <w:noProof/>
                 <w:webHidden/>
               </w:rPr>
-              <w:instrText xml:space="preserve"> PAGEREF _Toc183021556 \h </w:instrText>
+              <w:instrText xml:space="preserve"> PAGEREF _Toc183373069 \h </w:instrText>
             </w:r>
             <w:r>
               <w:rPr>
@@ -470,7 +677,217 @@
                 <w:noProof/>
                 <w:webHidden/>
               </w:rPr>
-              <w:t>4</w:t>
+              <w:t>11</w:t>
+            </w:r>
+            <w:r>
+              <w:rPr>
+                <w:noProof/>
+                <w:webHidden/>
+              </w:rPr>
+              <w:fldChar w:fldCharType="end"/>
+            </w:r>
+          </w:hyperlink>
+        </w:p>
+        <w:p>
+          <w:pPr>
+            <w:pStyle w:val="TOC2"/>
+            <w:tabs>
+              <w:tab w:val="right" w:leader="dot" w:pos="9016"/>
+            </w:tabs>
+            <w:rPr>
+              <w:rFonts w:eastAsiaTheme="minorEastAsia"/>
+              <w:noProof/>
+              <w:lang w:val="en-GB" w:eastAsia="en-GB"/>
+            </w:rPr>
+          </w:pPr>
+          <w:hyperlink w:anchor="_Toc183373070" w:history="1">
+            <w:r>
+              <w:rPr>
+                <w:rStyle w:val="Hyperlink"/>
+                <w:noProof/>
+              </w:rPr>
+              <w:t>Implementation of Layered Architecture</w:t>
+            </w:r>
+            <w:r>
+              <w:rPr>
+                <w:noProof/>
+                <w:webHidden/>
+              </w:rPr>
+              <w:tab/>
+            </w:r>
+            <w:r>
+              <w:rPr>
+                <w:noProof/>
+                <w:webHidden/>
+              </w:rPr>
+              <w:fldChar w:fldCharType="begin"/>
+            </w:r>
+            <w:r>
+              <w:rPr>
+                <w:noProof/>
+                <w:webHidden/>
+              </w:rPr>
+              <w:instrText xml:space="preserve"> PAGEREF _Toc183373070 \h </w:instrText>
+            </w:r>
+            <w:r>
+              <w:rPr>
+                <w:noProof/>
+                <w:webHidden/>
+              </w:rPr>
+            </w:r>
+            <w:r>
+              <w:rPr>
+                <w:noProof/>
+                <w:webHidden/>
+              </w:rPr>
+              <w:fldChar w:fldCharType="separate"/>
+            </w:r>
+            <w:r>
+              <w:rPr>
+                <w:noProof/>
+                <w:webHidden/>
+              </w:rPr>
+              <w:t>11</w:t>
+            </w:r>
+            <w:r>
+              <w:rPr>
+                <w:noProof/>
+                <w:webHidden/>
+              </w:rPr>
+              <w:fldChar w:fldCharType="end"/>
+            </w:r>
+          </w:hyperlink>
+        </w:p>
+        <w:p>
+          <w:pPr>
+            <w:pStyle w:val="TOC2"/>
+            <w:tabs>
+              <w:tab w:val="right" w:leader="dot" w:pos="9016"/>
+            </w:tabs>
+            <w:rPr>
+              <w:rFonts w:eastAsiaTheme="minorEastAsia"/>
+              <w:noProof/>
+              <w:lang w:val="en-GB" w:eastAsia="en-GB"/>
+            </w:rPr>
+          </w:pPr>
+          <w:hyperlink w:anchor="_Toc183373071" w:history="1">
+            <w:r>
+              <w:rPr>
+                <w:rStyle w:val="Hyperlink"/>
+                <w:noProof/>
+              </w:rPr>
+              <w:t>Implementation of Dependency Injection</w:t>
+            </w:r>
+            <w:r>
+              <w:rPr>
+                <w:noProof/>
+                <w:webHidden/>
+              </w:rPr>
+              <w:tab/>
+            </w:r>
+            <w:r>
+              <w:rPr>
+                <w:noProof/>
+                <w:webHidden/>
+              </w:rPr>
+              <w:fldChar w:fldCharType="begin"/>
+            </w:r>
+            <w:r>
+              <w:rPr>
+                <w:noProof/>
+                <w:webHidden/>
+              </w:rPr>
+              <w:instrText xml:space="preserve"> PAGEREF _Toc183373071 \h </w:instrText>
+            </w:r>
+            <w:r>
+              <w:rPr>
+                <w:noProof/>
+                <w:webHidden/>
+              </w:rPr>
+            </w:r>
+            <w:r>
+              <w:rPr>
+                <w:noProof/>
+                <w:webHidden/>
+              </w:rPr>
+              <w:fldChar w:fldCharType="separate"/>
+            </w:r>
+            <w:r>
+              <w:rPr>
+                <w:noProof/>
+                <w:webHidden/>
+              </w:rPr>
+              <w:t>13</w:t>
+            </w:r>
+            <w:r>
+              <w:rPr>
+                <w:noProof/>
+                <w:webHidden/>
+              </w:rPr>
+              <w:fldChar w:fldCharType="end"/>
+            </w:r>
+          </w:hyperlink>
+        </w:p>
+        <w:p>
+          <w:pPr>
+            <w:pStyle w:val="TOC2"/>
+            <w:tabs>
+              <w:tab w:val="right" w:leader="dot" w:pos="9016"/>
+            </w:tabs>
+            <w:rPr>
+              <w:rFonts w:eastAsiaTheme="minorEastAsia"/>
+              <w:noProof/>
+              <w:lang w:val="en-GB" w:eastAsia="en-GB"/>
+            </w:rPr>
+          </w:pPr>
+          <w:hyperlink w:anchor="_Toc183373072" w:history="1">
+            <w:r>
+              <w:rPr>
+                <w:rStyle w:val="Hyperlink"/>
+                <w:noProof/>
+              </w:rPr>
+              <w:t>Implementation of Strategy Pattern</w:t>
+            </w:r>
+            <w:r>
+              <w:rPr>
+                <w:noProof/>
+                <w:webHidden/>
+              </w:rPr>
+              <w:tab/>
+            </w:r>
+            <w:r>
+              <w:rPr>
+                <w:noProof/>
+                <w:webHidden/>
+              </w:rPr>
+              <w:fldChar w:fldCharType="begin"/>
+            </w:r>
+            <w:r>
+              <w:rPr>
+                <w:noProof/>
+                <w:webHidden/>
+              </w:rPr>
+              <w:instrText xml:space="preserve"> PAGEREF _Toc183373072 \h </w:instrText>
+            </w:r>
+            <w:r>
+              <w:rPr>
+                <w:noProof/>
+                <w:webHidden/>
+              </w:rPr>
+            </w:r>
+            <w:r>
+              <w:rPr>
+                <w:noProof/>
+                <w:webHidden/>
+              </w:rPr>
+              <w:fldChar w:fldCharType="separate"/>
+            </w:r>
+            <w:r>
+              <w:rPr>
+                <w:noProof/>
+                <w:webHidden/>
+              </w:rPr>
+              <w:t>13</w:t>
             </w:r>
             <w:r>
               <w:rPr>
@@ -487,19 +904,88 @@
             <w:tabs>
               <w:tab w:val="right" w:leader="dot" w:pos="9016"/>
             </w:tabs>
-            <w:spacing w:line="360" w:lineRule="auto"/>
             <w:rPr>
               <w:rFonts w:eastAsiaTheme="minorEastAsia"/>
               <w:noProof/>
               <w:lang w:val="en-GB" w:eastAsia="en-GB"/>
             </w:rPr>
           </w:pPr>
-          <w:hyperlink w:anchor="_Toc183021557" w:history="1">
+          <w:hyperlink w:anchor="_Toc183373073" w:history="1">
             <w:r>
               <w:rPr>
                 <w:rStyle w:val="Hyperlink"/>
                 <w:noProof/>
               </w:rPr>
+              <w:t>Further Improvements</w:t>
+            </w:r>
+            <w:r>
+              <w:rPr>
+                <w:noProof/>
+                <w:webHidden/>
+              </w:rPr>
+              <w:tab/>
+            </w:r>
+            <w:r>
+              <w:rPr>
+                <w:noProof/>
+                <w:webHidden/>
+              </w:rPr>
+              <w:fldChar w:fldCharType="begin"/>
+            </w:r>
+            <w:r>
+              <w:rPr>
+                <w:noProof/>
+                <w:webHidden/>
+              </w:rPr>
+              <w:instrText xml:space="preserve"> PAGEREF _Toc183373073 \h </w:instrText>
+            </w:r>
+            <w:r>
+              <w:rPr>
+                <w:noProof/>
+                <w:webHidden/>
+              </w:rPr>
+            </w:r>
+            <w:r>
+              <w:rPr>
+                <w:noProof/>
+                <w:webHidden/>
+              </w:rPr>
+              <w:fldChar w:fldCharType="separate"/>
+            </w:r>
+            <w:r>
+              <w:rPr>
+                <w:noProof/>
+                <w:webHidden/>
+              </w:rPr>
+              <w:t>14</w:t>
+            </w:r>
+            <w:r>
+              <w:rPr>
+                <w:noProof/>
+                <w:webHidden/>
+              </w:rPr>
+              <w:fldChar w:fldCharType="end"/>
+            </w:r>
+          </w:hyperlink>
+        </w:p>
+        <w:p>
+          <w:pPr>
+            <w:pStyle w:val="TOC1"/>
+            <w:tabs>
+              <w:tab w:val="right" w:leader="dot" w:pos="9016"/>
+            </w:tabs>
+            <w:rPr>
+              <w:rFonts w:eastAsiaTheme="minorEastAsia"/>
+              <w:noProof/>
+              <w:lang w:val="en-GB" w:eastAsia="en-GB"/>
+            </w:rPr>
+          </w:pPr>
+          <w:hyperlink w:anchor="_Toc183373074" w:history="1">
+            <w:r>
+              <w:rPr>
+                <w:rStyle w:val="Hyperlink"/>
+                <w:noProof/>
+              </w:rPr>
               <w:t>Testing and Validation</w:t>
             </w:r>
             <w:r>
@@ -521,7 +1007,7 @@
                 <w:noProof/>
                 <w:webHidden/>
               </w:rPr>
-              <w:instrText xml:space="preserve"> PAGEREF _Toc183021557 \h </w:instrText>
+              <w:instrText xml:space="preserve"> PAGEREF _Toc183373074 \h </w:instrText>
             </w:r>
             <w:r>
               <w:rPr>
@@ -541,7 +1027,7 @@
                 <w:noProof/>
                 <w:webHidden/>
               </w:rPr>
-              <w:t>4</w:t>
+              <w:t>14</w:t>
             </w:r>
             <w:r>
               <w:rPr>
@@ -580,7 +1066,7 @@
         <w:pStyle w:val="Heading1"/>
         <w:spacing w:line="360" w:lineRule="auto"/>
       </w:pPr>
-      <w:bookmarkStart w:id="0" w:name="_Toc183021552"/>
+      <w:bookmarkStart w:id="0" w:name="_Toc183373062"/>
       <w:r>
         <w:lastRenderedPageBreak/>
         <w:t>Introduction</w:t>
@@ -691,7 +1177,7 @@
         <w:pStyle w:val="Heading1"/>
         <w:spacing w:line="360" w:lineRule="auto"/>
       </w:pPr>
-      <w:bookmarkStart w:id="1" w:name="_Toc183021553"/>
+      <w:bookmarkStart w:id="1" w:name="_Toc183373063"/>
       <w:r>
         <w:lastRenderedPageBreak/>
         <w:t>Existing System Overview</w:t>
@@ -742,7 +1228,13 @@
         <w:spacing w:line="360" w:lineRule="auto"/>
       </w:pPr>
       <w:r>
-        <w:t>Customers Module – This section focuses on customer information, enabling users to add, update, and view customer details.</w:t>
+        <w:t xml:space="preserve">Customers Module – This section focuses on customer information, </w:t>
+      </w:r>
+      <w:r>
+        <w:t>allowing</w:t>
+      </w:r>
+      <w:r>
+        <w:t xml:space="preserve"> users to add, update, and view customer details.</w:t>
       </w:r>
     </w:p>
     <w:p>
@@ -768,7 +1260,7 @@
         <w:spacing w:line="360" w:lineRule="auto"/>
       </w:pPr>
       <w:r>
-        <w:t>Admin Module – This section provides analytical features, such as annual revenue reporting and tool type usage analysis, offering valuable insights into business performance.</w:t>
+        <w:t>Admin Module – This section provides analytical features, such as annual revenue reporting and tool type usage analysis, offering insights into business performance.</w:t>
       </w:r>
     </w:p>
     <w:p>
@@ -897,7 +1389,7 @@
           <w:szCs w:val="24"/>
         </w:rPr>
       </w:pPr>
-      <w:bookmarkStart w:id="2" w:name="_Toc183021554"/>
+      <w:bookmarkStart w:id="2" w:name="_Toc183373064"/>
       <w:r>
         <w:rPr>
           <w:sz w:val="24"/>
@@ -948,37 +1440,2159 @@
         <w:pStyle w:val="Heading1"/>
         <w:spacing w:line="360" w:lineRule="auto"/>
       </w:pPr>
-      <w:bookmarkStart w:id="3" w:name="_Toc183021555"/>
-      <w:r>
+      <w:bookmarkStart w:id="3" w:name="_Toc183373065"/>
+      <w:r>
+        <w:t>Design and Architectural Pattern Exploration</w:t>
+      </w:r>
+      <w:bookmarkEnd w:id="3"/>
+    </w:p>
+    <w:p>
+      <w:pPr>
+        <w:pStyle w:val="Heading2"/>
+      </w:pPr>
+      <w:bookmarkStart w:id="4" w:name="_Toc183373066"/>
+      <w:r>
+        <w:t>Pros and Cons of Layered Architecture</w:t>
+      </w:r>
+      <w:bookmarkEnd w:id="4"/>
+    </w:p>
+    <w:p>
+      <w:pPr>
+        <w:rPr>
+          <w:b/>
+          <w:bCs/>
+          <w:lang w:val="en-GB"/>
+        </w:rPr>
+      </w:pPr>
+      <w:r>
+        <w:rPr>
+          <w:b/>
+          <w:bCs/>
+          <w:lang w:val="en-GB"/>
+        </w:rPr>
+        <w:t>Pros</w:t>
+      </w:r>
+    </w:p>
+    <w:p>
+      <w:pPr>
+        <w:numPr>
+          <w:ilvl w:val="0"/>
+          <w:numId w:val="2"/>
+        </w:numPr>
+        <w:rPr>
+          <w:lang w:val="en-GB"/>
+        </w:rPr>
+      </w:pPr>
+      <w:r>
+        <w:rPr>
+          <w:b/>
+          <w:bCs/>
+          <w:lang w:val="en-GB"/>
+        </w:rPr>
+        <w:t>Separation of Concerns</w:t>
+      </w:r>
+    </w:p>
+    <w:p>
+      <w:pPr>
+        <w:numPr>
+          <w:ilvl w:val="1"/>
+          <w:numId w:val="2"/>
+        </w:numPr>
+        <w:rPr>
+          <w:lang w:val="en-GB"/>
+        </w:rPr>
+      </w:pPr>
+      <w:r>
+        <w:rPr>
+          <w:lang w:val="en-GB"/>
+        </w:rPr>
+        <w:t xml:space="preserve">Layers are designed to handle specific responsibilities, such as presentation, business logic, or data access. This separation makes the system easier to understand, maintain, and extend (Bass, Clements, &amp; </w:t>
+      </w:r>
+      <w:proofErr w:type="spellStart"/>
+      <w:r>
+        <w:rPr>
+          <w:lang w:val="en-GB"/>
+        </w:rPr>
+        <w:t>Kazman</w:t>
+      </w:r>
+      <w:proofErr w:type="spellEnd"/>
+      <w:r>
+        <w:rPr>
+          <w:lang w:val="en-GB"/>
+        </w:rPr>
+        <w:t>, 2003).</w:t>
+      </w:r>
+    </w:p>
+    <w:p>
+      <w:pPr>
+        <w:numPr>
+          <w:ilvl w:val="0"/>
+          <w:numId w:val="2"/>
+        </w:numPr>
+        <w:rPr>
+          <w:lang w:val="en-GB"/>
+        </w:rPr>
+      </w:pPr>
+      <w:r>
+        <w:rPr>
+          <w:b/>
+          <w:bCs/>
+          <w:lang w:val="en-GB"/>
+        </w:rPr>
+        <w:t>Ease of Maintenance</w:t>
+      </w:r>
+    </w:p>
+    <w:p>
+      <w:pPr>
+        <w:numPr>
+          <w:ilvl w:val="1"/>
+          <w:numId w:val="2"/>
+        </w:numPr>
+        <w:rPr>
+          <w:lang w:val="en-GB"/>
+        </w:rPr>
+      </w:pPr>
+      <w:r>
+        <w:rPr>
+          <w:lang w:val="en-GB"/>
+        </w:rPr>
+        <w:t>Changes in one layer typically have minimal impact on others, provided the interfaces are well-defined. This modularity simplifies debugging and updating parts of the application (Fowler, 2002).</w:t>
+      </w:r>
+    </w:p>
+    <w:p>
+      <w:pPr>
+        <w:numPr>
+          <w:ilvl w:val="0"/>
+          <w:numId w:val="2"/>
+        </w:numPr>
+        <w:rPr>
+          <w:lang w:val="en-GB"/>
+        </w:rPr>
+      </w:pPr>
+      <w:r>
+        <w:rPr>
+          <w:b/>
+          <w:bCs/>
+          <w:lang w:val="en-GB"/>
+        </w:rPr>
+        <w:t>Scalability</w:t>
+      </w:r>
+    </w:p>
+    <w:p>
+      <w:pPr>
+        <w:numPr>
+          <w:ilvl w:val="1"/>
+          <w:numId w:val="2"/>
+        </w:numPr>
+        <w:rPr>
+          <w:lang w:val="en-GB"/>
+        </w:rPr>
+      </w:pPr>
+      <w:r>
+        <w:rPr>
+          <w:lang w:val="en-GB"/>
+        </w:rPr>
+        <w:t>Components within layers can be scaled independently, allowing optimization of performance. For example, the database layer can be scaled separately from the business logic (Evans, 2004).</w:t>
+      </w:r>
+    </w:p>
+    <w:p>
+      <w:pPr>
+        <w:numPr>
+          <w:ilvl w:val="0"/>
+          <w:numId w:val="2"/>
+        </w:numPr>
+        <w:rPr>
+          <w:lang w:val="en-GB"/>
+        </w:rPr>
+      </w:pPr>
+      <w:r>
+        <w:rPr>
+          <w:b/>
+          <w:bCs/>
+          <w:lang w:val="en-GB"/>
+        </w:rPr>
         <w:lastRenderedPageBreak/>
-        <w:t>Design and Architectural Pattern Exploration</w:t>
-      </w:r>
-      <w:bookmarkEnd w:id="3"/>
-    </w:p>
+        <w:t>Reusability</w:t>
+      </w:r>
+    </w:p>
+    <w:p>
+      <w:pPr>
+        <w:numPr>
+          <w:ilvl w:val="1"/>
+          <w:numId w:val="2"/>
+        </w:numPr>
+        <w:rPr>
+          <w:lang w:val="en-GB"/>
+        </w:rPr>
+      </w:pPr>
+      <w:r>
+        <w:rPr>
+          <w:lang w:val="en-GB"/>
+        </w:rPr>
+        <w:t>Layers can often be reused in different systems. For example, the data access layer may be reused across different projects that use the same database schema (Pressman, 2005).</w:t>
+      </w:r>
+    </w:p>
+    <w:p>
+      <w:pPr>
+        <w:numPr>
+          <w:ilvl w:val="0"/>
+          <w:numId w:val="2"/>
+        </w:numPr>
+        <w:rPr>
+          <w:lang w:val="en-GB"/>
+        </w:rPr>
+      </w:pPr>
+      <w:r>
+        <w:rPr>
+          <w:b/>
+          <w:bCs/>
+          <w:lang w:val="en-GB"/>
+        </w:rPr>
+        <w:t>Team Collaboration</w:t>
+      </w:r>
+    </w:p>
+    <w:p>
+      <w:pPr>
+        <w:numPr>
+          <w:ilvl w:val="1"/>
+          <w:numId w:val="2"/>
+        </w:numPr>
+        <w:rPr>
+          <w:lang w:val="en-GB"/>
+        </w:rPr>
+      </w:pPr>
+      <w:r>
+        <w:rPr>
+          <w:lang w:val="en-GB"/>
+        </w:rPr>
+        <w:t>Different development teams can work on different layers simultaneously, increasing productivity and reducing development time (Larman, 2004).</w:t>
+      </w:r>
+    </w:p>
+    <w:p>
+      <w:pPr>
+        <w:numPr>
+          <w:ilvl w:val="0"/>
+          <w:numId w:val="2"/>
+        </w:numPr>
+        <w:rPr>
+          <w:lang w:val="en-GB"/>
+        </w:rPr>
+      </w:pPr>
+      <w:r>
+        <w:rPr>
+          <w:b/>
+          <w:bCs/>
+          <w:lang w:val="en-GB"/>
+        </w:rPr>
+        <w:t>Testability</w:t>
+      </w:r>
+    </w:p>
+    <w:p>
+      <w:pPr>
+        <w:numPr>
+          <w:ilvl w:val="1"/>
+          <w:numId w:val="2"/>
+        </w:numPr>
+        <w:rPr>
+          <w:lang w:val="en-GB"/>
+        </w:rPr>
+      </w:pPr>
+      <w:r>
+        <w:rPr>
+          <w:lang w:val="en-GB"/>
+        </w:rPr>
+        <w:t>The isolation of responsibilities allows for unit testing of each layer independently, ensuring reliability before integration (Martin, 2003).</w:t>
+      </w:r>
+    </w:p>
+    <w:p>
+      <w:pPr>
+        <w:rPr>
+          <w:b/>
+          <w:bCs/>
+          <w:lang w:val="en-GB"/>
+        </w:rPr>
+      </w:pPr>
+      <w:r>
+        <w:rPr>
+          <w:b/>
+          <w:bCs/>
+          <w:lang w:val="en-GB"/>
+        </w:rPr>
+        <w:t>Cons</w:t>
+      </w:r>
+    </w:p>
+    <w:p>
+      <w:pPr>
+        <w:numPr>
+          <w:ilvl w:val="0"/>
+          <w:numId w:val="3"/>
+        </w:numPr>
+        <w:rPr>
+          <w:lang w:val="en-GB"/>
+        </w:rPr>
+      </w:pPr>
+      <w:r>
+        <w:rPr>
+          <w:b/>
+          <w:bCs/>
+          <w:lang w:val="en-GB"/>
+        </w:rPr>
+        <w:t>Performance Overhead</w:t>
+      </w:r>
+    </w:p>
+    <w:p>
+      <w:pPr>
+        <w:numPr>
+          <w:ilvl w:val="1"/>
+          <w:numId w:val="3"/>
+        </w:numPr>
+        <w:rPr>
+          <w:lang w:val="en-GB"/>
+        </w:rPr>
+      </w:pPr>
+      <w:r>
+        <w:rPr>
+          <w:lang w:val="en-GB"/>
+        </w:rPr>
+        <w:t>Communication between layers adds overhead, which may lead to latency, especially in real-time or resource-constrained environments (Bass et al., 2003).</w:t>
+      </w:r>
+    </w:p>
+    <w:p>
+      <w:pPr>
+        <w:numPr>
+          <w:ilvl w:val="0"/>
+          <w:numId w:val="3"/>
+        </w:numPr>
+        <w:rPr>
+          <w:lang w:val="en-GB"/>
+        </w:rPr>
+      </w:pPr>
+      <w:r>
+        <w:rPr>
+          <w:b/>
+          <w:bCs/>
+          <w:lang w:val="en-GB"/>
+        </w:rPr>
+        <w:t>Rigidity in Layered Rules</w:t>
+      </w:r>
+    </w:p>
+    <w:p>
+      <w:pPr>
+        <w:numPr>
+          <w:ilvl w:val="1"/>
+          <w:numId w:val="3"/>
+        </w:numPr>
+        <w:rPr>
+          <w:lang w:val="en-GB"/>
+        </w:rPr>
+      </w:pPr>
+      <w:r>
+        <w:rPr>
+          <w:lang w:val="en-GB"/>
+        </w:rPr>
+        <w:t>Strict adherence to layer boundaries can become a bottleneck when cross-layer communication is necessary, reducing flexibility (Fowler, 2002).</w:t>
+      </w:r>
+    </w:p>
+    <w:p>
+      <w:pPr>
+        <w:numPr>
+          <w:ilvl w:val="0"/>
+          <w:numId w:val="3"/>
+        </w:numPr>
+        <w:rPr>
+          <w:lang w:val="en-GB"/>
+        </w:rPr>
+      </w:pPr>
+      <w:r>
+        <w:rPr>
+          <w:b/>
+          <w:bCs/>
+          <w:lang w:val="en-GB"/>
+        </w:rPr>
+        <w:t>Potential for Over-Engineering</w:t>
+      </w:r>
+    </w:p>
+    <w:p>
+      <w:pPr>
+        <w:numPr>
+          <w:ilvl w:val="1"/>
+          <w:numId w:val="3"/>
+        </w:numPr>
+        <w:rPr>
+          <w:lang w:val="en-GB"/>
+        </w:rPr>
+      </w:pPr>
+      <w:r>
+        <w:rPr>
+          <w:lang w:val="en-GB"/>
+        </w:rPr>
+        <w:t>For smaller projects, the added complexity of defining and managing multiple layers may outweigh the benefits, making the architecture unnecessarily cumbersome (Evans, 2004).</w:t>
+      </w:r>
+    </w:p>
+    <w:p>
+      <w:pPr>
+        <w:numPr>
+          <w:ilvl w:val="0"/>
+          <w:numId w:val="3"/>
+        </w:numPr>
+        <w:rPr>
+          <w:lang w:val="en-GB"/>
+        </w:rPr>
+      </w:pPr>
+      <w:r>
+        <w:rPr>
+          <w:b/>
+          <w:bCs/>
+          <w:lang w:val="en-GB"/>
+        </w:rPr>
+        <w:t>Difficulty in Modifying Cross-Cutting Concerns</w:t>
+      </w:r>
+    </w:p>
+    <w:p>
+      <w:pPr>
+        <w:numPr>
+          <w:ilvl w:val="1"/>
+          <w:numId w:val="3"/>
+        </w:numPr>
+        <w:rPr>
+          <w:lang w:val="en-GB"/>
+        </w:rPr>
+      </w:pPr>
+      <w:r>
+        <w:rPr>
+          <w:lang w:val="en-GB"/>
+        </w:rPr>
+        <w:t>Features like logging, security, or transaction management, which affect multiple layers, are harder to implement and maintain due to the strict separation of layers (Martin, 2003).</w:t>
+      </w:r>
+    </w:p>
+    <w:p>
+      <w:pPr>
+        <w:numPr>
+          <w:ilvl w:val="0"/>
+          <w:numId w:val="3"/>
+        </w:numPr>
+        <w:rPr>
+          <w:lang w:val="en-GB"/>
+        </w:rPr>
+      </w:pPr>
+      <w:r>
+        <w:rPr>
+          <w:b/>
+          <w:bCs/>
+          <w:lang w:val="en-GB"/>
+        </w:rPr>
+        <w:t>Dependency on the Lower Layers</w:t>
+      </w:r>
+    </w:p>
+    <w:p>
+      <w:pPr>
+        <w:numPr>
+          <w:ilvl w:val="1"/>
+          <w:numId w:val="3"/>
+        </w:numPr>
+        <w:rPr>
+          <w:lang w:val="en-GB"/>
+        </w:rPr>
+      </w:pPr>
+      <w:r>
+        <w:rPr>
+          <w:lang w:val="en-GB"/>
+        </w:rPr>
+        <w:t>A failure in a lower layer (e.g., the database) can cascade upwards, causing issues in the entire system. This can make recovery and fault isolation challenging (Larman, 2004).</w:t>
+      </w:r>
+    </w:p>
+    <w:p>
+      <w:pPr>
+        <w:numPr>
+          <w:ilvl w:val="0"/>
+          <w:numId w:val="3"/>
+        </w:numPr>
+        <w:rPr>
+          <w:lang w:val="en-GB"/>
+        </w:rPr>
+      </w:pPr>
+      <w:r>
+        <w:rPr>
+          <w:b/>
+          <w:bCs/>
+          <w:lang w:val="en-GB"/>
+        </w:rPr>
+        <w:t>Tight Coupling Between Adjacent Layers</w:t>
+      </w:r>
+    </w:p>
+    <w:p>
+      <w:pPr>
+        <w:numPr>
+          <w:ilvl w:val="1"/>
+          <w:numId w:val="3"/>
+        </w:numPr>
+        <w:rPr>
+          <w:lang w:val="en-GB"/>
+        </w:rPr>
+      </w:pPr>
+      <w:r>
+        <w:rPr>
+          <w:lang w:val="en-GB"/>
+        </w:rPr>
+        <w:lastRenderedPageBreak/>
+        <w:t>Even though layers are loosely coupled overall, adjacent layers are inherently dependent on each other. This can lead to challenges when changes are made in these interfaces (Pressman, 2005).</w:t>
+      </w:r>
+    </w:p>
+    <w:p>
+      <w:pPr>
+        <w:rPr>
+          <w:b/>
+          <w:bCs/>
+          <w:lang w:val="en-GB"/>
+        </w:rPr>
+      </w:pPr>
+      <w:r>
+        <w:rPr>
+          <w:b/>
+          <w:bCs/>
+          <w:lang w:val="en-GB"/>
+        </w:rPr>
+        <w:t>References</w:t>
+      </w:r>
+    </w:p>
+    <w:p>
+      <w:pPr>
+        <w:numPr>
+          <w:ilvl w:val="0"/>
+          <w:numId w:val="4"/>
+        </w:numPr>
+        <w:rPr>
+          <w:lang w:val="en-GB"/>
+        </w:rPr>
+      </w:pPr>
+      <w:r>
+        <w:rPr>
+          <w:lang w:val="en-GB"/>
+        </w:rPr>
+        <w:t xml:space="preserve">Bass, L., Clements, P., &amp; </w:t>
+      </w:r>
+      <w:proofErr w:type="spellStart"/>
+      <w:r>
+        <w:rPr>
+          <w:lang w:val="en-GB"/>
+        </w:rPr>
+        <w:t>Kazman</w:t>
+      </w:r>
+      <w:proofErr w:type="spellEnd"/>
+      <w:r>
+        <w:rPr>
+          <w:lang w:val="en-GB"/>
+        </w:rPr>
+        <w:t xml:space="preserve">, R. (2003). </w:t>
+      </w:r>
+      <w:r>
+        <w:rPr>
+          <w:i/>
+          <w:iCs/>
+          <w:lang w:val="en-GB"/>
+        </w:rPr>
+        <w:t>Software Architecture in Practice</w:t>
+      </w:r>
+      <w:r>
+        <w:rPr>
+          <w:lang w:val="en-GB"/>
+        </w:rPr>
+        <w:t>. Addison-Wesley.</w:t>
+      </w:r>
+    </w:p>
+    <w:p>
+      <w:pPr>
+        <w:numPr>
+          <w:ilvl w:val="0"/>
+          <w:numId w:val="4"/>
+        </w:numPr>
+        <w:rPr>
+          <w:lang w:val="en-GB"/>
+        </w:rPr>
+      </w:pPr>
+      <w:r>
+        <w:rPr>
+          <w:lang w:val="en-GB"/>
+        </w:rPr>
+        <w:t xml:space="preserve">Evans, E. (2004). </w:t>
+      </w:r>
+      <w:r>
+        <w:rPr>
+          <w:i/>
+          <w:iCs/>
+          <w:lang w:val="en-GB"/>
+        </w:rPr>
+        <w:t>Domain-Driven Design: Tackling Complexity in the Heart of Software</w:t>
+      </w:r>
+      <w:r>
+        <w:rPr>
+          <w:lang w:val="en-GB"/>
+        </w:rPr>
+        <w:t>. Addison-Wesley.</w:t>
+      </w:r>
+    </w:p>
+    <w:p>
+      <w:pPr>
+        <w:numPr>
+          <w:ilvl w:val="0"/>
+          <w:numId w:val="4"/>
+        </w:numPr>
+        <w:rPr>
+          <w:lang w:val="en-GB"/>
+        </w:rPr>
+      </w:pPr>
+      <w:r>
+        <w:rPr>
+          <w:lang w:val="en-GB"/>
+        </w:rPr>
+        <w:t xml:space="preserve">Fowler, M. (2002). </w:t>
+      </w:r>
+      <w:r>
+        <w:rPr>
+          <w:i/>
+          <w:iCs/>
+          <w:lang w:val="en-GB"/>
+        </w:rPr>
+        <w:t>Patterns of Enterprise Application Architecture</w:t>
+      </w:r>
+      <w:r>
+        <w:rPr>
+          <w:lang w:val="en-GB"/>
+        </w:rPr>
+        <w:t>. Addison-Wesley.</w:t>
+      </w:r>
+    </w:p>
+    <w:p>
+      <w:pPr>
+        <w:numPr>
+          <w:ilvl w:val="0"/>
+          <w:numId w:val="4"/>
+        </w:numPr>
+        <w:rPr>
+          <w:lang w:val="en-GB"/>
+        </w:rPr>
+      </w:pPr>
+      <w:r>
+        <w:rPr>
+          <w:lang w:val="en-GB"/>
+        </w:rPr>
+        <w:t xml:space="preserve">Larman, C. (2004). </w:t>
+      </w:r>
+      <w:r>
+        <w:rPr>
+          <w:i/>
+          <w:iCs/>
+          <w:lang w:val="en-GB"/>
+        </w:rPr>
+        <w:t>Applying UML and Patterns: An Introduction to Object-Oriented Analysis and Design and Iterative Development</w:t>
+      </w:r>
+      <w:r>
+        <w:rPr>
+          <w:lang w:val="en-GB"/>
+        </w:rPr>
+        <w:t>. Pearson Education.</w:t>
+      </w:r>
+    </w:p>
+    <w:p>
+      <w:pPr>
+        <w:numPr>
+          <w:ilvl w:val="0"/>
+          <w:numId w:val="4"/>
+        </w:numPr>
+        <w:rPr>
+          <w:lang w:val="en-GB"/>
+        </w:rPr>
+      </w:pPr>
+      <w:r>
+        <w:rPr>
+          <w:lang w:val="en-GB"/>
+        </w:rPr>
+        <w:t xml:space="preserve">Martin, R. C. (2003). </w:t>
+      </w:r>
+      <w:r>
+        <w:rPr>
+          <w:i/>
+          <w:iCs/>
+          <w:lang w:val="en-GB"/>
+        </w:rPr>
+        <w:t>Agile Software Development: Principles, Patterns, and Practices</w:t>
+      </w:r>
+      <w:r>
+        <w:rPr>
+          <w:lang w:val="en-GB"/>
+        </w:rPr>
+        <w:t>. Prentice Hall.</w:t>
+      </w:r>
+    </w:p>
+    <w:p>
+      <w:pPr>
+        <w:numPr>
+          <w:ilvl w:val="0"/>
+          <w:numId w:val="4"/>
+        </w:numPr>
+        <w:rPr>
+          <w:lang w:val="en-GB"/>
+        </w:rPr>
+      </w:pPr>
+      <w:r>
+        <w:rPr>
+          <w:lang w:val="en-GB"/>
+        </w:rPr>
+        <w:t xml:space="preserve">Pressman, R. S. (2005). </w:t>
+      </w:r>
+      <w:r>
+        <w:rPr>
+          <w:i/>
+          <w:iCs/>
+          <w:lang w:val="en-GB"/>
+        </w:rPr>
+        <w:t>Software Engineering: A Practitioner's Approach</w:t>
+      </w:r>
+      <w:r>
+        <w:rPr>
+          <w:lang w:val="en-GB"/>
+        </w:rPr>
+        <w:t>. McGraw-Hill.</w:t>
+      </w:r>
+    </w:p>
+    <w:p/>
+    <w:p>
+      <w:pPr>
+        <w:pStyle w:val="Heading2"/>
+      </w:pPr>
+      <w:bookmarkStart w:id="5" w:name="_Toc183373067"/>
+      <w:r>
+        <w:t>Pros and Cons of Builder Pattern</w:t>
+      </w:r>
+      <w:bookmarkEnd w:id="5"/>
+    </w:p>
+    <w:p>
+      <w:pPr>
+        <w:rPr>
+          <w:b/>
+          <w:bCs/>
+          <w:lang w:val="en-GB"/>
+        </w:rPr>
+      </w:pPr>
+      <w:r>
+        <w:rPr>
+          <w:b/>
+          <w:bCs/>
+          <w:lang w:val="en-GB"/>
+        </w:rPr>
+        <w:t>Pros</w:t>
+      </w:r>
+    </w:p>
+    <w:p>
+      <w:pPr>
+        <w:numPr>
+          <w:ilvl w:val="0"/>
+          <w:numId w:val="5"/>
+        </w:numPr>
+        <w:rPr>
+          <w:lang w:val="en-GB"/>
+        </w:rPr>
+      </w:pPr>
+      <w:r>
+        <w:rPr>
+          <w:b/>
+          <w:bCs/>
+          <w:lang w:val="en-GB"/>
+        </w:rPr>
+        <w:t>Encapsulation of Construction Logic</w:t>
+      </w:r>
+    </w:p>
+    <w:p>
+      <w:pPr>
+        <w:numPr>
+          <w:ilvl w:val="1"/>
+          <w:numId w:val="5"/>
+        </w:numPr>
+        <w:rPr>
+          <w:lang w:val="en-GB"/>
+        </w:rPr>
+      </w:pPr>
+      <w:r>
+        <w:rPr>
+          <w:lang w:val="en-GB"/>
+        </w:rPr>
+        <w:t xml:space="preserve">The pattern encapsulates the construction process, making the creation of complex objects more manageable and reducing the complexity in client code (Gamma, Helm, Johnson, &amp; </w:t>
+      </w:r>
+      <w:proofErr w:type="spellStart"/>
+      <w:r>
+        <w:rPr>
+          <w:lang w:val="en-GB"/>
+        </w:rPr>
+        <w:t>Vlissides</w:t>
+      </w:r>
+      <w:proofErr w:type="spellEnd"/>
+      <w:r>
+        <w:rPr>
+          <w:lang w:val="en-GB"/>
+        </w:rPr>
+        <w:t>, 1994).</w:t>
+      </w:r>
+    </w:p>
+    <w:p>
+      <w:pPr>
+        <w:numPr>
+          <w:ilvl w:val="0"/>
+          <w:numId w:val="5"/>
+        </w:numPr>
+        <w:rPr>
+          <w:lang w:val="en-GB"/>
+        </w:rPr>
+      </w:pPr>
+      <w:r>
+        <w:rPr>
+          <w:b/>
+          <w:bCs/>
+          <w:lang w:val="en-GB"/>
+        </w:rPr>
+        <w:t>Improved Readability and Maintainability</w:t>
+      </w:r>
+    </w:p>
+    <w:p>
+      <w:pPr>
+        <w:numPr>
+          <w:ilvl w:val="1"/>
+          <w:numId w:val="5"/>
+        </w:numPr>
+        <w:rPr>
+          <w:lang w:val="en-GB"/>
+        </w:rPr>
+      </w:pPr>
+      <w:r>
+        <w:rPr>
+          <w:lang w:val="en-GB"/>
+        </w:rPr>
+        <w:t>The step-by-step construction approach results in more readable code, as each step in the construction process is explicitly defined (Fowler, 2002).</w:t>
+      </w:r>
+    </w:p>
+    <w:p>
+      <w:pPr>
+        <w:numPr>
+          <w:ilvl w:val="0"/>
+          <w:numId w:val="5"/>
+        </w:numPr>
+        <w:rPr>
+          <w:lang w:val="en-GB"/>
+        </w:rPr>
+      </w:pPr>
+      <w:r>
+        <w:rPr>
+          <w:b/>
+          <w:bCs/>
+          <w:lang w:val="en-GB"/>
+        </w:rPr>
+        <w:t>Support for Immutability</w:t>
+      </w:r>
+    </w:p>
+    <w:p>
+      <w:pPr>
+        <w:numPr>
+          <w:ilvl w:val="1"/>
+          <w:numId w:val="5"/>
+        </w:numPr>
+        <w:rPr>
+          <w:lang w:val="en-GB"/>
+        </w:rPr>
+      </w:pPr>
+      <w:r>
+        <w:rPr>
+          <w:lang w:val="en-GB"/>
+        </w:rPr>
+        <w:t>By building objects step-by-step, the Builder pattern supports creating immutable objects, which are particularly beneficial in multi-threaded environments (Bloch, 2008).</w:t>
+      </w:r>
+    </w:p>
+    <w:p>
+      <w:pPr>
+        <w:numPr>
+          <w:ilvl w:val="0"/>
+          <w:numId w:val="5"/>
+        </w:numPr>
+        <w:rPr>
+          <w:lang w:val="en-GB"/>
+        </w:rPr>
+      </w:pPr>
+      <w:r>
+        <w:rPr>
+          <w:b/>
+          <w:bCs/>
+          <w:lang w:val="en-GB"/>
+        </w:rPr>
+        <w:t>Flexibility in Object Construction</w:t>
+      </w:r>
+    </w:p>
+    <w:p>
+      <w:pPr>
+        <w:numPr>
+          <w:ilvl w:val="1"/>
+          <w:numId w:val="5"/>
+        </w:numPr>
+        <w:rPr>
+          <w:lang w:val="en-GB"/>
+        </w:rPr>
+      </w:pPr>
+      <w:r>
+        <w:rPr>
+          <w:lang w:val="en-GB"/>
+        </w:rPr>
+        <w:lastRenderedPageBreak/>
+        <w:t>The same Builder can produce different representations or configurations of an object, allowing for greater flexibility (Gamma et al., 1994).</w:t>
+      </w:r>
+    </w:p>
+    <w:p>
+      <w:pPr>
+        <w:numPr>
+          <w:ilvl w:val="0"/>
+          <w:numId w:val="5"/>
+        </w:numPr>
+        <w:rPr>
+          <w:lang w:val="en-GB"/>
+        </w:rPr>
+      </w:pPr>
+      <w:r>
+        <w:rPr>
+          <w:b/>
+          <w:bCs/>
+          <w:lang w:val="en-GB"/>
+        </w:rPr>
+        <w:t>Reduction of Constructor Overload</w:t>
+      </w:r>
+    </w:p>
+    <w:p>
+      <w:pPr>
+        <w:numPr>
+          <w:ilvl w:val="1"/>
+          <w:numId w:val="5"/>
+        </w:numPr>
+        <w:rPr>
+          <w:lang w:val="en-GB"/>
+        </w:rPr>
+      </w:pPr>
+      <w:r>
+        <w:rPr>
+          <w:lang w:val="en-GB"/>
+        </w:rPr>
+        <w:t>Instead of using multiple constructors to handle different configurations, the Builder pattern organizes the configuration steps more cleanly (Martin, 2003).</w:t>
+      </w:r>
+    </w:p>
+    <w:p>
+      <w:pPr>
+        <w:numPr>
+          <w:ilvl w:val="0"/>
+          <w:numId w:val="5"/>
+        </w:numPr>
+        <w:rPr>
+          <w:lang w:val="en-GB"/>
+        </w:rPr>
+      </w:pPr>
+      <w:r>
+        <w:rPr>
+          <w:b/>
+          <w:bCs/>
+          <w:lang w:val="en-GB"/>
+        </w:rPr>
+        <w:t>Ease of Extensibility</w:t>
+      </w:r>
+    </w:p>
+    <w:p>
+      <w:pPr>
+        <w:numPr>
+          <w:ilvl w:val="1"/>
+          <w:numId w:val="5"/>
+        </w:numPr>
+        <w:rPr>
+          <w:lang w:val="en-GB"/>
+        </w:rPr>
+      </w:pPr>
+      <w:r>
+        <w:rPr>
+          <w:lang w:val="en-GB"/>
+        </w:rPr>
+        <w:t>Adding new steps or attributes to the construction process is straightforward, which makes it easier to extend the functionality without modifying existing code (Evans, 2004).</w:t>
+      </w:r>
+    </w:p>
+    <w:p>
+      <w:pPr>
+        <w:rPr>
+          <w:b/>
+          <w:bCs/>
+          <w:lang w:val="en-GB"/>
+        </w:rPr>
+      </w:pPr>
+      <w:r>
+        <w:rPr>
+          <w:b/>
+          <w:bCs/>
+          <w:lang w:val="en-GB"/>
+        </w:rPr>
+        <w:t>Cons</w:t>
+      </w:r>
+    </w:p>
+    <w:p>
+      <w:pPr>
+        <w:numPr>
+          <w:ilvl w:val="0"/>
+          <w:numId w:val="6"/>
+        </w:numPr>
+        <w:rPr>
+          <w:lang w:val="en-GB"/>
+        </w:rPr>
+      </w:pPr>
+      <w:r>
+        <w:rPr>
+          <w:b/>
+          <w:bCs/>
+          <w:lang w:val="en-GB"/>
+        </w:rPr>
+        <w:t>Increased Complexity</w:t>
+      </w:r>
+    </w:p>
+    <w:p>
+      <w:pPr>
+        <w:numPr>
+          <w:ilvl w:val="1"/>
+          <w:numId w:val="6"/>
+        </w:numPr>
+        <w:rPr>
+          <w:lang w:val="en-GB"/>
+        </w:rPr>
+      </w:pPr>
+      <w:r>
+        <w:rPr>
+          <w:lang w:val="en-GB"/>
+        </w:rPr>
+        <w:t>The implementation of the Builder pattern involves creating additional classes (e.g., Director and Builder), which may introduce unnecessary complexity for simple objects (Gamma et al., 1994).</w:t>
+      </w:r>
+    </w:p>
+    <w:p>
+      <w:pPr>
+        <w:numPr>
+          <w:ilvl w:val="0"/>
+          <w:numId w:val="6"/>
+        </w:numPr>
+        <w:rPr>
+          <w:lang w:val="en-GB"/>
+        </w:rPr>
+      </w:pPr>
+      <w:r>
+        <w:rPr>
+          <w:b/>
+          <w:bCs/>
+          <w:lang w:val="en-GB"/>
+        </w:rPr>
+        <w:t>Overhead for Simple Objects</w:t>
+      </w:r>
+    </w:p>
+    <w:p>
+      <w:pPr>
+        <w:numPr>
+          <w:ilvl w:val="1"/>
+          <w:numId w:val="6"/>
+        </w:numPr>
+        <w:rPr>
+          <w:lang w:val="en-GB"/>
+        </w:rPr>
+      </w:pPr>
+      <w:r>
+        <w:rPr>
+          <w:lang w:val="en-GB"/>
+        </w:rPr>
+        <w:t>For objects that don’t require complex construction, using the Builder pattern can lead to redundant code and unnecessary boilerplate (Fowler, 2002).</w:t>
+      </w:r>
+    </w:p>
+    <w:p>
+      <w:pPr>
+        <w:numPr>
+          <w:ilvl w:val="0"/>
+          <w:numId w:val="6"/>
+        </w:numPr>
+        <w:rPr>
+          <w:lang w:val="en-GB"/>
+        </w:rPr>
+      </w:pPr>
+      <w:r>
+        <w:rPr>
+          <w:b/>
+          <w:bCs/>
+          <w:lang w:val="en-GB"/>
+        </w:rPr>
+        <w:t>Dependency on Director</w:t>
+      </w:r>
+    </w:p>
+    <w:p>
+      <w:pPr>
+        <w:numPr>
+          <w:ilvl w:val="1"/>
+          <w:numId w:val="6"/>
+        </w:numPr>
+        <w:rPr>
+          <w:lang w:val="en-GB"/>
+        </w:rPr>
+      </w:pPr>
+      <w:r>
+        <w:rPr>
+          <w:lang w:val="en-GB"/>
+        </w:rPr>
+        <w:t>In some implementations, the Director class might tightly couple the construction process, reducing flexibility in object creation (Martin, 2003).</w:t>
+      </w:r>
+    </w:p>
+    <w:p>
+      <w:pPr>
+        <w:numPr>
+          <w:ilvl w:val="0"/>
+          <w:numId w:val="6"/>
+        </w:numPr>
+        <w:rPr>
+          <w:lang w:val="en-GB"/>
+        </w:rPr>
+      </w:pPr>
+      <w:r>
+        <w:rPr>
+          <w:b/>
+          <w:bCs/>
+          <w:lang w:val="en-GB"/>
+        </w:rPr>
+        <w:t>Difficult to Integrate with Existing Systems</w:t>
+      </w:r>
+    </w:p>
+    <w:p>
+      <w:pPr>
+        <w:numPr>
+          <w:ilvl w:val="1"/>
+          <w:numId w:val="6"/>
+        </w:numPr>
+        <w:rPr>
+          <w:lang w:val="en-GB"/>
+        </w:rPr>
+      </w:pPr>
+      <w:r>
+        <w:rPr>
+          <w:lang w:val="en-GB"/>
+        </w:rPr>
+        <w:t>Introducing the Builder pattern into an existing system may require refactoring and reorganization, which could be resource-intensive (Bloch, 2008).</w:t>
+      </w:r>
+    </w:p>
+    <w:p>
+      <w:pPr>
+        <w:numPr>
+          <w:ilvl w:val="0"/>
+          <w:numId w:val="6"/>
+        </w:numPr>
+        <w:rPr>
+          <w:lang w:val="en-GB"/>
+        </w:rPr>
+      </w:pPr>
+      <w:r>
+        <w:rPr>
+          <w:b/>
+          <w:bCs/>
+          <w:lang w:val="en-GB"/>
+        </w:rPr>
+        <w:t>Not Always Intuitive</w:t>
+      </w:r>
+    </w:p>
+    <w:p>
+      <w:pPr>
+        <w:numPr>
+          <w:ilvl w:val="1"/>
+          <w:numId w:val="6"/>
+        </w:numPr>
+        <w:rPr>
+          <w:lang w:val="en-GB"/>
+        </w:rPr>
+      </w:pPr>
+      <w:r>
+        <w:rPr>
+          <w:lang w:val="en-GB"/>
+        </w:rPr>
+        <w:t>For developers unfamiliar with the pattern, understanding and implementing the Builder pattern may require a steep learning curve (Gamma et al., 1994).</w:t>
+      </w:r>
+    </w:p>
+    <w:p>
+      <w:pPr>
+        <w:rPr>
+          <w:b/>
+          <w:bCs/>
+          <w:lang w:val="en-GB"/>
+        </w:rPr>
+      </w:pPr>
+      <w:r>
+        <w:rPr>
+          <w:b/>
+          <w:bCs/>
+          <w:lang w:val="en-GB"/>
+        </w:rPr>
+        <w:t>References</w:t>
+      </w:r>
+    </w:p>
+    <w:p>
+      <w:pPr>
+        <w:numPr>
+          <w:ilvl w:val="0"/>
+          <w:numId w:val="7"/>
+        </w:numPr>
+        <w:rPr>
+          <w:lang w:val="en-GB"/>
+        </w:rPr>
+      </w:pPr>
+      <w:r>
+        <w:rPr>
+          <w:lang w:val="en-GB"/>
+        </w:rPr>
+        <w:t xml:space="preserve">Gamma, E., Helm, R., Johnson, R., &amp; </w:t>
+      </w:r>
+      <w:proofErr w:type="spellStart"/>
+      <w:r>
+        <w:rPr>
+          <w:lang w:val="en-GB"/>
+        </w:rPr>
+        <w:t>Vlissides</w:t>
+      </w:r>
+      <w:proofErr w:type="spellEnd"/>
+      <w:r>
+        <w:rPr>
+          <w:lang w:val="en-GB"/>
+        </w:rPr>
+        <w:t xml:space="preserve">, J. (1994). </w:t>
+      </w:r>
+      <w:r>
+        <w:rPr>
+          <w:i/>
+          <w:iCs/>
+          <w:lang w:val="en-GB"/>
+        </w:rPr>
+        <w:t>Design Patterns: Elements of Reusable Object-Oriented Software</w:t>
+      </w:r>
+      <w:r>
+        <w:rPr>
+          <w:lang w:val="en-GB"/>
+        </w:rPr>
+        <w:t>. Addison-Wesley.</w:t>
+      </w:r>
+    </w:p>
+    <w:p>
+      <w:pPr>
+        <w:numPr>
+          <w:ilvl w:val="0"/>
+          <w:numId w:val="7"/>
+        </w:numPr>
+        <w:rPr>
+          <w:lang w:val="en-GB"/>
+        </w:rPr>
+      </w:pPr>
+      <w:r>
+        <w:rPr>
+          <w:lang w:val="en-GB"/>
+        </w:rPr>
+        <w:lastRenderedPageBreak/>
+        <w:t xml:space="preserve">Bloch, J. (2008). </w:t>
+      </w:r>
+      <w:r>
+        <w:rPr>
+          <w:i/>
+          <w:iCs/>
+          <w:lang w:val="en-GB"/>
+        </w:rPr>
+        <w:t>Effective Java</w:t>
+      </w:r>
+      <w:r>
+        <w:rPr>
+          <w:lang w:val="en-GB"/>
+        </w:rPr>
+        <w:t xml:space="preserve"> (2nd Edition). Addison-Wesley.</w:t>
+      </w:r>
+    </w:p>
+    <w:p>
+      <w:pPr>
+        <w:numPr>
+          <w:ilvl w:val="0"/>
+          <w:numId w:val="7"/>
+        </w:numPr>
+        <w:rPr>
+          <w:lang w:val="en-GB"/>
+        </w:rPr>
+      </w:pPr>
+      <w:r>
+        <w:rPr>
+          <w:lang w:val="en-GB"/>
+        </w:rPr>
+        <w:t xml:space="preserve">Fowler, M. (2002). </w:t>
+      </w:r>
+      <w:r>
+        <w:rPr>
+          <w:i/>
+          <w:iCs/>
+          <w:lang w:val="en-GB"/>
+        </w:rPr>
+        <w:t>Patterns of Enterprise Application Architecture</w:t>
+      </w:r>
+      <w:r>
+        <w:rPr>
+          <w:lang w:val="en-GB"/>
+        </w:rPr>
+        <w:t>. Addison-Wesley.</w:t>
+      </w:r>
+    </w:p>
+    <w:p>
+      <w:pPr>
+        <w:numPr>
+          <w:ilvl w:val="0"/>
+          <w:numId w:val="7"/>
+        </w:numPr>
+        <w:rPr>
+          <w:lang w:val="en-GB"/>
+        </w:rPr>
+      </w:pPr>
+      <w:r>
+        <w:rPr>
+          <w:lang w:val="en-GB"/>
+        </w:rPr>
+        <w:t xml:space="preserve">Martin, R. C. (2003). </w:t>
+      </w:r>
+      <w:r>
+        <w:rPr>
+          <w:i/>
+          <w:iCs/>
+          <w:lang w:val="en-GB"/>
+        </w:rPr>
+        <w:t>Agile Software Development: Principles, Patterns, and Practices</w:t>
+      </w:r>
+      <w:r>
+        <w:rPr>
+          <w:lang w:val="en-GB"/>
+        </w:rPr>
+        <w:t>. Prentice Hall.</w:t>
+      </w:r>
+    </w:p>
+    <w:p>
+      <w:pPr>
+        <w:numPr>
+          <w:ilvl w:val="0"/>
+          <w:numId w:val="7"/>
+        </w:numPr>
+        <w:rPr>
+          <w:lang w:val="en-GB"/>
+        </w:rPr>
+      </w:pPr>
+      <w:r>
+        <w:rPr>
+          <w:lang w:val="en-GB"/>
+        </w:rPr>
+        <w:t xml:space="preserve">Evans, E. (2004). </w:t>
+      </w:r>
+      <w:r>
+        <w:rPr>
+          <w:i/>
+          <w:iCs/>
+          <w:lang w:val="en-GB"/>
+        </w:rPr>
+        <w:t>Domain-Driven Design: Tackling Complexity in the Heart of Software</w:t>
+      </w:r>
+      <w:r>
+        <w:rPr>
+          <w:lang w:val="en-GB"/>
+        </w:rPr>
+        <w:t>. Addison-Wesley.</w:t>
+      </w:r>
+    </w:p>
+    <w:p>
+      <w:pPr>
+        <w:rPr>
+          <w:lang w:val="en-GB"/>
+        </w:rPr>
+      </w:pPr>
+      <w:r>
+        <w:rPr>
+          <w:lang w:val="en-GB"/>
+        </w:rPr>
+        <w:t>This balanced view provides insight into the Builder pattern's suitability for applications with varying levels of object complexity.</w:t>
+      </w:r>
+    </w:p>
+    <w:p/>
+    <w:p>
+      <w:pPr>
+        <w:pStyle w:val="Heading2"/>
+      </w:pPr>
+      <w:bookmarkStart w:id="6" w:name="_Toc183373068"/>
+      <w:r>
+        <w:t>Pros and Cons of Strategy Pattern</w:t>
+      </w:r>
+      <w:bookmarkEnd w:id="6"/>
+    </w:p>
+    <w:p>
+      <w:pPr>
+        <w:rPr>
+          <w:b/>
+          <w:bCs/>
+          <w:lang w:val="en-GB"/>
+        </w:rPr>
+      </w:pPr>
+      <w:r>
+        <w:rPr>
+          <w:b/>
+          <w:bCs/>
+          <w:lang w:val="en-GB"/>
+        </w:rPr>
+        <w:t>Pros</w:t>
+      </w:r>
+    </w:p>
+    <w:p>
+      <w:pPr>
+        <w:numPr>
+          <w:ilvl w:val="0"/>
+          <w:numId w:val="8"/>
+        </w:numPr>
+        <w:rPr>
+          <w:lang w:val="en-GB"/>
+        </w:rPr>
+      </w:pPr>
+      <w:r>
+        <w:rPr>
+          <w:b/>
+          <w:bCs/>
+          <w:lang w:val="en-GB"/>
+        </w:rPr>
+        <w:t>Promotes the Open-Closed Principle</w:t>
+      </w:r>
+    </w:p>
+    <w:p>
+      <w:pPr>
+        <w:numPr>
+          <w:ilvl w:val="1"/>
+          <w:numId w:val="8"/>
+        </w:numPr>
+        <w:rPr>
+          <w:lang w:val="en-GB"/>
+        </w:rPr>
+      </w:pPr>
+      <w:r>
+        <w:rPr>
+          <w:lang w:val="en-GB"/>
+        </w:rPr>
+        <w:t xml:space="preserve">The Strategy pattern enables adding new strategies without modifying existing code, adhering to the principle of keeping code open for extension but closed for modification (Gamma, Helm, Johnson, &amp; </w:t>
+      </w:r>
+      <w:proofErr w:type="spellStart"/>
+      <w:r>
+        <w:rPr>
+          <w:lang w:val="en-GB"/>
+        </w:rPr>
+        <w:t>Vlissides</w:t>
+      </w:r>
+      <w:proofErr w:type="spellEnd"/>
+      <w:r>
+        <w:rPr>
+          <w:lang w:val="en-GB"/>
+        </w:rPr>
+        <w:t>, 1994).</w:t>
+      </w:r>
+    </w:p>
+    <w:p>
+      <w:pPr>
+        <w:numPr>
+          <w:ilvl w:val="0"/>
+          <w:numId w:val="8"/>
+        </w:numPr>
+        <w:rPr>
+          <w:lang w:val="en-GB"/>
+        </w:rPr>
+      </w:pPr>
+      <w:r>
+        <w:rPr>
+          <w:b/>
+          <w:bCs/>
+          <w:lang w:val="en-GB"/>
+        </w:rPr>
+        <w:t xml:space="preserve">Encapsulation of </w:t>
+      </w:r>
+      <w:proofErr w:type="spellStart"/>
+      <w:r>
+        <w:rPr>
+          <w:b/>
+          <w:bCs/>
+          <w:lang w:val="en-GB"/>
+        </w:rPr>
+        <w:t>Behavior</w:t>
+      </w:r>
+      <w:proofErr w:type="spellEnd"/>
+    </w:p>
+    <w:p>
+      <w:pPr>
+        <w:numPr>
+          <w:ilvl w:val="1"/>
+          <w:numId w:val="8"/>
+        </w:numPr>
+        <w:rPr>
+          <w:lang w:val="en-GB"/>
+        </w:rPr>
+      </w:pPr>
+      <w:r>
+        <w:rPr>
+          <w:lang w:val="en-GB"/>
+        </w:rPr>
+        <w:t>By encapsulating algorithms in separate classes, the pattern improves modularity and separates concerns, making code easier to maintain and test (Larman, 2004).</w:t>
+      </w:r>
+    </w:p>
+    <w:p>
+      <w:pPr>
+        <w:numPr>
+          <w:ilvl w:val="0"/>
+          <w:numId w:val="8"/>
+        </w:numPr>
+        <w:rPr>
+          <w:lang w:val="en-GB"/>
+        </w:rPr>
+      </w:pPr>
+      <w:r>
+        <w:rPr>
+          <w:b/>
+          <w:bCs/>
+          <w:lang w:val="en-GB"/>
+        </w:rPr>
+        <w:t xml:space="preserve">Flexibility in </w:t>
+      </w:r>
+      <w:proofErr w:type="spellStart"/>
+      <w:r>
+        <w:rPr>
+          <w:b/>
+          <w:bCs/>
+          <w:lang w:val="en-GB"/>
+        </w:rPr>
+        <w:t>Behavior</w:t>
+      </w:r>
+      <w:proofErr w:type="spellEnd"/>
+      <w:r>
+        <w:rPr>
+          <w:b/>
+          <w:bCs/>
+          <w:lang w:val="en-GB"/>
+        </w:rPr>
+        <w:t xml:space="preserve"> Changes</w:t>
+      </w:r>
+    </w:p>
+    <w:p>
+      <w:pPr>
+        <w:numPr>
+          <w:ilvl w:val="1"/>
+          <w:numId w:val="8"/>
+        </w:numPr>
+        <w:rPr>
+          <w:lang w:val="en-GB"/>
+        </w:rPr>
+      </w:pPr>
+      <w:r>
+        <w:rPr>
+          <w:lang w:val="en-GB"/>
+        </w:rPr>
+        <w:t>The ability to dynamically switch between different strategies at runtime provides significant flexibility in adapting to changing requirements (Fowler, 2002).</w:t>
+      </w:r>
+    </w:p>
+    <w:p>
+      <w:pPr>
+        <w:numPr>
+          <w:ilvl w:val="0"/>
+          <w:numId w:val="8"/>
+        </w:numPr>
+        <w:rPr>
+          <w:lang w:val="en-GB"/>
+        </w:rPr>
+      </w:pPr>
+      <w:r>
+        <w:rPr>
+          <w:b/>
+          <w:bCs/>
+          <w:lang w:val="en-GB"/>
+        </w:rPr>
+        <w:t>Simplifies Complex Conditional Logic</w:t>
+      </w:r>
+    </w:p>
+    <w:p>
+      <w:pPr>
+        <w:numPr>
+          <w:ilvl w:val="1"/>
+          <w:numId w:val="8"/>
+        </w:numPr>
+        <w:rPr>
+          <w:lang w:val="en-GB"/>
+        </w:rPr>
+      </w:pPr>
+      <w:r>
+        <w:rPr>
+          <w:lang w:val="en-GB"/>
+        </w:rPr>
+        <w:t>Replacing conditional statements with polymorphic strategy implementations reduces code complexity and improves readability (Martin, 2003).</w:t>
+      </w:r>
+    </w:p>
+    <w:p>
+      <w:pPr>
+        <w:numPr>
+          <w:ilvl w:val="0"/>
+          <w:numId w:val="8"/>
+        </w:numPr>
+        <w:rPr>
+          <w:lang w:val="en-GB"/>
+        </w:rPr>
+      </w:pPr>
+      <w:r>
+        <w:rPr>
+          <w:b/>
+          <w:bCs/>
+          <w:lang w:val="en-GB"/>
+        </w:rPr>
+        <w:t>Encourages Reusability</w:t>
+      </w:r>
+    </w:p>
+    <w:p>
+      <w:pPr>
+        <w:numPr>
+          <w:ilvl w:val="1"/>
+          <w:numId w:val="8"/>
+        </w:numPr>
+        <w:rPr>
+          <w:lang w:val="en-GB"/>
+        </w:rPr>
+      </w:pPr>
+      <w:r>
+        <w:rPr>
+          <w:lang w:val="en-GB"/>
+        </w:rPr>
+        <w:t>Strategies can be reused across different contexts, reducing duplication and encouraging consistency in algorithm implementation (Evans, 2004).</w:t>
+      </w:r>
+    </w:p>
+    <w:p>
+      <w:pPr>
+        <w:numPr>
+          <w:ilvl w:val="0"/>
+          <w:numId w:val="8"/>
+        </w:numPr>
+        <w:rPr>
+          <w:lang w:val="en-GB"/>
+        </w:rPr>
+      </w:pPr>
+      <w:r>
+        <w:rPr>
+          <w:b/>
+          <w:bCs/>
+          <w:lang w:val="en-GB"/>
+        </w:rPr>
+        <w:lastRenderedPageBreak/>
+        <w:t>Testability</w:t>
+      </w:r>
+    </w:p>
+    <w:p>
+      <w:pPr>
+        <w:numPr>
+          <w:ilvl w:val="1"/>
+          <w:numId w:val="8"/>
+        </w:numPr>
+        <w:rPr>
+          <w:lang w:val="en-GB"/>
+        </w:rPr>
+      </w:pPr>
+      <w:r>
+        <w:rPr>
+          <w:lang w:val="en-GB"/>
+        </w:rPr>
+        <w:t>Each strategy can be unit tested in isolation, ensuring reliability and making debugging easier (Beck, 2003).</w:t>
+      </w:r>
+    </w:p>
+    <w:p>
+      <w:pPr>
+        <w:rPr>
+          <w:b/>
+          <w:bCs/>
+          <w:lang w:val="en-GB"/>
+        </w:rPr>
+      </w:pPr>
+      <w:r>
+        <w:rPr>
+          <w:b/>
+          <w:bCs/>
+          <w:lang w:val="en-GB"/>
+        </w:rPr>
+        <w:t>Cons</w:t>
+      </w:r>
+    </w:p>
+    <w:p>
+      <w:pPr>
+        <w:numPr>
+          <w:ilvl w:val="0"/>
+          <w:numId w:val="9"/>
+        </w:numPr>
+        <w:rPr>
+          <w:lang w:val="en-GB"/>
+        </w:rPr>
+      </w:pPr>
+      <w:r>
+        <w:rPr>
+          <w:b/>
+          <w:bCs/>
+          <w:lang w:val="en-GB"/>
+        </w:rPr>
+        <w:t>Increased Number of Classes</w:t>
+      </w:r>
+    </w:p>
+    <w:p>
+      <w:pPr>
+        <w:numPr>
+          <w:ilvl w:val="1"/>
+          <w:numId w:val="9"/>
+        </w:numPr>
+        <w:rPr>
+          <w:lang w:val="en-GB"/>
+        </w:rPr>
+      </w:pPr>
+      <w:r>
+        <w:rPr>
+          <w:lang w:val="en-GB"/>
+        </w:rPr>
+        <w:t>The Strategy pattern often leads to the creation of many small classes, which can increase the complexity of the system and make navigation harder (Gamma et al., 1994).</w:t>
+      </w:r>
+    </w:p>
+    <w:p>
+      <w:pPr>
+        <w:numPr>
+          <w:ilvl w:val="0"/>
+          <w:numId w:val="9"/>
+        </w:numPr>
+        <w:rPr>
+          <w:lang w:val="en-GB"/>
+        </w:rPr>
+      </w:pPr>
+      <w:r>
+        <w:rPr>
+          <w:b/>
+          <w:bCs/>
+          <w:lang w:val="en-GB"/>
+        </w:rPr>
+        <w:t>Overhead for Simple Algorithms</w:t>
+      </w:r>
+    </w:p>
+    <w:p>
+      <w:pPr>
+        <w:numPr>
+          <w:ilvl w:val="1"/>
+          <w:numId w:val="9"/>
+        </w:numPr>
+        <w:rPr>
+          <w:lang w:val="en-GB"/>
+        </w:rPr>
+      </w:pPr>
+      <w:r>
+        <w:rPr>
+          <w:lang w:val="en-GB"/>
+        </w:rPr>
+        <w:t>For straightforward algorithms or when the set of strategies is unlikely to change, using this pattern may introduce unnecessary overhead (Fowler, 2002).</w:t>
+      </w:r>
+    </w:p>
+    <w:p>
+      <w:pPr>
+        <w:numPr>
+          <w:ilvl w:val="0"/>
+          <w:numId w:val="9"/>
+        </w:numPr>
+        <w:rPr>
+          <w:lang w:val="en-GB"/>
+        </w:rPr>
+      </w:pPr>
+      <w:r>
+        <w:rPr>
+          <w:b/>
+          <w:bCs/>
+          <w:lang w:val="en-GB"/>
+        </w:rPr>
+        <w:t>Complex Client Code</w:t>
+      </w:r>
+    </w:p>
+    <w:p>
+      <w:pPr>
+        <w:numPr>
+          <w:ilvl w:val="1"/>
+          <w:numId w:val="9"/>
+        </w:numPr>
+        <w:rPr>
+          <w:lang w:val="en-GB"/>
+        </w:rPr>
+      </w:pPr>
+      <w:r>
+        <w:rPr>
+          <w:lang w:val="en-GB"/>
+        </w:rPr>
+        <w:t>Clients must be aware of different strategies and ensure the appropriate one is chosen and used, which may increase their complexity (Martin, 2003).</w:t>
+      </w:r>
+    </w:p>
+    <w:p>
+      <w:pPr>
+        <w:numPr>
+          <w:ilvl w:val="0"/>
+          <w:numId w:val="9"/>
+        </w:numPr>
+        <w:rPr>
+          <w:lang w:val="en-GB"/>
+        </w:rPr>
+      </w:pPr>
+      <w:r>
+        <w:rPr>
+          <w:b/>
+          <w:bCs/>
+          <w:lang w:val="en-GB"/>
+        </w:rPr>
+        <w:t>Limited Code Sharing</w:t>
+      </w:r>
+    </w:p>
+    <w:p>
+      <w:pPr>
+        <w:numPr>
+          <w:ilvl w:val="1"/>
+          <w:numId w:val="9"/>
+        </w:numPr>
+        <w:rPr>
+          <w:lang w:val="en-GB"/>
+        </w:rPr>
+      </w:pPr>
+      <w:r>
+        <w:rPr>
+          <w:lang w:val="en-GB"/>
+        </w:rPr>
+        <w:t xml:space="preserve">Since each strategy encapsulates its own </w:t>
+      </w:r>
+      <w:proofErr w:type="spellStart"/>
+      <w:r>
+        <w:rPr>
+          <w:lang w:val="en-GB"/>
+        </w:rPr>
+        <w:t>behavior</w:t>
+      </w:r>
+      <w:proofErr w:type="spellEnd"/>
+      <w:r>
+        <w:rPr>
+          <w:lang w:val="en-GB"/>
+        </w:rPr>
+        <w:t>, sharing common functionality between strategies may require extra effort or duplication (Evans, 2004).</w:t>
+      </w:r>
+    </w:p>
+    <w:p>
+      <w:pPr>
+        <w:numPr>
+          <w:ilvl w:val="0"/>
+          <w:numId w:val="9"/>
+        </w:numPr>
+        <w:rPr>
+          <w:lang w:val="en-GB"/>
+        </w:rPr>
+      </w:pPr>
+      <w:r>
+        <w:rPr>
+          <w:b/>
+          <w:bCs/>
+          <w:lang w:val="en-GB"/>
+        </w:rPr>
+        <w:t>Difficulty in Managing Dependencies</w:t>
+      </w:r>
+    </w:p>
+    <w:p>
+      <w:pPr>
+        <w:numPr>
+          <w:ilvl w:val="1"/>
+          <w:numId w:val="9"/>
+        </w:numPr>
+        <w:rPr>
+          <w:lang w:val="en-GB"/>
+        </w:rPr>
+      </w:pPr>
+      <w:r>
+        <w:rPr>
+          <w:lang w:val="en-GB"/>
+        </w:rPr>
+        <w:t>Strategies may have dependencies (e.g., shared data or configuration), and managing these dependencies across different strategy implementations can be challenging (Larman, 2004).</w:t>
+      </w:r>
+    </w:p>
+    <w:p>
+      <w:pPr>
+        <w:numPr>
+          <w:ilvl w:val="0"/>
+          <w:numId w:val="9"/>
+        </w:numPr>
+        <w:rPr>
+          <w:lang w:val="en-GB"/>
+        </w:rPr>
+      </w:pPr>
+      <w:r>
+        <w:rPr>
+          <w:b/>
+          <w:bCs/>
+          <w:lang w:val="en-GB"/>
+        </w:rPr>
+        <w:t>Potential Runtime Errors</w:t>
+      </w:r>
+    </w:p>
+    <w:p>
+      <w:pPr>
+        <w:numPr>
+          <w:ilvl w:val="1"/>
+          <w:numId w:val="9"/>
+        </w:numPr>
+        <w:rPr>
+          <w:lang w:val="en-GB"/>
+        </w:rPr>
+      </w:pPr>
+      <w:r>
+        <w:rPr>
+          <w:lang w:val="en-GB"/>
+        </w:rPr>
+        <w:t>Dynamically selecting strategies at runtime increases the risk of errors if an inappropriate or invalid strategy is chosen (Gamma et al., 1994).</w:t>
+      </w:r>
+    </w:p>
+    <w:p>
+      <w:pPr>
+        <w:rPr>
+          <w:b/>
+          <w:bCs/>
+          <w:lang w:val="en-GB"/>
+        </w:rPr>
+      </w:pPr>
+      <w:r>
+        <w:rPr>
+          <w:b/>
+          <w:bCs/>
+          <w:lang w:val="en-GB"/>
+        </w:rPr>
+        <w:t>References</w:t>
+      </w:r>
+    </w:p>
+    <w:p>
+      <w:pPr>
+        <w:numPr>
+          <w:ilvl w:val="0"/>
+          <w:numId w:val="10"/>
+        </w:numPr>
+        <w:rPr>
+          <w:lang w:val="en-GB"/>
+        </w:rPr>
+      </w:pPr>
+      <w:r>
+        <w:rPr>
+          <w:lang w:val="en-GB"/>
+        </w:rPr>
+        <w:t xml:space="preserve">Gamma, E., Helm, R., Johnson, R., &amp; </w:t>
+      </w:r>
+      <w:proofErr w:type="spellStart"/>
+      <w:r>
+        <w:rPr>
+          <w:lang w:val="en-GB"/>
+        </w:rPr>
+        <w:t>Vlissides</w:t>
+      </w:r>
+      <w:proofErr w:type="spellEnd"/>
+      <w:r>
+        <w:rPr>
+          <w:lang w:val="en-GB"/>
+        </w:rPr>
+        <w:t xml:space="preserve">, J. (1994). </w:t>
+      </w:r>
+      <w:r>
+        <w:rPr>
+          <w:i/>
+          <w:iCs/>
+          <w:lang w:val="en-GB"/>
+        </w:rPr>
+        <w:t>Design Patterns: Elements of Reusable Object-Oriented Software</w:t>
+      </w:r>
+      <w:r>
+        <w:rPr>
+          <w:lang w:val="en-GB"/>
+        </w:rPr>
+        <w:t>. Addison-Wesley.</w:t>
+      </w:r>
+    </w:p>
+    <w:p>
+      <w:pPr>
+        <w:numPr>
+          <w:ilvl w:val="0"/>
+          <w:numId w:val="10"/>
+        </w:numPr>
+        <w:rPr>
+          <w:lang w:val="en-GB"/>
+        </w:rPr>
+      </w:pPr>
+      <w:r>
+        <w:rPr>
+          <w:lang w:val="en-GB"/>
+        </w:rPr>
+        <w:t xml:space="preserve">Beck, K. (2003). </w:t>
+      </w:r>
+      <w:r>
+        <w:rPr>
+          <w:i/>
+          <w:iCs/>
+          <w:lang w:val="en-GB"/>
+        </w:rPr>
+        <w:t>Test-Driven Development: By Example</w:t>
+      </w:r>
+      <w:r>
+        <w:rPr>
+          <w:lang w:val="en-GB"/>
+        </w:rPr>
+        <w:t>. Addison-Wesley.</w:t>
+      </w:r>
+    </w:p>
+    <w:p>
+      <w:pPr>
+        <w:numPr>
+          <w:ilvl w:val="0"/>
+          <w:numId w:val="10"/>
+        </w:numPr>
+        <w:rPr>
+          <w:lang w:val="en-GB"/>
+        </w:rPr>
+      </w:pPr>
+      <w:r>
+        <w:rPr>
+          <w:lang w:val="en-GB"/>
+        </w:rPr>
+        <w:lastRenderedPageBreak/>
+        <w:t xml:space="preserve">Fowler, M. (2002). </w:t>
+      </w:r>
+      <w:r>
+        <w:rPr>
+          <w:i/>
+          <w:iCs/>
+          <w:lang w:val="en-GB"/>
+        </w:rPr>
+        <w:t>Patterns of Enterprise Application Architecture</w:t>
+      </w:r>
+      <w:r>
+        <w:rPr>
+          <w:lang w:val="en-GB"/>
+        </w:rPr>
+        <w:t>. Addison-Wesley.</w:t>
+      </w:r>
+    </w:p>
+    <w:p>
+      <w:pPr>
+        <w:numPr>
+          <w:ilvl w:val="0"/>
+          <w:numId w:val="10"/>
+        </w:numPr>
+        <w:rPr>
+          <w:lang w:val="en-GB"/>
+        </w:rPr>
+      </w:pPr>
+      <w:r>
+        <w:rPr>
+          <w:lang w:val="en-GB"/>
+        </w:rPr>
+        <w:t xml:space="preserve">Martin, R. C. (2003). </w:t>
+      </w:r>
+      <w:r>
+        <w:rPr>
+          <w:i/>
+          <w:iCs/>
+          <w:lang w:val="en-GB"/>
+        </w:rPr>
+        <w:t>Agile Software Development: Principles, Patterns, and Practices</w:t>
+      </w:r>
+      <w:r>
+        <w:rPr>
+          <w:lang w:val="en-GB"/>
+        </w:rPr>
+        <w:t>. Prentice Hall.</w:t>
+      </w:r>
+    </w:p>
+    <w:p>
+      <w:pPr>
+        <w:numPr>
+          <w:ilvl w:val="0"/>
+          <w:numId w:val="10"/>
+        </w:numPr>
+        <w:rPr>
+          <w:lang w:val="en-GB"/>
+        </w:rPr>
+      </w:pPr>
+      <w:r>
+        <w:rPr>
+          <w:lang w:val="en-GB"/>
+        </w:rPr>
+        <w:t xml:space="preserve">Evans, E. (2004). </w:t>
+      </w:r>
+      <w:r>
+        <w:rPr>
+          <w:i/>
+          <w:iCs/>
+          <w:lang w:val="en-GB"/>
+        </w:rPr>
+        <w:t>Domain-Driven Design: Tackling Complexity in the Heart of Software</w:t>
+      </w:r>
+      <w:r>
+        <w:rPr>
+          <w:lang w:val="en-GB"/>
+        </w:rPr>
+        <w:t>. Addison-Wesley.</w:t>
+      </w:r>
+    </w:p>
+    <w:p>
+      <w:pPr>
+        <w:numPr>
+          <w:ilvl w:val="0"/>
+          <w:numId w:val="10"/>
+        </w:numPr>
+        <w:rPr>
+          <w:lang w:val="en-GB"/>
+        </w:rPr>
+      </w:pPr>
+      <w:r>
+        <w:rPr>
+          <w:lang w:val="en-GB"/>
+        </w:rPr>
+        <w:t xml:space="preserve">Larman, C. (2004). </w:t>
+      </w:r>
+      <w:r>
+        <w:rPr>
+          <w:i/>
+          <w:iCs/>
+          <w:lang w:val="en-GB"/>
+        </w:rPr>
+        <w:t>Applying UML and Patterns: An Introduction to Object-Oriented Analysis and Design and Iterative Development</w:t>
+      </w:r>
+      <w:r>
+        <w:rPr>
+          <w:lang w:val="en-GB"/>
+        </w:rPr>
+        <w:t>. Pearson Education.</w:t>
+      </w:r>
+    </w:p>
+    <w:p/>
     <w:p>
       <w:pPr>
         <w:pStyle w:val="Heading1"/>
         <w:spacing w:line="360" w:lineRule="auto"/>
       </w:pPr>
-      <w:bookmarkStart w:id="4" w:name="_Toc183021556"/>
+      <w:bookmarkStart w:id="7" w:name="_Toc183373069"/>
       <w:r>
         <w:t>Design and Architectural Pattern Implementation</w:t>
       </w:r>
-      <w:bookmarkEnd w:id="4"/>
+      <w:bookmarkEnd w:id="7"/>
     </w:p>
     <w:p>
       <w:pPr>
         <w:pStyle w:val="Heading2"/>
       </w:pPr>
+      <w:bookmarkStart w:id="8" w:name="_Toc183373070"/>
       <w:r>
         <w:t>Implementation of Layered Architecture</w:t>
       </w:r>
+      <w:bookmarkEnd w:id="8"/>
     </w:p>
     <w:p>
       <w:pPr>
         <w:jc w:val="center"/>
       </w:pPr>
       <w:r>
+        <w:rPr>
+          <w:noProof/>
+        </w:rPr>
         <w:drawing>
           <wp:inline distT="0" distB="0" distL="0" distR="0" wp14:anchorId="0158C41F" wp14:editId="34BE6EF1">
             <wp:extent cx="5040000" cy="2740563"/>
@@ -1031,6 +3645,10 @@
         <w:jc w:val="center"/>
       </w:pPr>
       <w:r>
+        <w:rPr>
+          <w:noProof/>
+        </w:rPr>
+        <w:lastRenderedPageBreak/>
         <w:drawing>
           <wp:inline distT="0" distB="0" distL="0" distR="0" wp14:anchorId="11E85E6D" wp14:editId="6AB722A0">
             <wp:extent cx="5040000" cy="2152581"/>
@@ -1083,7 +3701,9 @@
         <w:jc w:val="center"/>
       </w:pPr>
       <w:r>
-        <w:lastRenderedPageBreak/>
+        <w:rPr>
+          <w:noProof/>
+        </w:rPr>
         <w:drawing>
           <wp:inline distT="0" distB="0" distL="0" distR="0" wp14:anchorId="40844327" wp14:editId="23ABB8F1">
             <wp:extent cx="5040000" cy="2152581"/>
@@ -1136,6 +3756,9 @@
         <w:jc w:val="center"/>
       </w:pPr>
       <w:r>
+        <w:rPr>
+          <w:noProof/>
+        </w:rPr>
         <w:drawing>
           <wp:inline distT="0" distB="0" distL="0" distR="0" wp14:anchorId="0CF10198" wp14:editId="44662BF6">
             <wp:extent cx="5040000" cy="2152581"/>
@@ -1188,6 +3811,10 @@
         <w:jc w:val="center"/>
       </w:pPr>
       <w:r>
+        <w:rPr>
+          <w:noProof/>
+        </w:rPr>
+        <w:lastRenderedPageBreak/>
         <w:drawing>
           <wp:inline distT="0" distB="0" distL="0" distR="0" wp14:anchorId="09A19C5E" wp14:editId="229324E5">
             <wp:extent cx="5040000" cy="2197811"/>
@@ -1240,15 +3867,63 @@
       <w:pPr>
         <w:pStyle w:val="Heading2"/>
       </w:pPr>
-      <w:r>
-        <w:lastRenderedPageBreak/>
+      <w:bookmarkStart w:id="9" w:name="_Toc183373071"/>
+      <w:r>
         <w:t>Implementation of Dependency Injection</w:t>
       </w:r>
-    </w:p>
-    <w:p/>
-    <w:p>
-      <w:r>
-        <w:t>https://martinfowler.com/articles/refactoring-dependencies.html</w:t>
+      <w:bookmarkEnd w:id="9"/>
+      <w:r>
+        <w:t xml:space="preserve"> and Centralising </w:t>
+      </w:r>
+      <w:r>
+        <w:t xml:space="preserve">Form </w:t>
+      </w:r>
+      <w:r>
+        <w:t>Navigation</w:t>
+      </w:r>
+    </w:p>
+    <w:p>
+      <w:hyperlink r:id="rId12" w:history="1">
+        <w:r>
+          <w:rPr>
+            <w:rStyle w:val="Hyperlink"/>
+          </w:rPr>
+          <w:t>https://learn.microsoft.com/en-sg/answers/questions/1654403/how-to-implement-layered-architecture</w:t>
+        </w:r>
+      </w:hyperlink>
+    </w:p>
+    <w:p>
+      <w:hyperlink r:id="rId13" w:history="1">
+        <w:r>
+          <w:rPr>
+            <w:rStyle w:val="Hyperlink"/>
+          </w:rPr>
+          <w:t>https://martinfowler.com/articles/refactoring-dependencies.html</w:t>
+        </w:r>
+      </w:hyperlink>
+    </w:p>
+    <w:p>
+      <w:pPr>
+        <w:pStyle w:val="ListParagraph"/>
+        <w:numPr>
+          <w:ilvl w:val="0"/>
+          <w:numId w:val="1"/>
+        </w:numPr>
+      </w:pPr>
+      <w:r>
+        <w:t>Base Navigation form used to reduce a huge amount of duplicate code. This new centralised Navigation function was perfectly suited for injecting dependencies to the different functions during runtime.</w:t>
+      </w:r>
+    </w:p>
+    <w:p>
+      <w:pPr>
+        <w:pStyle w:val="ListParagraph"/>
+        <w:numPr>
+          <w:ilvl w:val="0"/>
+          <w:numId w:val="1"/>
+        </w:numPr>
+      </w:pPr>
+      <w:r>
+        <w:t>To further decouple the layers, the dependencies are injected at runtime instead of instantiating a new layer service.</w:t>
       </w:r>
     </w:p>
     <w:p>
@@ -1256,12 +3931,25 @@
         <w:pStyle w:val="Heading2"/>
         <w:spacing w:line="360" w:lineRule="auto"/>
       </w:pPr>
+      <w:bookmarkStart w:id="10" w:name="_Toc183373072"/>
       <w:r>
         <w:t>Implementation of Strategy Pattern</w:t>
       </w:r>
-    </w:p>
-    <w:p>
-      <w:bookmarkStart w:id="5" w:name="_Toc183021557"/>
+      <w:bookmarkEnd w:id="10"/>
+    </w:p>
+    <w:p>
+      <w:pPr>
+        <w:pStyle w:val="ListParagraph"/>
+        <w:numPr>
+          <w:ilvl w:val="0"/>
+          <w:numId w:val="1"/>
+        </w:numPr>
+      </w:pPr>
+      <w:r>
+        <w:t>The main problem here is that new reports would require a lot of new code. This is why merging and using strategy is a good fit.</w:t>
+      </w:r>
+    </w:p>
+    <w:p>
       <w:r>
         <w:t xml:space="preserve">A </w:t>
       </w:r>
@@ -1301,13 +3989,8 @@
       <w:r>
         <w:t xml:space="preserve">ystem is </w:t>
       </w:r>
-      <w:proofErr w:type="gramStart"/>
-      <w:r>
-        <w:t>report</w:t>
-      </w:r>
-      <w:proofErr w:type="gramEnd"/>
-      <w:r>
-        <w:t xml:space="preserve"> generation.  </w:t>
+      <w:r>
+        <w:t xml:space="preserve">report generation.  </w:t>
       </w:r>
       <w:r>
         <w:t xml:space="preserve">Currently, the system </w:t>
@@ -1369,7 +4052,11 @@
         <w:t>includes</w:t>
       </w:r>
       <w:r>
-        <w:t xml:space="preserve"> a dropdown menu, allowing users to select the type of report they want to generate. Implementing the </w:t>
+        <w:t xml:space="preserve"> a dropdown menu, allowing users </w:t>
+      </w:r>
+      <w:r>
+        <w:lastRenderedPageBreak/>
+        <w:t xml:space="preserve">to select the type of report they want to generate. Implementing the </w:t>
       </w:r>
       <w:r>
         <w:rPr>
@@ -1476,14 +4163,11 @@
         <w:pStyle w:val="Heading1"/>
         <w:spacing w:line="360" w:lineRule="auto"/>
       </w:pPr>
+      <w:bookmarkStart w:id="11" w:name="_Toc183373073"/>
       <w:r>
         <w:t>Further Improvements</w:t>
       </w:r>
-    </w:p>
-    <w:p>
-      <w:r>
-        <w:t>Add interfaces to each of my service and data objects</w:t>
-      </w:r>
+      <w:bookmarkEnd w:id="11"/>
     </w:p>
     <w:p/>
     <w:p>
@@ -1491,11 +4175,11 @@
         <w:pStyle w:val="Heading1"/>
         <w:spacing w:line="360" w:lineRule="auto"/>
       </w:pPr>
-      <w:r>
-        <w:lastRenderedPageBreak/>
+      <w:bookmarkStart w:id="12" w:name="_Toc183373074"/>
+      <w:r>
         <w:t>Testing and Validation</w:t>
       </w:r>
-      <w:bookmarkEnd w:id="5"/>
+      <w:bookmarkEnd w:id="12"/>
     </w:p>
     <w:p>
       <w:proofErr w:type="spellStart"/>
@@ -1549,6 +4233,474 @@
 <file path=word/numbering.xml><?xml version="1.0" encoding="utf-8"?>
 <w:numbering xmlns:wpc="http://schemas.microsoft.com/office/word/2010/wordprocessingCanvas" xmlns:cx="http://schemas.microsoft.com/office/drawing/2014/chartex" xmlns:cx1="http://schemas.microsoft.com/office/drawing/2015/9/8/chartex" xmlns:cx2="http://schemas.microsoft.com/office/drawing/2015/10/21/chartex" xmlns:cx3="http://schemas.microsoft.com/office/drawing/2016/5/9/chartex" xmlns:cx4="http://schemas.microsoft.com/office/drawing/2016/5/10/chartex" xmlns:cx5="http://schemas.microsoft.com/office/drawing/2016/5/11/chartex" xmlns:cx6="http://schemas.microsoft.com/office/drawing/2016/5/12/chartex" xmlns:cx7="http://schemas.microsoft.com/office/drawing/2016/5/13/chartex" xmlns:cx8="http://schemas.microsoft.com/office/drawing/2016/5/14/chartex" xmlns:mc="http://schemas.openxmlformats.org/markup-compatibility/2006" xmlns:aink="http://schemas.microsoft.com/office/drawing/2016/ink" xmlns:am3d="http://schemas.microsoft.com/office/drawing/2017/model3d" xmlns:o="urn:schemas-microsoft-com:office:office" xmlns:oel="http://schemas.microsoft.com/office/2019/extlst" xmlns:r="http://schemas.openxmlformats.org/officeDocument/2006/relationships" xmlns:m="http://schemas.openxmlformats.org/officeDocument/2006/math" xmlns:v="urn:schemas-microsoft-com:vml" xmlns:wp14="http://schemas.microsoft.com/office/word/2010/wordprocessingDrawing" xmlns:wp="http://schemas.openxmlformats.org/drawingml/2006/wordprocessingDrawing" xmlns:w10="urn:schemas-microsoft-com:office:word" xmlns:w="http://schemas.openxmlformats.org/wordprocessingml/2006/main" xmlns:w14="http://schemas.microsoft.com/office/word/2010/wordml" xmlns:w15="http://schemas.microsoft.com/office/word/2012/wordml" xmlns:w16cex="http://schemas.microsoft.com/office/word/2018/wordml/cex" xmlns:w16cid="http://schemas.microsoft.com/office/word/2016/wordml/cid" xmlns:w16="http://schemas.microsoft.com/office/word/2018/wordml" xmlns:w16du="http://schemas.microsoft.com/office/word/2023/wordml/word16du" xmlns:w16sdtdh="http://schemas.microsoft.com/office/word/2020/wordml/sdtdatahash" xmlns:w16se="http://schemas.microsoft.com/office/word/2015/wordml/symex" xmlns:wpg="http://schemas.microsoft.com/office/word/2010/wordprocessingGroup" xmlns:wpi="http://schemas.microsoft.com/office/word/2010/wordprocessingInk" xmlns:wne="http://schemas.microsoft.com/office/word/2006/wordml" xmlns:wps="http://schemas.microsoft.com/office/word/2010/wordprocessingShape" mc:Ignorable="w14 w15 w16se w16cid w16 w16cex w16sdtdh w16du wp14">
   <w:abstractNum w:abstractNumId="0" w15:restartNumberingAfterBreak="0">
+    <w:nsid w:val="05181E79"/>
+    <w:multiLevelType w:val="multilevel"/>
+    <w:tmpl w:val="72F477EA"/>
+    <w:lvl w:ilvl="0">
+      <w:start w:val="1"/>
+      <w:numFmt w:val="decimal"/>
+      <w:lvlText w:val="%1."/>
+      <w:lvlJc w:val="left"/>
+      <w:pPr>
+        <w:tabs>
+          <w:tab w:val="num" w:pos="720"/>
+        </w:tabs>
+        <w:ind w:left="720" w:hanging="360"/>
+      </w:pPr>
+    </w:lvl>
+    <w:lvl w:ilvl="1">
+      <w:start w:val="1"/>
+      <w:numFmt w:val="bullet"/>
+      <w:lvlText w:val="o"/>
+      <w:lvlJc w:val="left"/>
+      <w:pPr>
+        <w:tabs>
+          <w:tab w:val="num" w:pos="1440"/>
+        </w:tabs>
+        <w:ind w:left="1440" w:hanging="360"/>
+      </w:pPr>
+      <w:rPr>
+        <w:rFonts w:ascii="Courier New" w:hAnsi="Courier New" w:hint="default"/>
+        <w:sz w:val="20"/>
+      </w:rPr>
+    </w:lvl>
+    <w:lvl w:ilvl="2" w:tentative="1">
+      <w:start w:val="1"/>
+      <w:numFmt w:val="decimal"/>
+      <w:lvlText w:val="%3."/>
+      <w:lvlJc w:val="left"/>
+      <w:pPr>
+        <w:tabs>
+          <w:tab w:val="num" w:pos="2160"/>
+        </w:tabs>
+        <w:ind w:left="2160" w:hanging="360"/>
+      </w:pPr>
+    </w:lvl>
+    <w:lvl w:ilvl="3" w:tentative="1">
+      <w:start w:val="1"/>
+      <w:numFmt w:val="decimal"/>
+      <w:lvlText w:val="%4."/>
+      <w:lvlJc w:val="left"/>
+      <w:pPr>
+        <w:tabs>
+          <w:tab w:val="num" w:pos="2880"/>
+        </w:tabs>
+        <w:ind w:left="2880" w:hanging="360"/>
+      </w:pPr>
+    </w:lvl>
+    <w:lvl w:ilvl="4" w:tentative="1">
+      <w:start w:val="1"/>
+      <w:numFmt w:val="decimal"/>
+      <w:lvlText w:val="%5."/>
+      <w:lvlJc w:val="left"/>
+      <w:pPr>
+        <w:tabs>
+          <w:tab w:val="num" w:pos="3600"/>
+        </w:tabs>
+        <w:ind w:left="3600" w:hanging="360"/>
+      </w:pPr>
+    </w:lvl>
+    <w:lvl w:ilvl="5" w:tentative="1">
+      <w:start w:val="1"/>
+      <w:numFmt w:val="decimal"/>
+      <w:lvlText w:val="%6."/>
+      <w:lvlJc w:val="left"/>
+      <w:pPr>
+        <w:tabs>
+          <w:tab w:val="num" w:pos="4320"/>
+        </w:tabs>
+        <w:ind w:left="4320" w:hanging="360"/>
+      </w:pPr>
+    </w:lvl>
+    <w:lvl w:ilvl="6" w:tentative="1">
+      <w:start w:val="1"/>
+      <w:numFmt w:val="decimal"/>
+      <w:lvlText w:val="%7."/>
+      <w:lvlJc w:val="left"/>
+      <w:pPr>
+        <w:tabs>
+          <w:tab w:val="num" w:pos="5040"/>
+        </w:tabs>
+        <w:ind w:left="5040" w:hanging="360"/>
+      </w:pPr>
+    </w:lvl>
+    <w:lvl w:ilvl="7" w:tentative="1">
+      <w:start w:val="1"/>
+      <w:numFmt w:val="decimal"/>
+      <w:lvlText w:val="%8."/>
+      <w:lvlJc w:val="left"/>
+      <w:pPr>
+        <w:tabs>
+          <w:tab w:val="num" w:pos="5760"/>
+        </w:tabs>
+        <w:ind w:left="5760" w:hanging="360"/>
+      </w:pPr>
+    </w:lvl>
+    <w:lvl w:ilvl="8" w:tentative="1">
+      <w:start w:val="1"/>
+      <w:numFmt w:val="decimal"/>
+      <w:lvlText w:val="%9."/>
+      <w:lvlJc w:val="left"/>
+      <w:pPr>
+        <w:tabs>
+          <w:tab w:val="num" w:pos="6480"/>
+        </w:tabs>
+        <w:ind w:left="6480" w:hanging="360"/>
+      </w:pPr>
+    </w:lvl>
+  </w:abstractNum>
+  <w:abstractNum w:abstractNumId="1" w15:restartNumberingAfterBreak="0">
+    <w:nsid w:val="11AF160C"/>
+    <w:multiLevelType w:val="multilevel"/>
+    <w:tmpl w:val="16CAA1C8"/>
+    <w:lvl w:ilvl="0">
+      <w:start w:val="1"/>
+      <w:numFmt w:val="decimal"/>
+      <w:lvlText w:val="%1."/>
+      <w:lvlJc w:val="left"/>
+      <w:pPr>
+        <w:tabs>
+          <w:tab w:val="num" w:pos="720"/>
+        </w:tabs>
+        <w:ind w:left="720" w:hanging="360"/>
+      </w:pPr>
+    </w:lvl>
+    <w:lvl w:ilvl="1">
+      <w:start w:val="1"/>
+      <w:numFmt w:val="bullet"/>
+      <w:lvlText w:val="o"/>
+      <w:lvlJc w:val="left"/>
+      <w:pPr>
+        <w:tabs>
+          <w:tab w:val="num" w:pos="1440"/>
+        </w:tabs>
+        <w:ind w:left="1440" w:hanging="360"/>
+      </w:pPr>
+      <w:rPr>
+        <w:rFonts w:ascii="Courier New" w:hAnsi="Courier New" w:hint="default"/>
+        <w:sz w:val="20"/>
+      </w:rPr>
+    </w:lvl>
+    <w:lvl w:ilvl="2" w:tentative="1">
+      <w:start w:val="1"/>
+      <w:numFmt w:val="decimal"/>
+      <w:lvlText w:val="%3."/>
+      <w:lvlJc w:val="left"/>
+      <w:pPr>
+        <w:tabs>
+          <w:tab w:val="num" w:pos="2160"/>
+        </w:tabs>
+        <w:ind w:left="2160" w:hanging="360"/>
+      </w:pPr>
+    </w:lvl>
+    <w:lvl w:ilvl="3" w:tentative="1">
+      <w:start w:val="1"/>
+      <w:numFmt w:val="decimal"/>
+      <w:lvlText w:val="%4."/>
+      <w:lvlJc w:val="left"/>
+      <w:pPr>
+        <w:tabs>
+          <w:tab w:val="num" w:pos="2880"/>
+        </w:tabs>
+        <w:ind w:left="2880" w:hanging="360"/>
+      </w:pPr>
+    </w:lvl>
+    <w:lvl w:ilvl="4" w:tentative="1">
+      <w:start w:val="1"/>
+      <w:numFmt w:val="decimal"/>
+      <w:lvlText w:val="%5."/>
+      <w:lvlJc w:val="left"/>
+      <w:pPr>
+        <w:tabs>
+          <w:tab w:val="num" w:pos="3600"/>
+        </w:tabs>
+        <w:ind w:left="3600" w:hanging="360"/>
+      </w:pPr>
+    </w:lvl>
+    <w:lvl w:ilvl="5" w:tentative="1">
+      <w:start w:val="1"/>
+      <w:numFmt w:val="decimal"/>
+      <w:lvlText w:val="%6."/>
+      <w:lvlJc w:val="left"/>
+      <w:pPr>
+        <w:tabs>
+          <w:tab w:val="num" w:pos="4320"/>
+        </w:tabs>
+        <w:ind w:left="4320" w:hanging="360"/>
+      </w:pPr>
+    </w:lvl>
+    <w:lvl w:ilvl="6" w:tentative="1">
+      <w:start w:val="1"/>
+      <w:numFmt w:val="decimal"/>
+      <w:lvlText w:val="%7."/>
+      <w:lvlJc w:val="left"/>
+      <w:pPr>
+        <w:tabs>
+          <w:tab w:val="num" w:pos="5040"/>
+        </w:tabs>
+        <w:ind w:left="5040" w:hanging="360"/>
+      </w:pPr>
+    </w:lvl>
+    <w:lvl w:ilvl="7" w:tentative="1">
+      <w:start w:val="1"/>
+      <w:numFmt w:val="decimal"/>
+      <w:lvlText w:val="%8."/>
+      <w:lvlJc w:val="left"/>
+      <w:pPr>
+        <w:tabs>
+          <w:tab w:val="num" w:pos="5760"/>
+        </w:tabs>
+        <w:ind w:left="5760" w:hanging="360"/>
+      </w:pPr>
+    </w:lvl>
+    <w:lvl w:ilvl="8" w:tentative="1">
+      <w:start w:val="1"/>
+      <w:numFmt w:val="decimal"/>
+      <w:lvlText w:val="%9."/>
+      <w:lvlJc w:val="left"/>
+      <w:pPr>
+        <w:tabs>
+          <w:tab w:val="num" w:pos="6480"/>
+        </w:tabs>
+        <w:ind w:left="6480" w:hanging="360"/>
+      </w:pPr>
+    </w:lvl>
+  </w:abstractNum>
+  <w:abstractNum w:abstractNumId="2" w15:restartNumberingAfterBreak="0">
+    <w:nsid w:val="142B797B"/>
+    <w:multiLevelType w:val="multilevel"/>
+    <w:tmpl w:val="8FF88A5C"/>
+    <w:lvl w:ilvl="0">
+      <w:start w:val="1"/>
+      <w:numFmt w:val="decimal"/>
+      <w:lvlText w:val="%1."/>
+      <w:lvlJc w:val="left"/>
+      <w:pPr>
+        <w:tabs>
+          <w:tab w:val="num" w:pos="720"/>
+        </w:tabs>
+        <w:ind w:left="720" w:hanging="360"/>
+      </w:pPr>
+    </w:lvl>
+    <w:lvl w:ilvl="1">
+      <w:start w:val="1"/>
+      <w:numFmt w:val="bullet"/>
+      <w:lvlText w:val="o"/>
+      <w:lvlJc w:val="left"/>
+      <w:pPr>
+        <w:tabs>
+          <w:tab w:val="num" w:pos="1440"/>
+        </w:tabs>
+        <w:ind w:left="1440" w:hanging="360"/>
+      </w:pPr>
+      <w:rPr>
+        <w:rFonts w:ascii="Courier New" w:hAnsi="Courier New" w:hint="default"/>
+        <w:sz w:val="20"/>
+      </w:rPr>
+    </w:lvl>
+    <w:lvl w:ilvl="2" w:tentative="1">
+      <w:start w:val="1"/>
+      <w:numFmt w:val="decimal"/>
+      <w:lvlText w:val="%3."/>
+      <w:lvlJc w:val="left"/>
+      <w:pPr>
+        <w:tabs>
+          <w:tab w:val="num" w:pos="2160"/>
+        </w:tabs>
+        <w:ind w:left="2160" w:hanging="360"/>
+      </w:pPr>
+    </w:lvl>
+    <w:lvl w:ilvl="3" w:tentative="1">
+      <w:start w:val="1"/>
+      <w:numFmt w:val="decimal"/>
+      <w:lvlText w:val="%4."/>
+      <w:lvlJc w:val="left"/>
+      <w:pPr>
+        <w:tabs>
+          <w:tab w:val="num" w:pos="2880"/>
+        </w:tabs>
+        <w:ind w:left="2880" w:hanging="360"/>
+      </w:pPr>
+    </w:lvl>
+    <w:lvl w:ilvl="4" w:tentative="1">
+      <w:start w:val="1"/>
+      <w:numFmt w:val="decimal"/>
+      <w:lvlText w:val="%5."/>
+      <w:lvlJc w:val="left"/>
+      <w:pPr>
+        <w:tabs>
+          <w:tab w:val="num" w:pos="3600"/>
+        </w:tabs>
+        <w:ind w:left="3600" w:hanging="360"/>
+      </w:pPr>
+    </w:lvl>
+    <w:lvl w:ilvl="5" w:tentative="1">
+      <w:start w:val="1"/>
+      <w:numFmt w:val="decimal"/>
+      <w:lvlText w:val="%6."/>
+      <w:lvlJc w:val="left"/>
+      <w:pPr>
+        <w:tabs>
+          <w:tab w:val="num" w:pos="4320"/>
+        </w:tabs>
+        <w:ind w:left="4320" w:hanging="360"/>
+      </w:pPr>
+    </w:lvl>
+    <w:lvl w:ilvl="6" w:tentative="1">
+      <w:start w:val="1"/>
+      <w:numFmt w:val="decimal"/>
+      <w:lvlText w:val="%7."/>
+      <w:lvlJc w:val="left"/>
+      <w:pPr>
+        <w:tabs>
+          <w:tab w:val="num" w:pos="5040"/>
+        </w:tabs>
+        <w:ind w:left="5040" w:hanging="360"/>
+      </w:pPr>
+    </w:lvl>
+    <w:lvl w:ilvl="7" w:tentative="1">
+      <w:start w:val="1"/>
+      <w:numFmt w:val="decimal"/>
+      <w:lvlText w:val="%8."/>
+      <w:lvlJc w:val="left"/>
+      <w:pPr>
+        <w:tabs>
+          <w:tab w:val="num" w:pos="5760"/>
+        </w:tabs>
+        <w:ind w:left="5760" w:hanging="360"/>
+      </w:pPr>
+    </w:lvl>
+    <w:lvl w:ilvl="8" w:tentative="1">
+      <w:start w:val="1"/>
+      <w:numFmt w:val="decimal"/>
+      <w:lvlText w:val="%9."/>
+      <w:lvlJc w:val="left"/>
+      <w:pPr>
+        <w:tabs>
+          <w:tab w:val="num" w:pos="6480"/>
+        </w:tabs>
+        <w:ind w:left="6480" w:hanging="360"/>
+      </w:pPr>
+    </w:lvl>
+  </w:abstractNum>
+  <w:abstractNum w:abstractNumId="3" w15:restartNumberingAfterBreak="0">
+    <w:nsid w:val="18F5257D"/>
+    <w:multiLevelType w:val="multilevel"/>
+    <w:tmpl w:val="AFF4D2EC"/>
+    <w:lvl w:ilvl="0">
+      <w:start w:val="1"/>
+      <w:numFmt w:val="decimal"/>
+      <w:lvlText w:val="%1."/>
+      <w:lvlJc w:val="left"/>
+      <w:pPr>
+        <w:tabs>
+          <w:tab w:val="num" w:pos="720"/>
+        </w:tabs>
+        <w:ind w:left="720" w:hanging="360"/>
+      </w:pPr>
+    </w:lvl>
+    <w:lvl w:ilvl="1">
+      <w:start w:val="1"/>
+      <w:numFmt w:val="bullet"/>
+      <w:lvlText w:val="o"/>
+      <w:lvlJc w:val="left"/>
+      <w:pPr>
+        <w:tabs>
+          <w:tab w:val="num" w:pos="1440"/>
+        </w:tabs>
+        <w:ind w:left="1440" w:hanging="360"/>
+      </w:pPr>
+      <w:rPr>
+        <w:rFonts w:ascii="Courier New" w:hAnsi="Courier New" w:hint="default"/>
+        <w:sz w:val="20"/>
+      </w:rPr>
+    </w:lvl>
+    <w:lvl w:ilvl="2" w:tentative="1">
+      <w:start w:val="1"/>
+      <w:numFmt w:val="decimal"/>
+      <w:lvlText w:val="%3."/>
+      <w:lvlJc w:val="left"/>
+      <w:pPr>
+        <w:tabs>
+          <w:tab w:val="num" w:pos="2160"/>
+        </w:tabs>
+        <w:ind w:left="2160" w:hanging="360"/>
+      </w:pPr>
+    </w:lvl>
+    <w:lvl w:ilvl="3" w:tentative="1">
+      <w:start w:val="1"/>
+      <w:numFmt w:val="decimal"/>
+      <w:lvlText w:val="%4."/>
+      <w:lvlJc w:val="left"/>
+      <w:pPr>
+        <w:tabs>
+          <w:tab w:val="num" w:pos="2880"/>
+        </w:tabs>
+        <w:ind w:left="2880" w:hanging="360"/>
+      </w:pPr>
+    </w:lvl>
+    <w:lvl w:ilvl="4" w:tentative="1">
+      <w:start w:val="1"/>
+      <w:numFmt w:val="decimal"/>
+      <w:lvlText w:val="%5."/>
+      <w:lvlJc w:val="left"/>
+      <w:pPr>
+        <w:tabs>
+          <w:tab w:val="num" w:pos="3600"/>
+        </w:tabs>
+        <w:ind w:left="3600" w:hanging="360"/>
+      </w:pPr>
+    </w:lvl>
+    <w:lvl w:ilvl="5" w:tentative="1">
+      <w:start w:val="1"/>
+      <w:numFmt w:val="decimal"/>
+      <w:lvlText w:val="%6."/>
+      <w:lvlJc w:val="left"/>
+      <w:pPr>
+        <w:tabs>
+          <w:tab w:val="num" w:pos="4320"/>
+        </w:tabs>
+        <w:ind w:left="4320" w:hanging="360"/>
+      </w:pPr>
+    </w:lvl>
+    <w:lvl w:ilvl="6" w:tentative="1">
+      <w:start w:val="1"/>
+      <w:numFmt w:val="decimal"/>
+      <w:lvlText w:val="%7."/>
+      <w:lvlJc w:val="left"/>
+      <w:pPr>
+        <w:tabs>
+          <w:tab w:val="num" w:pos="5040"/>
+        </w:tabs>
+        <w:ind w:left="5040" w:hanging="360"/>
+      </w:pPr>
+    </w:lvl>
+    <w:lvl w:ilvl="7" w:tentative="1">
+      <w:start w:val="1"/>
+      <w:numFmt w:val="decimal"/>
+      <w:lvlText w:val="%8."/>
+      <w:lvlJc w:val="left"/>
+      <w:pPr>
+        <w:tabs>
+          <w:tab w:val="num" w:pos="5760"/>
+        </w:tabs>
+        <w:ind w:left="5760" w:hanging="360"/>
+      </w:pPr>
+    </w:lvl>
+    <w:lvl w:ilvl="8" w:tentative="1">
+      <w:start w:val="1"/>
+      <w:numFmt w:val="decimal"/>
+      <w:lvlText w:val="%9."/>
+      <w:lvlJc w:val="left"/>
+      <w:pPr>
+        <w:tabs>
+          <w:tab w:val="num" w:pos="6480"/>
+        </w:tabs>
+        <w:ind w:left="6480" w:hanging="360"/>
+      </w:pPr>
+    </w:lvl>
+  </w:abstractNum>
+  <w:abstractNum w:abstractNumId="4" w15:restartNumberingAfterBreak="0">
     <w:nsid w:val="26B07298"/>
     <w:multiLevelType w:val="hybridMultilevel"/>
     <w:tmpl w:val="8DF8EDA8"/>
@@ -1661,8 +4813,716 @@
       </w:rPr>
     </w:lvl>
   </w:abstractNum>
+  <w:abstractNum w:abstractNumId="5" w15:restartNumberingAfterBreak="0">
+    <w:nsid w:val="283A6F23"/>
+    <w:multiLevelType w:val="multilevel"/>
+    <w:tmpl w:val="9E2A513E"/>
+    <w:lvl w:ilvl="0">
+      <w:start w:val="1"/>
+      <w:numFmt w:val="bullet"/>
+      <w:lvlText w:val=""/>
+      <w:lvlJc w:val="left"/>
+      <w:pPr>
+        <w:tabs>
+          <w:tab w:val="num" w:pos="720"/>
+        </w:tabs>
+        <w:ind w:left="720" w:hanging="360"/>
+      </w:pPr>
+      <w:rPr>
+        <w:rFonts w:ascii="Symbol" w:hAnsi="Symbol" w:hint="default"/>
+        <w:sz w:val="20"/>
+      </w:rPr>
+    </w:lvl>
+    <w:lvl w:ilvl="1" w:tentative="1">
+      <w:start w:val="1"/>
+      <w:numFmt w:val="bullet"/>
+      <w:lvlText w:val="o"/>
+      <w:lvlJc w:val="left"/>
+      <w:pPr>
+        <w:tabs>
+          <w:tab w:val="num" w:pos="1440"/>
+        </w:tabs>
+        <w:ind w:left="1440" w:hanging="360"/>
+      </w:pPr>
+      <w:rPr>
+        <w:rFonts w:ascii="Courier New" w:hAnsi="Courier New" w:hint="default"/>
+        <w:sz w:val="20"/>
+      </w:rPr>
+    </w:lvl>
+    <w:lvl w:ilvl="2" w:tentative="1">
+      <w:start w:val="1"/>
+      <w:numFmt w:val="bullet"/>
+      <w:lvlText w:val=""/>
+      <w:lvlJc w:val="left"/>
+      <w:pPr>
+        <w:tabs>
+          <w:tab w:val="num" w:pos="2160"/>
+        </w:tabs>
+        <w:ind w:left="2160" w:hanging="360"/>
+      </w:pPr>
+      <w:rPr>
+        <w:rFonts w:ascii="Wingdings" w:hAnsi="Wingdings" w:hint="default"/>
+        <w:sz w:val="20"/>
+      </w:rPr>
+    </w:lvl>
+    <w:lvl w:ilvl="3" w:tentative="1">
+      <w:start w:val="1"/>
+      <w:numFmt w:val="bullet"/>
+      <w:lvlText w:val=""/>
+      <w:lvlJc w:val="left"/>
+      <w:pPr>
+        <w:tabs>
+          <w:tab w:val="num" w:pos="2880"/>
+        </w:tabs>
+        <w:ind w:left="2880" w:hanging="360"/>
+      </w:pPr>
+      <w:rPr>
+        <w:rFonts w:ascii="Wingdings" w:hAnsi="Wingdings" w:hint="default"/>
+        <w:sz w:val="20"/>
+      </w:rPr>
+    </w:lvl>
+    <w:lvl w:ilvl="4" w:tentative="1">
+      <w:start w:val="1"/>
+      <w:numFmt w:val="bullet"/>
+      <w:lvlText w:val=""/>
+      <w:lvlJc w:val="left"/>
+      <w:pPr>
+        <w:tabs>
+          <w:tab w:val="num" w:pos="3600"/>
+        </w:tabs>
+        <w:ind w:left="3600" w:hanging="360"/>
+      </w:pPr>
+      <w:rPr>
+        <w:rFonts w:ascii="Wingdings" w:hAnsi="Wingdings" w:hint="default"/>
+        <w:sz w:val="20"/>
+      </w:rPr>
+    </w:lvl>
+    <w:lvl w:ilvl="5" w:tentative="1">
+      <w:start w:val="1"/>
+      <w:numFmt w:val="bullet"/>
+      <w:lvlText w:val=""/>
+      <w:lvlJc w:val="left"/>
+      <w:pPr>
+        <w:tabs>
+          <w:tab w:val="num" w:pos="4320"/>
+        </w:tabs>
+        <w:ind w:left="4320" w:hanging="360"/>
+      </w:pPr>
+      <w:rPr>
+        <w:rFonts w:ascii="Wingdings" w:hAnsi="Wingdings" w:hint="default"/>
+        <w:sz w:val="20"/>
+      </w:rPr>
+    </w:lvl>
+    <w:lvl w:ilvl="6" w:tentative="1">
+      <w:start w:val="1"/>
+      <w:numFmt w:val="bullet"/>
+      <w:lvlText w:val=""/>
+      <w:lvlJc w:val="left"/>
+      <w:pPr>
+        <w:tabs>
+          <w:tab w:val="num" w:pos="5040"/>
+        </w:tabs>
+        <w:ind w:left="5040" w:hanging="360"/>
+      </w:pPr>
+      <w:rPr>
+        <w:rFonts w:ascii="Wingdings" w:hAnsi="Wingdings" w:hint="default"/>
+        <w:sz w:val="20"/>
+      </w:rPr>
+    </w:lvl>
+    <w:lvl w:ilvl="7" w:tentative="1">
+      <w:start w:val="1"/>
+      <w:numFmt w:val="bullet"/>
+      <w:lvlText w:val=""/>
+      <w:lvlJc w:val="left"/>
+      <w:pPr>
+        <w:tabs>
+          <w:tab w:val="num" w:pos="5760"/>
+        </w:tabs>
+        <w:ind w:left="5760" w:hanging="360"/>
+      </w:pPr>
+      <w:rPr>
+        <w:rFonts w:ascii="Wingdings" w:hAnsi="Wingdings" w:hint="default"/>
+        <w:sz w:val="20"/>
+      </w:rPr>
+    </w:lvl>
+    <w:lvl w:ilvl="8" w:tentative="1">
+      <w:start w:val="1"/>
+      <w:numFmt w:val="bullet"/>
+      <w:lvlText w:val=""/>
+      <w:lvlJc w:val="left"/>
+      <w:pPr>
+        <w:tabs>
+          <w:tab w:val="num" w:pos="6480"/>
+        </w:tabs>
+        <w:ind w:left="6480" w:hanging="360"/>
+      </w:pPr>
+      <w:rPr>
+        <w:rFonts w:ascii="Wingdings" w:hAnsi="Wingdings" w:hint="default"/>
+        <w:sz w:val="20"/>
+      </w:rPr>
+    </w:lvl>
+  </w:abstractNum>
+  <w:abstractNum w:abstractNumId="6" w15:restartNumberingAfterBreak="0">
+    <w:nsid w:val="396B0A10"/>
+    <w:multiLevelType w:val="multilevel"/>
+    <w:tmpl w:val="5088CBD8"/>
+    <w:lvl w:ilvl="0">
+      <w:start w:val="1"/>
+      <w:numFmt w:val="bullet"/>
+      <w:lvlText w:val=""/>
+      <w:lvlJc w:val="left"/>
+      <w:pPr>
+        <w:tabs>
+          <w:tab w:val="num" w:pos="720"/>
+        </w:tabs>
+        <w:ind w:left="720" w:hanging="360"/>
+      </w:pPr>
+      <w:rPr>
+        <w:rFonts w:ascii="Symbol" w:hAnsi="Symbol" w:hint="default"/>
+        <w:sz w:val="20"/>
+      </w:rPr>
+    </w:lvl>
+    <w:lvl w:ilvl="1" w:tentative="1">
+      <w:start w:val="1"/>
+      <w:numFmt w:val="bullet"/>
+      <w:lvlText w:val="o"/>
+      <w:lvlJc w:val="left"/>
+      <w:pPr>
+        <w:tabs>
+          <w:tab w:val="num" w:pos="1440"/>
+        </w:tabs>
+        <w:ind w:left="1440" w:hanging="360"/>
+      </w:pPr>
+      <w:rPr>
+        <w:rFonts w:ascii="Courier New" w:hAnsi="Courier New" w:hint="default"/>
+        <w:sz w:val="20"/>
+      </w:rPr>
+    </w:lvl>
+    <w:lvl w:ilvl="2" w:tentative="1">
+      <w:start w:val="1"/>
+      <w:numFmt w:val="bullet"/>
+      <w:lvlText w:val=""/>
+      <w:lvlJc w:val="left"/>
+      <w:pPr>
+        <w:tabs>
+          <w:tab w:val="num" w:pos="2160"/>
+        </w:tabs>
+        <w:ind w:left="2160" w:hanging="360"/>
+      </w:pPr>
+      <w:rPr>
+        <w:rFonts w:ascii="Wingdings" w:hAnsi="Wingdings" w:hint="default"/>
+        <w:sz w:val="20"/>
+      </w:rPr>
+    </w:lvl>
+    <w:lvl w:ilvl="3" w:tentative="1">
+      <w:start w:val="1"/>
+      <w:numFmt w:val="bullet"/>
+      <w:lvlText w:val=""/>
+      <w:lvlJc w:val="left"/>
+      <w:pPr>
+        <w:tabs>
+          <w:tab w:val="num" w:pos="2880"/>
+        </w:tabs>
+        <w:ind w:left="2880" w:hanging="360"/>
+      </w:pPr>
+      <w:rPr>
+        <w:rFonts w:ascii="Wingdings" w:hAnsi="Wingdings" w:hint="default"/>
+        <w:sz w:val="20"/>
+      </w:rPr>
+    </w:lvl>
+    <w:lvl w:ilvl="4" w:tentative="1">
+      <w:start w:val="1"/>
+      <w:numFmt w:val="bullet"/>
+      <w:lvlText w:val=""/>
+      <w:lvlJc w:val="left"/>
+      <w:pPr>
+        <w:tabs>
+          <w:tab w:val="num" w:pos="3600"/>
+        </w:tabs>
+        <w:ind w:left="3600" w:hanging="360"/>
+      </w:pPr>
+      <w:rPr>
+        <w:rFonts w:ascii="Wingdings" w:hAnsi="Wingdings" w:hint="default"/>
+        <w:sz w:val="20"/>
+      </w:rPr>
+    </w:lvl>
+    <w:lvl w:ilvl="5" w:tentative="1">
+      <w:start w:val="1"/>
+      <w:numFmt w:val="bullet"/>
+      <w:lvlText w:val=""/>
+      <w:lvlJc w:val="left"/>
+      <w:pPr>
+        <w:tabs>
+          <w:tab w:val="num" w:pos="4320"/>
+        </w:tabs>
+        <w:ind w:left="4320" w:hanging="360"/>
+      </w:pPr>
+      <w:rPr>
+        <w:rFonts w:ascii="Wingdings" w:hAnsi="Wingdings" w:hint="default"/>
+        <w:sz w:val="20"/>
+      </w:rPr>
+    </w:lvl>
+    <w:lvl w:ilvl="6" w:tentative="1">
+      <w:start w:val="1"/>
+      <w:numFmt w:val="bullet"/>
+      <w:lvlText w:val=""/>
+      <w:lvlJc w:val="left"/>
+      <w:pPr>
+        <w:tabs>
+          <w:tab w:val="num" w:pos="5040"/>
+        </w:tabs>
+        <w:ind w:left="5040" w:hanging="360"/>
+      </w:pPr>
+      <w:rPr>
+        <w:rFonts w:ascii="Wingdings" w:hAnsi="Wingdings" w:hint="default"/>
+        <w:sz w:val="20"/>
+      </w:rPr>
+    </w:lvl>
+    <w:lvl w:ilvl="7" w:tentative="1">
+      <w:start w:val="1"/>
+      <w:numFmt w:val="bullet"/>
+      <w:lvlText w:val=""/>
+      <w:lvlJc w:val="left"/>
+      <w:pPr>
+        <w:tabs>
+          <w:tab w:val="num" w:pos="5760"/>
+        </w:tabs>
+        <w:ind w:left="5760" w:hanging="360"/>
+      </w:pPr>
+      <w:rPr>
+        <w:rFonts w:ascii="Wingdings" w:hAnsi="Wingdings" w:hint="default"/>
+        <w:sz w:val="20"/>
+      </w:rPr>
+    </w:lvl>
+    <w:lvl w:ilvl="8" w:tentative="1">
+      <w:start w:val="1"/>
+      <w:numFmt w:val="bullet"/>
+      <w:lvlText w:val=""/>
+      <w:lvlJc w:val="left"/>
+      <w:pPr>
+        <w:tabs>
+          <w:tab w:val="num" w:pos="6480"/>
+        </w:tabs>
+        <w:ind w:left="6480" w:hanging="360"/>
+      </w:pPr>
+      <w:rPr>
+        <w:rFonts w:ascii="Wingdings" w:hAnsi="Wingdings" w:hint="default"/>
+        <w:sz w:val="20"/>
+      </w:rPr>
+    </w:lvl>
+  </w:abstractNum>
+  <w:abstractNum w:abstractNumId="7" w15:restartNumberingAfterBreak="0">
+    <w:nsid w:val="52CD4D3D"/>
+    <w:multiLevelType w:val="multilevel"/>
+    <w:tmpl w:val="D15EA496"/>
+    <w:lvl w:ilvl="0">
+      <w:start w:val="1"/>
+      <w:numFmt w:val="decimal"/>
+      <w:lvlText w:val="%1."/>
+      <w:lvlJc w:val="left"/>
+      <w:pPr>
+        <w:tabs>
+          <w:tab w:val="num" w:pos="720"/>
+        </w:tabs>
+        <w:ind w:left="720" w:hanging="360"/>
+      </w:pPr>
+    </w:lvl>
+    <w:lvl w:ilvl="1">
+      <w:start w:val="1"/>
+      <w:numFmt w:val="bullet"/>
+      <w:lvlText w:val="o"/>
+      <w:lvlJc w:val="left"/>
+      <w:pPr>
+        <w:tabs>
+          <w:tab w:val="num" w:pos="1440"/>
+        </w:tabs>
+        <w:ind w:left="1440" w:hanging="360"/>
+      </w:pPr>
+      <w:rPr>
+        <w:rFonts w:ascii="Courier New" w:hAnsi="Courier New" w:hint="default"/>
+        <w:sz w:val="20"/>
+      </w:rPr>
+    </w:lvl>
+    <w:lvl w:ilvl="2" w:tentative="1">
+      <w:start w:val="1"/>
+      <w:numFmt w:val="decimal"/>
+      <w:lvlText w:val="%3."/>
+      <w:lvlJc w:val="left"/>
+      <w:pPr>
+        <w:tabs>
+          <w:tab w:val="num" w:pos="2160"/>
+        </w:tabs>
+        <w:ind w:left="2160" w:hanging="360"/>
+      </w:pPr>
+    </w:lvl>
+    <w:lvl w:ilvl="3" w:tentative="1">
+      <w:start w:val="1"/>
+      <w:numFmt w:val="decimal"/>
+      <w:lvlText w:val="%4."/>
+      <w:lvlJc w:val="left"/>
+      <w:pPr>
+        <w:tabs>
+          <w:tab w:val="num" w:pos="2880"/>
+        </w:tabs>
+        <w:ind w:left="2880" w:hanging="360"/>
+      </w:pPr>
+    </w:lvl>
+    <w:lvl w:ilvl="4" w:tentative="1">
+      <w:start w:val="1"/>
+      <w:numFmt w:val="decimal"/>
+      <w:lvlText w:val="%5."/>
+      <w:lvlJc w:val="left"/>
+      <w:pPr>
+        <w:tabs>
+          <w:tab w:val="num" w:pos="3600"/>
+        </w:tabs>
+        <w:ind w:left="3600" w:hanging="360"/>
+      </w:pPr>
+    </w:lvl>
+    <w:lvl w:ilvl="5" w:tentative="1">
+      <w:start w:val="1"/>
+      <w:numFmt w:val="decimal"/>
+      <w:lvlText w:val="%6."/>
+      <w:lvlJc w:val="left"/>
+      <w:pPr>
+        <w:tabs>
+          <w:tab w:val="num" w:pos="4320"/>
+        </w:tabs>
+        <w:ind w:left="4320" w:hanging="360"/>
+      </w:pPr>
+    </w:lvl>
+    <w:lvl w:ilvl="6" w:tentative="1">
+      <w:start w:val="1"/>
+      <w:numFmt w:val="decimal"/>
+      <w:lvlText w:val="%7."/>
+      <w:lvlJc w:val="left"/>
+      <w:pPr>
+        <w:tabs>
+          <w:tab w:val="num" w:pos="5040"/>
+        </w:tabs>
+        <w:ind w:left="5040" w:hanging="360"/>
+      </w:pPr>
+    </w:lvl>
+    <w:lvl w:ilvl="7" w:tentative="1">
+      <w:start w:val="1"/>
+      <w:numFmt w:val="decimal"/>
+      <w:lvlText w:val="%8."/>
+      <w:lvlJc w:val="left"/>
+      <w:pPr>
+        <w:tabs>
+          <w:tab w:val="num" w:pos="5760"/>
+        </w:tabs>
+        <w:ind w:left="5760" w:hanging="360"/>
+      </w:pPr>
+    </w:lvl>
+    <w:lvl w:ilvl="8" w:tentative="1">
+      <w:start w:val="1"/>
+      <w:numFmt w:val="decimal"/>
+      <w:lvlText w:val="%9."/>
+      <w:lvlJc w:val="left"/>
+      <w:pPr>
+        <w:tabs>
+          <w:tab w:val="num" w:pos="6480"/>
+        </w:tabs>
+        <w:ind w:left="6480" w:hanging="360"/>
+      </w:pPr>
+    </w:lvl>
+  </w:abstractNum>
+  <w:abstractNum w:abstractNumId="8" w15:restartNumberingAfterBreak="0">
+    <w:nsid w:val="54E92AB6"/>
+    <w:multiLevelType w:val="multilevel"/>
+    <w:tmpl w:val="9E14F3B4"/>
+    <w:lvl w:ilvl="0">
+      <w:start w:val="1"/>
+      <w:numFmt w:val="decimal"/>
+      <w:lvlText w:val="%1."/>
+      <w:lvlJc w:val="left"/>
+      <w:pPr>
+        <w:tabs>
+          <w:tab w:val="num" w:pos="720"/>
+        </w:tabs>
+        <w:ind w:left="720" w:hanging="360"/>
+      </w:pPr>
+    </w:lvl>
+    <w:lvl w:ilvl="1">
+      <w:start w:val="1"/>
+      <w:numFmt w:val="bullet"/>
+      <w:lvlText w:val="o"/>
+      <w:lvlJc w:val="left"/>
+      <w:pPr>
+        <w:tabs>
+          <w:tab w:val="num" w:pos="1440"/>
+        </w:tabs>
+        <w:ind w:left="1440" w:hanging="360"/>
+      </w:pPr>
+      <w:rPr>
+        <w:rFonts w:ascii="Courier New" w:hAnsi="Courier New" w:hint="default"/>
+        <w:sz w:val="20"/>
+      </w:rPr>
+    </w:lvl>
+    <w:lvl w:ilvl="2" w:tentative="1">
+      <w:start w:val="1"/>
+      <w:numFmt w:val="decimal"/>
+      <w:lvlText w:val="%3."/>
+      <w:lvlJc w:val="left"/>
+      <w:pPr>
+        <w:tabs>
+          <w:tab w:val="num" w:pos="2160"/>
+        </w:tabs>
+        <w:ind w:left="2160" w:hanging="360"/>
+      </w:pPr>
+    </w:lvl>
+    <w:lvl w:ilvl="3" w:tentative="1">
+      <w:start w:val="1"/>
+      <w:numFmt w:val="decimal"/>
+      <w:lvlText w:val="%4."/>
+      <w:lvlJc w:val="left"/>
+      <w:pPr>
+        <w:tabs>
+          <w:tab w:val="num" w:pos="2880"/>
+        </w:tabs>
+        <w:ind w:left="2880" w:hanging="360"/>
+      </w:pPr>
+    </w:lvl>
+    <w:lvl w:ilvl="4" w:tentative="1">
+      <w:start w:val="1"/>
+      <w:numFmt w:val="decimal"/>
+      <w:lvlText w:val="%5."/>
+      <w:lvlJc w:val="left"/>
+      <w:pPr>
+        <w:tabs>
+          <w:tab w:val="num" w:pos="3600"/>
+        </w:tabs>
+        <w:ind w:left="3600" w:hanging="360"/>
+      </w:pPr>
+    </w:lvl>
+    <w:lvl w:ilvl="5" w:tentative="1">
+      <w:start w:val="1"/>
+      <w:numFmt w:val="decimal"/>
+      <w:lvlText w:val="%6."/>
+      <w:lvlJc w:val="left"/>
+      <w:pPr>
+        <w:tabs>
+          <w:tab w:val="num" w:pos="4320"/>
+        </w:tabs>
+        <w:ind w:left="4320" w:hanging="360"/>
+      </w:pPr>
+    </w:lvl>
+    <w:lvl w:ilvl="6" w:tentative="1">
+      <w:start w:val="1"/>
+      <w:numFmt w:val="decimal"/>
+      <w:lvlText w:val="%7."/>
+      <w:lvlJc w:val="left"/>
+      <w:pPr>
+        <w:tabs>
+          <w:tab w:val="num" w:pos="5040"/>
+        </w:tabs>
+        <w:ind w:left="5040" w:hanging="360"/>
+      </w:pPr>
+    </w:lvl>
+    <w:lvl w:ilvl="7" w:tentative="1">
+      <w:start w:val="1"/>
+      <w:numFmt w:val="decimal"/>
+      <w:lvlText w:val="%8."/>
+      <w:lvlJc w:val="left"/>
+      <w:pPr>
+        <w:tabs>
+          <w:tab w:val="num" w:pos="5760"/>
+        </w:tabs>
+        <w:ind w:left="5760" w:hanging="360"/>
+      </w:pPr>
+    </w:lvl>
+    <w:lvl w:ilvl="8" w:tentative="1">
+      <w:start w:val="1"/>
+      <w:numFmt w:val="decimal"/>
+      <w:lvlText w:val="%9."/>
+      <w:lvlJc w:val="left"/>
+      <w:pPr>
+        <w:tabs>
+          <w:tab w:val="num" w:pos="6480"/>
+        </w:tabs>
+        <w:ind w:left="6480" w:hanging="360"/>
+      </w:pPr>
+    </w:lvl>
+  </w:abstractNum>
+  <w:abstractNum w:abstractNumId="9" w15:restartNumberingAfterBreak="0">
+    <w:nsid w:val="6E2A0555"/>
+    <w:multiLevelType w:val="multilevel"/>
+    <w:tmpl w:val="6614AD4A"/>
+    <w:lvl w:ilvl="0">
+      <w:start w:val="1"/>
+      <w:numFmt w:val="bullet"/>
+      <w:lvlText w:val=""/>
+      <w:lvlJc w:val="left"/>
+      <w:pPr>
+        <w:tabs>
+          <w:tab w:val="num" w:pos="720"/>
+        </w:tabs>
+        <w:ind w:left="720" w:hanging="360"/>
+      </w:pPr>
+      <w:rPr>
+        <w:rFonts w:ascii="Symbol" w:hAnsi="Symbol" w:hint="default"/>
+        <w:sz w:val="20"/>
+      </w:rPr>
+    </w:lvl>
+    <w:lvl w:ilvl="1" w:tentative="1">
+      <w:start w:val="1"/>
+      <w:numFmt w:val="bullet"/>
+      <w:lvlText w:val="o"/>
+      <w:lvlJc w:val="left"/>
+      <w:pPr>
+        <w:tabs>
+          <w:tab w:val="num" w:pos="1440"/>
+        </w:tabs>
+        <w:ind w:left="1440" w:hanging="360"/>
+      </w:pPr>
+      <w:rPr>
+        <w:rFonts w:ascii="Courier New" w:hAnsi="Courier New" w:hint="default"/>
+        <w:sz w:val="20"/>
+      </w:rPr>
+    </w:lvl>
+    <w:lvl w:ilvl="2" w:tentative="1">
+      <w:start w:val="1"/>
+      <w:numFmt w:val="bullet"/>
+      <w:lvlText w:val=""/>
+      <w:lvlJc w:val="left"/>
+      <w:pPr>
+        <w:tabs>
+          <w:tab w:val="num" w:pos="2160"/>
+        </w:tabs>
+        <w:ind w:left="2160" w:hanging="360"/>
+      </w:pPr>
+      <w:rPr>
+        <w:rFonts w:ascii="Wingdings" w:hAnsi="Wingdings" w:hint="default"/>
+        <w:sz w:val="20"/>
+      </w:rPr>
+    </w:lvl>
+    <w:lvl w:ilvl="3" w:tentative="1">
+      <w:start w:val="1"/>
+      <w:numFmt w:val="bullet"/>
+      <w:lvlText w:val=""/>
+      <w:lvlJc w:val="left"/>
+      <w:pPr>
+        <w:tabs>
+          <w:tab w:val="num" w:pos="2880"/>
+        </w:tabs>
+        <w:ind w:left="2880" w:hanging="360"/>
+      </w:pPr>
+      <w:rPr>
+        <w:rFonts w:ascii="Wingdings" w:hAnsi="Wingdings" w:hint="default"/>
+        <w:sz w:val="20"/>
+      </w:rPr>
+    </w:lvl>
+    <w:lvl w:ilvl="4" w:tentative="1">
+      <w:start w:val="1"/>
+      <w:numFmt w:val="bullet"/>
+      <w:lvlText w:val=""/>
+      <w:lvlJc w:val="left"/>
+      <w:pPr>
+        <w:tabs>
+          <w:tab w:val="num" w:pos="3600"/>
+        </w:tabs>
+        <w:ind w:left="3600" w:hanging="360"/>
+      </w:pPr>
+      <w:rPr>
+        <w:rFonts w:ascii="Wingdings" w:hAnsi="Wingdings" w:hint="default"/>
+        <w:sz w:val="20"/>
+      </w:rPr>
+    </w:lvl>
+    <w:lvl w:ilvl="5" w:tentative="1">
+      <w:start w:val="1"/>
+      <w:numFmt w:val="bullet"/>
+      <w:lvlText w:val=""/>
+      <w:lvlJc w:val="left"/>
+      <w:pPr>
+        <w:tabs>
+          <w:tab w:val="num" w:pos="4320"/>
+        </w:tabs>
+        <w:ind w:left="4320" w:hanging="360"/>
+      </w:pPr>
+      <w:rPr>
+        <w:rFonts w:ascii="Wingdings" w:hAnsi="Wingdings" w:hint="default"/>
+        <w:sz w:val="20"/>
+      </w:rPr>
+    </w:lvl>
+    <w:lvl w:ilvl="6" w:tentative="1">
+      <w:start w:val="1"/>
+      <w:numFmt w:val="bullet"/>
+      <w:lvlText w:val=""/>
+      <w:lvlJc w:val="left"/>
+      <w:pPr>
+        <w:tabs>
+          <w:tab w:val="num" w:pos="5040"/>
+        </w:tabs>
+        <w:ind w:left="5040" w:hanging="360"/>
+      </w:pPr>
+      <w:rPr>
+        <w:rFonts w:ascii="Wingdings" w:hAnsi="Wingdings" w:hint="default"/>
+        <w:sz w:val="20"/>
+      </w:rPr>
+    </w:lvl>
+    <w:lvl w:ilvl="7" w:tentative="1">
+      <w:start w:val="1"/>
+      <w:numFmt w:val="bullet"/>
+      <w:lvlText w:val=""/>
+      <w:lvlJc w:val="left"/>
+      <w:pPr>
+        <w:tabs>
+          <w:tab w:val="num" w:pos="5760"/>
+        </w:tabs>
+        <w:ind w:left="5760" w:hanging="360"/>
+      </w:pPr>
+      <w:rPr>
+        <w:rFonts w:ascii="Wingdings" w:hAnsi="Wingdings" w:hint="default"/>
+        <w:sz w:val="20"/>
+      </w:rPr>
+    </w:lvl>
+    <w:lvl w:ilvl="8" w:tentative="1">
+      <w:start w:val="1"/>
+      <w:numFmt w:val="bullet"/>
+      <w:lvlText w:val=""/>
+      <w:lvlJc w:val="left"/>
+      <w:pPr>
+        <w:tabs>
+          <w:tab w:val="num" w:pos="6480"/>
+        </w:tabs>
+        <w:ind w:left="6480" w:hanging="360"/>
+      </w:pPr>
+      <w:rPr>
+        <w:rFonts w:ascii="Wingdings" w:hAnsi="Wingdings" w:hint="default"/>
+        <w:sz w:val="20"/>
+      </w:rPr>
+    </w:lvl>
+  </w:abstractNum>
   <w:num w:numId="1" w16cid:durableId="149296251">
+    <w:abstractNumId w:val="4"/>
+  </w:num>
+  <w:num w:numId="2" w16cid:durableId="1251623228">
+    <w:abstractNumId w:val="2"/>
+  </w:num>
+  <w:num w:numId="3" w16cid:durableId="1185022192">
+    <w:abstractNumId w:val="7"/>
+  </w:num>
+  <w:num w:numId="4" w16cid:durableId="199634524">
+    <w:abstractNumId w:val="5"/>
+  </w:num>
+  <w:num w:numId="5" w16cid:durableId="180048724">
+    <w:abstractNumId w:val="1"/>
+  </w:num>
+  <w:num w:numId="6" w16cid:durableId="1469007572">
     <w:abstractNumId w:val="0"/>
+  </w:num>
+  <w:num w:numId="7" w16cid:durableId="868302063">
+    <w:abstractNumId w:val="9"/>
+  </w:num>
+  <w:num w:numId="8" w16cid:durableId="278874785">
+    <w:abstractNumId w:val="3"/>
+  </w:num>
+  <w:num w:numId="9" w16cid:durableId="2102288871">
+    <w:abstractNumId w:val="8"/>
+  </w:num>
+  <w:num w:numId="10" w16cid:durableId="1340620583">
+    <w:abstractNumId w:val="6"/>
   </w:num>
 </w:numbering>
 </file>
@@ -2643,6 +6503,18 @@
       <w:ind w:left="240"/>
     </w:pPr>
   </w:style>
+  <w:style w:type="character" w:styleId="UnresolvedMention">
+    <w:name w:val="Unresolved Mention"/>
+    <w:basedOn w:val="DefaultParagraphFont"/>
+    <w:uiPriority w:val="99"/>
+    <w:semiHidden/>
+    <w:unhideWhenUsed/>
+    <w:rsid w:val="00795690"/>
+    <w:rPr>
+      <w:color w:val="605E5C"/>
+      <w:shd w:val="clear" w:color="auto" w:fill="E1DFDD"/>
+    </w:rPr>
+  </w:style>
 </w:styles>
 </file>
 

</xml_diff>

<commit_message>
Facade Pattern for Rental Function
</commit_message>
<xml_diff>
--- a/Software Architecture Overview.docx
+++ b/Software Architecture Overview.docx
@@ -2,89 +2,171 @@
 <file path=word/document.xml><?xml version="1.0" encoding="utf-8"?>
 <w:document xmlns:wpc="http://schemas.microsoft.com/office/word/2010/wordprocessingCanvas" xmlns:cx="http://schemas.microsoft.com/office/drawing/2014/chartex" xmlns:cx1="http://schemas.microsoft.com/office/drawing/2015/9/8/chartex" xmlns:cx2="http://schemas.microsoft.com/office/drawing/2015/10/21/chartex" xmlns:cx3="http://schemas.microsoft.com/office/drawing/2016/5/9/chartex" xmlns:cx4="http://schemas.microsoft.com/office/drawing/2016/5/10/chartex" xmlns:cx5="http://schemas.microsoft.com/office/drawing/2016/5/11/chartex" xmlns:cx6="http://schemas.microsoft.com/office/drawing/2016/5/12/chartex" xmlns:cx7="http://schemas.microsoft.com/office/drawing/2016/5/13/chartex" xmlns:cx8="http://schemas.microsoft.com/office/drawing/2016/5/14/chartex" xmlns:mc="http://schemas.openxmlformats.org/markup-compatibility/2006" xmlns:aink="http://schemas.microsoft.com/office/drawing/2016/ink" xmlns:am3d="http://schemas.microsoft.com/office/drawing/2017/model3d" xmlns:o="urn:schemas-microsoft-com:office:office" xmlns:oel="http://schemas.microsoft.com/office/2019/extlst" xmlns:r="http://schemas.openxmlformats.org/officeDocument/2006/relationships" xmlns:m="http://schemas.openxmlformats.org/officeDocument/2006/math" xmlns:v="urn:schemas-microsoft-com:vml" xmlns:wp14="http://schemas.microsoft.com/office/word/2010/wordprocessingDrawing" xmlns:wp="http://schemas.openxmlformats.org/drawingml/2006/wordprocessingDrawing" xmlns:w10="urn:schemas-microsoft-com:office:word" xmlns:w="http://schemas.openxmlformats.org/wordprocessingml/2006/main" xmlns:w14="http://schemas.microsoft.com/office/word/2010/wordml" xmlns:w15="http://schemas.microsoft.com/office/word/2012/wordml" xmlns:w16cex="http://schemas.microsoft.com/office/word/2018/wordml/cex" xmlns:w16cid="http://schemas.microsoft.com/office/word/2016/wordml/cid" xmlns:w16="http://schemas.microsoft.com/office/word/2018/wordml" xmlns:w16du="http://schemas.microsoft.com/office/word/2023/wordml/word16du" xmlns:w16sdtdh="http://schemas.microsoft.com/office/word/2020/wordml/sdtdatahash" xmlns:w16se="http://schemas.microsoft.com/office/word/2015/wordml/symex" xmlns:wpg="http://schemas.microsoft.com/office/word/2010/wordprocessingGroup" xmlns:wpi="http://schemas.microsoft.com/office/word/2010/wordprocessingInk" xmlns:wne="http://schemas.microsoft.com/office/word/2006/wordml" xmlns:wps="http://schemas.microsoft.com/office/word/2010/wordprocessingShape" mc:Ignorable="w14 w15 w16se w16cid w16 w16cex w16sdtdh w16du wp14">
   <w:body>
-    <w:p>
-      <w:pPr>
-        <w:pStyle w:val="Title"/>
-        <w:spacing w:line="360" w:lineRule="auto"/>
-        <w:jc w:val="center"/>
-      </w:pPr>
-    </w:p>
-    <w:p>
-      <w:pPr>
-        <w:pStyle w:val="Title"/>
-        <w:spacing w:line="360" w:lineRule="auto"/>
-        <w:jc w:val="center"/>
-      </w:pPr>
-    </w:p>
-    <w:p>
-      <w:pPr>
-        <w:pStyle w:val="Title"/>
-        <w:spacing w:line="360" w:lineRule="auto"/>
-        <w:jc w:val="center"/>
-      </w:pPr>
-    </w:p>
-    <w:p>
-      <w:pPr>
-        <w:pStyle w:val="Title"/>
-        <w:spacing w:line="360" w:lineRule="auto"/>
-        <w:jc w:val="center"/>
-      </w:pPr>
-    </w:p>
-    <w:p>
-      <w:pPr>
-        <w:pStyle w:val="Title"/>
-        <w:spacing w:line="360" w:lineRule="auto"/>
-        <w:jc w:val="center"/>
-      </w:pPr>
-    </w:p>
-    <w:p>
-      <w:pPr>
-        <w:pStyle w:val="Title"/>
-        <w:spacing w:line="360" w:lineRule="auto"/>
-        <w:jc w:val="center"/>
-      </w:pPr>
-    </w:p>
-    <w:p>
-      <w:pPr>
-        <w:pStyle w:val="Title"/>
-        <w:spacing w:line="360" w:lineRule="auto"/>
-        <w:jc w:val="center"/>
-      </w:pPr>
-      <w:r>
-        <w:t>Software Design Patterns</w:t>
-      </w:r>
-    </w:p>
-    <w:p>
-      <w:pPr>
-        <w:spacing w:line="360" w:lineRule="auto"/>
-      </w:pPr>
-    </w:p>
-    <w:p>
-      <w:pPr>
-        <w:spacing w:line="360" w:lineRule="auto"/>
-      </w:pPr>
-    </w:p>
-    <w:p>
-      <w:pPr>
-        <w:spacing w:line="360" w:lineRule="auto"/>
-        <w:jc w:val="center"/>
-      </w:pPr>
-      <w:r>
-        <w:t>Luke Foley</w:t>
-      </w:r>
-      <w:r>
-        <w:br/>
-        <w:t>T00224345</w:t>
-      </w:r>
-    </w:p>
-    <w:p>
-      <w:pPr>
-        <w:spacing w:line="360" w:lineRule="auto"/>
-      </w:pPr>
-      <w:r>
-        <w:br w:type="page"/>
-      </w:r>
-    </w:p>
+    <w:sdt>
+      <w:sdtPr>
+        <w:id w:val="1846048379"/>
+        <w:docPartObj>
+          <w:docPartGallery w:val="Cover Pages"/>
+          <w:docPartUnique/>
+        </w:docPartObj>
+      </w:sdtPr>
+      <w:sdtContent>
+        <w:p/>
+        <w:tbl>
+          <w:tblPr>
+            <w:tblpPr w:leftFromText="187" w:rightFromText="187" w:horzAnchor="margin" w:tblpXSpec="center" w:tblpY="2881"/>
+            <w:tblW w:w="4000" w:type="pct"/>
+            <w:tblBorders>
+              <w:left w:val="single" w:sz="12" w:space="0" w:color="156082" w:themeColor="accent1"/>
+            </w:tblBorders>
+            <w:tblCellMar>
+              <w:left w:w="144" w:type="dxa"/>
+              <w:right w:w="115" w:type="dxa"/>
+            </w:tblCellMar>
+            <w:tblLook w:val="04A0" w:firstRow="1" w:lastRow="0" w:firstColumn="1" w:lastColumn="0" w:noHBand="0" w:noVBand="1"/>
+          </w:tblPr>
+          <w:tblGrid>
+            <w:gridCol w:w="7209"/>
+          </w:tblGrid>
+          <w:tr>
+            <w:tc>
+              <w:tcPr>
+                <w:tcW w:w="7209" w:type="dxa"/>
+              </w:tcPr>
+              <w:p>
+                <w:pPr>
+                  <w:pStyle w:val="NoSpacing"/>
+                  <w:spacing w:line="216" w:lineRule="auto"/>
+                  <w:rPr>
+                    <w:rFonts w:asciiTheme="majorHAnsi" w:eastAsiaTheme="majorEastAsia" w:hAnsiTheme="majorHAnsi" w:cstheme="majorBidi"/>
+                    <w:spacing w:val="-10"/>
+                    <w:kern w:val="28"/>
+                    <w:sz w:val="56"/>
+                    <w:szCs w:val="56"/>
+                  </w:rPr>
+                </w:pPr>
+              </w:p>
+            </w:tc>
+          </w:tr>
+          <w:tr>
+            <w:tc>
+              <w:tcPr>
+                <w:tcW w:w="7209" w:type="dxa"/>
+              </w:tcPr>
+              <w:sdt>
+                <w:sdtPr>
+                  <w:rPr>
+                    <w:rFonts w:asciiTheme="majorHAnsi" w:eastAsiaTheme="majorEastAsia" w:hAnsiTheme="majorHAnsi" w:cstheme="majorBidi"/>
+                    <w:spacing w:val="-10"/>
+                    <w:kern w:val="28"/>
+                    <w:sz w:val="56"/>
+                    <w:szCs w:val="56"/>
+                  </w:rPr>
+                  <w:alias w:val="Title"/>
+                  <w:id w:val="13406919"/>
+                  <w:placeholder>
+                    <w:docPart w:val="25CC0DA56D934A31BA8811135B2CCED6"/>
+                  </w:placeholder>
+                  <w:dataBinding w:prefixMappings="xmlns:ns0='http://schemas.openxmlformats.org/package/2006/metadata/core-properties' xmlns:ns1='http://purl.org/dc/elements/1.1/'" w:xpath="/ns0:coreProperties[1]/ns1:title[1]" w:storeItemID="{6C3C8BC8-F283-45AE-878A-BAB7291924A1}"/>
+                  <w:text/>
+                </w:sdtPr>
+                <w:sdtContent>
+                  <w:p>
+                    <w:pPr>
+                      <w:pStyle w:val="NoSpacing"/>
+                      <w:spacing w:line="216" w:lineRule="auto"/>
+                      <w:rPr>
+                        <w:rFonts w:asciiTheme="majorHAnsi" w:eastAsiaTheme="majorEastAsia" w:hAnsiTheme="majorHAnsi" w:cstheme="majorBidi"/>
+                        <w:sz w:val="88"/>
+                        <w:szCs w:val="88"/>
+                      </w:rPr>
+                    </w:pPr>
+                    <w:r>
+                      <w:rPr>
+                        <w:rFonts w:asciiTheme="majorHAnsi" w:eastAsiaTheme="majorEastAsia" w:hAnsiTheme="majorHAnsi" w:cstheme="majorBidi"/>
+                        <w:spacing w:val="-10"/>
+                        <w:kern w:val="28"/>
+                        <w:sz w:val="56"/>
+                        <w:szCs w:val="56"/>
+                      </w:rPr>
+                      <w:t>Software Design Patterns</w:t>
+                    </w:r>
+                  </w:p>
+                </w:sdtContent>
+              </w:sdt>
+            </w:tc>
+          </w:tr>
+          <w:tr>
+            <w:trPr>
+              <w:trHeight w:val="426"/>
+            </w:trPr>
+            <w:tc>
+              <w:tcPr>
+                <w:tcW w:w="7209" w:type="dxa"/>
+                <w:tcBorders>
+                  <w:left w:val="single" w:sz="12" w:space="0" w:color="000000"/>
+                </w:tcBorders>
+                <w:tcMar>
+                  <w:top w:w="216" w:type="dxa"/>
+                  <w:left w:w="115" w:type="dxa"/>
+                  <w:bottom w:w="216" w:type="dxa"/>
+                  <w:right w:w="115" w:type="dxa"/>
+                </w:tcMar>
+              </w:tcPr>
+              <w:p>
+                <w:pPr>
+                  <w:pStyle w:val="NoSpacing"/>
+                </w:pPr>
+                <w:r>
+                  <w:t>Luke Foley</w:t>
+                </w:r>
+                <w:r>
+                  <w:br/>
+                </w:r>
+                <w:r>
+                  <w:t>T00224345</w:t>
+                </w:r>
+              </w:p>
+            </w:tc>
+          </w:tr>
+          <w:tr>
+            <w:trPr>
+              <w:trHeight w:val="426"/>
+            </w:trPr>
+            <w:tc>
+              <w:tcPr>
+                <w:tcW w:w="7209" w:type="dxa"/>
+                <w:tcMar>
+                  <w:top w:w="216" w:type="dxa"/>
+                  <w:left w:w="115" w:type="dxa"/>
+                  <w:bottom w:w="216" w:type="dxa"/>
+                  <w:right w:w="115" w:type="dxa"/>
+                </w:tcMar>
+              </w:tcPr>
+              <w:p>
+                <w:pPr>
+                  <w:pStyle w:val="NoSpacing"/>
+                </w:pPr>
+              </w:p>
+            </w:tc>
+          </w:tr>
+        </w:tbl>
+        <w:p>
+          <w:pPr>
+            <w:rPr>
+              <w:rFonts w:asciiTheme="majorHAnsi" w:eastAsiaTheme="majorEastAsia" w:hAnsiTheme="majorHAnsi" w:cstheme="majorBidi"/>
+              <w:spacing w:val="-10"/>
+              <w:kern w:val="28"/>
+              <w:sz w:val="56"/>
+              <w:szCs w:val="56"/>
+            </w:rPr>
+          </w:pPr>
+          <w:r>
+            <w:br w:type="page"/>
+          </w:r>
+        </w:p>
+      </w:sdtContent>
+    </w:sdt>
     <w:sdt>
       <w:sdtPr>
         <w:rPr>
@@ -114,8 +196,14 @@
           <w:pPr>
             <w:pStyle w:val="TOCHeading"/>
             <w:spacing w:line="360" w:lineRule="auto"/>
+            <w:rPr>
+              <w:color w:val="auto"/>
+            </w:rPr>
           </w:pPr>
           <w:r>
+            <w:rPr>
+              <w:color w:val="auto"/>
+            </w:rPr>
             <w:t>Table of Contents</w:t>
           </w:r>
         </w:p>
@@ -145,6 +233,7 @@
               <w:rPr>
                 <w:rStyle w:val="Hyperlink"/>
                 <w:noProof/>
+                <w:color w:val="auto"/>
               </w:rPr>
               <w:t>Introduction</w:t>
             </w:r>
@@ -215,6 +304,7 @@
               <w:rPr>
                 <w:rStyle w:val="Hyperlink"/>
                 <w:noProof/>
+                <w:color w:val="auto"/>
               </w:rPr>
               <w:t>Existing System Overview</w:t>
             </w:r>
@@ -285,6 +375,7 @@
               <w:rPr>
                 <w:rStyle w:val="Hyperlink"/>
                 <w:noProof/>
+                <w:color w:val="auto"/>
               </w:rPr>
               <w:t>Main problems</w:t>
             </w:r>
@@ -355,6 +446,7 @@
               <w:rPr>
                 <w:rStyle w:val="Hyperlink"/>
                 <w:noProof/>
+                <w:color w:val="auto"/>
               </w:rPr>
               <w:t>Design and Architectural Pattern Exploration</w:t>
             </w:r>
@@ -425,6 +517,7 @@
               <w:rPr>
                 <w:rStyle w:val="Hyperlink"/>
                 <w:noProof/>
+                <w:color w:val="auto"/>
               </w:rPr>
               <w:t>Pros and Cons of Layered Architecture</w:t>
             </w:r>
@@ -495,6 +588,7 @@
               <w:rPr>
                 <w:rStyle w:val="Hyperlink"/>
                 <w:noProof/>
+                <w:color w:val="auto"/>
               </w:rPr>
               <w:t>Pros and Cons of Builder Pattern</w:t>
             </w:r>
@@ -565,6 +659,7 @@
               <w:rPr>
                 <w:rStyle w:val="Hyperlink"/>
                 <w:noProof/>
+                <w:color w:val="auto"/>
               </w:rPr>
               <w:t>Pros and Cons of Strategy Pattern</w:t>
             </w:r>
@@ -635,6 +730,7 @@
               <w:rPr>
                 <w:rStyle w:val="Hyperlink"/>
                 <w:noProof/>
+                <w:color w:val="auto"/>
               </w:rPr>
               <w:t>Design and Architectural Pattern Implementation</w:t>
             </w:r>
@@ -705,6 +801,7 @@
               <w:rPr>
                 <w:rStyle w:val="Hyperlink"/>
                 <w:noProof/>
+                <w:color w:val="auto"/>
               </w:rPr>
               <w:t>Implementation of Layered Architecture</w:t>
             </w:r>
@@ -775,6 +872,7 @@
               <w:rPr>
                 <w:rStyle w:val="Hyperlink"/>
                 <w:noProof/>
+                <w:color w:val="auto"/>
               </w:rPr>
               <w:t>Implementation of Dependency Injection and Centralising Form Navigation</w:t>
             </w:r>
@@ -845,6 +943,7 @@
               <w:rPr>
                 <w:rStyle w:val="Hyperlink"/>
                 <w:noProof/>
+                <w:color w:val="auto"/>
               </w:rPr>
               <w:t>Implementation of Strategy Pattern</w:t>
             </w:r>
@@ -915,6 +1014,7 @@
               <w:rPr>
                 <w:rStyle w:val="Hyperlink"/>
                 <w:noProof/>
+                <w:color w:val="auto"/>
               </w:rPr>
               <w:t>Further Improvements</w:t>
             </w:r>
@@ -985,6 +1085,7 @@
               <w:rPr>
                 <w:rStyle w:val="Hyperlink"/>
                 <w:noProof/>
+                <w:color w:val="auto"/>
               </w:rPr>
               <w:t>Testing and Validation</w:t>
             </w:r>
@@ -1065,9 +1166,15 @@
       <w:pPr>
         <w:pStyle w:val="Heading1"/>
         <w:spacing w:line="360" w:lineRule="auto"/>
+        <w:rPr>
+          <w:color w:val="auto"/>
+        </w:rPr>
       </w:pPr>
       <w:bookmarkStart w:id="0" w:name="_Toc183462495"/>
       <w:r>
+        <w:rPr>
+          <w:color w:val="auto"/>
+        </w:rPr>
         <w:lastRenderedPageBreak/>
         <w:t>Introduction</w:t>
       </w:r>
@@ -1078,28 +1185,7 @@
         <w:spacing w:line="360" w:lineRule="auto"/>
       </w:pPr>
       <w:r>
-        <w:t xml:space="preserve">The ToolSYS application is a management system designed to streamline operations for a tool rental business. </w:t>
-      </w:r>
-      <w:r>
-        <w:t>The application was d</w:t>
-      </w:r>
-      <w:r>
-        <w:t>eveloped during the second year</w:t>
-      </w:r>
-      <w:r>
-        <w:t xml:space="preserve"> </w:t>
-      </w:r>
-      <w:r>
-        <w:t xml:space="preserve">"Requirements Engineering" and "Software Engineering Project" modules </w:t>
-      </w:r>
-      <w:r>
-        <w:t>and was</w:t>
-      </w:r>
-      <w:r>
-        <w:t xml:space="preserve"> built using Visual Studio with Windows Forms</w:t>
-      </w:r>
-      <w:r>
-        <w:t xml:space="preserve"> for UI, and an oracle database. </w:t>
+        <w:t xml:space="preserve">The ToolSYS application is a management system designed to streamline operations for a tool rental business. The application was developed during the second year "Requirements Engineering" and "Software Engineering Project" modules and was built using Visual Studio with Windows Forms for UI, and an oracle database. </w:t>
       </w:r>
     </w:p>
     <w:p>
@@ -1176,9 +1262,15 @@
       <w:pPr>
         <w:pStyle w:val="Heading1"/>
         <w:spacing w:line="360" w:lineRule="auto"/>
+        <w:rPr>
+          <w:color w:val="auto"/>
+        </w:rPr>
       </w:pPr>
       <w:bookmarkStart w:id="1" w:name="_Toc183462496"/>
       <w:r>
+        <w:rPr>
+          <w:color w:val="auto"/>
+        </w:rPr>
         <w:lastRenderedPageBreak/>
         <w:t>Existing System Overview</w:t>
       </w:r>
@@ -1353,28 +1445,13 @@
         <w:t xml:space="preserve"> successfully</w:t>
       </w:r>
       <w:r>
-        <w:t xml:space="preserve"> fulfilled its primary purpose, it was developed with a focus on functionality rather than architectural principles or scalability. This made it a suitable </w:t>
-      </w:r>
-      <w:r>
-        <w:t>choice</w:t>
-      </w:r>
-      <w:r>
-        <w:t xml:space="preserve"> for </w:t>
-      </w:r>
-      <w:r>
-        <w:t xml:space="preserve">this assignment, </w:t>
-      </w:r>
-      <w:r>
-        <w:t>provid</w:t>
-      </w:r>
-      <w:r>
-        <w:t>ing</w:t>
-      </w:r>
-      <w:r>
-        <w:t xml:space="preserve"> opportunities to implement </w:t>
-      </w:r>
-      <w:r>
-        <w:t>design and architectural patterns</w:t>
+        <w:t xml:space="preserve"> fulfilled its primary purpose, it was developed with a focus on functionality rather than architectural principles or scalability. This made it a suitable choice for this assignment, </w:t>
+      </w:r>
+      <w:r>
+        <w:t>with</w:t>
+      </w:r>
+      <w:r>
+        <w:t xml:space="preserve"> opportunities to implement design and architectural patterns</w:t>
       </w:r>
       <w:r>
         <w:t>.</w:t>
@@ -1385,6 +1462,7 @@
         <w:pStyle w:val="Heading2"/>
         <w:spacing w:line="360" w:lineRule="auto"/>
         <w:rPr>
+          <w:color w:val="auto"/>
           <w:sz w:val="24"/>
           <w:szCs w:val="24"/>
         </w:rPr>
@@ -1392,6 +1470,7 @@
       <w:bookmarkStart w:id="2" w:name="_Toc183462497"/>
       <w:r>
         <w:rPr>
+          <w:color w:val="auto"/>
           <w:sz w:val="24"/>
           <w:szCs w:val="24"/>
         </w:rPr>
@@ -1404,10 +1483,7 @@
         <w:spacing w:line="360" w:lineRule="auto"/>
       </w:pPr>
       <w:r>
-        <w:t xml:space="preserve">Limited Scalability: </w:t>
-      </w:r>
-      <w:r>
-        <w:t>Adding new features, such as customer categorization or dynamic discounts, require extensive modifications to the existing codebase. This inflexibility made it difficult to adapt the system to evolving requirements</w:t>
+        <w:t>Limited Scalability: Adding new features, such as customer categorization or dynamic discounts, require extensive modifications to the existing codebase. This inflexibility made it difficult to adapt the system to evolving requirements</w:t>
       </w:r>
     </w:p>
     <w:p>
@@ -1439,9 +1515,15 @@
       <w:pPr>
         <w:pStyle w:val="Heading1"/>
         <w:spacing w:line="360" w:lineRule="auto"/>
+        <w:rPr>
+          <w:color w:val="auto"/>
+        </w:rPr>
       </w:pPr>
       <w:bookmarkStart w:id="3" w:name="_Toc183462498"/>
       <w:r>
+        <w:rPr>
+          <w:color w:val="auto"/>
+        </w:rPr>
         <w:t>Design and Architectural Pattern Exploration</w:t>
       </w:r>
       <w:bookmarkEnd w:id="3"/>
@@ -1449,9 +1531,15 @@
     <w:p>
       <w:pPr>
         <w:pStyle w:val="Heading2"/>
+        <w:rPr>
+          <w:color w:val="auto"/>
+        </w:rPr>
       </w:pPr>
       <w:bookmarkStart w:id="4" w:name="_Toc183462499"/>
       <w:r>
+        <w:rPr>
+          <w:color w:val="auto"/>
+        </w:rPr>
         <w:t>Pros and Cons of Layered Architecture</w:t>
       </w:r>
       <w:bookmarkEnd w:id="4"/>
@@ -1506,21 +1594,7 @@
         <w:rPr>
           <w:lang w:val="en-GB"/>
         </w:rPr>
-        <w:t xml:space="preserve">Layers are designed to handle specific responsibilities, such as presentation, business logic, or data access. This separation makes the system easier to understand, maintain, and extend (Bass, Clements, &amp; </w:t>
-      </w:r>
-      <w:proofErr w:type="spellStart"/>
-      <w:r>
-        <w:rPr>
-          <w:lang w:val="en-GB"/>
-        </w:rPr>
-        <w:t>Kazman</w:t>
-      </w:r>
-      <w:proofErr w:type="spellEnd"/>
-      <w:r>
-        <w:rPr>
-          <w:lang w:val="en-GB"/>
-        </w:rPr>
-        <w:t>, 2003).</w:t>
+        <w:t>Layers are designed to handle specific responsibilities, such as presentation, business logic, or data access. This separation makes the system easier to understand, maintain, and extend (Bass, Clements, &amp; Kazman, 2003).</w:t>
       </w:r>
     </w:p>
     <w:p>
@@ -1969,21 +2043,7 @@
         <w:rPr>
           <w:lang w:val="en-GB"/>
         </w:rPr>
-        <w:t xml:space="preserve">Bass, L., Clements, P., &amp; </w:t>
-      </w:r>
-      <w:proofErr w:type="spellStart"/>
-      <w:r>
-        <w:rPr>
-          <w:lang w:val="en-GB"/>
-        </w:rPr>
-        <w:t>Kazman</w:t>
-      </w:r>
-      <w:proofErr w:type="spellEnd"/>
-      <w:r>
-        <w:rPr>
-          <w:lang w:val="en-GB"/>
-        </w:rPr>
-        <w:t xml:space="preserve">, R. (2003). </w:t>
+        <w:t xml:space="preserve">Bass, L., Clements, P., &amp; Kazman, R. (2003). </w:t>
       </w:r>
       <w:r>
         <w:rPr>
@@ -2159,9 +2219,15 @@
     <w:p>
       <w:pPr>
         <w:pStyle w:val="Heading2"/>
+        <w:rPr>
+          <w:color w:val="auto"/>
+        </w:rPr>
       </w:pPr>
       <w:bookmarkStart w:id="5" w:name="_Toc183462500"/>
       <w:r>
+        <w:rPr>
+          <w:color w:val="auto"/>
+        </w:rPr>
         <w:t>Pros and Cons of Builder Pattern</w:t>
       </w:r>
       <w:bookmarkEnd w:id="5"/>
@@ -2216,21 +2282,7 @@
         <w:rPr>
           <w:lang w:val="en-GB"/>
         </w:rPr>
-        <w:t xml:space="preserve">The pattern encapsulates the construction process, making the creation of complex objects more manageable and reducing the complexity in client code (Gamma, Helm, Johnson, &amp; </w:t>
-      </w:r>
-      <w:proofErr w:type="spellStart"/>
-      <w:r>
-        <w:rPr>
-          <w:lang w:val="en-GB"/>
-        </w:rPr>
-        <w:t>Vlissides</w:t>
-      </w:r>
-      <w:proofErr w:type="spellEnd"/>
-      <w:r>
-        <w:rPr>
-          <w:lang w:val="en-GB"/>
-        </w:rPr>
-        <w:t>, 1994).</w:t>
+        <w:t>The pattern encapsulates the construction process, making the creation of complex objects more manageable and reducing the complexity in client code (Gamma, Helm, Johnson, &amp; Vlissides, 1994).</w:t>
       </w:r>
     </w:p>
     <w:p>
@@ -2642,21 +2694,7 @@
         <w:rPr>
           <w:lang w:val="en-GB"/>
         </w:rPr>
-        <w:t xml:space="preserve">Gamma, E., Helm, R., Johnson, R., &amp; </w:t>
-      </w:r>
-      <w:proofErr w:type="spellStart"/>
-      <w:r>
-        <w:rPr>
-          <w:lang w:val="en-GB"/>
-        </w:rPr>
-        <w:t>Vlissides</w:t>
-      </w:r>
-      <w:proofErr w:type="spellEnd"/>
-      <w:r>
-        <w:rPr>
-          <w:lang w:val="en-GB"/>
-        </w:rPr>
-        <w:t xml:space="preserve">, J. (1994). </w:t>
+        <w:t xml:space="preserve">Gamma, E., Helm, R., Johnson, R., &amp; Vlissides, J. (1994). </w:t>
       </w:r>
       <w:r>
         <w:rPr>
@@ -2815,9 +2853,15 @@
     <w:p>
       <w:pPr>
         <w:pStyle w:val="Heading2"/>
+        <w:rPr>
+          <w:color w:val="auto"/>
+        </w:rPr>
       </w:pPr>
       <w:bookmarkStart w:id="6" w:name="_Toc183462501"/>
       <w:r>
+        <w:rPr>
+          <w:color w:val="auto"/>
+        </w:rPr>
         <w:t>Pros and Cons of Strategy Pattern</w:t>
       </w:r>
       <w:bookmarkEnd w:id="6"/>
@@ -2872,21 +2916,7 @@
         <w:rPr>
           <w:lang w:val="en-GB"/>
         </w:rPr>
-        <w:t xml:space="preserve">The Strategy pattern enables adding new strategies without modifying existing code, adhering to the principle of keeping code open for extension but closed for modification (Gamma, Helm, Johnson, &amp; </w:t>
-      </w:r>
-      <w:proofErr w:type="spellStart"/>
-      <w:r>
-        <w:rPr>
-          <w:lang w:val="en-GB"/>
-        </w:rPr>
-        <w:t>Vlissides</w:t>
-      </w:r>
-      <w:proofErr w:type="spellEnd"/>
-      <w:r>
-        <w:rPr>
-          <w:lang w:val="en-GB"/>
-        </w:rPr>
-        <w:t>, 1994).</w:t>
+        <w:t>The Strategy pattern enables adding new strategies without modifying existing code, adhering to the principle of keeping code open for extension but closed for modification (Gamma, Helm, Johnson, &amp; Vlissides, 1994).</w:t>
       </w:r>
     </w:p>
     <w:p>
@@ -2905,18 +2935,44 @@
           <w:bCs/>
           <w:lang w:val="en-GB"/>
         </w:rPr>
-        <w:t xml:space="preserve">Encapsulation of </w:t>
-      </w:r>
-      <w:proofErr w:type="spellStart"/>
+        <w:t>Encapsulation of Behavior</w:t>
+      </w:r>
+    </w:p>
+    <w:p>
+      <w:pPr>
+        <w:numPr>
+          <w:ilvl w:val="1"/>
+          <w:numId w:val="8"/>
+        </w:numPr>
+        <w:rPr>
+          <w:lang w:val="en-GB"/>
+        </w:rPr>
+      </w:pPr>
+      <w:r>
+        <w:rPr>
+          <w:lang w:val="en-GB"/>
+        </w:rPr>
+        <w:t>By encapsulating algorithms in separate classes, the pattern improves modularity and separates concerns, making code easier to maintain and test (Larman, 2004).</w:t>
+      </w:r>
+    </w:p>
+    <w:p>
+      <w:pPr>
+        <w:numPr>
+          <w:ilvl w:val="0"/>
+          <w:numId w:val="8"/>
+        </w:numPr>
+        <w:rPr>
+          <w:lang w:val="en-GB"/>
+        </w:rPr>
+      </w:pPr>
       <w:r>
         <w:rPr>
           <w:b/>
           <w:bCs/>
           <w:lang w:val="en-GB"/>
         </w:rPr>
-        <w:t>Behavior</w:t>
-      </w:r>
-      <w:proofErr w:type="spellEnd"/>
+        <w:t>Flexibility in Behavior Changes</w:t>
+      </w:r>
     </w:p>
     <w:p>
       <w:pPr>
@@ -2932,7 +2988,7 @@
         <w:rPr>
           <w:lang w:val="en-GB"/>
         </w:rPr>
-        <w:t>By encapsulating algorithms in separate classes, the pattern improves modularity and separates concerns, making code easier to maintain and test (Larman, 2004).</w:t>
+        <w:t>The ability to dynamically switch between different strategies at runtime provides significant flexibility in adapting to changing requirements (Fowler, 2002).</w:t>
       </w:r>
     </w:p>
     <w:p>
@@ -2951,25 +3007,80 @@
           <w:bCs/>
           <w:lang w:val="en-GB"/>
         </w:rPr>
-        <w:t xml:space="preserve">Flexibility in </w:t>
-      </w:r>
-      <w:proofErr w:type="spellStart"/>
+        <w:t>Simplifies Complex Conditional Logic</w:t>
+      </w:r>
+    </w:p>
+    <w:p>
+      <w:pPr>
+        <w:numPr>
+          <w:ilvl w:val="1"/>
+          <w:numId w:val="8"/>
+        </w:numPr>
+        <w:rPr>
+          <w:lang w:val="en-GB"/>
+        </w:rPr>
+      </w:pPr>
+      <w:r>
+        <w:rPr>
+          <w:lang w:val="en-GB"/>
+        </w:rPr>
+        <w:t>Replacing conditional statements with polymorphic strategy implementations reduces code complexity and improves readability (Martin, 2003).</w:t>
+      </w:r>
+    </w:p>
+    <w:p>
+      <w:pPr>
+        <w:numPr>
+          <w:ilvl w:val="0"/>
+          <w:numId w:val="8"/>
+        </w:numPr>
+        <w:rPr>
+          <w:lang w:val="en-GB"/>
+        </w:rPr>
+      </w:pPr>
       <w:r>
         <w:rPr>
           <w:b/>
           <w:bCs/>
           <w:lang w:val="en-GB"/>
         </w:rPr>
-        <w:t>Behavior</w:t>
-      </w:r>
-      <w:proofErr w:type="spellEnd"/>
+        <w:t>Encourages Reusability</w:t>
+      </w:r>
+    </w:p>
+    <w:p>
+      <w:pPr>
+        <w:numPr>
+          <w:ilvl w:val="1"/>
+          <w:numId w:val="8"/>
+        </w:numPr>
+        <w:rPr>
+          <w:lang w:val="en-GB"/>
+        </w:rPr>
+      </w:pPr>
+      <w:r>
+        <w:rPr>
+          <w:lang w:val="en-GB"/>
+        </w:rPr>
+        <w:t>Strategies can be reused across different contexts, reducing duplication and encouraging consistency in algorithm implementation (Evans, 2004).</w:t>
+      </w:r>
+    </w:p>
+    <w:p>
+      <w:pPr>
+        <w:numPr>
+          <w:ilvl w:val="0"/>
+          <w:numId w:val="8"/>
+        </w:numPr>
+        <w:rPr>
+          <w:lang w:val="en-GB"/>
+        </w:rPr>
+      </w:pPr>
       <w:r>
         <w:rPr>
           <w:b/>
           <w:bCs/>
           <w:lang w:val="en-GB"/>
         </w:rPr>
-        <w:t xml:space="preserve"> Changes</w:t>
+        <w:lastRenderedPageBreak/>
+        <w:t>Testability</w:t>
       </w:r>
     </w:p>
     <w:p>
@@ -2986,54 +3097,16 @@
         <w:rPr>
           <w:lang w:val="en-GB"/>
         </w:rPr>
-        <w:t>The ability to dynamically switch between different strategies at runtime provides significant flexibility in adapting to changing requirements (Fowler, 2002).</w:t>
-      </w:r>
-    </w:p>
-    <w:p>
-      <w:pPr>
-        <w:numPr>
-          <w:ilvl w:val="0"/>
-          <w:numId w:val="8"/>
-        </w:numPr>
-        <w:rPr>
-          <w:lang w:val="en-GB"/>
-        </w:rPr>
-      </w:pPr>
-      <w:r>
+        <w:t>Each strategy can be unit tested in isolation, ensuring reliability and making debugging easier (Beck, 2003).</w:t>
+      </w:r>
+    </w:p>
+    <w:p>
+      <w:pPr>
         <w:rPr>
           <w:b/>
           <w:bCs/>
           <w:lang w:val="en-GB"/>
         </w:rPr>
-        <w:t>Simplifies Complex Conditional Logic</w:t>
-      </w:r>
-    </w:p>
-    <w:p>
-      <w:pPr>
-        <w:numPr>
-          <w:ilvl w:val="1"/>
-          <w:numId w:val="8"/>
-        </w:numPr>
-        <w:rPr>
-          <w:lang w:val="en-GB"/>
-        </w:rPr>
-      </w:pPr>
-      <w:r>
-        <w:rPr>
-          <w:lang w:val="en-GB"/>
-        </w:rPr>
-        <w:t>Replacing conditional statements with polymorphic strategy implementations reduces code complexity and improves readability (Martin, 2003).</w:t>
-      </w:r>
-    </w:p>
-    <w:p>
-      <w:pPr>
-        <w:numPr>
-          <w:ilvl w:val="0"/>
-          <w:numId w:val="8"/>
-        </w:numPr>
-        <w:rPr>
-          <w:lang w:val="en-GB"/>
-        </w:rPr>
       </w:pPr>
       <w:r>
         <w:rPr>
@@ -3041,31 +3114,14 @@
           <w:bCs/>
           <w:lang w:val="en-GB"/>
         </w:rPr>
-        <w:t>Encourages Reusability</w:t>
-      </w:r>
-    </w:p>
-    <w:p>
-      <w:pPr>
-        <w:numPr>
-          <w:ilvl w:val="1"/>
-          <w:numId w:val="8"/>
-        </w:numPr>
-        <w:rPr>
-          <w:lang w:val="en-GB"/>
-        </w:rPr>
-      </w:pPr>
-      <w:r>
-        <w:rPr>
-          <w:lang w:val="en-GB"/>
-        </w:rPr>
-        <w:t>Strategies can be reused across different contexts, reducing duplication and encouraging consistency in algorithm implementation (Evans, 2004).</w:t>
+        <w:t>Cons</w:t>
       </w:r>
     </w:p>
     <w:p>
       <w:pPr>
         <w:numPr>
           <w:ilvl w:val="0"/>
-          <w:numId w:val="8"/>
+          <w:numId w:val="9"/>
         </w:numPr>
         <w:rPr>
           <w:lang w:val="en-GB"/>
@@ -3077,34 +3133,71 @@
           <w:bCs/>
           <w:lang w:val="en-GB"/>
         </w:rPr>
-        <w:lastRenderedPageBreak/>
-        <w:t>Testability</w:t>
+        <w:t>Increased Number of Classes</w:t>
       </w:r>
     </w:p>
     <w:p>
       <w:pPr>
         <w:numPr>
           <w:ilvl w:val="1"/>
-          <w:numId w:val="8"/>
-        </w:numPr>
-        <w:rPr>
-          <w:lang w:val="en-GB"/>
-        </w:rPr>
-      </w:pPr>
-      <w:r>
-        <w:rPr>
-          <w:lang w:val="en-GB"/>
-        </w:rPr>
-        <w:t>Each strategy can be unit tested in isolation, ensuring reliability and making debugging easier (Beck, 2003).</w:t>
-      </w:r>
-    </w:p>
-    <w:p>
-      <w:pPr>
+          <w:numId w:val="9"/>
+        </w:numPr>
+        <w:rPr>
+          <w:lang w:val="en-GB"/>
+        </w:rPr>
+      </w:pPr>
+      <w:r>
+        <w:rPr>
+          <w:lang w:val="en-GB"/>
+        </w:rPr>
+        <w:t>The Strategy pattern often leads to the creation of many small classes, which can increase the complexity of the system and make navigation harder (Gamma et al., 1994).</w:t>
+      </w:r>
+    </w:p>
+    <w:p>
+      <w:pPr>
+        <w:numPr>
+          <w:ilvl w:val="0"/>
+          <w:numId w:val="9"/>
+        </w:numPr>
+        <w:rPr>
+          <w:lang w:val="en-GB"/>
+        </w:rPr>
+      </w:pPr>
+      <w:r>
         <w:rPr>
           <w:b/>
           <w:bCs/>
           <w:lang w:val="en-GB"/>
         </w:rPr>
+        <w:t>Overhead for Simple Algorithms</w:t>
+      </w:r>
+    </w:p>
+    <w:p>
+      <w:pPr>
+        <w:numPr>
+          <w:ilvl w:val="1"/>
+          <w:numId w:val="9"/>
+        </w:numPr>
+        <w:rPr>
+          <w:lang w:val="en-GB"/>
+        </w:rPr>
+      </w:pPr>
+      <w:r>
+        <w:rPr>
+          <w:lang w:val="en-GB"/>
+        </w:rPr>
+        <w:t>For straightforward algorithms or when the set of strategies is unlikely to change, using this pattern may introduce unnecessary overhead (Fowler, 2002).</w:t>
+      </w:r>
+    </w:p>
+    <w:p>
+      <w:pPr>
+        <w:numPr>
+          <w:ilvl w:val="0"/>
+          <w:numId w:val="9"/>
+        </w:numPr>
+        <w:rPr>
+          <w:lang w:val="en-GB"/>
+        </w:rPr>
       </w:pPr>
       <w:r>
         <w:rPr>
@@ -3112,7 +3205,24 @@
           <w:bCs/>
           <w:lang w:val="en-GB"/>
         </w:rPr>
-        <w:t>Cons</w:t>
+        <w:t>Complex Client Code</w:t>
+      </w:r>
+    </w:p>
+    <w:p>
+      <w:pPr>
+        <w:numPr>
+          <w:ilvl w:val="1"/>
+          <w:numId w:val="9"/>
+        </w:numPr>
+        <w:rPr>
+          <w:lang w:val="en-GB"/>
+        </w:rPr>
+      </w:pPr>
+      <w:r>
+        <w:rPr>
+          <w:lang w:val="en-GB"/>
+        </w:rPr>
+        <w:t>Clients must be aware of different strategies and ensure the appropriate one is chosen and used, which may increase their complexity (Martin, 2003).</w:t>
       </w:r>
     </w:p>
     <w:p>
@@ -3131,7 +3241,7 @@
           <w:bCs/>
           <w:lang w:val="en-GB"/>
         </w:rPr>
-        <w:t>Increased Number of Classes</w:t>
+        <w:t>Limited Code Sharing</w:t>
       </w:r>
     </w:p>
     <w:p>
@@ -3148,7 +3258,7 @@
         <w:rPr>
           <w:lang w:val="en-GB"/>
         </w:rPr>
-        <w:t>The Strategy pattern often leads to the creation of many small classes, which can increase the complexity of the system and make navigation harder (Gamma et al., 1994).</w:t>
+        <w:t>Since each strategy encapsulates its own behavior, sharing common functionality between strategies may require extra effort or duplication (Evans, 2004).</w:t>
       </w:r>
     </w:p>
     <w:p>
@@ -3167,7 +3277,7 @@
           <w:bCs/>
           <w:lang w:val="en-GB"/>
         </w:rPr>
-        <w:t>Overhead for Simple Algorithms</w:t>
+        <w:t>Difficulty in Managing Dependencies</w:t>
       </w:r>
     </w:p>
     <w:p>
@@ -3184,7 +3294,7 @@
         <w:rPr>
           <w:lang w:val="en-GB"/>
         </w:rPr>
-        <w:t>For straightforward algorithms or when the set of strategies is unlikely to change, using this pattern may introduce unnecessary overhead (Fowler, 2002).</w:t>
+        <w:t>Strategies may have dependencies (e.g., shared data or configuration), and managing these dependencies across different strategy implementations can be challenging (Larman, 2004).</w:t>
       </w:r>
     </w:p>
     <w:p>
@@ -3203,7 +3313,7 @@
           <w:bCs/>
           <w:lang w:val="en-GB"/>
         </w:rPr>
-        <w:t>Complex Client Code</w:t>
+        <w:t>Potential Runtime Errors</w:t>
       </w:r>
     </w:p>
     <w:p>
@@ -3220,68 +3330,16 @@
         <w:rPr>
           <w:lang w:val="en-GB"/>
         </w:rPr>
-        <w:t>Clients must be aware of different strategies and ensure the appropriate one is chosen and used, which may increase their complexity (Martin, 2003).</w:t>
-      </w:r>
-    </w:p>
-    <w:p>
-      <w:pPr>
-        <w:numPr>
-          <w:ilvl w:val="0"/>
-          <w:numId w:val="9"/>
-        </w:numPr>
-        <w:rPr>
-          <w:lang w:val="en-GB"/>
-        </w:rPr>
-      </w:pPr>
-      <w:r>
+        <w:t>Dynamically selecting strategies at runtime increases the risk of errors if an inappropriate or invalid strategy is chosen (Gamma et al., 1994).</w:t>
+      </w:r>
+    </w:p>
+    <w:p>
+      <w:pPr>
         <w:rPr>
           <w:b/>
           <w:bCs/>
           <w:lang w:val="en-GB"/>
         </w:rPr>
-        <w:t>Limited Code Sharing</w:t>
-      </w:r>
-    </w:p>
-    <w:p>
-      <w:pPr>
-        <w:numPr>
-          <w:ilvl w:val="1"/>
-          <w:numId w:val="9"/>
-        </w:numPr>
-        <w:rPr>
-          <w:lang w:val="en-GB"/>
-        </w:rPr>
-      </w:pPr>
-      <w:r>
-        <w:rPr>
-          <w:lang w:val="en-GB"/>
-        </w:rPr>
-        <w:t xml:space="preserve">Since each strategy encapsulates its own </w:t>
-      </w:r>
-      <w:proofErr w:type="spellStart"/>
-      <w:r>
-        <w:rPr>
-          <w:lang w:val="en-GB"/>
-        </w:rPr>
-        <w:t>behavior</w:t>
-      </w:r>
-      <w:proofErr w:type="spellEnd"/>
-      <w:r>
-        <w:rPr>
-          <w:lang w:val="en-GB"/>
-        </w:rPr>
-        <w:t>, sharing common functionality between strategies may require extra effort or duplication (Evans, 2004).</w:t>
-      </w:r>
-    </w:p>
-    <w:p>
-      <w:pPr>
-        <w:numPr>
-          <w:ilvl w:val="0"/>
-          <w:numId w:val="9"/>
-        </w:numPr>
-        <w:rPr>
-          <w:lang w:val="en-GB"/>
-        </w:rPr>
       </w:pPr>
       <w:r>
         <w:rPr>
@@ -3289,76 +3347,6 @@
           <w:bCs/>
           <w:lang w:val="en-GB"/>
         </w:rPr>
-        <w:t>Difficulty in Managing Dependencies</w:t>
-      </w:r>
-    </w:p>
-    <w:p>
-      <w:pPr>
-        <w:numPr>
-          <w:ilvl w:val="1"/>
-          <w:numId w:val="9"/>
-        </w:numPr>
-        <w:rPr>
-          <w:lang w:val="en-GB"/>
-        </w:rPr>
-      </w:pPr>
-      <w:r>
-        <w:rPr>
-          <w:lang w:val="en-GB"/>
-        </w:rPr>
-        <w:t>Strategies may have dependencies (e.g., shared data or configuration), and managing these dependencies across different strategy implementations can be challenging (Larman, 2004).</w:t>
-      </w:r>
-    </w:p>
-    <w:p>
-      <w:pPr>
-        <w:numPr>
-          <w:ilvl w:val="0"/>
-          <w:numId w:val="9"/>
-        </w:numPr>
-        <w:rPr>
-          <w:lang w:val="en-GB"/>
-        </w:rPr>
-      </w:pPr>
-      <w:r>
-        <w:rPr>
-          <w:b/>
-          <w:bCs/>
-          <w:lang w:val="en-GB"/>
-        </w:rPr>
-        <w:t>Potential Runtime Errors</w:t>
-      </w:r>
-    </w:p>
-    <w:p>
-      <w:pPr>
-        <w:numPr>
-          <w:ilvl w:val="1"/>
-          <w:numId w:val="9"/>
-        </w:numPr>
-        <w:rPr>
-          <w:lang w:val="en-GB"/>
-        </w:rPr>
-      </w:pPr>
-      <w:r>
-        <w:rPr>
-          <w:lang w:val="en-GB"/>
-        </w:rPr>
-        <w:t>Dynamically selecting strategies at runtime increases the risk of errors if an inappropriate or invalid strategy is chosen (Gamma et al., 1994).</w:t>
-      </w:r>
-    </w:p>
-    <w:p>
-      <w:pPr>
-        <w:rPr>
-          <w:b/>
-          <w:bCs/>
-          <w:lang w:val="en-GB"/>
-        </w:rPr>
-      </w:pPr>
-      <w:r>
-        <w:rPr>
-          <w:b/>
-          <w:bCs/>
-          <w:lang w:val="en-GB"/>
-        </w:rPr>
         <w:t>References</w:t>
       </w:r>
     </w:p>
@@ -3376,21 +3364,7 @@
         <w:rPr>
           <w:lang w:val="en-GB"/>
         </w:rPr>
-        <w:t xml:space="preserve">Gamma, E., Helm, R., Johnson, R., &amp; </w:t>
-      </w:r>
-      <w:proofErr w:type="spellStart"/>
-      <w:r>
-        <w:rPr>
-          <w:lang w:val="en-GB"/>
-        </w:rPr>
-        <w:t>Vlissides</w:t>
-      </w:r>
-      <w:proofErr w:type="spellEnd"/>
-      <w:r>
-        <w:rPr>
-          <w:lang w:val="en-GB"/>
-        </w:rPr>
-        <w:t xml:space="preserve">, J. (1994). </w:t>
+        <w:t xml:space="preserve">Gamma, E., Helm, R., Johnson, R., &amp; Vlissides, J. (1994). </w:t>
       </w:r>
       <w:r>
         <w:rPr>
@@ -3563,36 +3537,137 @@
         <w:t>. Pearson Education.</w:t>
       </w:r>
     </w:p>
-    <w:p/>
+    <w:p>
+      <w:pPr>
+        <w:pStyle w:val="Heading2"/>
+        <w:rPr>
+          <w:color w:val="auto"/>
+        </w:rPr>
+      </w:pPr>
+      <w:r>
+        <w:rPr>
+          <w:color w:val="auto"/>
+        </w:rPr>
+        <w:t>Pros and Cons of Dependency Injection</w:t>
+      </w:r>
+    </w:p>
+    <w:p>
+      <w:pPr>
+        <w:pStyle w:val="Heading2"/>
+        <w:rPr>
+          <w:color w:val="auto"/>
+        </w:rPr>
+      </w:pPr>
+      <w:r>
+        <w:rPr>
+          <w:color w:val="auto"/>
+        </w:rPr>
+        <w:t>Pros and Cons of Façade Pattern</w:t>
+      </w:r>
+    </w:p>
     <w:p>
       <w:pPr>
         <w:pStyle w:val="Heading1"/>
         <w:spacing w:line="360" w:lineRule="auto"/>
-      </w:pPr>
-      <w:r>
+        <w:rPr>
+          <w:color w:val="auto"/>
+        </w:rPr>
+      </w:pPr>
+      <w:r>
+        <w:rPr>
+          <w:color w:val="auto"/>
+        </w:rPr>
         <w:t>System Refactoring</w:t>
       </w:r>
     </w:p>
     <w:p>
       <w:pPr>
         <w:pStyle w:val="Heading2"/>
+        <w:rPr>
+          <w:color w:val="auto"/>
+        </w:rPr>
+      </w:pPr>
+      <w:r>
+        <w:rPr>
+          <w:color w:val="auto"/>
+        </w:rPr>
+        <w:t>Tools used</w:t>
+      </w:r>
+    </w:p>
+    <w:p>
+      <w:pPr>
+        <w:pStyle w:val="ListParagraph"/>
+        <w:numPr>
+          <w:ilvl w:val="0"/>
+          <w:numId w:val="1"/>
+        </w:numPr>
+      </w:pPr>
+      <w:r>
+        <w:t>ReSharper refactoring tool</w:t>
+      </w:r>
+    </w:p>
+    <w:p>
+      <w:pPr>
+        <w:pStyle w:val="ListParagraph"/>
+        <w:numPr>
+          <w:ilvl w:val="0"/>
+          <w:numId w:val="1"/>
+        </w:numPr>
+      </w:pPr>
+      <w:r>
+        <w:t>SonarQube</w:t>
+      </w:r>
+    </w:p>
+    <w:p>
+      <w:pPr>
+        <w:pStyle w:val="ListParagraph"/>
+        <w:numPr>
+          <w:ilvl w:val="0"/>
+          <w:numId w:val="1"/>
+        </w:numPr>
+      </w:pPr>
+      <w:r>
+        <w:t xml:space="preserve">NDepend Scanner, for measuring dependencies in the system, </w:t>
+      </w:r>
+      <w:r>
+        <w:t>to</w:t>
+      </w:r>
+      <w:r>
+        <w:t xml:space="preserve"> reduce coupling</w:t>
+      </w:r>
+    </w:p>
+    <w:p>
+      <w:pPr>
+        <w:pStyle w:val="Heading2"/>
+        <w:rPr>
+          <w:color w:val="auto"/>
+        </w:rPr>
       </w:pPr>
       <w:bookmarkStart w:id="7" w:name="_Toc183462503"/>
       <w:r>
+        <w:rPr>
+          <w:color w:val="auto"/>
+        </w:rPr>
         <w:t>Implementation of Layered Architecture</w:t>
       </w:r>
       <w:bookmarkEnd w:id="7"/>
     </w:p>
     <w:p>
-      <w:pPr>
-        <w:jc w:val="center"/>
-      </w:pPr>
+      <w:r>
+        <w:t xml:space="preserve">Due to the problems outlined previously, the chosen architecture pattern was the “Layered Architecture”. </w:t>
+      </w:r>
+      <w:r>
+        <w:t>To reiterate, a major problem of the system is that all components were tightly linked. The UI often handled business logic, and the business logic and data access were very tightly coupled. For example, my Rates.cs file:</w:t>
+      </w:r>
+    </w:p>
+    <w:p>
       <w:r>
         <w:rPr>
           <w:noProof/>
         </w:rPr>
+        <w:lastRenderedPageBreak/>
         <w:drawing>
-          <wp:inline distT="0" distB="0" distL="0" distR="0" wp14:anchorId="0158C41F" wp14:editId="34BE6EF1">
+          <wp:inline distT="0" distB="0" distL="0" distR="0" wp14:anchorId="1583ACAD" wp14:editId="778429F5">
             <wp:extent cx="5040000" cy="2740563"/>
             <wp:effectExtent l="152400" t="152400" r="370205" b="365125"/>
             <wp:docPr id="844601685" name="Picture 1" descr="A screen shot of a computer&#10;&#10;Description automatically generated"/>
@@ -3639,14 +3714,23 @@
       </w:r>
     </w:p>
     <w:p>
+      <w:r>
+        <w:t>This architecture is a  solid choice for this system as it would effectively separate the different elements of the system (data, business, UI), and ultimately make the system more maintainable and scalable.</w:t>
+      </w:r>
+    </w:p>
+    <w:p>
       <w:pPr>
         <w:jc w:val="center"/>
       </w:pPr>
+    </w:p>
+    <w:p>
+      <w:pPr>
+        <w:jc w:val="center"/>
+      </w:pPr>
       <w:r>
         <w:rPr>
           <w:noProof/>
         </w:rPr>
-        <w:lastRenderedPageBreak/>
         <w:drawing>
           <wp:inline distT="0" distB="0" distL="0" distR="0" wp14:anchorId="11E85E6D" wp14:editId="6AB722A0">
             <wp:extent cx="5040000" cy="2152581"/>
@@ -3702,6 +3786,7 @@
         <w:rPr>
           <w:noProof/>
         </w:rPr>
+        <w:lastRenderedPageBreak/>
         <w:drawing>
           <wp:inline distT="0" distB="0" distL="0" distR="0" wp14:anchorId="40844327" wp14:editId="23ABB8F1">
             <wp:extent cx="5040000" cy="2152581"/>
@@ -3812,7 +3897,6 @@
         <w:rPr>
           <w:noProof/>
         </w:rPr>
-        <w:lastRenderedPageBreak/>
         <w:drawing>
           <wp:inline distT="0" distB="0" distL="0" distR="0" wp14:anchorId="09A19C5E" wp14:editId="229324E5">
             <wp:extent cx="5040000" cy="2197811"/>
@@ -3864,43 +3948,97 @@
     <w:p>
       <w:pPr>
         <w:pStyle w:val="Heading2"/>
+        <w:rPr>
+          <w:color w:val="auto"/>
+        </w:rPr>
       </w:pPr>
       <w:bookmarkStart w:id="8" w:name="_Toc183462504"/>
       <w:r>
+        <w:rPr>
+          <w:color w:val="auto"/>
+        </w:rPr>
+        <w:lastRenderedPageBreak/>
         <w:t>Implementation of Dependency Injection</w:t>
       </w:r>
       <w:r>
+        <w:rPr>
+          <w:color w:val="auto"/>
+        </w:rPr>
         <w:t xml:space="preserve"> and Centralising </w:t>
       </w:r>
       <w:r>
+        <w:rPr>
+          <w:color w:val="auto"/>
+        </w:rPr>
         <w:t xml:space="preserve">Form </w:t>
       </w:r>
       <w:r>
+        <w:rPr>
+          <w:color w:val="auto"/>
+        </w:rPr>
         <w:t>Navigation</w:t>
       </w:r>
       <w:bookmarkEnd w:id="8"/>
+    </w:p>
+    <w:p>
+      <w:r>
+        <w:t xml:space="preserve">Two </w:t>
+      </w:r>
     </w:p>
     <w:p>
       <w:hyperlink r:id="rId12" w:history="1">
         <w:r>
           <w:rPr>
             <w:rStyle w:val="Hyperlink"/>
+            <w:color w:val="auto"/>
           </w:rPr>
           <w:t>https://learn.microsoft.com/en-sg/answers/questions/1654403/how-to-implement-layered-architecture</w:t>
         </w:r>
       </w:hyperlink>
     </w:p>
     <w:p>
+      <w:pPr>
+        <w:rPr>
+          <w:rStyle w:val="Hyperlink"/>
+          <w:color w:val="auto"/>
+        </w:rPr>
+      </w:pPr>
       <w:hyperlink r:id="rId13" w:history="1">
         <w:r>
           <w:rPr>
             <w:rStyle w:val="Hyperlink"/>
+            <w:color w:val="auto"/>
           </w:rPr>
-          <w:t>https://martinfowler.com/articles/refactoring-dependencies.html</w:t>
+          <w:t>https://martinfowler.</w:t>
+        </w:r>
+        <w:r>
+          <w:rPr>
+            <w:rStyle w:val="Hyperlink"/>
+            <w:color w:val="auto"/>
+          </w:rPr>
+          <w:t>c</w:t>
+        </w:r>
+        <w:r>
+          <w:rPr>
+            <w:rStyle w:val="Hyperlink"/>
+            <w:color w:val="auto"/>
+          </w:rPr>
+          <w:t>om/articles/refactoring-dependencies.html</w:t>
         </w:r>
       </w:hyperlink>
     </w:p>
     <w:p>
+      <w:hyperlink r:id="rId14" w:history="1">
+        <w:r>
+          <w:rPr>
+            <w:rStyle w:val="Hyperlink"/>
+            <w:color w:val="auto"/>
+          </w:rPr>
+          <w:t>https://www.geeksforgeeks.org/dependency-injectiondi-design-pattern/</w:t>
+        </w:r>
+      </w:hyperlink>
+    </w:p>
+    <w:p>
       <w:pPr>
         <w:pStyle w:val="ListParagraph"/>
         <w:numPr>
@@ -3923,14 +4061,107 @@
       <w:r>
         <w:t>To further decouple the layers, the dependencies are injected at runtime instead of instantiating a new layer service.</w:t>
       </w:r>
-    </w:p>
+      <w:r>
+        <w:t xml:space="preserve"> The implementation is similar to that of this martin fowler article, however the “injector” in my system is instead the form navigation service</w:t>
+      </w:r>
+    </w:p>
+    <w:p>
+      <w:pPr>
+        <w:pStyle w:val="ListParagraph"/>
+        <w:numPr>
+          <w:ilvl w:val="0"/>
+          <w:numId w:val="1"/>
+        </w:numPr>
+      </w:pPr>
+      <w:r>
+        <w:t>Interfaces were created for my business services and data access classes to facilitate dependency injection</w:t>
+      </w:r>
+    </w:p>
+    <w:p>
+      <w:pPr>
+        <w:pStyle w:val="ListParagraph"/>
+        <w:numPr>
+          <w:ilvl w:val="0"/>
+          <w:numId w:val="1"/>
+        </w:numPr>
+      </w:pPr>
+      <w:r>
+        <w:drawing>
+          <wp:inline distT="0" distB="0" distL="0" distR="0" wp14:anchorId="3103CA9F" wp14:editId="04D4FF90">
+            <wp:extent cx="4408098" cy="2204049"/>
+            <wp:effectExtent l="0" t="0" r="0" b="6350"/>
+            <wp:docPr id="705587160" name="Picture 1" descr="A diagram of a design process&#10;&#10;Description automatically generated"/>
+            <wp:cNvGraphicFramePr>
+              <a:graphicFrameLocks xmlns:a="http://schemas.openxmlformats.org/drawingml/2006/main" noChangeAspect="1"/>
+            </wp:cNvGraphicFramePr>
+            <a:graphic xmlns:a="http://schemas.openxmlformats.org/drawingml/2006/main">
+              <a:graphicData uri="http://schemas.openxmlformats.org/drawingml/2006/picture">
+                <pic:pic xmlns:pic="http://schemas.openxmlformats.org/drawingml/2006/picture">
+                  <pic:nvPicPr>
+                    <pic:cNvPr id="705587160" name="Picture 1" descr="A diagram of a design process&#10;&#10;Description automatically generated"/>
+                    <pic:cNvPicPr/>
+                  </pic:nvPicPr>
+                  <pic:blipFill>
+                    <a:blip r:embed="rId15"/>
+                    <a:stretch>
+                      <a:fillRect/>
+                    </a:stretch>
+                  </pic:blipFill>
+                  <pic:spPr>
+                    <a:xfrm>
+                      <a:off x="0" y="0"/>
+                      <a:ext cx="4411835" cy="2205918"/>
+                    </a:xfrm>
+                    <a:prstGeom prst="rect">
+                      <a:avLst/>
+                    </a:prstGeom>
+                  </pic:spPr>
+                </pic:pic>
+              </a:graphicData>
+            </a:graphic>
+          </wp:inline>
+        </w:drawing>
+      </w:r>
+    </w:p>
+    <w:p>
+      <w:pPr>
+        <w:pStyle w:val="Heading2"/>
+        <w:rPr>
+          <w:color w:val="auto"/>
+        </w:rPr>
+      </w:pPr>
+      <w:r>
+        <w:rPr>
+          <w:color w:val="auto"/>
+        </w:rPr>
+        <w:t>Implementation of Builder Pattern</w:t>
+      </w:r>
+    </w:p>
+    <w:p>
+      <w:r>
+        <w:t xml:space="preserve">The builder pattern was chosen for the creation of the “Rental” object as this is the most complex object in the system and it highly likely for there to be additional (variables/components?) added to the system. For example, these additional components could be options for insurance, discounts, etc. </w:t>
+      </w:r>
+    </w:p>
+    <w:p>
+      <w:r>
+        <w:t>It also makes the creation of a rental object with a list of rental items cleaner.</w:t>
+      </w:r>
+    </w:p>
+    <w:p/>
     <w:p>
       <w:pPr>
         <w:pStyle w:val="Heading2"/>
         <w:spacing w:line="360" w:lineRule="auto"/>
+        <w:rPr>
+          <w:color w:val="auto"/>
+        </w:rPr>
       </w:pPr>
       <w:bookmarkStart w:id="9" w:name="_Toc183462505"/>
       <w:r>
+        <w:rPr>
+          <w:color w:val="auto"/>
+        </w:rPr>
+        <w:lastRenderedPageBreak/>
         <w:t>Implementation of Strategy Pattern</w:t>
       </w:r>
       <w:bookmarkEnd w:id="9"/>
@@ -3949,117 +4180,18 @@
     </w:p>
     <w:p>
       <w:r>
-        <w:t xml:space="preserve">A </w:t>
-      </w:r>
-      <w:r>
-        <w:t xml:space="preserve">key functionality </w:t>
-      </w:r>
-      <w:r>
-        <w:t xml:space="preserve">of </w:t>
-      </w:r>
-      <w:r>
-        <w:t>this</w:t>
-      </w:r>
-      <w:r>
-        <w:t xml:space="preserve"> </w:t>
-      </w:r>
-      <w:r>
-        <w:t>t</w:t>
-      </w:r>
-      <w:r>
-        <w:t xml:space="preserve">ool </w:t>
-      </w:r>
-      <w:r>
-        <w:t>h</w:t>
-      </w:r>
-      <w:r>
-        <w:t xml:space="preserve">ire </w:t>
-      </w:r>
-      <w:r>
-        <w:t>m</w:t>
-      </w:r>
-      <w:r>
-        <w:t xml:space="preserve">anagement </w:t>
-      </w:r>
-      <w:r>
-        <w:t>s</w:t>
-      </w:r>
-      <w:r>
-        <w:t xml:space="preserve">ystem is </w:t>
-      </w:r>
-      <w:proofErr w:type="gramStart"/>
-      <w:r>
-        <w:t>report</w:t>
-      </w:r>
-      <w:proofErr w:type="gramEnd"/>
-      <w:r>
-        <w:t xml:space="preserve"> generation.  </w:t>
-      </w:r>
-      <w:r>
-        <w:t xml:space="preserve">Currently, the system </w:t>
-      </w:r>
-      <w:r>
-        <w:t>uses</w:t>
-      </w:r>
-      <w:r>
-        <w:t xml:space="preserve"> two separate </w:t>
-      </w:r>
-      <w:r>
-        <w:t>w</w:t>
-      </w:r>
-      <w:r>
-        <w:t xml:space="preserve">indows </w:t>
-      </w:r>
-      <w:r>
-        <w:t>f</w:t>
-      </w:r>
-      <w:r>
-        <w:t xml:space="preserve">orms for report generation: one for annual revenue analysis and another for annual tool type analysis. While this setup works for these existing reports, it becomes increasingly bulky as the business grows and the need for additional reports arises. Each new report would </w:t>
+        <w:t xml:space="preserve">A key functionality of this tool hire management system is report generation.  Currently, the system uses two separate windows forms for report generation: one for annual revenue analysis and another for annual tool type analysis. While this setup works for these existing reports, it becomes increasingly bulky as the business grows and the need for additional reports arises. Each new report would </w:t>
       </w:r>
       <w:r>
         <w:t>require</w:t>
       </w:r>
       <w:r>
-        <w:t xml:space="preserve"> creating another form and writing similar blocks of code, leading to </w:t>
-      </w:r>
-      <w:r>
-        <w:t>significant duplicate code</w:t>
-      </w:r>
-      <w:r>
-        <w:t xml:space="preserve"> and mak</w:t>
-      </w:r>
-      <w:r>
-        <w:t>e</w:t>
-      </w:r>
-      <w:r>
-        <w:t xml:space="preserve"> the system harder to maintain.</w:t>
-      </w:r>
-    </w:p>
-    <w:p>
-      <w:r>
-        <w:t>To streamline this process, I</w:t>
-      </w:r>
-      <w:r>
-        <w:t xml:space="preserve"> made the decision to</w:t>
-      </w:r>
-      <w:r>
-        <w:t xml:space="preserve"> merge the two separate report forms into a single, "Analysis" form. This </w:t>
-      </w:r>
-      <w:r>
-        <w:t>new</w:t>
-      </w:r>
-      <w:r>
-        <w:t xml:space="preserve"> form </w:t>
-      </w:r>
-      <w:r>
-        <w:t>includes</w:t>
-      </w:r>
-      <w:r>
-        <w:t xml:space="preserve"> a dropdown menu, allowing users </w:t>
-      </w:r>
-      <w:r>
-        <w:lastRenderedPageBreak/>
-        <w:t xml:space="preserve">to select the type of report they want to generate. Implementing the </w:t>
+        <w:t xml:space="preserve"> creating another form and writing similar blocks of code, leading to significant duplicate code and make the system harder to maintain.</w:t>
+      </w:r>
+    </w:p>
+    <w:p>
+      <w:r>
+        <w:t xml:space="preserve">To streamline this process, I made the decision to merge the two separate report forms into a single, "Analysis" form. This new form includes a dropdown menu, allowing users to select the type of report they want to generate. Implementing the </w:t>
       </w:r>
       <w:r>
         <w:rPr>
@@ -4164,19 +4296,53 @@
     <w:p>
       <w:pPr>
         <w:pStyle w:val="Heading2"/>
-      </w:pPr>
-      <w:r>
-        <w:t>Implementation of Stored Procedures</w:t>
-      </w:r>
-    </w:p>
+        <w:rPr>
+          <w:color w:val="auto"/>
+        </w:rPr>
+      </w:pPr>
+      <w:r>
+        <w:rPr>
+          <w:color w:val="auto"/>
+        </w:rPr>
+        <w:t xml:space="preserve">Implementation </w:t>
+      </w:r>
+      <w:r>
+        <w:rPr>
+          <w:color w:val="auto"/>
+        </w:rPr>
+        <w:t>Façade Pattern</w:t>
+      </w:r>
+    </w:p>
+    <w:p>
+      <w:r>
+        <w:t xml:space="preserve">At this point in the system many of the UI layers interacted with multiple business layer services, in particular, the </w:t>
+      </w:r>
+      <w:r>
+        <w:t>r</w:t>
+      </w:r>
+      <w:r>
+        <w:t>ental functionality.</w:t>
+      </w:r>
+      <w:r>
+        <w:t xml:space="preserve"> Due to time constraints this was only done for the rental functionality</w:t>
+      </w:r>
+    </w:p>
+    <w:p/>
     <w:p/>
     <w:p>
       <w:pPr>
         <w:pStyle w:val="Heading1"/>
         <w:spacing w:line="360" w:lineRule="auto"/>
+        <w:rPr>
+          <w:color w:val="auto"/>
+        </w:rPr>
       </w:pPr>
       <w:bookmarkStart w:id="10" w:name="_Toc183462506"/>
       <w:r>
+        <w:rPr>
+          <w:color w:val="auto"/>
+        </w:rPr>
+        <w:lastRenderedPageBreak/>
         <w:t>Further Improvements</w:t>
       </w:r>
       <w:bookmarkEnd w:id="10"/>
@@ -4186,19 +4352,23 @@
       <w:pPr>
         <w:pStyle w:val="Heading1"/>
         <w:spacing w:line="360" w:lineRule="auto"/>
+        <w:rPr>
+          <w:color w:val="auto"/>
+        </w:rPr>
       </w:pPr>
       <w:bookmarkStart w:id="11" w:name="_Toc183462507"/>
       <w:r>
+        <w:rPr>
+          <w:color w:val="auto"/>
+        </w:rPr>
         <w:t>Testing and Validation</w:t>
       </w:r>
       <w:bookmarkEnd w:id="11"/>
     </w:p>
     <w:p>
-      <w:proofErr w:type="spellStart"/>
-      <w:r>
-        <w:t>Sonarqube</w:t>
-      </w:r>
-      <w:proofErr w:type="spellEnd"/>
+      <w:r>
+        <w:t>SonarQube</w:t>
+      </w:r>
       <w:r>
         <w:t xml:space="preserve"> report</w:t>
       </w:r>
@@ -4226,16 +4396,41 @@
       <w:r>
         <w:t xml:space="preserve">Make certain field </w:t>
       </w:r>
-      <w:proofErr w:type="spellStart"/>
-      <w:r>
-        <w:t>readonly</w:t>
-      </w:r>
-      <w:proofErr w:type="spellEnd"/>
+      <w:r>
+        <w:t>read-only</w:t>
+      </w:r>
+    </w:p>
+    <w:p>
+      <w:pPr>
+        <w:pStyle w:val="Heading1"/>
+        <w:rPr>
+          <w:color w:val="auto"/>
+        </w:rPr>
+      </w:pPr>
+      <w:r>
+        <w:rPr>
+          <w:color w:val="auto"/>
+        </w:rPr>
+        <w:t>Conclusion</w:t>
+      </w:r>
+    </w:p>
+    <w:p>
+      <w:r>
+        <w:t xml:space="preserve">The implementation of these design and architecture patterns was a valuable learning experience. Although implementing these patterns is such a small system seemingly overcomplicated things, it became clear how beneficial that patterns can be in a larger system in a </w:t>
+      </w:r>
+      <w:r>
+        <w:t>real-world</w:t>
+      </w:r>
+      <w:r>
+        <w:t xml:space="preserve"> scenario.</w:t>
+      </w:r>
     </w:p>
     <w:sectPr>
       <w:pgSz w:w="11906" w:h="16838"/>
       <w:pgMar w:top="1440" w:right="1440" w:bottom="1440" w:left="1440" w:header="708" w:footer="708" w:gutter="0"/>
+      <w:pgNumType w:start="0"/>
       <w:cols w:space="708"/>
+      <w:titlePg/>
       <w:docGrid w:linePitch="360"/>
     </w:sectPr>
   </w:body>
@@ -6527,7 +6722,639 @@
       <w:shd w:val="clear" w:color="auto" w:fill="E1DFDD"/>
     </w:rPr>
   </w:style>
+  <w:style w:type="character" w:styleId="FollowedHyperlink">
+    <w:name w:val="FollowedHyperlink"/>
+    <w:basedOn w:val="DefaultParagraphFont"/>
+    <w:uiPriority w:val="99"/>
+    <w:semiHidden/>
+    <w:unhideWhenUsed/>
+    <w:rsid w:val="00AB2051"/>
+    <w:rPr>
+      <w:color w:val="96607D" w:themeColor="followedHyperlink"/>
+      <w:u w:val="single"/>
+    </w:rPr>
+  </w:style>
+  <w:style w:type="paragraph" w:styleId="NoSpacing">
+    <w:name w:val="No Spacing"/>
+    <w:link w:val="NoSpacingChar"/>
+    <w:uiPriority w:val="1"/>
+    <w:qFormat/>
+    <w:rsid w:val="00C06E63"/>
+    <w:pPr>
+      <w:spacing w:after="0" w:line="240" w:lineRule="auto"/>
+    </w:pPr>
+    <w:rPr>
+      <w:rFonts w:eastAsiaTheme="minorEastAsia"/>
+      <w:kern w:val="0"/>
+      <w:sz w:val="22"/>
+      <w:szCs w:val="22"/>
+      <w:lang w:val="en-US"/>
+      <w14:ligatures w14:val="none"/>
+    </w:rPr>
+  </w:style>
+  <w:style w:type="character" w:customStyle="1" w:styleId="NoSpacingChar">
+    <w:name w:val="No Spacing Char"/>
+    <w:basedOn w:val="DefaultParagraphFont"/>
+    <w:link w:val="NoSpacing"/>
+    <w:uiPriority w:val="1"/>
+    <w:rsid w:val="00C06E63"/>
+    <w:rPr>
+      <w:rFonts w:eastAsiaTheme="minorEastAsia"/>
+      <w:kern w:val="0"/>
+      <w:sz w:val="22"/>
+      <w:szCs w:val="22"/>
+      <w:lang w:val="en-US"/>
+      <w14:ligatures w14:val="none"/>
+    </w:rPr>
+  </w:style>
 </w:styles>
+</file>
+
+<file path=word/glossary/document.xml><?xml version="1.0" encoding="utf-8"?>
+<w:glossaryDocument xmlns:wpc="http://schemas.microsoft.com/office/word/2010/wordprocessingCanvas" xmlns:cx="http://schemas.microsoft.com/office/drawing/2014/chartex" xmlns:cx1="http://schemas.microsoft.com/office/drawing/2015/9/8/chartex" xmlns:cx2="http://schemas.microsoft.com/office/drawing/2015/10/21/chartex" xmlns:cx3="http://schemas.microsoft.com/office/drawing/2016/5/9/chartex" xmlns:cx4="http://schemas.microsoft.com/office/drawing/2016/5/10/chartex" xmlns:cx5="http://schemas.microsoft.com/office/drawing/2016/5/11/chartex" xmlns:cx6="http://schemas.microsoft.com/office/drawing/2016/5/12/chartex" xmlns:cx7="http://schemas.microsoft.com/office/drawing/2016/5/13/chartex" xmlns:cx8="http://schemas.microsoft.com/office/drawing/2016/5/14/chartex" xmlns:mc="http://schemas.openxmlformats.org/markup-compatibility/2006" xmlns:aink="http://schemas.microsoft.com/office/drawing/2016/ink" xmlns:am3d="http://schemas.microsoft.com/office/drawing/2017/model3d" xmlns:o="urn:schemas-microsoft-com:office:office" xmlns:oel="http://schemas.microsoft.com/office/2019/extlst" xmlns:r="http://schemas.openxmlformats.org/officeDocument/2006/relationships" xmlns:m="http://schemas.openxmlformats.org/officeDocument/2006/math" xmlns:v="urn:schemas-microsoft-com:vml" xmlns:wp14="http://schemas.microsoft.com/office/word/2010/wordprocessingDrawing" xmlns:wp="http://schemas.openxmlformats.org/drawingml/2006/wordprocessingDrawing" xmlns:w10="urn:schemas-microsoft-com:office:word" xmlns:w="http://schemas.openxmlformats.org/wordprocessingml/2006/main" xmlns:w14="http://schemas.microsoft.com/office/word/2010/wordml" xmlns:w15="http://schemas.microsoft.com/office/word/2012/wordml" xmlns:w16cex="http://schemas.microsoft.com/office/word/2018/wordml/cex" xmlns:w16cid="http://schemas.microsoft.com/office/word/2016/wordml/cid" xmlns:w16="http://schemas.microsoft.com/office/word/2018/wordml" xmlns:w16du="http://schemas.microsoft.com/office/word/2023/wordml/word16du" xmlns:w16sdtdh="http://schemas.microsoft.com/office/word/2020/wordml/sdtdatahash" xmlns:w16se="http://schemas.microsoft.com/office/word/2015/wordml/symex" xmlns:wpg="http://schemas.microsoft.com/office/word/2010/wordprocessingGroup" xmlns:wpi="http://schemas.microsoft.com/office/word/2010/wordprocessingInk" xmlns:wne="http://schemas.microsoft.com/office/word/2006/wordml" xmlns:wps="http://schemas.microsoft.com/office/word/2010/wordprocessingShape" mc:Ignorable="w14 w15 w16se w16cid w16 w16cex w16sdtdh w16du wp14">
+  <w:docParts>
+    <w:docPart>
+      <w:docPartPr>
+        <w:name w:val="25CC0DA56D934A31BA8811135B2CCED6"/>
+        <w:category>
+          <w:name w:val="General"/>
+          <w:gallery w:val="placeholder"/>
+        </w:category>
+        <w:types>
+          <w:type w:val="bbPlcHdr"/>
+        </w:types>
+        <w:behaviors>
+          <w:behavior w:val="content"/>
+        </w:behaviors>
+        <w:guid w:val="{7C1C02B6-7E4C-401E-9EB8-B605ED663EA3}"/>
+      </w:docPartPr>
+      <w:docPartBody>
+        <w:p>
+          <w:pPr>
+            <w:pStyle w:val="25CC0DA56D934A31BA8811135B2CCED6"/>
+          </w:pPr>
+          <w:r>
+            <w:rPr>
+              <w:rFonts w:asciiTheme="majorHAnsi" w:eastAsiaTheme="majorEastAsia" w:hAnsiTheme="majorHAnsi" w:cstheme="majorBidi"/>
+              <w:color w:val="156082" w:themeColor="accent1"/>
+              <w:sz w:val="88"/>
+              <w:szCs w:val="88"/>
+            </w:rPr>
+            <w:t>[Document title]</w:t>
+          </w:r>
+        </w:p>
+      </w:docPartBody>
+    </w:docPart>
+  </w:docParts>
+</w:glossaryDocument>
+</file>
+
+<file path=word/glossary/fontTable.xml><?xml version="1.0" encoding="utf-8"?>
+<w:fonts xmlns:mc="http://schemas.openxmlformats.org/markup-compatibility/2006" xmlns:r="http://schemas.openxmlformats.org/officeDocument/2006/relationships" xmlns:w="http://schemas.openxmlformats.org/wordprocessingml/2006/main" xmlns:w14="http://schemas.microsoft.com/office/word/2010/wordml" xmlns:w15="http://schemas.microsoft.com/office/word/2012/wordml" xmlns:w16cex="http://schemas.microsoft.com/office/word/2018/wordml/cex" xmlns:w16cid="http://schemas.microsoft.com/office/word/2016/wordml/cid" xmlns:w16="http://schemas.microsoft.com/office/word/2018/wordml" xmlns:w16du="http://schemas.microsoft.com/office/word/2023/wordml/word16du" xmlns:w16sdtdh="http://schemas.microsoft.com/office/word/2020/wordml/sdtdatahash" xmlns:w16se="http://schemas.microsoft.com/office/word/2015/wordml/symex" mc:Ignorable="w14 w15 w16se w16cid w16 w16cex w16sdtdh w16du">
+  <w:font w:name="Courier New">
+    <w:panose1 w:val="02070309020205020404"/>
+    <w:charset w:val="00"/>
+    <w:family w:val="modern"/>
+    <w:pitch w:val="fixed"/>
+    <w:sig w:usb0="E0002EFF" w:usb1="C0007843" w:usb2="00000009" w:usb3="00000000" w:csb0="000001FF" w:csb1="00000000"/>
+  </w:font>
+  <w:font w:name="Times New Roman">
+    <w:panose1 w:val="02020603050405020304"/>
+    <w:charset w:val="00"/>
+    <w:family w:val="roman"/>
+    <w:pitch w:val="variable"/>
+    <w:sig w:usb0="E0002EFF" w:usb1="C000785B" w:usb2="00000009" w:usb3="00000000" w:csb0="000001FF" w:csb1="00000000"/>
+  </w:font>
+  <w:font w:name="Aptos">
+    <w:charset w:val="00"/>
+    <w:family w:val="swiss"/>
+    <w:pitch w:val="variable"/>
+    <w:sig w:usb0="20000287" w:usb1="00000003" w:usb2="00000000" w:usb3="00000000" w:csb0="0000019F" w:csb1="00000000"/>
+  </w:font>
+  <w:font w:name="Wingdings">
+    <w:panose1 w:val="05000000000000000000"/>
+    <w:charset w:val="02"/>
+    <w:family w:val="auto"/>
+    <w:pitch w:val="variable"/>
+    <w:sig w:usb0="00000000" w:usb1="10000000" w:usb2="00000000" w:usb3="00000000" w:csb0="80000000" w:csb1="00000000"/>
+  </w:font>
+  <w:font w:name="Symbol">
+    <w:panose1 w:val="05050102010706020507"/>
+    <w:charset w:val="02"/>
+    <w:family w:val="roman"/>
+    <w:pitch w:val="variable"/>
+    <w:sig w:usb0="00000000" w:usb1="10000000" w:usb2="00000000" w:usb3="00000000" w:csb0="80000000" w:csb1="00000000"/>
+  </w:font>
+  <w:font w:name="Aptos Display">
+    <w:charset w:val="00"/>
+    <w:family w:val="swiss"/>
+    <w:pitch w:val="variable"/>
+    <w:sig w:usb0="20000287" w:usb1="00000003" w:usb2="00000000" w:usb3="00000000" w:csb0="0000019F" w:csb1="00000000"/>
+  </w:font>
+</w:fonts>
+</file>
+
+<file path=word/glossary/settings.xml><?xml version="1.0" encoding="utf-8"?>
+<w:settings xmlns:mc="http://schemas.openxmlformats.org/markup-compatibility/2006" xmlns:o="urn:schemas-microsoft-com:office:office" xmlns:r="http://schemas.openxmlformats.org/officeDocument/2006/relationships" xmlns:m="http://schemas.openxmlformats.org/officeDocument/2006/math" xmlns:v="urn:schemas-microsoft-com:vml" xmlns:w10="urn:schemas-microsoft-com:office:word" xmlns:w="http://schemas.openxmlformats.org/wordprocessingml/2006/main" xmlns:w14="http://schemas.microsoft.com/office/word/2010/wordml" xmlns:w15="http://schemas.microsoft.com/office/word/2012/wordml" xmlns:w16cex="http://schemas.microsoft.com/office/word/2018/wordml/cex" xmlns:w16cid="http://schemas.microsoft.com/office/word/2016/wordml/cid" xmlns:w16="http://schemas.microsoft.com/office/word/2018/wordml" xmlns:w16du="http://schemas.microsoft.com/office/word/2023/wordml/word16du" xmlns:w16sdtdh="http://schemas.microsoft.com/office/word/2020/wordml/sdtdatahash" xmlns:w16se="http://schemas.microsoft.com/office/word/2015/wordml/symex" xmlns:sl="http://schemas.openxmlformats.org/schemaLibrary/2006/main" mc:Ignorable="w14 w15 w16se w16cid w16 w16cex w16sdtdh w16du">
+  <w:view w:val="normal"/>
+  <w:defaultTabStop w:val="720"/>
+  <w:characterSpacingControl w:val="doNotCompress"/>
+  <w:compat>
+    <w:useFELayout/>
+    <w:compatSetting w:name="compatibilityMode" w:uri="http://schemas.microsoft.com/office/word" w:val="15"/>
+    <w:compatSetting w:name="overrideTableStyleFontSizeAndJustification" w:uri="http://schemas.microsoft.com/office/word" w:val="1"/>
+    <w:compatSetting w:name="enableOpenTypeFeatures" w:uri="http://schemas.microsoft.com/office/word" w:val="1"/>
+    <w:compatSetting w:name="doNotFlipMirrorIndents" w:uri="http://schemas.microsoft.com/office/word" w:val="1"/>
+    <w:compatSetting w:name="differentiateMultirowTableHeaders" w:uri="http://schemas.microsoft.com/office/word" w:val="1"/>
+    <w:compatSetting w:name="useWord2013TrackBottomHyphenation" w:uri="http://schemas.microsoft.com/office/word" w:val="0"/>
+  </w:compat>
+  <w:rsids>
+    <w:rsidRoot w:val="004C4F8C"/>
+    <w:rsid w:val="004C4F8C"/>
+    <w:rsid w:val="006912F1"/>
+    <w:rsid w:val="00E679B0"/>
+  </w:rsids>
+  <m:mathPr>
+    <m:mathFont m:val="Cambria Math"/>
+    <m:brkBin m:val="before"/>
+    <m:brkBinSub m:val="--"/>
+    <m:smallFrac m:val="0"/>
+    <m:dispDef/>
+    <m:lMargin m:val="0"/>
+    <m:rMargin m:val="0"/>
+    <m:defJc m:val="centerGroup"/>
+    <m:wrapIndent m:val="1440"/>
+    <m:intLim m:val="subSup"/>
+    <m:naryLim m:val="undOvr"/>
+  </m:mathPr>
+  <w:themeFontLang w:val="en-GB"/>
+  <w:clrSchemeMapping w:bg1="light1" w:t1="dark1" w:bg2="light2" w:t2="dark2" w:accent1="accent1" w:accent2="accent2" w:accent3="accent3" w:accent4="accent4" w:accent5="accent5" w:accent6="accent6" w:hyperlink="hyperlink" w:followedHyperlink="followedHyperlink"/>
+  <w:decimalSymbol w:val="."/>
+  <w:listSeparator w:val=","/>
+  <w15:chartTrackingRefBased/>
+</w:settings>
+</file>
+
+<file path=word/glossary/styles.xml><?xml version="1.0" encoding="utf-8"?>
+<w:styles xmlns:mc="http://schemas.openxmlformats.org/markup-compatibility/2006" xmlns:r="http://schemas.openxmlformats.org/officeDocument/2006/relationships" xmlns:w="http://schemas.openxmlformats.org/wordprocessingml/2006/main" xmlns:w14="http://schemas.microsoft.com/office/word/2010/wordml" xmlns:w15="http://schemas.microsoft.com/office/word/2012/wordml" xmlns:w16cex="http://schemas.microsoft.com/office/word/2018/wordml/cex" xmlns:w16cid="http://schemas.microsoft.com/office/word/2016/wordml/cid" xmlns:w16="http://schemas.microsoft.com/office/word/2018/wordml" xmlns:w16du="http://schemas.microsoft.com/office/word/2023/wordml/word16du" xmlns:w16sdtdh="http://schemas.microsoft.com/office/word/2020/wordml/sdtdatahash" xmlns:w16se="http://schemas.microsoft.com/office/word/2015/wordml/symex" mc:Ignorable="w14 w15 w16se w16cid w16 w16cex w16sdtdh w16du">
+  <w:docDefaults>
+    <w:rPrDefault>
+      <w:rPr>
+        <w:rFonts w:asciiTheme="minorHAnsi" w:eastAsiaTheme="minorEastAsia" w:hAnsiTheme="minorHAnsi" w:cstheme="minorBidi"/>
+        <w:kern w:val="2"/>
+        <w:sz w:val="24"/>
+        <w:szCs w:val="24"/>
+        <w:lang w:val="en-GB" w:eastAsia="en-GB" w:bidi="ar-SA"/>
+        <w14:ligatures w14:val="standardContextual"/>
+      </w:rPr>
+    </w:rPrDefault>
+    <w:pPrDefault>
+      <w:pPr>
+        <w:spacing w:after="160" w:line="278" w:lineRule="auto"/>
+      </w:pPr>
+    </w:pPrDefault>
+  </w:docDefaults>
+  <w:latentStyles w:defLockedState="0" w:defUIPriority="99" w:defSemiHidden="0" w:defUnhideWhenUsed="0" w:defQFormat="0" w:count="376">
+    <w:lsdException w:name="Normal" w:uiPriority="0" w:qFormat="1"/>
+    <w:lsdException w:name="heading 1" w:uiPriority="9" w:qFormat="1"/>
+    <w:lsdException w:name="heading 2" w:semiHidden="1" w:uiPriority="9" w:unhideWhenUsed="1" w:qFormat="1"/>
+    <w:lsdException w:name="heading 3" w:semiHidden="1" w:uiPriority="9" w:unhideWhenUsed="1" w:qFormat="1"/>
+    <w:lsdException w:name="heading 4" w:semiHidden="1" w:uiPriority="9" w:unhideWhenUsed="1" w:qFormat="1"/>
+    <w:lsdException w:name="heading 5" w:semiHidden="1" w:uiPriority="9" w:unhideWhenUsed="1" w:qFormat="1"/>
+    <w:lsdException w:name="heading 6" w:semiHidden="1" w:uiPriority="9" w:unhideWhenUsed="1" w:qFormat="1"/>
+    <w:lsdException w:name="heading 7" w:semiHidden="1" w:uiPriority="9" w:unhideWhenUsed="1" w:qFormat="1"/>
+    <w:lsdException w:name="heading 8" w:semiHidden="1" w:uiPriority="9" w:unhideWhenUsed="1" w:qFormat="1"/>
+    <w:lsdException w:name="heading 9" w:semiHidden="1" w:uiPriority="9" w:unhideWhenUsed="1" w:qFormat="1"/>
+    <w:lsdException w:name="index 1" w:semiHidden="1" w:unhideWhenUsed="1"/>
+    <w:lsdException w:name="index 2" w:semiHidden="1" w:unhideWhenUsed="1"/>
+    <w:lsdException w:name="index 3" w:semiHidden="1" w:unhideWhenUsed="1"/>
+    <w:lsdException w:name="index 4" w:semiHidden="1" w:unhideWhenUsed="1"/>
+    <w:lsdException w:name="index 5" w:semiHidden="1" w:unhideWhenUsed="1"/>
+    <w:lsdException w:name="index 6" w:semiHidden="1" w:unhideWhenUsed="1"/>
+    <w:lsdException w:name="index 7" w:semiHidden="1" w:unhideWhenUsed="1"/>
+    <w:lsdException w:name="index 8" w:semiHidden="1" w:unhideWhenUsed="1"/>
+    <w:lsdException w:name="index 9" w:semiHidden="1" w:unhideWhenUsed="1"/>
+    <w:lsdException w:name="toc 1" w:semiHidden="1" w:uiPriority="39" w:unhideWhenUsed="1"/>
+    <w:lsdException w:name="toc 2" w:semiHidden="1" w:uiPriority="39" w:unhideWhenUsed="1"/>
+    <w:lsdException w:name="toc 3" w:semiHidden="1" w:uiPriority="39" w:unhideWhenUsed="1"/>
+    <w:lsdException w:name="toc 4" w:semiHidden="1" w:uiPriority="39" w:unhideWhenUsed="1"/>
+    <w:lsdException w:name="toc 5" w:semiHidden="1" w:uiPriority="39" w:unhideWhenUsed="1"/>
+    <w:lsdException w:name="toc 6" w:semiHidden="1" w:uiPriority="39" w:unhideWhenUsed="1"/>
+    <w:lsdException w:name="toc 7" w:semiHidden="1" w:uiPriority="39" w:unhideWhenUsed="1"/>
+    <w:lsdException w:name="toc 8" w:semiHidden="1" w:uiPriority="39" w:unhideWhenUsed="1"/>
+    <w:lsdException w:name="toc 9" w:semiHidden="1" w:uiPriority="39" w:unhideWhenUsed="1"/>
+    <w:lsdException w:name="Normal Indent" w:semiHidden="1" w:unhideWhenUsed="1"/>
+    <w:lsdException w:name="footnote text" w:semiHidden="1" w:unhideWhenUsed="1"/>
+    <w:lsdException w:name="annotation text" w:semiHidden="1" w:unhideWhenUsed="1"/>
+    <w:lsdException w:name="header" w:semiHidden="1" w:unhideWhenUsed="1"/>
+    <w:lsdException w:name="footer" w:semiHidden="1" w:unhideWhenUsed="1"/>
+    <w:lsdException w:name="index heading" w:semiHidden="1" w:unhideWhenUsed="1"/>
+    <w:lsdException w:name="caption" w:semiHidden="1" w:uiPriority="35" w:unhideWhenUsed="1" w:qFormat="1"/>
+    <w:lsdException w:name="table of figures" w:semiHidden="1" w:unhideWhenUsed="1"/>
+    <w:lsdException w:name="envelope address" w:semiHidden="1" w:unhideWhenUsed="1"/>
+    <w:lsdException w:name="envelope return" w:semiHidden="1" w:unhideWhenUsed="1"/>
+    <w:lsdException w:name="footnote reference" w:semiHidden="1" w:unhideWhenUsed="1"/>
+    <w:lsdException w:name="annotation reference" w:semiHidden="1" w:unhideWhenUsed="1"/>
+    <w:lsdException w:name="line number" w:semiHidden="1" w:unhideWhenUsed="1"/>
+    <w:lsdException w:name="page number" w:semiHidden="1" w:unhideWhenUsed="1"/>
+    <w:lsdException w:name="endnote reference" w:semiHidden="1" w:unhideWhenUsed="1"/>
+    <w:lsdException w:name="endnote text" w:semiHidden="1" w:unhideWhenUsed="1"/>
+    <w:lsdException w:name="table of authorities" w:semiHidden="1" w:unhideWhenUsed="1"/>
+    <w:lsdException w:name="macro" w:semiHidden="1" w:unhideWhenUsed="1"/>
+    <w:lsdException w:name="toa heading" w:semiHidden="1" w:unhideWhenUsed="1"/>
+    <w:lsdException w:name="List" w:semiHidden="1" w:unhideWhenUsed="1"/>
+    <w:lsdException w:name="List Bullet" w:semiHidden="1" w:unhideWhenUsed="1"/>
+    <w:lsdException w:name="List Number" w:semiHidden="1" w:unhideWhenUsed="1"/>
+    <w:lsdException w:name="List 2" w:semiHidden="1" w:unhideWhenUsed="1"/>
+    <w:lsdException w:name="List 3" w:semiHidden="1" w:unhideWhenUsed="1"/>
+    <w:lsdException w:name="List 4" w:semiHidden="1" w:unhideWhenUsed="1"/>
+    <w:lsdException w:name="List 5" w:semiHidden="1" w:unhideWhenUsed="1"/>
+    <w:lsdException w:name="List Bullet 2" w:semiHidden="1" w:unhideWhenUsed="1"/>
+    <w:lsdException w:name="List Bullet 3" w:semiHidden="1" w:unhideWhenUsed="1"/>
+    <w:lsdException w:name="List Bullet 4" w:semiHidden="1" w:unhideWhenUsed="1"/>
+    <w:lsdException w:name="List Bullet 5" w:semiHidden="1" w:unhideWhenUsed="1"/>
+    <w:lsdException w:name="List Number 2" w:semiHidden="1" w:unhideWhenUsed="1"/>
+    <w:lsdException w:name="List Number 3" w:semiHidden="1" w:unhideWhenUsed="1"/>
+    <w:lsdException w:name="List Number 4" w:semiHidden="1" w:unhideWhenUsed="1"/>
+    <w:lsdException w:name="List Number 5" w:semiHidden="1" w:unhideWhenUsed="1"/>
+    <w:lsdException w:name="Title" w:uiPriority="10" w:qFormat="1"/>
+    <w:lsdException w:name="Closing" w:semiHidden="1" w:unhideWhenUsed="1"/>
+    <w:lsdException w:name="Signature" w:semiHidden="1" w:unhideWhenUsed="1"/>
+    <w:lsdException w:name="Default Paragraph Font" w:semiHidden="1" w:uiPriority="1" w:unhideWhenUsed="1"/>
+    <w:lsdException w:name="Body Text" w:semiHidden="1" w:unhideWhenUsed="1"/>
+    <w:lsdException w:name="Body Text Indent" w:semiHidden="1" w:unhideWhenUsed="1"/>
+    <w:lsdException w:name="List Continue" w:semiHidden="1" w:unhideWhenUsed="1"/>
+    <w:lsdException w:name="List Continue 2" w:semiHidden="1" w:unhideWhenUsed="1"/>
+    <w:lsdException w:name="List Continue 3" w:semiHidden="1" w:unhideWhenUsed="1"/>
+    <w:lsdException w:name="List Continue 4" w:semiHidden="1" w:unhideWhenUsed="1"/>
+    <w:lsdException w:name="List Continue 5" w:semiHidden="1" w:unhideWhenUsed="1"/>
+    <w:lsdException w:name="Message Header" w:semiHidden="1" w:unhideWhenUsed="1"/>
+    <w:lsdException w:name="Subtitle" w:uiPriority="11" w:qFormat="1"/>
+    <w:lsdException w:name="Salutation" w:semiHidden="1" w:unhideWhenUsed="1"/>
+    <w:lsdException w:name="Date" w:semiHidden="1" w:unhideWhenUsed="1"/>
+    <w:lsdException w:name="Body Text First Indent" w:semiHidden="1" w:unhideWhenUsed="1"/>
+    <w:lsdException w:name="Body Text First Indent 2" w:semiHidden="1" w:unhideWhenUsed="1"/>
+    <w:lsdException w:name="Note Heading" w:semiHidden="1" w:unhideWhenUsed="1"/>
+    <w:lsdException w:name="Body Text 2" w:semiHidden="1" w:unhideWhenUsed="1"/>
+    <w:lsdException w:name="Body Text 3" w:semiHidden="1" w:unhideWhenUsed="1"/>
+    <w:lsdException w:name="Body Text Indent 2" w:semiHidden="1" w:unhideWhenUsed="1"/>
+    <w:lsdException w:name="Body Text Indent 3" w:semiHidden="1" w:unhideWhenUsed="1"/>
+    <w:lsdException w:name="Block Text" w:semiHidden="1" w:unhideWhenUsed="1"/>
+    <w:lsdException w:name="Hyperlink" w:semiHidden="1" w:unhideWhenUsed="1"/>
+    <w:lsdException w:name="FollowedHyperlink" w:semiHidden="1" w:unhideWhenUsed="1"/>
+    <w:lsdException w:name="Strong" w:uiPriority="22" w:qFormat="1"/>
+    <w:lsdException w:name="Emphasis" w:uiPriority="20" w:qFormat="1"/>
+    <w:lsdException w:name="Document Map" w:semiHidden="1" w:unhideWhenUsed="1"/>
+    <w:lsdException w:name="Plain Text" w:semiHidden="1" w:unhideWhenUsed="1"/>
+    <w:lsdException w:name="E-mail Signature" w:semiHidden="1" w:unhideWhenUsed="1"/>
+    <w:lsdException w:name="HTML Top of Form" w:semiHidden="1" w:unhideWhenUsed="1"/>
+    <w:lsdException w:name="HTML Bottom of Form" w:semiHidden="1" w:unhideWhenUsed="1"/>
+    <w:lsdException w:name="Normal (Web)" w:semiHidden="1" w:unhideWhenUsed="1"/>
+    <w:lsdException w:name="HTML Acronym" w:semiHidden="1" w:unhideWhenUsed="1"/>
+    <w:lsdException w:name="HTML Address" w:semiHidden="1" w:unhideWhenUsed="1"/>
+    <w:lsdException w:name="HTML Cite" w:semiHidden="1" w:unhideWhenUsed="1"/>
+    <w:lsdException w:name="HTML Code" w:semiHidden="1" w:unhideWhenUsed="1"/>
+    <w:lsdException w:name="HTML Definition" w:semiHidden="1" w:unhideWhenUsed="1"/>
+    <w:lsdException w:name="HTML Keyboard" w:semiHidden="1" w:unhideWhenUsed="1"/>
+    <w:lsdException w:name="HTML Preformatted" w:semiHidden="1" w:unhideWhenUsed="1"/>
+    <w:lsdException w:name="HTML Sample" w:semiHidden="1" w:unhideWhenUsed="1"/>
+    <w:lsdException w:name="HTML Typewriter" w:semiHidden="1" w:unhideWhenUsed="1"/>
+    <w:lsdException w:name="HTML Variable" w:semiHidden="1" w:unhideWhenUsed="1"/>
+    <w:lsdException w:name="Normal Table" w:semiHidden="1" w:unhideWhenUsed="1"/>
+    <w:lsdException w:name="annotation subject" w:semiHidden="1" w:unhideWhenUsed="1"/>
+    <w:lsdException w:name="No List" w:semiHidden="1" w:unhideWhenUsed="1"/>
+    <w:lsdException w:name="Outline List 1" w:semiHidden="1" w:unhideWhenUsed="1"/>
+    <w:lsdException w:name="Outline List 2" w:semiHidden="1" w:unhideWhenUsed="1"/>
+    <w:lsdException w:name="Outline List 3" w:semiHidden="1" w:unhideWhenUsed="1"/>
+    <w:lsdException w:name="Table Simple 1" w:semiHidden="1" w:unhideWhenUsed="1"/>
+    <w:lsdException w:name="Table Simple 2" w:semiHidden="1" w:unhideWhenUsed="1"/>
+    <w:lsdException w:name="Table Simple 3" w:semiHidden="1" w:unhideWhenUsed="1"/>
+    <w:lsdException w:name="Table Classic 1" w:semiHidden="1" w:unhideWhenUsed="1"/>
+    <w:lsdException w:name="Table Classic 2" w:semiHidden="1" w:unhideWhenUsed="1"/>
+    <w:lsdException w:name="Table Classic 3" w:semiHidden="1" w:unhideWhenUsed="1"/>
+    <w:lsdException w:name="Table Classic 4" w:semiHidden="1" w:unhideWhenUsed="1"/>
+    <w:lsdException w:name="Table Colorful 1" w:semiHidden="1" w:unhideWhenUsed="1"/>
+    <w:lsdException w:name="Table Colorful 2" w:semiHidden="1" w:unhideWhenUsed="1"/>
+    <w:lsdException w:name="Table Colorful 3" w:semiHidden="1" w:unhideWhenUsed="1"/>
+    <w:lsdException w:name="Table Columns 1" w:semiHidden="1" w:unhideWhenUsed="1"/>
+    <w:lsdException w:name="Table Columns 2" w:semiHidden="1" w:unhideWhenUsed="1"/>
+    <w:lsdException w:name="Table Columns 3" w:semiHidden="1" w:unhideWhenUsed="1"/>
+    <w:lsdException w:name="Table Columns 4" w:semiHidden="1" w:unhideWhenUsed="1"/>
+    <w:lsdException w:name="Table Columns 5" w:semiHidden="1" w:unhideWhenUsed="1"/>
+    <w:lsdException w:name="Table Grid 1" w:semiHidden="1" w:unhideWhenUsed="1"/>
+    <w:lsdException w:name="Table Grid 2" w:semiHidden="1" w:unhideWhenUsed="1"/>
+    <w:lsdException w:name="Table Grid 3" w:semiHidden="1" w:unhideWhenUsed="1"/>
+    <w:lsdException w:name="Table Grid 4" w:semiHidden="1" w:unhideWhenUsed="1"/>
+    <w:lsdException w:name="Table Grid 5" w:semiHidden="1" w:unhideWhenUsed="1"/>
+    <w:lsdException w:name="Table Grid 6" w:semiHidden="1" w:unhideWhenUsed="1"/>
+    <w:lsdException w:name="Table Grid 7" w:semiHidden="1" w:unhideWhenUsed="1"/>
+    <w:lsdException w:name="Table Grid 8" w:semiHidden="1" w:unhideWhenUsed="1"/>
+    <w:lsdException w:name="Table List 1" w:semiHidden="1" w:unhideWhenUsed="1"/>
+    <w:lsdException w:name="Table List 2" w:semiHidden="1" w:unhideWhenUsed="1"/>
+    <w:lsdException w:name="Table List 3" w:semiHidden="1" w:unhideWhenUsed="1"/>
+    <w:lsdException w:name="Table List 4" w:semiHidden="1" w:unhideWhenUsed="1"/>
+    <w:lsdException w:name="Table List 5" w:semiHidden="1" w:unhideWhenUsed="1"/>
+    <w:lsdException w:name="Table List 6" w:semiHidden="1" w:unhideWhenUsed="1"/>
+    <w:lsdException w:name="Table List 7" w:semiHidden="1" w:unhideWhenUsed="1"/>
+    <w:lsdException w:name="Table List 8" w:semiHidden="1" w:unhideWhenUsed="1"/>
+    <w:lsdException w:name="Table 3D effects 1" w:semiHidden="1" w:unhideWhenUsed="1"/>
+    <w:lsdException w:name="Table 3D effects 2" w:semiHidden="1" w:unhideWhenUsed="1"/>
+    <w:lsdException w:name="Table 3D effects 3" w:semiHidden="1" w:unhideWhenUsed="1"/>
+    <w:lsdException w:name="Table Contemporary" w:semiHidden="1" w:unhideWhenUsed="1"/>
+    <w:lsdException w:name="Table Elegant" w:semiHidden="1" w:unhideWhenUsed="1"/>
+    <w:lsdException w:name="Table Professional" w:semiHidden="1" w:unhideWhenUsed="1"/>
+    <w:lsdException w:name="Table Subtle 1" w:semiHidden="1" w:unhideWhenUsed="1"/>
+    <w:lsdException w:name="Table Subtle 2" w:semiHidden="1" w:unhideWhenUsed="1"/>
+    <w:lsdException w:name="Table Web 1" w:semiHidden="1" w:unhideWhenUsed="1"/>
+    <w:lsdException w:name="Table Web 2" w:semiHidden="1" w:unhideWhenUsed="1"/>
+    <w:lsdException w:name="Table Web 3" w:semiHidden="1" w:unhideWhenUsed="1"/>
+    <w:lsdException w:name="Balloon Text" w:semiHidden="1" w:unhideWhenUsed="1"/>
+    <w:lsdException w:name="Table Grid" w:uiPriority="39"/>
+    <w:lsdException w:name="Table Theme" w:semiHidden="1" w:unhideWhenUsed="1"/>
+    <w:lsdException w:name="Placeholder Text" w:semiHidden="1"/>
+    <w:lsdException w:name="No Spacing" w:uiPriority="1" w:qFormat="1"/>
+    <w:lsdException w:name="Light Shading" w:uiPriority="60"/>
+    <w:lsdException w:name="Light List" w:uiPriority="61"/>
+    <w:lsdException w:name="Light Grid" w:uiPriority="62"/>
+    <w:lsdException w:name="Medium Shading 1" w:uiPriority="63"/>
+    <w:lsdException w:name="Medium Shading 2" w:uiPriority="64"/>
+    <w:lsdException w:name="Medium List 1" w:uiPriority="65"/>
+    <w:lsdException w:name="Medium List 2" w:uiPriority="66"/>
+    <w:lsdException w:name="Medium Grid 1" w:uiPriority="67"/>
+    <w:lsdException w:name="Medium Grid 2" w:uiPriority="68"/>
+    <w:lsdException w:name="Medium Grid 3" w:uiPriority="69"/>
+    <w:lsdException w:name="Dark List" w:uiPriority="70"/>
+    <w:lsdException w:name="Colorful Shading" w:uiPriority="71"/>
+    <w:lsdException w:name="Colorful List" w:uiPriority="72"/>
+    <w:lsdException w:name="Colorful Grid" w:uiPriority="73"/>
+    <w:lsdException w:name="Light Shading Accent 1" w:uiPriority="60"/>
+    <w:lsdException w:name="Light List Accent 1" w:uiPriority="61"/>
+    <w:lsdException w:name="Light Grid Accent 1" w:uiPriority="62"/>
+    <w:lsdException w:name="Medium Shading 1 Accent 1" w:uiPriority="63"/>
+    <w:lsdException w:name="Medium Shading 2 Accent 1" w:uiPriority="64"/>
+    <w:lsdException w:name="Medium List 1 Accent 1" w:uiPriority="65"/>
+    <w:lsdException w:name="Revision" w:semiHidden="1"/>
+    <w:lsdException w:name="List Paragraph" w:uiPriority="34" w:qFormat="1"/>
+    <w:lsdException w:name="Quote" w:uiPriority="29" w:qFormat="1"/>
+    <w:lsdException w:name="Intense Quote" w:uiPriority="30" w:qFormat="1"/>
+    <w:lsdException w:name="Medium List 2 Accent 1" w:uiPriority="66"/>
+    <w:lsdException w:name="Medium Grid 1 Accent 1" w:uiPriority="67"/>
+    <w:lsdException w:name="Medium Grid 2 Accent 1" w:uiPriority="68"/>
+    <w:lsdException w:name="Medium Grid 3 Accent 1" w:uiPriority="69"/>
+    <w:lsdException w:name="Dark List Accent 1" w:uiPriority="70"/>
+    <w:lsdException w:name="Colorful Shading Accent 1" w:uiPriority="71"/>
+    <w:lsdException w:name="Colorful List Accent 1" w:uiPriority="72"/>
+    <w:lsdException w:name="Colorful Grid Accent 1" w:uiPriority="73"/>
+    <w:lsdException w:name="Light Shading Accent 2" w:uiPriority="60"/>
+    <w:lsdException w:name="Light List Accent 2" w:uiPriority="61"/>
+    <w:lsdException w:name="Light Grid Accent 2" w:uiPriority="62"/>
+    <w:lsdException w:name="Medium Shading 1 Accent 2" w:uiPriority="63"/>
+    <w:lsdException w:name="Medium Shading 2 Accent 2" w:uiPriority="64"/>
+    <w:lsdException w:name="Medium List 1 Accent 2" w:uiPriority="65"/>
+    <w:lsdException w:name="Medium List 2 Accent 2" w:uiPriority="66"/>
+    <w:lsdException w:name="Medium Grid 1 Accent 2" w:uiPriority="67"/>
+    <w:lsdException w:name="Medium Grid 2 Accent 2" w:uiPriority="68"/>
+    <w:lsdException w:name="Medium Grid 3 Accent 2" w:uiPriority="69"/>
+    <w:lsdException w:name="Dark List Accent 2" w:uiPriority="70"/>
+    <w:lsdException w:name="Colorful Shading Accent 2" w:uiPriority="71"/>
+    <w:lsdException w:name="Colorful List Accent 2" w:uiPriority="72"/>
+    <w:lsdException w:name="Colorful Grid Accent 2" w:uiPriority="73"/>
+    <w:lsdException w:name="Light Shading Accent 3" w:uiPriority="60"/>
+    <w:lsdException w:name="Light List Accent 3" w:uiPriority="61"/>
+    <w:lsdException w:name="Light Grid Accent 3" w:uiPriority="62"/>
+    <w:lsdException w:name="Medium Shading 1 Accent 3" w:uiPriority="63"/>
+    <w:lsdException w:name="Medium Shading 2 Accent 3" w:uiPriority="64"/>
+    <w:lsdException w:name="Medium List 1 Accent 3" w:uiPriority="65"/>
+    <w:lsdException w:name="Medium List 2 Accent 3" w:uiPriority="66"/>
+    <w:lsdException w:name="Medium Grid 1 Accent 3" w:uiPriority="67"/>
+    <w:lsdException w:name="Medium Grid 2 Accent 3" w:uiPriority="68"/>
+    <w:lsdException w:name="Medium Grid 3 Accent 3" w:uiPriority="69"/>
+    <w:lsdException w:name="Dark List Accent 3" w:uiPriority="70"/>
+    <w:lsdException w:name="Colorful Shading Accent 3" w:uiPriority="71"/>
+    <w:lsdException w:name="Colorful List Accent 3" w:uiPriority="72"/>
+    <w:lsdException w:name="Colorful Grid Accent 3" w:uiPriority="73"/>
+    <w:lsdException w:name="Light Shading Accent 4" w:uiPriority="60"/>
+    <w:lsdException w:name="Light List Accent 4" w:uiPriority="61"/>
+    <w:lsdException w:name="Light Grid Accent 4" w:uiPriority="62"/>
+    <w:lsdException w:name="Medium Shading 1 Accent 4" w:uiPriority="63"/>
+    <w:lsdException w:name="Medium Shading 2 Accent 4" w:uiPriority="64"/>
+    <w:lsdException w:name="Medium List 1 Accent 4" w:uiPriority="65"/>
+    <w:lsdException w:name="Medium List 2 Accent 4" w:uiPriority="66"/>
+    <w:lsdException w:name="Medium Grid 1 Accent 4" w:uiPriority="67"/>
+    <w:lsdException w:name="Medium Grid 2 Accent 4" w:uiPriority="68"/>
+    <w:lsdException w:name="Medium Grid 3 Accent 4" w:uiPriority="69"/>
+    <w:lsdException w:name="Dark List Accent 4" w:uiPriority="70"/>
+    <w:lsdException w:name="Colorful Shading Accent 4" w:uiPriority="71"/>
+    <w:lsdException w:name="Colorful List Accent 4" w:uiPriority="72"/>
+    <w:lsdException w:name="Colorful Grid Accent 4" w:uiPriority="73"/>
+    <w:lsdException w:name="Light Shading Accent 5" w:uiPriority="60"/>
+    <w:lsdException w:name="Light List Accent 5" w:uiPriority="61"/>
+    <w:lsdException w:name="Light Grid Accent 5" w:uiPriority="62"/>
+    <w:lsdException w:name="Medium Shading 1 Accent 5" w:uiPriority="63"/>
+    <w:lsdException w:name="Medium Shading 2 Accent 5" w:uiPriority="64"/>
+    <w:lsdException w:name="Medium List 1 Accent 5" w:uiPriority="65"/>
+    <w:lsdException w:name="Medium List 2 Accent 5" w:uiPriority="66"/>
+    <w:lsdException w:name="Medium Grid 1 Accent 5" w:uiPriority="67"/>
+    <w:lsdException w:name="Medium Grid 2 Accent 5" w:uiPriority="68"/>
+    <w:lsdException w:name="Medium Grid 3 Accent 5" w:uiPriority="69"/>
+    <w:lsdException w:name="Dark List Accent 5" w:uiPriority="70"/>
+    <w:lsdException w:name="Colorful Shading Accent 5" w:uiPriority="71"/>
+    <w:lsdException w:name="Colorful List Accent 5" w:uiPriority="72"/>
+    <w:lsdException w:name="Colorful Grid Accent 5" w:uiPriority="73"/>
+    <w:lsdException w:name="Light Shading Accent 6" w:uiPriority="60"/>
+    <w:lsdException w:name="Light List Accent 6" w:uiPriority="61"/>
+    <w:lsdException w:name="Light Grid Accent 6" w:uiPriority="62"/>
+    <w:lsdException w:name="Medium Shading 1 Accent 6" w:uiPriority="63"/>
+    <w:lsdException w:name="Medium Shading 2 Accent 6" w:uiPriority="64"/>
+    <w:lsdException w:name="Medium List 1 Accent 6" w:uiPriority="65"/>
+    <w:lsdException w:name="Medium List 2 Accent 6" w:uiPriority="66"/>
+    <w:lsdException w:name="Medium Grid 1 Accent 6" w:uiPriority="67"/>
+    <w:lsdException w:name="Medium Grid 2 Accent 6" w:uiPriority="68"/>
+    <w:lsdException w:name="Medium Grid 3 Accent 6" w:uiPriority="69"/>
+    <w:lsdException w:name="Dark List Accent 6" w:uiPriority="70"/>
+    <w:lsdException w:name="Colorful Shading Accent 6" w:uiPriority="71"/>
+    <w:lsdException w:name="Colorful List Accent 6" w:uiPriority="72"/>
+    <w:lsdException w:name="Colorful Grid Accent 6" w:uiPriority="73"/>
+    <w:lsdException w:name="Subtle Emphasis" w:uiPriority="19" w:qFormat="1"/>
+    <w:lsdException w:name="Intense Emphasis" w:uiPriority="21" w:qFormat="1"/>
+    <w:lsdException w:name="Subtle Reference" w:uiPriority="31" w:qFormat="1"/>
+    <w:lsdException w:name="Intense Reference" w:uiPriority="32" w:qFormat="1"/>
+    <w:lsdException w:name="Book Title" w:uiPriority="33" w:qFormat="1"/>
+    <w:lsdException w:name="Bibliography" w:semiHidden="1" w:uiPriority="37" w:unhideWhenUsed="1"/>
+    <w:lsdException w:name="TOC Heading" w:semiHidden="1" w:uiPriority="39" w:unhideWhenUsed="1" w:qFormat="1"/>
+    <w:lsdException w:name="Plain Table 1" w:uiPriority="41"/>
+    <w:lsdException w:name="Plain Table 2" w:uiPriority="42"/>
+    <w:lsdException w:name="Plain Table 3" w:uiPriority="43"/>
+    <w:lsdException w:name="Plain Table 4" w:uiPriority="44"/>
+    <w:lsdException w:name="Plain Table 5" w:uiPriority="45"/>
+    <w:lsdException w:name="Grid Table Light" w:uiPriority="40"/>
+    <w:lsdException w:name="Grid Table 1 Light" w:uiPriority="46"/>
+    <w:lsdException w:name="Grid Table 2" w:uiPriority="47"/>
+    <w:lsdException w:name="Grid Table 3" w:uiPriority="48"/>
+    <w:lsdException w:name="Grid Table 4" w:uiPriority="49"/>
+    <w:lsdException w:name="Grid Table 5 Dark" w:uiPriority="50"/>
+    <w:lsdException w:name="Grid Table 6 Colorful" w:uiPriority="51"/>
+    <w:lsdException w:name="Grid Table 7 Colorful" w:uiPriority="52"/>
+    <w:lsdException w:name="Grid Table 1 Light Accent 1" w:uiPriority="46"/>
+    <w:lsdException w:name="Grid Table 2 Accent 1" w:uiPriority="47"/>
+    <w:lsdException w:name="Grid Table 3 Accent 1" w:uiPriority="48"/>
+    <w:lsdException w:name="Grid Table 4 Accent 1" w:uiPriority="49"/>
+    <w:lsdException w:name="Grid Table 5 Dark Accent 1" w:uiPriority="50"/>
+    <w:lsdException w:name="Grid Table 6 Colorful Accent 1" w:uiPriority="51"/>
+    <w:lsdException w:name="Grid Table 7 Colorful Accent 1" w:uiPriority="52"/>
+    <w:lsdException w:name="Grid Table 1 Light Accent 2" w:uiPriority="46"/>
+    <w:lsdException w:name="Grid Table 2 Accent 2" w:uiPriority="47"/>
+    <w:lsdException w:name="Grid Table 3 Accent 2" w:uiPriority="48"/>
+    <w:lsdException w:name="Grid Table 4 Accent 2" w:uiPriority="49"/>
+    <w:lsdException w:name="Grid Table 5 Dark Accent 2" w:uiPriority="50"/>
+    <w:lsdException w:name="Grid Table 6 Colorful Accent 2" w:uiPriority="51"/>
+    <w:lsdException w:name="Grid Table 7 Colorful Accent 2" w:uiPriority="52"/>
+    <w:lsdException w:name="Grid Table 1 Light Accent 3" w:uiPriority="46"/>
+    <w:lsdException w:name="Grid Table 2 Accent 3" w:uiPriority="47"/>
+    <w:lsdException w:name="Grid Table 3 Accent 3" w:uiPriority="48"/>
+    <w:lsdException w:name="Grid Table 4 Accent 3" w:uiPriority="49"/>
+    <w:lsdException w:name="Grid Table 5 Dark Accent 3" w:uiPriority="50"/>
+    <w:lsdException w:name="Grid Table 6 Colorful Accent 3" w:uiPriority="51"/>
+    <w:lsdException w:name="Grid Table 7 Colorful Accent 3" w:uiPriority="52"/>
+    <w:lsdException w:name="Grid Table 1 Light Accent 4" w:uiPriority="46"/>
+    <w:lsdException w:name="Grid Table 2 Accent 4" w:uiPriority="47"/>
+    <w:lsdException w:name="Grid Table 3 Accent 4" w:uiPriority="48"/>
+    <w:lsdException w:name="Grid Table 4 Accent 4" w:uiPriority="49"/>
+    <w:lsdException w:name="Grid Table 5 Dark Accent 4" w:uiPriority="50"/>
+    <w:lsdException w:name="Grid Table 6 Colorful Accent 4" w:uiPriority="51"/>
+    <w:lsdException w:name="Grid Table 7 Colorful Accent 4" w:uiPriority="52"/>
+    <w:lsdException w:name="Grid Table 1 Light Accent 5" w:uiPriority="46"/>
+    <w:lsdException w:name="Grid Table 2 Accent 5" w:uiPriority="47"/>
+    <w:lsdException w:name="Grid Table 3 Accent 5" w:uiPriority="48"/>
+    <w:lsdException w:name="Grid Table 4 Accent 5" w:uiPriority="49"/>
+    <w:lsdException w:name="Grid Table 5 Dark Accent 5" w:uiPriority="50"/>
+    <w:lsdException w:name="Grid Table 6 Colorful Accent 5" w:uiPriority="51"/>
+    <w:lsdException w:name="Grid Table 7 Colorful Accent 5" w:uiPriority="52"/>
+    <w:lsdException w:name="Grid Table 1 Light Accent 6" w:uiPriority="46"/>
+    <w:lsdException w:name="Grid Table 2 Accent 6" w:uiPriority="47"/>
+    <w:lsdException w:name="Grid Table 3 Accent 6" w:uiPriority="48"/>
+    <w:lsdException w:name="Grid Table 4 Accent 6" w:uiPriority="49"/>
+    <w:lsdException w:name="Grid Table 5 Dark Accent 6" w:uiPriority="50"/>
+    <w:lsdException w:name="Grid Table 6 Colorful Accent 6" w:uiPriority="51"/>
+    <w:lsdException w:name="Grid Table 7 Colorful Accent 6" w:uiPriority="52"/>
+    <w:lsdException w:name="List Table 1 Light" w:uiPriority="46"/>
+    <w:lsdException w:name="List Table 2" w:uiPriority="47"/>
+    <w:lsdException w:name="List Table 3" w:uiPriority="48"/>
+    <w:lsdException w:name="List Table 4" w:uiPriority="49"/>
+    <w:lsdException w:name="List Table 5 Dark" w:uiPriority="50"/>
+    <w:lsdException w:name="List Table 6 Colorful" w:uiPriority="51"/>
+    <w:lsdException w:name="List Table 7 Colorful" w:uiPriority="52"/>
+    <w:lsdException w:name="List Table 1 Light Accent 1" w:uiPriority="46"/>
+    <w:lsdException w:name="List Table 2 Accent 1" w:uiPriority="47"/>
+    <w:lsdException w:name="List Table 3 Accent 1" w:uiPriority="48"/>
+    <w:lsdException w:name="List Table 4 Accent 1" w:uiPriority="49"/>
+    <w:lsdException w:name="List Table 5 Dark Accent 1" w:uiPriority="50"/>
+    <w:lsdException w:name="List Table 6 Colorful Accent 1" w:uiPriority="51"/>
+    <w:lsdException w:name="List Table 7 Colorful Accent 1" w:uiPriority="52"/>
+    <w:lsdException w:name="List Table 1 Light Accent 2" w:uiPriority="46"/>
+    <w:lsdException w:name="List Table 2 Accent 2" w:uiPriority="47"/>
+    <w:lsdException w:name="List Table 3 Accent 2" w:uiPriority="48"/>
+    <w:lsdException w:name="List Table 4 Accent 2" w:uiPriority="49"/>
+    <w:lsdException w:name="List Table 5 Dark Accent 2" w:uiPriority="50"/>
+    <w:lsdException w:name="List Table 6 Colorful Accent 2" w:uiPriority="51"/>
+    <w:lsdException w:name="List Table 7 Colorful Accent 2" w:uiPriority="52"/>
+    <w:lsdException w:name="List Table 1 Light Accent 3" w:uiPriority="46"/>
+    <w:lsdException w:name="List Table 2 Accent 3" w:uiPriority="47"/>
+    <w:lsdException w:name="List Table 3 Accent 3" w:uiPriority="48"/>
+    <w:lsdException w:name="List Table 4 Accent 3" w:uiPriority="49"/>
+    <w:lsdException w:name="List Table 5 Dark Accent 3" w:uiPriority="50"/>
+    <w:lsdException w:name="List Table 6 Colorful Accent 3" w:uiPriority="51"/>
+    <w:lsdException w:name="List Table 7 Colorful Accent 3" w:uiPriority="52"/>
+    <w:lsdException w:name="List Table 1 Light Accent 4" w:uiPriority="46"/>
+    <w:lsdException w:name="List Table 2 Accent 4" w:uiPriority="47"/>
+    <w:lsdException w:name="List Table 3 Accent 4" w:uiPriority="48"/>
+    <w:lsdException w:name="List Table 4 Accent 4" w:uiPriority="49"/>
+    <w:lsdException w:name="List Table 5 Dark Accent 4" w:uiPriority="50"/>
+    <w:lsdException w:name="List Table 6 Colorful Accent 4" w:uiPriority="51"/>
+    <w:lsdException w:name="List Table 7 Colorful Accent 4" w:uiPriority="52"/>
+    <w:lsdException w:name="List Table 1 Light Accent 5" w:uiPriority="46"/>
+    <w:lsdException w:name="List Table 2 Accent 5" w:uiPriority="47"/>
+    <w:lsdException w:name="List Table 3 Accent 5" w:uiPriority="48"/>
+    <w:lsdException w:name="List Table 4 Accent 5" w:uiPriority="49"/>
+    <w:lsdException w:name="List Table 5 Dark Accent 5" w:uiPriority="50"/>
+    <w:lsdException w:name="List Table 6 Colorful Accent 5" w:uiPriority="51"/>
+    <w:lsdException w:name="List Table 7 Colorful Accent 5" w:uiPriority="52"/>
+    <w:lsdException w:name="List Table 1 Light Accent 6" w:uiPriority="46"/>
+    <w:lsdException w:name="List Table 2 Accent 6" w:uiPriority="47"/>
+    <w:lsdException w:name="List Table 3 Accent 6" w:uiPriority="48"/>
+    <w:lsdException w:name="List Table 4 Accent 6" w:uiPriority="49"/>
+    <w:lsdException w:name="List Table 5 Dark Accent 6" w:uiPriority="50"/>
+    <w:lsdException w:name="List Table 6 Colorful Accent 6" w:uiPriority="51"/>
+    <w:lsdException w:name="List Table 7 Colorful Accent 6" w:uiPriority="52"/>
+    <w:lsdException w:name="Mention" w:semiHidden="1" w:unhideWhenUsed="1"/>
+    <w:lsdException w:name="Smart Hyperlink" w:semiHidden="1" w:unhideWhenUsed="1"/>
+    <w:lsdException w:name="Hashtag" w:semiHidden="1" w:unhideWhenUsed="1"/>
+    <w:lsdException w:name="Unresolved Mention" w:semiHidden="1" w:unhideWhenUsed="1"/>
+    <w:lsdException w:name="Smart Link" w:semiHidden="1" w:unhideWhenUsed="1"/>
+  </w:latentStyles>
+  <w:style w:type="paragraph" w:default="1" w:styleId="Normal">
+    <w:name w:val="Normal"/>
+    <w:qFormat/>
+  </w:style>
+  <w:style w:type="character" w:default="1" w:styleId="DefaultParagraphFont">
+    <w:name w:val="Default Paragraph Font"/>
+    <w:uiPriority w:val="1"/>
+    <w:semiHidden/>
+    <w:unhideWhenUsed/>
+  </w:style>
+  <w:style w:type="table" w:default="1" w:styleId="TableNormal">
+    <w:name w:val="Normal Table"/>
+    <w:uiPriority w:val="99"/>
+    <w:semiHidden/>
+    <w:unhideWhenUsed/>
+    <w:tblPr>
+      <w:tblInd w:w="0" w:type="dxa"/>
+      <w:tblCellMar>
+        <w:top w:w="0" w:type="dxa"/>
+        <w:left w:w="108" w:type="dxa"/>
+        <w:bottom w:w="0" w:type="dxa"/>
+        <w:right w:w="108" w:type="dxa"/>
+      </w:tblCellMar>
+    </w:tblPr>
+  </w:style>
+  <w:style w:type="numbering" w:default="1" w:styleId="NoList">
+    <w:name w:val="No List"/>
+    <w:uiPriority w:val="99"/>
+    <w:semiHidden/>
+    <w:unhideWhenUsed/>
+  </w:style>
+  <w:style w:type="paragraph" w:customStyle="1" w:styleId="0A6791EFB5134153AD6173A6709E8B7D">
+    <w:name w:val="0A6791EFB5134153AD6173A6709E8B7D"/>
+    <w:rsid w:val="004C4F8C"/>
+  </w:style>
+  <w:style w:type="paragraph" w:customStyle="1" w:styleId="25CC0DA56D934A31BA8811135B2CCED6">
+    <w:name w:val="25CC0DA56D934A31BA8811135B2CCED6"/>
+    <w:rsid w:val="004C4F8C"/>
+  </w:style>
+  <w:style w:type="paragraph" w:customStyle="1" w:styleId="F9668C35C2F44C29A99F4BE3F379EE7F">
+    <w:name w:val="F9668C35C2F44C29A99F4BE3F379EE7F"/>
+    <w:rsid w:val="004C4F8C"/>
+  </w:style>
+  <w:style w:type="paragraph" w:customStyle="1" w:styleId="CF5B1F32AAFB4C8C9B6D6F1B6EDAF696">
+    <w:name w:val="CF5B1F32AAFB4C8C9B6D6F1B6EDAF696"/>
+    <w:rsid w:val="004C4F8C"/>
+  </w:style>
+  <w:style w:type="paragraph" w:customStyle="1" w:styleId="8872CCC9CF53455F8089E07D3BFA2D0A">
+    <w:name w:val="8872CCC9CF53455F8089E07D3BFA2D0A"/>
+    <w:rsid w:val="004C4F8C"/>
+  </w:style>
+  <w:style w:type="paragraph" w:customStyle="1" w:styleId="E4B3342FB1B64E75A28E3F1FED079626">
+    <w:name w:val="E4B3342FB1B64E75A28E3F1FED079626"/>
+    <w:rsid w:val="004C4F8C"/>
+  </w:style>
+</w:styles>
+</file>
+
+<file path=word/glossary/webSettings.xml><?xml version="1.0" encoding="utf-8"?>
+<w:webSettings xmlns:mc="http://schemas.openxmlformats.org/markup-compatibility/2006" xmlns:r="http://schemas.openxmlformats.org/officeDocument/2006/relationships" xmlns:w="http://schemas.openxmlformats.org/wordprocessingml/2006/main" xmlns:w14="http://schemas.microsoft.com/office/word/2010/wordml" xmlns:w15="http://schemas.microsoft.com/office/word/2012/wordml" xmlns:w16cex="http://schemas.microsoft.com/office/word/2018/wordml/cex" xmlns:w16cid="http://schemas.microsoft.com/office/word/2016/wordml/cid" xmlns:w16="http://schemas.microsoft.com/office/word/2018/wordml" xmlns:w16du="http://schemas.microsoft.com/office/word/2023/wordml/word16du" xmlns:w16sdtdh="http://schemas.microsoft.com/office/word/2020/wordml/sdtdatahash" xmlns:w16se="http://schemas.microsoft.com/office/word/2015/wordml/symex" mc:Ignorable="w14 w15 w16se w16cid w16 w16cex w16sdtdh w16du">
+  <w:optimizeForBrowser/>
+  <w:allowPNG/>
+</w:webSettings>
 </file>
 
 <file path=word/theme/theme1.xml><?xml version="1.0" encoding="utf-8"?>

</xml_diff>

<commit_message>
Document work, Stored Procedures for Customers, Tested FluentValidation Framework
</commit_message>
<xml_diff>
--- a/Software Architecture Overview.docx
+++ b/Software Architecture Overview.docx
@@ -1072,21 +1072,7 @@
                 <w:rStyle w:val="Hyperlink"/>
                 <w:noProof/>
               </w:rPr>
-              <w:t>Implementation of Depende</w:t>
-            </w:r>
-            <w:r>
-              <w:rPr>
-                <w:rStyle w:val="Hyperlink"/>
-                <w:noProof/>
-              </w:rPr>
-              <w:t>n</w:t>
-            </w:r>
-            <w:r>
-              <w:rPr>
-                <w:rStyle w:val="Hyperlink"/>
-                <w:noProof/>
-              </w:rPr>
-              <w:t>cy Injection and Centralising Form Navigation</w:t>
+              <w:t>Implementation of Dependency Injection and Centralising Form Navigation</w:t>
             </w:r>
             <w:r>
               <w:rPr>
@@ -2013,21 +1999,7 @@
         <w:rPr>
           <w:lang w:val="en-GB"/>
         </w:rPr>
-        <w:t xml:space="preserve">Layers are designed to handle specific responsibilities, such as presentation, business logic, or data access. This separation makes the system easier to understand, maintain, and extend (Bass, Clements, &amp; </w:t>
-      </w:r>
-      <w:proofErr w:type="spellStart"/>
-      <w:r>
-        <w:rPr>
-          <w:lang w:val="en-GB"/>
-        </w:rPr>
-        <w:t>Kazman</w:t>
-      </w:r>
-      <w:proofErr w:type="spellEnd"/>
-      <w:r>
-        <w:rPr>
-          <w:lang w:val="en-GB"/>
-        </w:rPr>
-        <w:t>, 2003).</w:t>
+        <w:t>Layers are designed to handle specific responsibilities, such as presentation, business logic, or data access. This separation makes the system easier to understand, maintain, and extend (Bass, Clements, &amp; Kazman, 2003).</w:t>
       </w:r>
     </w:p>
     <w:p>
@@ -2476,21 +2448,7 @@
         <w:rPr>
           <w:lang w:val="en-GB"/>
         </w:rPr>
-        <w:t xml:space="preserve">Bass, L., Clements, P., &amp; </w:t>
-      </w:r>
-      <w:proofErr w:type="spellStart"/>
-      <w:r>
-        <w:rPr>
-          <w:lang w:val="en-GB"/>
-        </w:rPr>
-        <w:t>Kazman</w:t>
-      </w:r>
-      <w:proofErr w:type="spellEnd"/>
-      <w:r>
-        <w:rPr>
-          <w:lang w:val="en-GB"/>
-        </w:rPr>
-        <w:t xml:space="preserve">, R. (2003). </w:t>
+        <w:t xml:space="preserve">Bass, L., Clements, P., &amp; Kazman, R. (2003). </w:t>
       </w:r>
       <w:r>
         <w:rPr>
@@ -2729,21 +2687,7 @@
         <w:rPr>
           <w:lang w:val="en-GB"/>
         </w:rPr>
-        <w:t xml:space="preserve">The pattern encapsulates the construction process, making the creation of complex objects more manageable and reducing the complexity in client code (Gamma, Helm, Johnson, &amp; </w:t>
-      </w:r>
-      <w:proofErr w:type="spellStart"/>
-      <w:r>
-        <w:rPr>
-          <w:lang w:val="en-GB"/>
-        </w:rPr>
-        <w:t>Vlissides</w:t>
-      </w:r>
-      <w:proofErr w:type="spellEnd"/>
-      <w:r>
-        <w:rPr>
-          <w:lang w:val="en-GB"/>
-        </w:rPr>
-        <w:t>, 1994).</w:t>
+        <w:t>The pattern encapsulates the construction process, making the creation of complex objects more manageable and reducing the complexity in client code (Gamma, Helm, Johnson, &amp; Vlissides, 1994).</w:t>
       </w:r>
     </w:p>
     <w:p>
@@ -3155,21 +3099,7 @@
         <w:rPr>
           <w:lang w:val="en-GB"/>
         </w:rPr>
-        <w:t xml:space="preserve">Gamma, E., Helm, R., Johnson, R., &amp; </w:t>
-      </w:r>
-      <w:proofErr w:type="spellStart"/>
-      <w:r>
-        <w:rPr>
-          <w:lang w:val="en-GB"/>
-        </w:rPr>
-        <w:t>Vlissides</w:t>
-      </w:r>
-      <w:proofErr w:type="spellEnd"/>
-      <w:r>
-        <w:rPr>
-          <w:lang w:val="en-GB"/>
-        </w:rPr>
-        <w:t xml:space="preserve">, J. (1994). </w:t>
+        <w:t xml:space="preserve">Gamma, E., Helm, R., Johnson, R., &amp; Vlissides, J. (1994). </w:t>
       </w:r>
       <w:r>
         <w:rPr>
@@ -3391,21 +3321,7 @@
         <w:rPr>
           <w:lang w:val="en-GB"/>
         </w:rPr>
-        <w:t xml:space="preserve">The Strategy pattern enables adding new strategies without modifying existing code, adhering to the principle of keeping code open for extension but closed for modification (Gamma, Helm, Johnson, &amp; </w:t>
-      </w:r>
-      <w:proofErr w:type="spellStart"/>
-      <w:r>
-        <w:rPr>
-          <w:lang w:val="en-GB"/>
-        </w:rPr>
-        <w:t>Vlissides</w:t>
-      </w:r>
-      <w:proofErr w:type="spellEnd"/>
-      <w:r>
-        <w:rPr>
-          <w:lang w:val="en-GB"/>
-        </w:rPr>
-        <w:t>, 1994).</w:t>
+        <w:t>The Strategy pattern enables adding new strategies without modifying existing code, adhering to the principle of keeping code open for extension but closed for modification (Gamma, Helm, Johnson, &amp; Vlissides, 1994).</w:t>
       </w:r>
     </w:p>
     <w:p>
@@ -3424,18 +3340,44 @@
           <w:bCs/>
           <w:lang w:val="en-GB"/>
         </w:rPr>
-        <w:t xml:space="preserve">Encapsulation of </w:t>
-      </w:r>
-      <w:proofErr w:type="spellStart"/>
+        <w:t>Encapsulation of Behavior</w:t>
+      </w:r>
+    </w:p>
+    <w:p>
+      <w:pPr>
+        <w:numPr>
+          <w:ilvl w:val="1"/>
+          <w:numId w:val="8"/>
+        </w:numPr>
+        <w:rPr>
+          <w:lang w:val="en-GB"/>
+        </w:rPr>
+      </w:pPr>
+      <w:r>
+        <w:rPr>
+          <w:lang w:val="en-GB"/>
+        </w:rPr>
+        <w:t>By encapsulating algorithms in separate classes, the pattern improves modularity and separates concerns, making code easier to maintain and test (Larman, 2004).</w:t>
+      </w:r>
+    </w:p>
+    <w:p>
+      <w:pPr>
+        <w:numPr>
+          <w:ilvl w:val="0"/>
+          <w:numId w:val="8"/>
+        </w:numPr>
+        <w:rPr>
+          <w:lang w:val="en-GB"/>
+        </w:rPr>
+      </w:pPr>
       <w:r>
         <w:rPr>
           <w:b/>
           <w:bCs/>
           <w:lang w:val="en-GB"/>
         </w:rPr>
-        <w:t>Behavior</w:t>
-      </w:r>
-      <w:proofErr w:type="spellEnd"/>
+        <w:t>Flexibility in Behavior Changes</w:t>
+      </w:r>
     </w:p>
     <w:p>
       <w:pPr>
@@ -3451,7 +3393,7 @@
         <w:rPr>
           <w:lang w:val="en-GB"/>
         </w:rPr>
-        <w:t>By encapsulating algorithms in separate classes, the pattern improves modularity and separates concerns, making code easier to maintain and test (Larman, 2004).</w:t>
+        <w:t>The ability to dynamically switch between different strategies at runtime provides significant flexibility in adapting to changing requirements (Fowler, 2002).</w:t>
       </w:r>
     </w:p>
     <w:p>
@@ -3470,25 +3412,80 @@
           <w:bCs/>
           <w:lang w:val="en-GB"/>
         </w:rPr>
-        <w:t xml:space="preserve">Flexibility in </w:t>
-      </w:r>
-      <w:proofErr w:type="spellStart"/>
+        <w:t>Simplifies Complex Conditional Logic</w:t>
+      </w:r>
+    </w:p>
+    <w:p>
+      <w:pPr>
+        <w:numPr>
+          <w:ilvl w:val="1"/>
+          <w:numId w:val="8"/>
+        </w:numPr>
+        <w:rPr>
+          <w:lang w:val="en-GB"/>
+        </w:rPr>
+      </w:pPr>
+      <w:r>
+        <w:rPr>
+          <w:lang w:val="en-GB"/>
+        </w:rPr>
+        <w:t>Replacing conditional statements with polymorphic strategy implementations reduces code complexity and improves readability (Martin, 2003).</w:t>
+      </w:r>
+    </w:p>
+    <w:p>
+      <w:pPr>
+        <w:numPr>
+          <w:ilvl w:val="0"/>
+          <w:numId w:val="8"/>
+        </w:numPr>
+        <w:rPr>
+          <w:lang w:val="en-GB"/>
+        </w:rPr>
+      </w:pPr>
       <w:r>
         <w:rPr>
           <w:b/>
           <w:bCs/>
           <w:lang w:val="en-GB"/>
         </w:rPr>
-        <w:t>Behavior</w:t>
-      </w:r>
-      <w:proofErr w:type="spellEnd"/>
+        <w:t>Encourages Reusability</w:t>
+      </w:r>
+    </w:p>
+    <w:p>
+      <w:pPr>
+        <w:numPr>
+          <w:ilvl w:val="1"/>
+          <w:numId w:val="8"/>
+        </w:numPr>
+        <w:rPr>
+          <w:lang w:val="en-GB"/>
+        </w:rPr>
+      </w:pPr>
+      <w:r>
+        <w:rPr>
+          <w:lang w:val="en-GB"/>
+        </w:rPr>
+        <w:t>Strategies can be reused across different contexts, reducing duplication and encouraging consistency in algorithm implementation (Evans, 2004).</w:t>
+      </w:r>
+    </w:p>
+    <w:p>
+      <w:pPr>
+        <w:numPr>
+          <w:ilvl w:val="0"/>
+          <w:numId w:val="8"/>
+        </w:numPr>
+        <w:rPr>
+          <w:lang w:val="en-GB"/>
+        </w:rPr>
+      </w:pPr>
       <w:r>
         <w:rPr>
           <w:b/>
           <w:bCs/>
           <w:lang w:val="en-GB"/>
         </w:rPr>
-        <w:t xml:space="preserve"> Changes</w:t>
+        <w:lastRenderedPageBreak/>
+        <w:t>Testability</w:t>
       </w:r>
     </w:p>
     <w:p>
@@ -3505,54 +3502,16 @@
         <w:rPr>
           <w:lang w:val="en-GB"/>
         </w:rPr>
-        <w:t>The ability to dynamically switch between different strategies at runtime provides significant flexibility in adapting to changing requirements (Fowler, 2002).</w:t>
-      </w:r>
-    </w:p>
-    <w:p>
-      <w:pPr>
-        <w:numPr>
-          <w:ilvl w:val="0"/>
-          <w:numId w:val="8"/>
-        </w:numPr>
-        <w:rPr>
-          <w:lang w:val="en-GB"/>
-        </w:rPr>
-      </w:pPr>
-      <w:r>
+        <w:t>Each strategy can be unit tested in isolation, ensuring reliability and making debugging easier (Beck, 2003).</w:t>
+      </w:r>
+    </w:p>
+    <w:p>
+      <w:pPr>
         <w:rPr>
           <w:b/>
           <w:bCs/>
           <w:lang w:val="en-GB"/>
         </w:rPr>
-        <w:t>Simplifies Complex Conditional Logic</w:t>
-      </w:r>
-    </w:p>
-    <w:p>
-      <w:pPr>
-        <w:numPr>
-          <w:ilvl w:val="1"/>
-          <w:numId w:val="8"/>
-        </w:numPr>
-        <w:rPr>
-          <w:lang w:val="en-GB"/>
-        </w:rPr>
-      </w:pPr>
-      <w:r>
-        <w:rPr>
-          <w:lang w:val="en-GB"/>
-        </w:rPr>
-        <w:t>Replacing conditional statements with polymorphic strategy implementations reduces code complexity and improves readability (Martin, 2003).</w:t>
-      </w:r>
-    </w:p>
-    <w:p>
-      <w:pPr>
-        <w:numPr>
-          <w:ilvl w:val="0"/>
-          <w:numId w:val="8"/>
-        </w:numPr>
-        <w:rPr>
-          <w:lang w:val="en-GB"/>
-        </w:rPr>
       </w:pPr>
       <w:r>
         <w:rPr>
@@ -3560,31 +3519,14 @@
           <w:bCs/>
           <w:lang w:val="en-GB"/>
         </w:rPr>
-        <w:t>Encourages Reusability</w:t>
-      </w:r>
-    </w:p>
-    <w:p>
-      <w:pPr>
-        <w:numPr>
-          <w:ilvl w:val="1"/>
-          <w:numId w:val="8"/>
-        </w:numPr>
-        <w:rPr>
-          <w:lang w:val="en-GB"/>
-        </w:rPr>
-      </w:pPr>
-      <w:r>
-        <w:rPr>
-          <w:lang w:val="en-GB"/>
-        </w:rPr>
-        <w:t>Strategies can be reused across different contexts, reducing duplication and encouraging consistency in algorithm implementation (Evans, 2004).</w:t>
+        <w:t>Cons</w:t>
       </w:r>
     </w:p>
     <w:p>
       <w:pPr>
         <w:numPr>
           <w:ilvl w:val="0"/>
-          <w:numId w:val="8"/>
+          <w:numId w:val="9"/>
         </w:numPr>
         <w:rPr>
           <w:lang w:val="en-GB"/>
@@ -3596,34 +3538,71 @@
           <w:bCs/>
           <w:lang w:val="en-GB"/>
         </w:rPr>
-        <w:lastRenderedPageBreak/>
-        <w:t>Testability</w:t>
+        <w:t>Increased Number of Classes</w:t>
       </w:r>
     </w:p>
     <w:p>
       <w:pPr>
         <w:numPr>
           <w:ilvl w:val="1"/>
-          <w:numId w:val="8"/>
-        </w:numPr>
-        <w:rPr>
-          <w:lang w:val="en-GB"/>
-        </w:rPr>
-      </w:pPr>
-      <w:r>
-        <w:rPr>
-          <w:lang w:val="en-GB"/>
-        </w:rPr>
-        <w:t>Each strategy can be unit tested in isolation, ensuring reliability and making debugging easier (Beck, 2003).</w:t>
-      </w:r>
-    </w:p>
-    <w:p>
-      <w:pPr>
+          <w:numId w:val="9"/>
+        </w:numPr>
+        <w:rPr>
+          <w:lang w:val="en-GB"/>
+        </w:rPr>
+      </w:pPr>
+      <w:r>
+        <w:rPr>
+          <w:lang w:val="en-GB"/>
+        </w:rPr>
+        <w:t>The Strategy pattern often leads to the creation of many small classes, which can increase the complexity of the system and make navigation harder (Gamma et al., 1994).</w:t>
+      </w:r>
+    </w:p>
+    <w:p>
+      <w:pPr>
+        <w:numPr>
+          <w:ilvl w:val="0"/>
+          <w:numId w:val="9"/>
+        </w:numPr>
+        <w:rPr>
+          <w:lang w:val="en-GB"/>
+        </w:rPr>
+      </w:pPr>
+      <w:r>
         <w:rPr>
           <w:b/>
           <w:bCs/>
           <w:lang w:val="en-GB"/>
         </w:rPr>
+        <w:t>Overhead for Simple Algorithms</w:t>
+      </w:r>
+    </w:p>
+    <w:p>
+      <w:pPr>
+        <w:numPr>
+          <w:ilvl w:val="1"/>
+          <w:numId w:val="9"/>
+        </w:numPr>
+        <w:rPr>
+          <w:lang w:val="en-GB"/>
+        </w:rPr>
+      </w:pPr>
+      <w:r>
+        <w:rPr>
+          <w:lang w:val="en-GB"/>
+        </w:rPr>
+        <w:t>For straightforward algorithms or when the set of strategies is unlikely to change, using this pattern may introduce unnecessary overhead (Fowler, 2002).</w:t>
+      </w:r>
+    </w:p>
+    <w:p>
+      <w:pPr>
+        <w:numPr>
+          <w:ilvl w:val="0"/>
+          <w:numId w:val="9"/>
+        </w:numPr>
+        <w:rPr>
+          <w:lang w:val="en-GB"/>
+        </w:rPr>
       </w:pPr>
       <w:r>
         <w:rPr>
@@ -3631,7 +3610,24 @@
           <w:bCs/>
           <w:lang w:val="en-GB"/>
         </w:rPr>
-        <w:t>Cons</w:t>
+        <w:t>Complex Client Code</w:t>
+      </w:r>
+    </w:p>
+    <w:p>
+      <w:pPr>
+        <w:numPr>
+          <w:ilvl w:val="1"/>
+          <w:numId w:val="9"/>
+        </w:numPr>
+        <w:rPr>
+          <w:lang w:val="en-GB"/>
+        </w:rPr>
+      </w:pPr>
+      <w:r>
+        <w:rPr>
+          <w:lang w:val="en-GB"/>
+        </w:rPr>
+        <w:t>Clients must be aware of different strategies and ensure the appropriate one is chosen and used, which may increase their complexity (Martin, 2003).</w:t>
       </w:r>
     </w:p>
     <w:p>
@@ -3650,7 +3646,7 @@
           <w:bCs/>
           <w:lang w:val="en-GB"/>
         </w:rPr>
-        <w:t>Increased Number of Classes</w:t>
+        <w:t>Limited Code Sharing</w:t>
       </w:r>
     </w:p>
     <w:p>
@@ -3667,7 +3663,7 @@
         <w:rPr>
           <w:lang w:val="en-GB"/>
         </w:rPr>
-        <w:t>The Strategy pattern often leads to the creation of many small classes, which can increase the complexity of the system and make navigation harder (Gamma et al., 1994).</w:t>
+        <w:t>Since each strategy encapsulates its own behavior, sharing common functionality between strategies may require extra effort or duplication (Evans, 2004).</w:t>
       </w:r>
     </w:p>
     <w:p>
@@ -3686,7 +3682,7 @@
           <w:bCs/>
           <w:lang w:val="en-GB"/>
         </w:rPr>
-        <w:t>Overhead for Simple Algorithms</w:t>
+        <w:t>Difficulty in Managing Dependencies</w:t>
       </w:r>
     </w:p>
     <w:p>
@@ -3703,7 +3699,7 @@
         <w:rPr>
           <w:lang w:val="en-GB"/>
         </w:rPr>
-        <w:t>For straightforward algorithms or when the set of strategies is unlikely to change, using this pattern may introduce unnecessary overhead (Fowler, 2002).</w:t>
+        <w:t>Strategies may have dependencies (e.g., shared data or configuration), and managing these dependencies across different strategy implementations can be challenging (Larman, 2004).</w:t>
       </w:r>
     </w:p>
     <w:p>
@@ -3722,7 +3718,7 @@
           <w:bCs/>
           <w:lang w:val="en-GB"/>
         </w:rPr>
-        <w:t>Complex Client Code</w:t>
+        <w:t>Potential Runtime Errors</w:t>
       </w:r>
     </w:p>
     <w:p>
@@ -3739,68 +3735,16 @@
         <w:rPr>
           <w:lang w:val="en-GB"/>
         </w:rPr>
-        <w:t>Clients must be aware of different strategies and ensure the appropriate one is chosen and used, which may increase their complexity (Martin, 2003).</w:t>
-      </w:r>
-    </w:p>
-    <w:p>
-      <w:pPr>
-        <w:numPr>
-          <w:ilvl w:val="0"/>
-          <w:numId w:val="9"/>
-        </w:numPr>
-        <w:rPr>
-          <w:lang w:val="en-GB"/>
-        </w:rPr>
-      </w:pPr>
-      <w:r>
+        <w:t>Dynamically selecting strategies at runtime increases the risk of errors if an inappropriate or invalid strategy is chosen (Gamma et al., 1994).</w:t>
+      </w:r>
+    </w:p>
+    <w:p>
+      <w:pPr>
         <w:rPr>
           <w:b/>
           <w:bCs/>
           <w:lang w:val="en-GB"/>
         </w:rPr>
-        <w:t>Limited Code Sharing</w:t>
-      </w:r>
-    </w:p>
-    <w:p>
-      <w:pPr>
-        <w:numPr>
-          <w:ilvl w:val="1"/>
-          <w:numId w:val="9"/>
-        </w:numPr>
-        <w:rPr>
-          <w:lang w:val="en-GB"/>
-        </w:rPr>
-      </w:pPr>
-      <w:r>
-        <w:rPr>
-          <w:lang w:val="en-GB"/>
-        </w:rPr>
-        <w:t xml:space="preserve">Since each strategy encapsulates its own </w:t>
-      </w:r>
-      <w:proofErr w:type="spellStart"/>
-      <w:r>
-        <w:rPr>
-          <w:lang w:val="en-GB"/>
-        </w:rPr>
-        <w:t>behavior</w:t>
-      </w:r>
-      <w:proofErr w:type="spellEnd"/>
-      <w:r>
-        <w:rPr>
-          <w:lang w:val="en-GB"/>
-        </w:rPr>
-        <w:t>, sharing common functionality between strategies may require extra effort or duplication (Evans, 2004).</w:t>
-      </w:r>
-    </w:p>
-    <w:p>
-      <w:pPr>
-        <w:numPr>
-          <w:ilvl w:val="0"/>
-          <w:numId w:val="9"/>
-        </w:numPr>
-        <w:rPr>
-          <w:lang w:val="en-GB"/>
-        </w:rPr>
       </w:pPr>
       <w:r>
         <w:rPr>
@@ -3808,76 +3752,6 @@
           <w:bCs/>
           <w:lang w:val="en-GB"/>
         </w:rPr>
-        <w:t>Difficulty in Managing Dependencies</w:t>
-      </w:r>
-    </w:p>
-    <w:p>
-      <w:pPr>
-        <w:numPr>
-          <w:ilvl w:val="1"/>
-          <w:numId w:val="9"/>
-        </w:numPr>
-        <w:rPr>
-          <w:lang w:val="en-GB"/>
-        </w:rPr>
-      </w:pPr>
-      <w:r>
-        <w:rPr>
-          <w:lang w:val="en-GB"/>
-        </w:rPr>
-        <w:t>Strategies may have dependencies (e.g., shared data or configuration), and managing these dependencies across different strategy implementations can be challenging (Larman, 2004).</w:t>
-      </w:r>
-    </w:p>
-    <w:p>
-      <w:pPr>
-        <w:numPr>
-          <w:ilvl w:val="0"/>
-          <w:numId w:val="9"/>
-        </w:numPr>
-        <w:rPr>
-          <w:lang w:val="en-GB"/>
-        </w:rPr>
-      </w:pPr>
-      <w:r>
-        <w:rPr>
-          <w:b/>
-          <w:bCs/>
-          <w:lang w:val="en-GB"/>
-        </w:rPr>
-        <w:t>Potential Runtime Errors</w:t>
-      </w:r>
-    </w:p>
-    <w:p>
-      <w:pPr>
-        <w:numPr>
-          <w:ilvl w:val="1"/>
-          <w:numId w:val="9"/>
-        </w:numPr>
-        <w:rPr>
-          <w:lang w:val="en-GB"/>
-        </w:rPr>
-      </w:pPr>
-      <w:r>
-        <w:rPr>
-          <w:lang w:val="en-GB"/>
-        </w:rPr>
-        <w:t>Dynamically selecting strategies at runtime increases the risk of errors if an inappropriate or invalid strategy is chosen (Gamma et al., 1994).</w:t>
-      </w:r>
-    </w:p>
-    <w:p>
-      <w:pPr>
-        <w:rPr>
-          <w:b/>
-          <w:bCs/>
-          <w:lang w:val="en-GB"/>
-        </w:rPr>
-      </w:pPr>
-      <w:r>
-        <w:rPr>
-          <w:b/>
-          <w:bCs/>
-          <w:lang w:val="en-GB"/>
-        </w:rPr>
         <w:t>References</w:t>
       </w:r>
     </w:p>
@@ -3895,21 +3769,7 @@
         <w:rPr>
           <w:lang w:val="en-GB"/>
         </w:rPr>
-        <w:t xml:space="preserve">Gamma, E., Helm, R., Johnson, R., &amp; </w:t>
-      </w:r>
-      <w:proofErr w:type="spellStart"/>
-      <w:r>
-        <w:rPr>
-          <w:lang w:val="en-GB"/>
-        </w:rPr>
-        <w:t>Vlissides</w:t>
-      </w:r>
-      <w:proofErr w:type="spellEnd"/>
-      <w:r>
-        <w:rPr>
-          <w:lang w:val="en-GB"/>
-        </w:rPr>
-        <w:t xml:space="preserve">, J. (1994). </w:t>
+        <w:t xml:space="preserve">Gamma, E., Helm, R., Johnson, R., &amp; Vlissides, J. (1994). </w:t>
       </w:r>
       <w:r>
         <w:rPr>
@@ -4179,13 +4039,8 @@
           <w:numId w:val="1"/>
         </w:numPr>
       </w:pPr>
-      <w:proofErr w:type="spellStart"/>
-      <w:r>
-        <w:t>NDepend</w:t>
-      </w:r>
-      <w:proofErr w:type="spellEnd"/>
-      <w:r>
-        <w:t xml:space="preserve"> Scanner, for measuring dependencies in the system, </w:t>
+      <w:r>
+        <w:t xml:space="preserve">NDepend Scanner, for measuring dependencies in the system, </w:t>
       </w:r>
       <w:r>
         <w:t>to</w:t>
@@ -4193,6 +4048,9 @@
       <w:r>
         <w:t xml:space="preserve"> reduce coupling</w:t>
       </w:r>
+      <w:r>
+        <w:t>)</w:t>
+      </w:r>
     </w:p>
     <w:p>
       <w:pPr>
@@ -4215,15 +4073,7 @@
         <w:t xml:space="preserve">Due to the problems outlined previously, the chosen architecture pattern was the “Layered Architecture”. </w:t>
       </w:r>
       <w:r>
-        <w:t xml:space="preserve">To reiterate, a major problem of the system is that all components were tightly linked. The UI often handled business logic, and the business logic and data access were very tightly coupled. For example, my </w:t>
-      </w:r>
-      <w:proofErr w:type="spellStart"/>
-      <w:r>
-        <w:t>Rates.cs</w:t>
-      </w:r>
-      <w:proofErr w:type="spellEnd"/>
-      <w:r>
-        <w:t xml:space="preserve"> file:</w:t>
+        <w:t>To reiterate, a major problem of the system is that all components were tightly linked. The UI often handled business logic, and the business logic and data access were very tightly coupled. For example, my Rates.cs file:</w:t>
       </w:r>
     </w:p>
     <w:p>
@@ -4279,23 +4129,41 @@
         </w:drawing>
       </w:r>
     </w:p>
+    <w:p/>
+    <w:p/>
     <w:p>
       <w:r>
         <w:t xml:space="preserve">This architecture is </w:t>
       </w:r>
-      <w:proofErr w:type="gramStart"/>
-      <w:r>
-        <w:t>a  solid</w:t>
-      </w:r>
-      <w:proofErr w:type="gramEnd"/>
+      <w:r>
+        <w:t>a solid</w:t>
+      </w:r>
       <w:r>
         <w:t xml:space="preserve"> choice for this system as it would effectively separate the different elements of the system (data, business, UI), and ultimately make the system more maintainable and scalable.</w:t>
       </w:r>
     </w:p>
     <w:p>
-      <w:pPr>
-        <w:jc w:val="center"/>
-      </w:pPr>
+      <w:r>
+        <w:t>In order to implement this architecture, a new project was created for each layer in the Visual Studio solution. These projects are ToolSYS.Presentation, ToolSYS.Business, ToolSYS.Data, ToolSYS.Entities</w:t>
+      </w:r>
+      <w:r>
+        <w:t>. The different projects were then provided the appropriate project references in each project’s dependencies:</w:t>
+      </w:r>
+    </w:p>
+    <w:p>
+      <w:pPr>
+        <w:rPr>
+          <w:b/>
+          <w:bCs/>
+        </w:rPr>
+      </w:pPr>
+      <w:r>
+        <w:rPr>
+          <w:b/>
+          <w:bCs/>
+        </w:rPr>
+        <w:t>ToolSYS.Presentation:</w:t>
+      </w:r>
     </w:p>
     <w:p>
       <w:pPr>
@@ -4354,13 +4222,28 @@
     </w:p>
     <w:p>
       <w:pPr>
+        <w:rPr>
+          <w:b/>
+          <w:bCs/>
+        </w:rPr>
+      </w:pPr>
+      <w:r>
+        <w:rPr>
+          <w:b/>
+          <w:bCs/>
+        </w:rPr>
+        <w:lastRenderedPageBreak/>
+        <w:t>ToolSYS.Business:</w:t>
+      </w:r>
+    </w:p>
+    <w:p>
+      <w:pPr>
         <w:jc w:val="center"/>
       </w:pPr>
       <w:r>
         <w:rPr>
           <w:noProof/>
         </w:rPr>
-        <w:lastRenderedPageBreak/>
         <w:drawing>
           <wp:inline distT="0" distB="0" distL="0" distR="0" wp14:anchorId="40844327" wp14:editId="23ABB8F1">
             <wp:extent cx="5040000" cy="2152581"/>
@@ -4410,6 +4293,21 @@
     </w:p>
     <w:p>
       <w:pPr>
+        <w:rPr>
+          <w:b/>
+          <w:bCs/>
+        </w:rPr>
+      </w:pPr>
+      <w:r>
+        <w:rPr>
+          <w:b/>
+          <w:bCs/>
+        </w:rPr>
+        <w:t>ToolSYS.Data:</w:t>
+      </w:r>
+    </w:p>
+    <w:p>
+      <w:pPr>
         <w:jc w:val="center"/>
       </w:pPr>
       <w:r>
@@ -4464,9 +4362,10 @@
       </w:r>
     </w:p>
     <w:p>
-      <w:pPr>
-        <w:jc w:val="center"/>
-      </w:pPr>
+      <w:r>
+        <w:lastRenderedPageBreak/>
+        <w:t>These dependencies form the following layered architecture:</w:t>
+      </w:r>
       <w:r>
         <w:rPr>
           <w:noProof/>
@@ -4518,7 +4417,6 @@
         </w:drawing>
       </w:r>
     </w:p>
-    <w:p/>
     <w:p>
       <w:pPr>
         <w:pStyle w:val="Heading2"/>
@@ -4531,7 +4429,6 @@
         <w:rPr>
           <w:color w:val="auto"/>
         </w:rPr>
-        <w:lastRenderedPageBreak/>
         <w:t>Implementation of Dependency Injection</w:t>
       </w:r>
       <w:r>
@@ -4556,17 +4453,33 @@
     </w:p>
     <w:p>
       <w:r>
-        <w:t xml:space="preserve">Two </w:t>
-      </w:r>
-    </w:p>
-    <w:p>
+        <w:t>Two</w:t>
+      </w:r>
+      <w:r>
+        <w:t xml:space="preserve"> refactoring</w:t>
+      </w:r>
+      <w:r>
+        <w:t>s</w:t>
+      </w:r>
+      <w:r>
+        <w:t xml:space="preserve"> to the system that are closely linked </w:t>
+      </w:r>
+      <w:r>
+        <w:t>are the centralisation of form navigation and the addition of dependency injection between layers.</w:t>
+      </w:r>
+    </w:p>
+    <w:p>
+      <w:pPr>
+        <w:rPr>
+          <w:u w:val="single"/>
+        </w:rPr>
+      </w:pPr>
       <w:hyperlink r:id="rId12" w:history="1">
         <w:r>
           <w:rPr>
             <w:rStyle w:val="Hyperlink"/>
-            <w:color w:val="auto"/>
           </w:rPr>
-          <w:t>https://learn.microsoft.com/en-sg/answers/questions/1654403/how-to-implement-layered-architecture</w:t>
+          <w:t>https://learn.microsoft.com/en-sg/answers/questions/1654403/how-to-implement-layered-architecture66</w:t>
         </w:r>
       </w:hyperlink>
     </w:p>
@@ -4634,15 +4547,7 @@
         <w:t>To further decouple the layers, the dependencies are injected at runtime instead of instantiating a new layer service.</w:t>
       </w:r>
       <w:r>
-        <w:t xml:space="preserve"> The implementation is </w:t>
-      </w:r>
-      <w:proofErr w:type="gramStart"/>
-      <w:r>
-        <w:t>similar to</w:t>
-      </w:r>
-      <w:proofErr w:type="gramEnd"/>
-      <w:r>
-        <w:t xml:space="preserve"> that of this martin fowler article, however the “injector” in my system is instead the form navigation service</w:t>
+        <w:t xml:space="preserve"> The implementation is similar to that of this martin fowler article, however the “injector” in my system is instead the form navigation service</w:t>
       </w:r>
     </w:p>
     <w:p>
@@ -4669,6 +4574,7 @@
         <w:rPr>
           <w:noProof/>
         </w:rPr>
+        <w:lastRenderedPageBreak/>
         <w:drawing>
           <wp:inline distT="0" distB="0" distL="0" distR="0" wp14:anchorId="3103CA9F" wp14:editId="2BAC640A">
             <wp:extent cx="4408098" cy="2204049"/>
@@ -4728,6 +4634,21 @@
         <w:rPr>
           <w:color w:val="auto"/>
         </w:rPr>
+        <w:t>Implementation of Stored Procedures</w:t>
+      </w:r>
+    </w:p>
+    <w:p/>
+    <w:p>
+      <w:pPr>
+        <w:pStyle w:val="Heading2"/>
+        <w:rPr>
+          <w:color w:val="auto"/>
+        </w:rPr>
+      </w:pPr>
+      <w:r>
+        <w:rPr>
+          <w:color w:val="auto"/>
+        </w:rPr>
         <w:t>Implementation of Builder Pattern</w:t>
       </w:r>
       <w:bookmarkEnd w:id="13"/>
@@ -4740,6 +4661,9 @@
     <w:p>
       <w:r>
         <w:t>It also makes the creation of a rental object with a list of rental items cleaner.</w:t>
+      </w:r>
+      <w:r>
+        <w:t xml:space="preserve"> Before the builder pattern, when the “Confirm Rental” button was pressed, the ui would loop through all of the tools in the basket and add them. With the builder pattern, the rental is created at the beginning, and each tool is added dynamically to the object.</w:t>
       </w:r>
     </w:p>
     <w:p/>
@@ -4774,15 +4698,7 @@
     </w:p>
     <w:p>
       <w:r>
-        <w:t xml:space="preserve">A key functionality of this tool hire management system is </w:t>
-      </w:r>
-      <w:proofErr w:type="gramStart"/>
-      <w:r>
-        <w:t>report</w:t>
-      </w:r>
-      <w:proofErr w:type="gramEnd"/>
-      <w:r>
-        <w:t xml:space="preserve"> generation.  Currently, the system uses two separate windows forms for report generation: one for annual revenue analysis and another for annual tool type analysis. While this setup works for these existing reports, it becomes increasingly bulky as the business grows and the need for additional reports arises. Each new report would </w:t>
+        <w:t xml:space="preserve">A key functionality of this tool hire management system is report generation.  Currently, the system uses two separate windows forms for report generation: one for annual revenue analysis and another for annual tool type analysis. While this setup works for these existing reports, it becomes increasingly bulky as the business grows and the need for additional reports arises. Each new report would </w:t>
       </w:r>
       <w:r>
         <w:t>require</w:t>
@@ -4793,6 +4709,7 @@
     </w:p>
     <w:p>
       <w:r>
+        <w:lastRenderedPageBreak/>
         <w:t xml:space="preserve">To streamline this process, I made the decision to merge the two separate report forms into a single, "Analysis" form. This new form includes a dropdown menu, allowing users to select the type of report they want to generate. Implementing the </w:t>
       </w:r>
       <w:r>
@@ -4919,15 +4836,7 @@
     </w:p>
     <w:p>
       <w:r>
-        <w:t xml:space="preserve">At this point in the system many of the UI layers interacted with multiple business layer services, </w:t>
-      </w:r>
-      <w:proofErr w:type="gramStart"/>
-      <w:r>
-        <w:t>in particular,</w:t>
-      </w:r>
-      <w:proofErr w:type="gramEnd"/>
-      <w:r>
-        <w:t xml:space="preserve"> the </w:t>
+        <w:t xml:space="preserve">At this point in the system many of the UI layers interacted with multiple business layer services, in particular, the </w:t>
       </w:r>
       <w:r>
         <w:t>r</w:t>
@@ -4938,8 +4847,18 @@
       <w:r>
         <w:t xml:space="preserve"> Due to time constraints this was only done for the rental functionality</w:t>
       </w:r>
-    </w:p>
-    <w:p/>
+      <w:r>
+        <w:t>. The Façade was chosen for the rental function specifically because handles Rentals, Customers, Rates, and Tools. The RentalFacade hides in a single interface, which simplifies the function.</w:t>
+      </w:r>
+    </w:p>
+    <w:p>
+      <w:pPr>
+        <w:pStyle w:val="Heading2"/>
+      </w:pPr>
+      <w:r>
+        <w:t>Implementation of Validation Framework</w:t>
+      </w:r>
+    </w:p>
     <w:p/>
     <w:p>
       <w:pPr>
@@ -4949,33 +4868,14 @@
           <w:color w:val="auto"/>
         </w:rPr>
       </w:pPr>
-      <w:bookmarkStart w:id="16" w:name="_Toc183544706"/>
+      <w:bookmarkStart w:id="16" w:name="_Toc183544707"/>
       <w:r>
         <w:rPr>
           <w:color w:val="auto"/>
         </w:rPr>
-        <w:lastRenderedPageBreak/>
-        <w:t>Further Improvements</w:t>
+        <w:t>Testing and Validation</w:t>
       </w:r>
       <w:bookmarkEnd w:id="16"/>
-    </w:p>
-    <w:p/>
-    <w:p>
-      <w:pPr>
-        <w:pStyle w:val="Heading1"/>
-        <w:spacing w:line="360" w:lineRule="auto"/>
-        <w:rPr>
-          <w:color w:val="auto"/>
-        </w:rPr>
-      </w:pPr>
-      <w:bookmarkStart w:id="17" w:name="_Toc183544707"/>
-      <w:r>
-        <w:rPr>
-          <w:color w:val="auto"/>
-        </w:rPr>
-        <w:t>Testing and Validation</w:t>
-      </w:r>
-      <w:bookmarkEnd w:id="17"/>
     </w:p>
     <w:p>
       <w:r>
@@ -5014,19 +4914,44 @@
     </w:p>
     <w:p>
       <w:pPr>
+        <w:pStyle w:val="ListParagraph"/>
+        <w:numPr>
+          <w:ilvl w:val="0"/>
+          <w:numId w:val="1"/>
+        </w:numPr>
+      </w:pPr>
+      <w:r>
+        <w:t>Duplicate code, (navigation)</w:t>
+      </w:r>
+    </w:p>
+    <w:p>
+      <w:pPr>
+        <w:pStyle w:val="ListParagraph"/>
+        <w:numPr>
+          <w:ilvl w:val="0"/>
+          <w:numId w:val="1"/>
+        </w:numPr>
+      </w:pPr>
+      <w:r>
+        <w:t>Long methods (DetermineSQLQuery)</w:t>
+      </w:r>
+    </w:p>
+    <w:p>
+      <w:pPr>
         <w:pStyle w:val="Heading1"/>
         <w:rPr>
           <w:color w:val="auto"/>
         </w:rPr>
       </w:pPr>
-      <w:bookmarkStart w:id="18" w:name="_Toc183544708"/>
+      <w:bookmarkStart w:id="17" w:name="_Toc183544708"/>
       <w:r>
         <w:rPr>
           <w:color w:val="auto"/>
         </w:rPr>
+        <w:lastRenderedPageBreak/>
         <w:t>Conclusion</w:t>
       </w:r>
-      <w:bookmarkEnd w:id="18"/>
+      <w:bookmarkEnd w:id="17"/>
     </w:p>
     <w:p>
       <w:r>
@@ -7488,8 +7413,11 @@
     <w:rsid w:val="004C4F8C"/>
     <w:rsid w:val="0062585B"/>
     <w:rsid w:val="006912F1"/>
+    <w:rsid w:val="00974873"/>
     <w:rsid w:val="00A57EA4"/>
+    <w:rsid w:val="00C80E7B"/>
     <w:rsid w:val="00E679B0"/>
+    <w:rsid w:val="00F00121"/>
   </w:rsids>
   <m:mathPr>
     <m:mathFont m:val="Cambria Math"/>

</xml_diff>

<commit_message>
Fixed up strategy pattern, document work
</commit_message>
<xml_diff>
--- a/Software Architecture Overview.docx
+++ b/Software Architecture Overview.docx
@@ -1999,7 +1999,21 @@
         <w:rPr>
           <w:lang w:val="en-GB"/>
         </w:rPr>
-        <w:t>Layers are designed to handle specific responsibilities, such as presentation, business logic, or data access. This separation makes the system easier to understand, maintain, and extend (Bass, Clements, &amp; Kazman, 2003).</w:t>
+        <w:t xml:space="preserve">Layers are designed to handle specific responsibilities, such as presentation, business logic, or data access. This separation makes the system easier to understand, maintain, and extend (Bass, Clements, &amp; </w:t>
+      </w:r>
+      <w:proofErr w:type="spellStart"/>
+      <w:r>
+        <w:rPr>
+          <w:lang w:val="en-GB"/>
+        </w:rPr>
+        <w:t>Kazman</w:t>
+      </w:r>
+      <w:proofErr w:type="spellEnd"/>
+      <w:r>
+        <w:rPr>
+          <w:lang w:val="en-GB"/>
+        </w:rPr>
+        <w:t>, 2003).</w:t>
       </w:r>
     </w:p>
     <w:p>
@@ -2448,7 +2462,21 @@
         <w:rPr>
           <w:lang w:val="en-GB"/>
         </w:rPr>
-        <w:t xml:space="preserve">Bass, L., Clements, P., &amp; Kazman, R. (2003). </w:t>
+        <w:t xml:space="preserve">Bass, L., Clements, P., &amp; </w:t>
+      </w:r>
+      <w:proofErr w:type="spellStart"/>
+      <w:r>
+        <w:rPr>
+          <w:lang w:val="en-GB"/>
+        </w:rPr>
+        <w:t>Kazman</w:t>
+      </w:r>
+      <w:proofErr w:type="spellEnd"/>
+      <w:r>
+        <w:rPr>
+          <w:lang w:val="en-GB"/>
+        </w:rPr>
+        <w:t xml:space="preserve">, R. (2003). </w:t>
       </w:r>
       <w:r>
         <w:rPr>
@@ -2687,7 +2715,21 @@
         <w:rPr>
           <w:lang w:val="en-GB"/>
         </w:rPr>
-        <w:t>The pattern encapsulates the construction process, making the creation of complex objects more manageable and reducing the complexity in client code (Gamma, Helm, Johnson, &amp; Vlissides, 1994).</w:t>
+        <w:t xml:space="preserve">The pattern encapsulates the construction process, making the creation of complex objects more manageable and reducing the complexity in client code (Gamma, Helm, Johnson, &amp; </w:t>
+      </w:r>
+      <w:proofErr w:type="spellStart"/>
+      <w:r>
+        <w:rPr>
+          <w:lang w:val="en-GB"/>
+        </w:rPr>
+        <w:t>Vlissides</w:t>
+      </w:r>
+      <w:proofErr w:type="spellEnd"/>
+      <w:r>
+        <w:rPr>
+          <w:lang w:val="en-GB"/>
+        </w:rPr>
+        <w:t>, 1994).</w:t>
       </w:r>
     </w:p>
     <w:p>
@@ -3099,7 +3141,21 @@
         <w:rPr>
           <w:lang w:val="en-GB"/>
         </w:rPr>
-        <w:t xml:space="preserve">Gamma, E., Helm, R., Johnson, R., &amp; Vlissides, J. (1994). </w:t>
+        <w:t xml:space="preserve">Gamma, E., Helm, R., Johnson, R., &amp; </w:t>
+      </w:r>
+      <w:proofErr w:type="spellStart"/>
+      <w:r>
+        <w:rPr>
+          <w:lang w:val="en-GB"/>
+        </w:rPr>
+        <w:t>Vlissides</w:t>
+      </w:r>
+      <w:proofErr w:type="spellEnd"/>
+      <w:r>
+        <w:rPr>
+          <w:lang w:val="en-GB"/>
+        </w:rPr>
+        <w:t xml:space="preserve">, J. (1994). </w:t>
       </w:r>
       <w:r>
         <w:rPr>
@@ -3321,7 +3377,21 @@
         <w:rPr>
           <w:lang w:val="en-GB"/>
         </w:rPr>
-        <w:t>The Strategy pattern enables adding new strategies without modifying existing code, adhering to the principle of keeping code open for extension but closed for modification (Gamma, Helm, Johnson, &amp; Vlissides, 1994).</w:t>
+        <w:t xml:space="preserve">The Strategy pattern enables adding new strategies without modifying existing code, adhering to the principle of keeping code open for extension but closed for modification (Gamma, Helm, Johnson, &amp; </w:t>
+      </w:r>
+      <w:proofErr w:type="spellStart"/>
+      <w:r>
+        <w:rPr>
+          <w:lang w:val="en-GB"/>
+        </w:rPr>
+        <w:t>Vlissides</w:t>
+      </w:r>
+      <w:proofErr w:type="spellEnd"/>
+      <w:r>
+        <w:rPr>
+          <w:lang w:val="en-GB"/>
+        </w:rPr>
+        <w:t>, 1994).</w:t>
       </w:r>
     </w:p>
     <w:p>
@@ -3340,8 +3410,18 @@
           <w:bCs/>
           <w:lang w:val="en-GB"/>
         </w:rPr>
-        <w:t>Encapsulation of Behavior</w:t>
-      </w:r>
+        <w:t xml:space="preserve">Encapsulation of </w:t>
+      </w:r>
+      <w:proofErr w:type="spellStart"/>
+      <w:r>
+        <w:rPr>
+          <w:b/>
+          <w:bCs/>
+          <w:lang w:val="en-GB"/>
+        </w:rPr>
+        <w:t>Behavior</w:t>
+      </w:r>
+      <w:proofErr w:type="spellEnd"/>
     </w:p>
     <w:p>
       <w:pPr>
@@ -3376,7 +3456,25 @@
           <w:bCs/>
           <w:lang w:val="en-GB"/>
         </w:rPr>
-        <w:t>Flexibility in Behavior Changes</w:t>
+        <w:t xml:space="preserve">Flexibility in </w:t>
+      </w:r>
+      <w:proofErr w:type="spellStart"/>
+      <w:r>
+        <w:rPr>
+          <w:b/>
+          <w:bCs/>
+          <w:lang w:val="en-GB"/>
+        </w:rPr>
+        <w:t>Behavior</w:t>
+      </w:r>
+      <w:proofErr w:type="spellEnd"/>
+      <w:r>
+        <w:rPr>
+          <w:b/>
+          <w:bCs/>
+          <w:lang w:val="en-GB"/>
+        </w:rPr>
+        <w:t xml:space="preserve"> Changes</w:t>
       </w:r>
     </w:p>
     <w:p>
@@ -3663,7 +3761,21 @@
         <w:rPr>
           <w:lang w:val="en-GB"/>
         </w:rPr>
-        <w:t>Since each strategy encapsulates its own behavior, sharing common functionality between strategies may require extra effort or duplication (Evans, 2004).</w:t>
+        <w:t xml:space="preserve">Since each strategy encapsulates its own </w:t>
+      </w:r>
+      <w:proofErr w:type="spellStart"/>
+      <w:r>
+        <w:rPr>
+          <w:lang w:val="en-GB"/>
+        </w:rPr>
+        <w:t>behavior</w:t>
+      </w:r>
+      <w:proofErr w:type="spellEnd"/>
+      <w:r>
+        <w:rPr>
+          <w:lang w:val="en-GB"/>
+        </w:rPr>
+        <w:t>, sharing common functionality between strategies may require extra effort or duplication (Evans, 2004).</w:t>
       </w:r>
     </w:p>
     <w:p>
@@ -3769,7 +3881,21 @@
         <w:rPr>
           <w:lang w:val="en-GB"/>
         </w:rPr>
-        <w:t xml:space="preserve">Gamma, E., Helm, R., Johnson, R., &amp; Vlissides, J. (1994). </w:t>
+        <w:t xml:space="preserve">Gamma, E., Helm, R., Johnson, R., &amp; </w:t>
+      </w:r>
+      <w:proofErr w:type="spellStart"/>
+      <w:r>
+        <w:rPr>
+          <w:lang w:val="en-GB"/>
+        </w:rPr>
+        <w:t>Vlissides</w:t>
+      </w:r>
+      <w:proofErr w:type="spellEnd"/>
+      <w:r>
+        <w:rPr>
+          <w:lang w:val="en-GB"/>
+        </w:rPr>
+        <w:t xml:space="preserve">, J. (1994). </w:t>
       </w:r>
       <w:r>
         <w:rPr>
@@ -4039,8 +4165,13 @@
           <w:numId w:val="1"/>
         </w:numPr>
       </w:pPr>
-      <w:r>
-        <w:t xml:space="preserve">NDepend Scanner, for measuring dependencies in the system, </w:t>
+      <w:proofErr w:type="spellStart"/>
+      <w:r>
+        <w:t>NDepend</w:t>
+      </w:r>
+      <w:proofErr w:type="spellEnd"/>
+      <w:r>
+        <w:t xml:space="preserve"> Scanner, for measuring dependencies in the system, </w:t>
       </w:r>
       <w:r>
         <w:t>to</w:t>
@@ -4073,7 +4204,15 @@
         <w:t xml:space="preserve">Due to the problems outlined previously, the chosen architecture pattern was the “Layered Architecture”. </w:t>
       </w:r>
       <w:r>
-        <w:t>To reiterate, a major problem of the system is that all components were tightly linked. The UI often handled business logic, and the business logic and data access were very tightly coupled. For example, my Rates.cs file:</w:t>
+        <w:t xml:space="preserve">To reiterate, a major problem of the system is that all components were tightly linked. The UI often handled business logic, and the business logic and data access were very tightly coupled. For example, my </w:t>
+      </w:r>
+      <w:proofErr w:type="spellStart"/>
+      <w:r>
+        <w:t>Rates.cs</w:t>
+      </w:r>
+      <w:proofErr w:type="spellEnd"/>
+      <w:r>
+        <w:t xml:space="preserve"> file:</w:t>
       </w:r>
     </w:p>
     <w:p>
@@ -4143,9 +4282,43 @@
       </w:r>
     </w:p>
     <w:p>
-      <w:r>
-        <w:t>In order to implement this architecture, a new project was created for each layer in the Visual Studio solution. These projects are ToolSYS.Presentation, ToolSYS.Business, ToolSYS.Data, ToolSYS.Entities</w:t>
-      </w:r>
+      <w:proofErr w:type="gramStart"/>
+      <w:r>
+        <w:t>In order to</w:t>
+      </w:r>
+      <w:proofErr w:type="gramEnd"/>
+      <w:r>
+        <w:t xml:space="preserve"> implement this architecture, a new project was created for each layer in the Visual Studio solution. These projects are </w:t>
+      </w:r>
+      <w:proofErr w:type="spellStart"/>
+      <w:r>
+        <w:t>ToolSYS.Presentation</w:t>
+      </w:r>
+      <w:proofErr w:type="spellEnd"/>
+      <w:r>
+        <w:t xml:space="preserve">, </w:t>
+      </w:r>
+      <w:proofErr w:type="spellStart"/>
+      <w:r>
+        <w:t>ToolSYS.Business</w:t>
+      </w:r>
+      <w:proofErr w:type="spellEnd"/>
+      <w:r>
+        <w:t xml:space="preserve">, </w:t>
+      </w:r>
+      <w:proofErr w:type="spellStart"/>
+      <w:r>
+        <w:t>ToolSYS.Data</w:t>
+      </w:r>
+      <w:proofErr w:type="spellEnd"/>
+      <w:r>
+        <w:t xml:space="preserve">, </w:t>
+      </w:r>
+      <w:proofErr w:type="spellStart"/>
+      <w:r>
+        <w:t>ToolSYS.Entities</w:t>
+      </w:r>
+      <w:proofErr w:type="spellEnd"/>
       <w:r>
         <w:t>. The different projects were then provided the appropriate project references in each project’s dependencies:</w:t>
       </w:r>
@@ -4157,12 +4330,21 @@
           <w:bCs/>
         </w:rPr>
       </w:pPr>
+      <w:proofErr w:type="spellStart"/>
       <w:r>
         <w:rPr>
           <w:b/>
           <w:bCs/>
         </w:rPr>
-        <w:t>ToolSYS.Presentation:</w:t>
+        <w:t>ToolSYS.Presentation</w:t>
+      </w:r>
+      <w:proofErr w:type="spellEnd"/>
+      <w:r>
+        <w:rPr>
+          <w:b/>
+          <w:bCs/>
+        </w:rPr>
+        <w:t>:</w:t>
       </w:r>
     </w:p>
     <w:p>
@@ -4227,13 +4409,22 @@
           <w:bCs/>
         </w:rPr>
       </w:pPr>
+      <w:proofErr w:type="spellStart"/>
       <w:r>
         <w:rPr>
           <w:b/>
           <w:bCs/>
         </w:rPr>
         <w:lastRenderedPageBreak/>
-        <w:t>ToolSYS.Business:</w:t>
+        <w:t>ToolSYS.Business</w:t>
+      </w:r>
+      <w:proofErr w:type="spellEnd"/>
+      <w:r>
+        <w:rPr>
+          <w:b/>
+          <w:bCs/>
+        </w:rPr>
+        <w:t>:</w:t>
       </w:r>
     </w:p>
     <w:p>
@@ -4298,12 +4489,21 @@
           <w:bCs/>
         </w:rPr>
       </w:pPr>
+      <w:proofErr w:type="spellStart"/>
       <w:r>
         <w:rPr>
           <w:b/>
           <w:bCs/>
         </w:rPr>
-        <w:t>ToolSYS.Data:</w:t>
+        <w:t>ToolSYS.Data</w:t>
+      </w:r>
+      <w:proofErr w:type="spellEnd"/>
+      <w:r>
+        <w:rPr>
+          <w:b/>
+          <w:bCs/>
+        </w:rPr>
+        <w:t>:</w:t>
       </w:r>
     </w:p>
     <w:p>
@@ -4456,11 +4656,16 @@
         <w:t>Two</w:t>
       </w:r>
       <w:r>
-        <w:t xml:space="preserve"> refactoring</w:t>
+        <w:t xml:space="preserve"> </w:t>
+      </w:r>
+      <w:proofErr w:type="spellStart"/>
+      <w:r>
+        <w:t>refactoring</w:t>
       </w:r>
       <w:r>
         <w:t>s</w:t>
       </w:r>
+      <w:proofErr w:type="spellEnd"/>
       <w:r>
         <w:t xml:space="preserve"> to the system that are closely linked </w:t>
       </w:r>
@@ -4547,7 +4752,15 @@
         <w:t>To further decouple the layers, the dependencies are injected at runtime instead of instantiating a new layer service.</w:t>
       </w:r>
       <w:r>
-        <w:t xml:space="preserve"> The implementation is similar to that of this martin fowler article, however the “injector” in my system is instead the form navigation service</w:t>
+        <w:t xml:space="preserve"> The implementation is </w:t>
+      </w:r>
+      <w:proofErr w:type="gramStart"/>
+      <w:r>
+        <w:t>similar to</w:t>
+      </w:r>
+      <w:proofErr w:type="gramEnd"/>
+      <w:r>
+        <w:t xml:space="preserve"> that of this martin fowler article, however the “injector” in my system is instead the form navigation service</w:t>
       </w:r>
     </w:p>
     <w:p>
@@ -4637,7 +4850,11 @@
         <w:t>Implementation of Stored Procedures</w:t>
       </w:r>
     </w:p>
-    <w:p/>
+    <w:p>
+      <w:r>
+        <w:t>Due to time constraints this was only implemented for customers, but stored procedures have clear benefits to the system.</w:t>
+      </w:r>
+    </w:p>
     <w:p>
       <w:pPr>
         <w:pStyle w:val="Heading2"/>
@@ -4663,7 +4880,23 @@
         <w:t>It also makes the creation of a rental object with a list of rental items cleaner.</w:t>
       </w:r>
       <w:r>
-        <w:t xml:space="preserve"> Before the builder pattern, when the “Confirm Rental” button was pressed, the ui would loop through all of the tools in the basket and add them. With the builder pattern, the rental is created at the beginning, and each tool is added dynamically to the object.</w:t>
+        <w:t xml:space="preserve"> Before the builder pattern, when the “Confirm Rental” button was pressed, the </w:t>
+      </w:r>
+      <w:proofErr w:type="spellStart"/>
+      <w:r>
+        <w:t>ui</w:t>
+      </w:r>
+      <w:proofErr w:type="spellEnd"/>
+      <w:r>
+        <w:t xml:space="preserve"> would loop through </w:t>
+      </w:r>
+      <w:proofErr w:type="gramStart"/>
+      <w:r>
+        <w:t>all of</w:t>
+      </w:r>
+      <w:proofErr w:type="gramEnd"/>
+      <w:r>
+        <w:t xml:space="preserve"> the tools in the basket and add them. With the builder pattern, the rental is created at the beginning, and each tool is added dynamically to the object.</w:t>
       </w:r>
     </w:p>
     <w:p/>
@@ -4680,9 +4913,28 @@
         <w:rPr>
           <w:color w:val="auto"/>
         </w:rPr>
-        <w:t>Implementation of Strategy Pattern</w:t>
+        <w:t xml:space="preserve">Implementation of Strategy </w:t>
       </w:r>
       <w:bookmarkEnd w:id="14"/>
+      <w:r>
+        <w:rPr>
+          <w:color w:val="auto"/>
+        </w:rPr>
+        <w:t>and Factory Patterns</w:t>
+      </w:r>
+    </w:p>
+    <w:p>
+      <w:r>
+        <w:t xml:space="preserve">The inspiration for using both Strategy and Factory together came from this video: </w:t>
+      </w:r>
+      <w:hyperlink r:id="rId16" w:history="1">
+        <w:r>
+          <w:rPr>
+            <w:rStyle w:val="Hyperlink"/>
+          </w:rPr>
+          <w:t>https://www.youtube.com/watch?v=aBOrVRKK3fA</w:t>
+        </w:r>
+      </w:hyperlink>
     </w:p>
     <w:p>
       <w:pPr>
@@ -4698,35 +4950,60 @@
     </w:p>
     <w:p>
       <w:r>
-        <w:t xml:space="preserve">A key functionality of this tool hire management system is report generation.  Currently, the system uses two separate windows forms for report generation: one for annual revenue analysis and another for annual tool type analysis. While this setup works for these existing reports, it becomes increasingly bulky as the business grows and the need for additional reports arises. Each new report would </w:t>
+        <w:t xml:space="preserve">A key functionality of this tool hire management system is </w:t>
+      </w:r>
+      <w:proofErr w:type="gramStart"/>
+      <w:r>
+        <w:t>report</w:t>
+      </w:r>
+      <w:proofErr w:type="gramEnd"/>
+      <w:r>
+        <w:t xml:space="preserve"> generation.  Currently, the system uses two separate windows forms for report generation: one for annual revenue analysis and another for annual tool type analysis. While this setup works for these existing reports, it becomes increasingly bulky as the business grows and the need for additional reports arises. Each new report would </w:t>
       </w:r>
       <w:r>
         <w:t>require</w:t>
       </w:r>
       <w:r>
-        <w:t xml:space="preserve"> creating another form and writing similar blocks of code, leading to significant duplicate code and make the system harder to maintain.</w:t>
-      </w:r>
-    </w:p>
-    <w:p>
+        <w:t xml:space="preserve"> creating another form </w:t>
+      </w:r>
       <w:r>
         <w:lastRenderedPageBreak/>
+        <w:t>and writing similar blocks of code, leading to significant duplicate code and make the system harder to maintain.</w:t>
+      </w:r>
+    </w:p>
+    <w:p>
+      <w:r>
         <w:t xml:space="preserve">To streamline this process, I made the decision to merge the two separate report forms into a single, "Analysis" form. This new form includes a dropdown menu, allowing users to select the type of report they want to generate. Implementing the </w:t>
       </w:r>
       <w:r>
-        <w:rPr>
-          <w:b/>
-          <w:bCs/>
-        </w:rPr>
         <w:t>Strategy Pattern</w:t>
       </w:r>
       <w:r>
-        <w:t xml:space="preserve"> is a perfect fit for this enhancement. By treating each report type as a strategy, the system can dynamically choose and execute the </w:t>
+        <w:t xml:space="preserve"> </w:t>
+      </w:r>
+      <w:r>
+        <w:t xml:space="preserve">here </w:t>
+      </w:r>
+      <w:r>
+        <w:t xml:space="preserve">is a </w:t>
+      </w:r>
+      <w:r>
+        <w:t>good</w:t>
+      </w:r>
+      <w:r>
+        <w:t xml:space="preserve"> fit for this enhancement. By treating each report type as a strategy, the system can dynamically choose and execute the </w:t>
       </w:r>
       <w:r>
         <w:t>correct</w:t>
       </w:r>
       <w:r>
-        <w:t xml:space="preserve"> report generation logic based on the user's selection. This approach not only simplifies the user interface but also eliminates the need for duplicated code, as the core functionality for handling different reports is neatly encapsulated within separate strategy classes.</w:t>
+        <w:t xml:space="preserve"> report generation logic based on the user's selection. This approach not only simplifies the user interface but also eliminates the need for duplicated code, as the core functionality for handling different reports is encapsulated within separate strategy classes</w:t>
+      </w:r>
+      <w:r>
+        <w:t>, or strategies</w:t>
+      </w:r>
+      <w:r>
+        <w:t>.</w:t>
       </w:r>
     </w:p>
     <w:p>
@@ -4812,6 +5089,35 @@
         <w:t>ation, as each report strategy is clearly defined and managed independently. Overall, merging the report forms using the Strategy Pattern results in a more efficient, flexible, and sustainable reporting system, well-equipped to support the evolving needs of our business.</w:t>
       </w:r>
     </w:p>
+    <w:p/>
+    <w:p>
+      <w:r>
+        <w:t>Adding an additional report requires minimal refactoring:</w:t>
+      </w:r>
+    </w:p>
+    <w:p>
+      <w:r>
+        <w:t xml:space="preserve">A new report can be added with minimised refactoring. </w:t>
+      </w:r>
+      <w:r>
+        <w:t>*</w:t>
+      </w:r>
+      <w:proofErr w:type="gramStart"/>
+      <w:r>
+        <w:t>show</w:t>
+      </w:r>
+      <w:proofErr w:type="gramEnd"/>
+      <w:r>
+        <w:t xml:space="preserve"> pie graph addition*</w:t>
+      </w:r>
+    </w:p>
+    <w:p/>
+    <w:p>
+      <w:r>
+        <w:t>Factory pattern</w:t>
+      </w:r>
+    </w:p>
+    <w:p/>
     <w:p>
       <w:pPr>
         <w:pStyle w:val="Heading2"/>
@@ -4836,7 +5142,15 @@
     </w:p>
     <w:p>
       <w:r>
-        <w:t xml:space="preserve">At this point in the system many of the UI layers interacted with multiple business layer services, in particular, the </w:t>
+        <w:t xml:space="preserve">At this point in the system many of the UI layers interacted with multiple business layer services, </w:t>
+      </w:r>
+      <w:proofErr w:type="gramStart"/>
+      <w:r>
+        <w:t>in particular,</w:t>
+      </w:r>
+      <w:proofErr w:type="gramEnd"/>
+      <w:r>
+        <w:t xml:space="preserve"> the </w:t>
       </w:r>
       <w:r>
         <w:t>r</w:t>
@@ -4848,7 +5162,15 @@
         <w:t xml:space="preserve"> Due to time constraints this was only done for the rental functionality</w:t>
       </w:r>
       <w:r>
-        <w:t>. The Façade was chosen for the rental function specifically because handles Rentals, Customers, Rates, and Tools. The RentalFacade hides in a single interface, which simplifies the function.</w:t>
+        <w:t xml:space="preserve">. The Façade was chosen for the rental function specifically because handles Rentals, Customers, Rates, and Tools. The </w:t>
+      </w:r>
+      <w:proofErr w:type="spellStart"/>
+      <w:r>
+        <w:t>RentalFacade</w:t>
+      </w:r>
+      <w:proofErr w:type="spellEnd"/>
+      <w:r>
+        <w:t xml:space="preserve"> hides in a single interface, which simplifies the function.</w:t>
       </w:r>
     </w:p>
     <w:p>
@@ -4873,6 +5195,7 @@
         <w:rPr>
           <w:color w:val="auto"/>
         </w:rPr>
+        <w:lastRenderedPageBreak/>
         <w:t>Testing and Validation</w:t>
       </w:r>
       <w:bookmarkEnd w:id="16"/>
@@ -4933,7 +5256,15 @@
         </w:numPr>
       </w:pPr>
       <w:r>
-        <w:t>Long methods (DetermineSQLQuery)</w:t>
+        <w:t>Long methods (</w:t>
+      </w:r>
+      <w:proofErr w:type="spellStart"/>
+      <w:r>
+        <w:t>DetermineSQLQuery</w:t>
+      </w:r>
+      <w:proofErr w:type="spellEnd"/>
+      <w:r>
+        <w:t>)</w:t>
       </w:r>
     </w:p>
     <w:p>
@@ -4948,7 +5279,6 @@
         <w:rPr>
           <w:color w:val="auto"/>
         </w:rPr>
-        <w:lastRenderedPageBreak/>
         <w:t>Conclusion</w:t>
       </w:r>
       <w:bookmarkEnd w:id="17"/>
@@ -7410,12 +7740,14 @@
   <w:rsids>
     <w:rsidRoot w:val="004C4F8C"/>
     <w:rsid w:val="001F7881"/>
+    <w:rsid w:val="004B0B3B"/>
     <w:rsid w:val="004C4F8C"/>
     <w:rsid w:val="0062585B"/>
     <w:rsid w:val="006912F1"/>
     <w:rsid w:val="00974873"/>
     <w:rsid w:val="00A57EA4"/>
     <w:rsid w:val="00C80E7B"/>
+    <w:rsid w:val="00DE031C"/>
     <w:rsid w:val="00E679B0"/>
     <w:rsid w:val="00F00121"/>
   </w:rsids>

</xml_diff>